<commit_message>
Added kg and m to their respective values
</commit_message>
<xml_diff>
--- a/Rapport.docx
+++ b/Rapport.docx
@@ -2210,6 +2210,35 @@
     </w:p>
     <w:p>
       <w:pPr>
+        <w:pStyle w:val="Definition"/>
+        <w:rPr>
+          <w:lang w:val="en-US"/>
+        </w:rPr>
+      </w:pPr>
+      <w:r>
+        <w:rPr>
+          <w:lang w:val="en-US"/>
+        </w:rPr>
+        <w:t>WMS</w:t>
+      </w:r>
+      <w:r>
+        <w:rPr>
+          <w:lang w:val="en-US"/>
+        </w:rPr>
+        <w:tab/>
+        <w:t>Warehouse Management System</w:t>
+      </w:r>
+    </w:p>
+    <w:p>
+      <w:pPr>
+        <w:pStyle w:val="Definition"/>
+        <w:rPr>
+          <w:lang w:val="en-US"/>
+        </w:rPr>
+      </w:pPr>
+    </w:p>
+    <w:p>
+      <w:pPr>
         <w:pStyle w:val="Heading1"/>
       </w:pPr>
       <w:bookmarkStart w:id="12" w:name="_Toc116650248"/>
@@ -2241,6 +2270,109 @@
         <w:t>Formål og problemstilling</w:t>
       </w:r>
       <w:bookmarkEnd w:id="14"/>
+    </w:p>
+    <w:p>
+      <w:pPr>
+        <w:pStyle w:val="BodyText"/>
+      </w:pPr>
+      <w:r>
+        <w:t>Oppgaven var å utvikle en programvare som skulle bruke</w:t>
+      </w:r>
+      <w:r>
+        <w:t xml:space="preserve">s av et varehus. </w:t>
+      </w:r>
+      <w:r>
+        <w:t>Programvaren skal kunne brukes til å håndtere varelageret til varehuset som benytter programmet.</w:t>
+      </w:r>
+      <w:r>
+        <w:t xml:space="preserve"> Programmet skulle til slutt bestå av et register som lagrer informasjon om de forskjellige produktene på lager, og skulle kunne brukes gjennom et tekstbasert brukergrensesnitt.</w:t>
+      </w:r>
+      <w:r>
+        <w:t xml:space="preserve"> Det skal være mulig å gjøre enkle operasjoner på registeret som gjenspeiler varehus funksjoner i den virkelige verden. </w:t>
+      </w:r>
+    </w:p>
+    <w:p>
+      <w:pPr>
+        <w:pStyle w:val="BodyText"/>
+      </w:pPr>
+    </w:p>
+    <w:p>
+      <w:pPr>
+        <w:pStyle w:val="BodyText"/>
+      </w:pPr>
+      <w:r>
+        <w:t>Programmet skulle utvikles igjennom 3 iterasjoner, en del 1, 2 og 3, hvor hver del har sine egne definerte kravspesifikasjoner.</w:t>
+      </w:r>
+      <w:r>
+        <w:t xml:space="preserve"> I tillegg skulle koden verifiseres av en Checkstyle-plugin, som sammenligner koden med en kode-standard.</w:t>
+      </w:r>
+    </w:p>
+    <w:p>
+      <w:pPr>
+        <w:pStyle w:val="Heading3"/>
+      </w:pPr>
+      <w:r>
+        <w:t>Del 1</w:t>
+      </w:r>
+    </w:p>
+    <w:p>
+      <w:pPr>
+        <w:pStyle w:val="BodyText"/>
+      </w:pPr>
+      <w:r>
+        <w:t xml:space="preserve">I denne delen skulle man </w:t>
+      </w:r>
+      <w:r>
+        <w:t xml:space="preserve">implementere </w:t>
+      </w:r>
+      <w:r>
+        <w:t>en entitetsklasse som skulle representere en vare</w:t>
+      </w:r>
+      <w:r>
+        <w:t>.</w:t>
+      </w:r>
+      <w:r>
+        <w:t xml:space="preserve"> Kravspes</w:t>
+      </w:r>
+      <w:r>
+        <w:t>ifikasjonen for denne delen handlet om informasjonen som skulle registreres, med spesifisert datatype.</w:t>
+      </w:r>
+    </w:p>
+    <w:p>
+      <w:pPr>
+        <w:pStyle w:val="Heading3"/>
+      </w:pPr>
+      <w:r>
+        <w:t>Del 2</w:t>
+      </w:r>
+    </w:p>
+    <w:p>
+      <w:pPr>
+        <w:pStyle w:val="BodyText"/>
+      </w:pPr>
+      <w:r>
+        <w:t>I denne delen skulle man implementere et vareregister for å holde på en eller mange varer. Registeret skulle inneholde enkle funksjoner for å modifisere varene i registeret. I tillegg skulle et brukergrensesnitt implementeres for å kunne bruke registeret og funksjonene i registeret. Kravspesifikasjonen for denne delen handlet om de enkle funksjonene som registeret minst skulle ha.</w:t>
+      </w:r>
+    </w:p>
+    <w:p>
+      <w:pPr>
+        <w:pStyle w:val="Heading3"/>
+      </w:pPr>
+      <w:r>
+        <w:lastRenderedPageBreak/>
+        <w:t>Del 3</w:t>
+      </w:r>
+    </w:p>
+    <w:p>
+      <w:pPr>
+        <w:pStyle w:val="BodyText"/>
+      </w:pPr>
+      <w:r>
+        <w:t xml:space="preserve">I denne delen skulle man ferdigstille applikasjonen og endre på tidligere kode for å optimalisere den. </w:t>
+      </w:r>
+      <w:r>
+        <w:t>I tillegg skulle man sette sitt eget preg på løsningen ved å frigjøre seg litt fra de tidligere nevnt kravspesifikasjonene.</w:t>
+      </w:r>
     </w:p>
     <w:p>
       <w:pPr>
@@ -2383,6 +2515,11 @@
     </w:p>
     <w:p>
       <w:pPr>
+        <w:pStyle w:val="BodyText"/>
+      </w:pPr>
+    </w:p>
+    <w:p>
+      <w:pPr>
         <w:pStyle w:val="Comment"/>
       </w:pPr>
       <w:r>
@@ -2420,15 +2557,7 @@
         <w:t>klasser</w:t>
       </w:r>
       <w:r>
-        <w:t xml:space="preserve"> det kan være aktuelt å </w:t>
-      </w:r>
-      <w:proofErr w:type="gramStart"/>
-      <w:r>
-        <w:t>implementere</w:t>
-      </w:r>
-      <w:proofErr w:type="gramEnd"/>
-      <w:r>
-        <w:t xml:space="preserve"> i løsningen. Bruk tid på denne slik at du har en god forståelse for begrepene.]</w:t>
+        <w:t xml:space="preserve"> det kan være aktuelt å implementere i løsningen. Bruk tid på denne slik at du har en god forståelse for begrepene.]</w:t>
       </w:r>
     </w:p>
     <w:tbl>
@@ -2456,7 +2585,6 @@
               <w:pStyle w:val="TabellTittel"/>
             </w:pPr>
             <w:r>
-              <w:lastRenderedPageBreak/>
               <w:t>Begrep</w:t>
             </w:r>
             <w:r>
@@ -2712,7 +2840,11 @@
         <w:t>[</w:t>
       </w:r>
       <w:r>
-        <w:t>Oppgaver og problemstillinger står i en sammenheng. Denne delen skal vise at en har oversikt over denne sammenhengen, at en er eller har gjort seg kjent med tidligere resultater og andres forslag til eller forsøk på løsninger. Det er altså tale om å gi et faglig underlag for ens eget arbeid, evt. en beskrivelse av teoretiske forutsetninger, med referanse til litteratur og andre kilder en støtter seg til.</w:t>
+        <w:t xml:space="preserve">Oppgaver og problemstillinger står i en sammenheng. Denne delen skal vise at en har oversikt over denne sammenhengen, at en er eller har gjort seg kjent med tidligere resultater og andres forslag til eller forsøk på løsninger. Det er altså tale om å gi et faglig </w:t>
+      </w:r>
+      <w:r>
+        <w:lastRenderedPageBreak/>
+        <w:t>underlag for ens eget arbeid, evt. en beskrivelse av teoretiske forutsetninger, med referanse til litteratur og andre kilder en støtter seg til.</w:t>
       </w:r>
     </w:p>
     <w:p>
@@ -2969,200 +3101,200 @@
       </w:pPr>
       <w:bookmarkStart w:id="19" w:name="_Toc116650255"/>
       <w:r>
+        <w:t xml:space="preserve">METODE </w:t>
+      </w:r>
+      <w:r>
+        <w:t>–</w:t>
+      </w:r>
+      <w:r>
+        <w:t xml:space="preserve"> </w:t>
+      </w:r>
+      <w:r>
+        <w:t>DESIGN</w:t>
+      </w:r>
+      <w:bookmarkEnd w:id="19"/>
+    </w:p>
+    <w:p>
+      <w:pPr>
+        <w:pStyle w:val="Comment"/>
+      </w:pPr>
+      <w:r>
+        <w:t>[</w:t>
+      </w:r>
+      <w:r>
+        <w:t xml:space="preserve">Denne delen skal redegjøre for hvordan man planla å gå fram / har gått fram for å løse oppgaven og sannsynliggjøre framgangsmåten. Framgangsmåten kan være en utviklingsoppgave, for eksempel utvikling av et </w:t>
+      </w:r>
+      <w:r>
+        <w:t xml:space="preserve">datasystem, </w:t>
+      </w:r>
+      <w:r>
+        <w:t>databasesystem, en grafikkrutine, et kontrollprogram osv. Ta da også med valg av utviklingsmetode, framdriftsplan, organisering og rapportering, hvordan arbeidet utprøves, kontrolleres og korrigeres, om systemdokumentasjon og brukerveiledning, om overlevering til oppdragsgiver og avtalte kriterier for fullført oppgave osv.</w:t>
+      </w:r>
+      <w:r>
+        <w:t>]</w:t>
+      </w:r>
+    </w:p>
+    <w:p>
+      <w:pPr>
+        <w:pStyle w:val="Comment"/>
+      </w:pPr>
+      <w:r>
+        <w:t xml:space="preserve">[Beskriv også hvilke verktøy </w:t>
+      </w:r>
+      <w:r>
+        <w:t>du/</w:t>
+      </w:r>
+      <w:r>
+        <w:t>dere har benyttet for å løse oppgaven, hvilket utviklingsmiljø</w:t>
+      </w:r>
+      <w:r>
+        <w:t xml:space="preserve"> du/dere </w:t>
+      </w:r>
+      <w:r>
+        <w:t>har jobbet i (</w:t>
+      </w:r>
+      <w:proofErr w:type="spellStart"/>
+      <w:r>
+        <w:t>BlueJ</w:t>
+      </w:r>
+      <w:proofErr w:type="spellEnd"/>
+      <w:r>
+        <w:t xml:space="preserve">, </w:t>
+      </w:r>
+      <w:proofErr w:type="spellStart"/>
+      <w:r>
+        <w:t>Netbeans</w:t>
+      </w:r>
+      <w:proofErr w:type="spellEnd"/>
+      <w:r>
+        <w:t xml:space="preserve">, </w:t>
+      </w:r>
+      <w:proofErr w:type="spellStart"/>
+      <w:r>
+        <w:t>Eclipse</w:t>
+      </w:r>
+      <w:proofErr w:type="spellEnd"/>
+      <w:r>
+        <w:t xml:space="preserve">, </w:t>
+      </w:r>
+      <w:proofErr w:type="spellStart"/>
+      <w:r>
+        <w:t>IntelliJ</w:t>
+      </w:r>
+      <w:proofErr w:type="spellEnd"/>
+      <w:r>
+        <w:t>,</w:t>
+      </w:r>
+      <w:r>
+        <w:t xml:space="preserve"> </w:t>
+      </w:r>
+      <w:proofErr w:type="spellStart"/>
+      <w:r>
+        <w:t>CheckStyle</w:t>
+      </w:r>
+      <w:proofErr w:type="spellEnd"/>
+      <w:r>
+        <w:t xml:space="preserve">, </w:t>
+      </w:r>
+      <w:proofErr w:type="spellStart"/>
+      <w:r>
+        <w:t>SonarLint</w:t>
+      </w:r>
+      <w:proofErr w:type="spellEnd"/>
+      <w:r>
+        <w:t xml:space="preserve"> </w:t>
+      </w:r>
+      <w:proofErr w:type="spellStart"/>
+      <w:r>
+        <w:t>Bitbucket</w:t>
+      </w:r>
+      <w:proofErr w:type="spellEnd"/>
+      <w:r>
+        <w:t xml:space="preserve">, </w:t>
+      </w:r>
+      <w:proofErr w:type="spellStart"/>
+      <w:r>
+        <w:t>Git</w:t>
+      </w:r>
+      <w:proofErr w:type="spellEnd"/>
+      <w:r>
+        <w:t xml:space="preserve">, Wiki, </w:t>
+      </w:r>
+      <w:proofErr w:type="spellStart"/>
+      <w:r>
+        <w:t>Issue-tracking</w:t>
+      </w:r>
+      <w:proofErr w:type="spellEnd"/>
+      <w:r>
+        <w:t xml:space="preserve"> som JIRA </w:t>
+      </w:r>
+      <w:proofErr w:type="spellStart"/>
+      <w:r>
+        <w:t>el.l</w:t>
+      </w:r>
+      <w:proofErr w:type="spellEnd"/>
+      <w:r>
+        <w:t>. osv.]</w:t>
+      </w:r>
+    </w:p>
+    <w:p>
+      <w:pPr>
+        <w:pStyle w:val="Heading1"/>
+      </w:pPr>
+      <w:bookmarkStart w:id="20" w:name="_Toc116650256"/>
+      <w:r>
+        <w:t>RESULTATER</w:t>
+      </w:r>
+      <w:bookmarkEnd w:id="20"/>
+    </w:p>
+    <w:p>
+      <w:pPr>
+        <w:pStyle w:val="Comment"/>
+      </w:pPr>
+      <w:r>
+        <w:t>[Dette er rapportens største del. Ved oppgave som omfatter teorigjennomgang, analyse eller teknisk/vitenskapelig undersøkelse: resultater av undersøkelsen - uten vurdering (disse kommer under drøfting). Ved oppgave som omfatter utviklingsoppgave: beskrivelse av løsning, bruksmåte, installasjon, drift og sikkerhet.</w:t>
+      </w:r>
+    </w:p>
+    <w:p>
+      <w:pPr>
+        <w:pStyle w:val="Comment"/>
+      </w:pPr>
+      <w:r>
+        <w:t xml:space="preserve">Eventuelle </w:t>
+      </w:r>
+      <w:r>
+        <w:t xml:space="preserve">UML-diagrammer som </w:t>
+      </w:r>
+      <w:r>
+        <w:t>klassediagrammer</w:t>
+      </w:r>
+      <w:r>
+        <w:t xml:space="preserve">, sekvensdiagrammer </w:t>
+      </w:r>
+      <w:proofErr w:type="spellStart"/>
+      <w:r>
+        <w:t>o</w:t>
+      </w:r>
+      <w:r>
+        <w:t>sv</w:t>
+      </w:r>
+      <w:proofErr w:type="spellEnd"/>
+      <w:r>
+        <w:t xml:space="preserve"> med tilhørende forklaringer/begrunnelser for valg </w:t>
+      </w:r>
+      <w:r>
+        <w:t>kan</w:t>
+      </w:r>
+      <w:r>
+        <w:t xml:space="preserve"> inngå her.</w:t>
+      </w:r>
+    </w:p>
+    <w:p>
+      <w:pPr>
+        <w:pStyle w:val="Comment"/>
+      </w:pPr>
+      <w:r>
         <w:lastRenderedPageBreak/>
-        <w:t xml:space="preserve">METODE </w:t>
-      </w:r>
-      <w:r>
-        <w:t>–</w:t>
-      </w:r>
-      <w:r>
-        <w:t xml:space="preserve"> </w:t>
-      </w:r>
-      <w:r>
-        <w:t>DESIGN</w:t>
-      </w:r>
-      <w:bookmarkEnd w:id="19"/>
-    </w:p>
-    <w:p>
-      <w:pPr>
-        <w:pStyle w:val="Comment"/>
-      </w:pPr>
-      <w:r>
-        <w:t>[</w:t>
-      </w:r>
-      <w:r>
-        <w:t xml:space="preserve">Denne delen skal redegjøre for hvordan man planla å gå fram / har gått fram for å løse oppgaven og sannsynliggjøre framgangsmåten. Framgangsmåten kan være en utviklingsoppgave, for eksempel utvikling av et </w:t>
-      </w:r>
-      <w:r>
-        <w:t xml:space="preserve">datasystem, </w:t>
-      </w:r>
-      <w:r>
-        <w:t>databasesystem, en grafikkrutine, et kontrollprogram osv. Ta da også med valg av utviklingsmetode, framdriftsplan, organisering og rapportering, hvordan arbeidet utprøves, kontrolleres og korrigeres, om systemdokumentasjon og brukerveiledning, om overlevering til oppdragsgiver og avtalte kriterier for fullført oppgave osv.</w:t>
-      </w:r>
-      <w:r>
-        <w:t>]</w:t>
-      </w:r>
-    </w:p>
-    <w:p>
-      <w:pPr>
-        <w:pStyle w:val="Comment"/>
-      </w:pPr>
-      <w:r>
-        <w:t xml:space="preserve">[Beskriv også hvilke verktøy </w:t>
-      </w:r>
-      <w:r>
-        <w:t>du/</w:t>
-      </w:r>
-      <w:r>
-        <w:t>dere har benyttet for å løse oppgaven, hvilket utviklingsmiljø</w:t>
-      </w:r>
-      <w:r>
-        <w:t xml:space="preserve"> du/dere </w:t>
-      </w:r>
-      <w:r>
-        <w:t>har jobbet i (</w:t>
-      </w:r>
-      <w:proofErr w:type="spellStart"/>
-      <w:r>
-        <w:t>BlueJ</w:t>
-      </w:r>
-      <w:proofErr w:type="spellEnd"/>
-      <w:r>
-        <w:t xml:space="preserve">, </w:t>
-      </w:r>
-      <w:proofErr w:type="spellStart"/>
-      <w:r>
-        <w:t>Netbeans</w:t>
-      </w:r>
-      <w:proofErr w:type="spellEnd"/>
-      <w:r>
-        <w:t xml:space="preserve">, </w:t>
-      </w:r>
-      <w:proofErr w:type="spellStart"/>
-      <w:r>
-        <w:t>Eclipse</w:t>
-      </w:r>
-      <w:proofErr w:type="spellEnd"/>
-      <w:r>
-        <w:t xml:space="preserve">, </w:t>
-      </w:r>
-      <w:proofErr w:type="spellStart"/>
-      <w:r>
-        <w:t>IntelliJ</w:t>
-      </w:r>
-      <w:proofErr w:type="spellEnd"/>
-      <w:r>
-        <w:t>,</w:t>
-      </w:r>
-      <w:r>
-        <w:t xml:space="preserve"> </w:t>
-      </w:r>
-      <w:proofErr w:type="spellStart"/>
-      <w:r>
-        <w:t>CheckStyle</w:t>
-      </w:r>
-      <w:proofErr w:type="spellEnd"/>
-      <w:r>
-        <w:t xml:space="preserve">, </w:t>
-      </w:r>
-      <w:proofErr w:type="spellStart"/>
-      <w:r>
-        <w:t>SonarLint</w:t>
-      </w:r>
-      <w:proofErr w:type="spellEnd"/>
-      <w:r>
-        <w:t xml:space="preserve"> </w:t>
-      </w:r>
-      <w:proofErr w:type="spellStart"/>
-      <w:r>
-        <w:t>Bitbucket</w:t>
-      </w:r>
-      <w:proofErr w:type="spellEnd"/>
-      <w:r>
-        <w:t xml:space="preserve">, </w:t>
-      </w:r>
-      <w:proofErr w:type="spellStart"/>
-      <w:r>
-        <w:t>Git</w:t>
-      </w:r>
-      <w:proofErr w:type="spellEnd"/>
-      <w:r>
-        <w:t xml:space="preserve">, Wiki, </w:t>
-      </w:r>
-      <w:proofErr w:type="spellStart"/>
-      <w:r>
-        <w:t>Issue-tracking</w:t>
-      </w:r>
-      <w:proofErr w:type="spellEnd"/>
-      <w:r>
-        <w:t xml:space="preserve"> som JIRA </w:t>
-      </w:r>
-      <w:proofErr w:type="spellStart"/>
-      <w:r>
-        <w:t>el.l</w:t>
-      </w:r>
-      <w:proofErr w:type="spellEnd"/>
-      <w:r>
-        <w:t>. osv.]</w:t>
-      </w:r>
-    </w:p>
-    <w:p>
-      <w:pPr>
-        <w:pStyle w:val="Heading1"/>
-      </w:pPr>
-      <w:bookmarkStart w:id="20" w:name="_Toc116650256"/>
-      <w:r>
-        <w:t>RESULTATER</w:t>
-      </w:r>
-      <w:bookmarkEnd w:id="20"/>
-    </w:p>
-    <w:p>
-      <w:pPr>
-        <w:pStyle w:val="Comment"/>
-      </w:pPr>
-      <w:r>
-        <w:t>[Dette er rapportens største del. Ved oppgave som omfatter teorigjennomgang, analyse eller teknisk/vitenskapelig undersøkelse: resultater av undersøkelsen - uten vurdering (disse kommer under drøfting). Ved oppgave som omfatter utviklingsoppgave: beskrivelse av løsning, bruksmåte, installasjon, drift og sikkerhet.</w:t>
-      </w:r>
-    </w:p>
-    <w:p>
-      <w:pPr>
-        <w:pStyle w:val="Comment"/>
-      </w:pPr>
-      <w:r>
-        <w:t xml:space="preserve">Eventuelle </w:t>
-      </w:r>
-      <w:r>
-        <w:t xml:space="preserve">UML-diagrammer som </w:t>
-      </w:r>
-      <w:r>
-        <w:t>klassediagrammer</w:t>
-      </w:r>
-      <w:r>
-        <w:t xml:space="preserve">, sekvensdiagrammer </w:t>
-      </w:r>
-      <w:proofErr w:type="spellStart"/>
-      <w:r>
-        <w:t>o</w:t>
-      </w:r>
-      <w:r>
-        <w:t>sv</w:t>
-      </w:r>
-      <w:proofErr w:type="spellEnd"/>
-      <w:r>
-        <w:t xml:space="preserve"> med tilhørende forklaringer/begrunnelser for valg </w:t>
-      </w:r>
-      <w:r>
-        <w:t>kan</w:t>
-      </w:r>
-      <w:r>
-        <w:t xml:space="preserve"> inngå her.</w:t>
-      </w:r>
-    </w:p>
-    <w:p>
-      <w:pPr>
-        <w:pStyle w:val="Comment"/>
-      </w:pPr>
-      <w:r>
         <w:t>Det er også her vik</w:t>
       </w:r>
       <w:r>
@@ -3444,11 +3576,7 @@
         <w:t xml:space="preserve"> og begreps-kapittelet</w:t>
       </w:r>
       <w:r>
-        <w:t xml:space="preserve">. Beskriv også hvilke funksjonalitet som det er </w:t>
-      </w:r>
-      <w:r>
-        <w:lastRenderedPageBreak/>
-        <w:t>st</w:t>
+        <w:t>. Beskriv også hvilke funksjonalitet som det er st</w:t>
       </w:r>
       <w:r>
         <w:t>i</w:t>
@@ -3643,6 +3771,7 @@
       </w:pPr>
       <w:bookmarkStart w:id="22" w:name="_Toc116650258"/>
       <w:r>
+        <w:lastRenderedPageBreak/>
         <w:t>KONKLUSJON - ERFARING</w:t>
       </w:r>
       <w:bookmarkEnd w:id="22"/>
@@ -3913,7 +4042,6 @@
       </w:pPr>
       <w:bookmarkStart w:id="24" w:name="_Toc116650260"/>
       <w:r>
-        <w:lastRenderedPageBreak/>
         <w:t>VEDLEGG</w:t>
       </w:r>
       <w:bookmarkEnd w:id="24"/>
@@ -4521,7 +4649,7 @@
   <w:abstractNum w:abstractNumId="0" w15:restartNumberingAfterBreak="0">
     <w:nsid w:val="FFFFFF7C"/>
     <w:multiLevelType w:val="singleLevel"/>
-    <w:tmpl w:val="77209904"/>
+    <w:tmpl w:val="53B4BC34"/>
     <w:lvl w:ilvl="0">
       <w:start w:val="1"/>
       <w:numFmt w:val="decimal"/>
@@ -4538,7 +4666,7 @@
   <w:abstractNum w:abstractNumId="1" w15:restartNumberingAfterBreak="0">
     <w:nsid w:val="FFFFFF7D"/>
     <w:multiLevelType w:val="singleLevel"/>
-    <w:tmpl w:val="8A9E3DCE"/>
+    <w:tmpl w:val="53B0E32A"/>
     <w:lvl w:ilvl="0">
       <w:start w:val="1"/>
       <w:numFmt w:val="decimal"/>
@@ -4555,7 +4683,7 @@
   <w:abstractNum w:abstractNumId="2" w15:restartNumberingAfterBreak="0">
     <w:nsid w:val="FFFFFF7E"/>
     <w:multiLevelType w:val="singleLevel"/>
-    <w:tmpl w:val="ED846BDE"/>
+    <w:tmpl w:val="4022B780"/>
     <w:lvl w:ilvl="0">
       <w:start w:val="1"/>
       <w:numFmt w:val="decimal"/>
@@ -4572,7 +4700,7 @@
   <w:abstractNum w:abstractNumId="3" w15:restartNumberingAfterBreak="0">
     <w:nsid w:val="FFFFFF7F"/>
     <w:multiLevelType w:val="singleLevel"/>
-    <w:tmpl w:val="E60C21E6"/>
+    <w:tmpl w:val="E9C84CEA"/>
     <w:lvl w:ilvl="0">
       <w:start w:val="1"/>
       <w:numFmt w:val="decimal"/>
@@ -4589,7 +4717,7 @@
   <w:abstractNum w:abstractNumId="4" w15:restartNumberingAfterBreak="0">
     <w:nsid w:val="FFFFFF80"/>
     <w:multiLevelType w:val="singleLevel"/>
-    <w:tmpl w:val="44EEDA80"/>
+    <w:tmpl w:val="9176F73C"/>
     <w:lvl w:ilvl="0">
       <w:start w:val="1"/>
       <w:numFmt w:val="bullet"/>
@@ -4609,7 +4737,7 @@
   <w:abstractNum w:abstractNumId="5" w15:restartNumberingAfterBreak="0">
     <w:nsid w:val="FFFFFF81"/>
     <w:multiLevelType w:val="singleLevel"/>
-    <w:tmpl w:val="AA647000"/>
+    <w:tmpl w:val="1C680D74"/>
     <w:lvl w:ilvl="0">
       <w:start w:val="1"/>
       <w:numFmt w:val="bullet"/>
@@ -4629,7 +4757,7 @@
   <w:abstractNum w:abstractNumId="6" w15:restartNumberingAfterBreak="0">
     <w:nsid w:val="FFFFFF82"/>
     <w:multiLevelType w:val="singleLevel"/>
-    <w:tmpl w:val="3D58ADA8"/>
+    <w:tmpl w:val="D6040D14"/>
     <w:lvl w:ilvl="0">
       <w:start w:val="1"/>
       <w:numFmt w:val="bullet"/>
@@ -4670,7 +4798,7 @@
   <w:abstractNum w:abstractNumId="8" w15:restartNumberingAfterBreak="0">
     <w:nsid w:val="FFFFFF88"/>
     <w:multiLevelType w:val="singleLevel"/>
-    <w:tmpl w:val="E5E042D8"/>
+    <w:tmpl w:val="5A8C402A"/>
     <w:lvl w:ilvl="0">
       <w:start w:val="1"/>
       <w:numFmt w:val="decimal"/>

</xml_diff>

<commit_message>
Optimized imports and new files
</commit_message>
<xml_diff>
--- a/Rapport.docx
+++ b/Rapport.docx
@@ -290,13 +290,8 @@
               <w:t>Faglærer</w:t>
             </w:r>
             <w:r>
-              <w:t>(e</w:t>
-            </w:r>
-            <w:proofErr w:type="gramStart"/>
-            <w:r>
-              <w:t>) :</w:t>
-            </w:r>
-            <w:proofErr w:type="gramEnd"/>
+              <w:t>(e) :</w:t>
+            </w:r>
           </w:p>
         </w:tc>
       </w:tr>
@@ -315,13 +310,8 @@
           </w:tcPr>
           <w:p>
             <w:r>
-              <w:t xml:space="preserve">Muhammad Ali </w:t>
-            </w:r>
-            <w:proofErr w:type="spellStart"/>
-            <w:r>
-              <w:t>Norozi</w:t>
-            </w:r>
-            <w:proofErr w:type="spellEnd"/>
+              <w:t>Muhammad Ali Norozi</w:t>
+            </w:r>
           </w:p>
           <w:p/>
         </w:tc>
@@ -360,11 +350,9 @@
             <w:pPr>
               <w:pStyle w:val="Tabellovsk"/>
             </w:pPr>
-            <w:proofErr w:type="gramStart"/>
             <w:r>
               <w:t>Tittel :</w:t>
             </w:r>
-            <w:proofErr w:type="gramEnd"/>
           </w:p>
         </w:tc>
       </w:tr>
@@ -560,8 +548,9 @@
         <w:rPr>
           <w:rFonts w:asciiTheme="minorHAnsi" w:eastAsiaTheme="minorEastAsia" w:hAnsiTheme="minorHAnsi" w:cstheme="minorBidi"/>
           <w:noProof/>
-          <w:sz w:val="24"/>
-          <w:szCs w:val="24"/>
+          <w:sz w:val="22"/>
+          <w:szCs w:val="22"/>
+          <w:lang w:val="en-GB" w:eastAsia="en-GB"/>
         </w:rPr>
       </w:pPr>
       <w:r>
@@ -573,7 +562,7 @@
       <w:r>
         <w:fldChar w:fldCharType="separate"/>
       </w:r>
-      <w:hyperlink w:anchor="_Toc116650246" w:history="1">
+      <w:hyperlink w:anchor="_Toc121773088" w:history="1">
         <w:r>
           <w:rPr>
             <w:rStyle w:val="Hyperlink"/>
@@ -585,8 +574,9 @@
           <w:rPr>
             <w:rFonts w:asciiTheme="minorHAnsi" w:eastAsiaTheme="minorEastAsia" w:hAnsiTheme="minorHAnsi" w:cstheme="minorBidi"/>
             <w:noProof/>
-            <w:sz w:val="24"/>
-            <w:szCs w:val="24"/>
+            <w:sz w:val="22"/>
+            <w:szCs w:val="22"/>
+            <w:lang w:val="en-GB" w:eastAsia="en-GB"/>
           </w:rPr>
           <w:tab/>
         </w:r>
@@ -616,7 +606,7 @@
             <w:noProof/>
             <w:webHidden/>
           </w:rPr>
-          <w:instrText xml:space="preserve"> PAGEREF _Toc116650246 \h </w:instrText>
+          <w:instrText xml:space="preserve"> PAGEREF _Toc121773088 \h </w:instrText>
         </w:r>
         <w:r>
           <w:rPr>
@@ -657,11 +647,12 @@
         <w:rPr>
           <w:rFonts w:asciiTheme="minorHAnsi" w:eastAsiaTheme="minorEastAsia" w:hAnsiTheme="minorHAnsi" w:cstheme="minorBidi"/>
           <w:noProof/>
-          <w:sz w:val="24"/>
-          <w:szCs w:val="24"/>
+          <w:sz w:val="22"/>
+          <w:szCs w:val="22"/>
+          <w:lang w:val="en-GB" w:eastAsia="en-GB"/>
         </w:rPr>
       </w:pPr>
-      <w:hyperlink w:anchor="_Toc116650247" w:history="1">
+      <w:hyperlink w:anchor="_Toc121773089" w:history="1">
         <w:r>
           <w:rPr>
             <w:rStyle w:val="Hyperlink"/>
@@ -673,8 +664,9 @@
           <w:rPr>
             <w:rFonts w:asciiTheme="minorHAnsi" w:eastAsiaTheme="minorEastAsia" w:hAnsiTheme="minorHAnsi" w:cstheme="minorBidi"/>
             <w:noProof/>
-            <w:sz w:val="24"/>
-            <w:szCs w:val="24"/>
+            <w:sz w:val="22"/>
+            <w:szCs w:val="22"/>
+            <w:lang w:val="en-GB" w:eastAsia="en-GB"/>
           </w:rPr>
           <w:tab/>
         </w:r>
@@ -704,7 +696,7 @@
             <w:noProof/>
             <w:webHidden/>
           </w:rPr>
-          <w:instrText xml:space="preserve"> PAGEREF _Toc116650247 \h </w:instrText>
+          <w:instrText xml:space="preserve"> PAGEREF _Toc121773089 \h </w:instrText>
         </w:r>
         <w:r>
           <w:rPr>
@@ -745,11 +737,12 @@
         <w:rPr>
           <w:rFonts w:asciiTheme="minorHAnsi" w:eastAsiaTheme="minorEastAsia" w:hAnsiTheme="minorHAnsi" w:cstheme="minorBidi"/>
           <w:noProof/>
-          <w:sz w:val="24"/>
-          <w:szCs w:val="24"/>
+          <w:sz w:val="22"/>
+          <w:szCs w:val="22"/>
+          <w:lang w:val="en-GB" w:eastAsia="en-GB"/>
         </w:rPr>
       </w:pPr>
-      <w:hyperlink w:anchor="_Toc116650248" w:history="1">
+      <w:hyperlink w:anchor="_Toc121773090" w:history="1">
         <w:r>
           <w:rPr>
             <w:rStyle w:val="Hyperlink"/>
@@ -761,8 +754,9 @@
           <w:rPr>
             <w:rFonts w:asciiTheme="minorHAnsi" w:eastAsiaTheme="minorEastAsia" w:hAnsiTheme="minorHAnsi" w:cstheme="minorBidi"/>
             <w:noProof/>
-            <w:sz w:val="24"/>
-            <w:szCs w:val="24"/>
+            <w:sz w:val="22"/>
+            <w:szCs w:val="22"/>
+            <w:lang w:val="en-GB" w:eastAsia="en-GB"/>
           </w:rPr>
           <w:tab/>
         </w:r>
@@ -792,7 +786,7 @@
             <w:noProof/>
             <w:webHidden/>
           </w:rPr>
-          <w:instrText xml:space="preserve"> PAGEREF _Toc116650248 \h </w:instrText>
+          <w:instrText xml:space="preserve"> PAGEREF _Toc121773090 \h </w:instrText>
         </w:r>
         <w:r>
           <w:rPr>
@@ -827,17 +821,18 @@
       <w:pPr>
         <w:pStyle w:val="TOC2"/>
         <w:tabs>
-          <w:tab w:val="left" w:pos="960"/>
+          <w:tab w:val="left" w:pos="880"/>
           <w:tab w:val="right" w:leader="dot" w:pos="9060"/>
         </w:tabs>
         <w:rPr>
           <w:rFonts w:asciiTheme="minorHAnsi" w:eastAsiaTheme="minorEastAsia" w:hAnsiTheme="minorHAnsi" w:cstheme="minorBidi"/>
           <w:noProof/>
-          <w:sz w:val="24"/>
-          <w:szCs w:val="24"/>
+          <w:sz w:val="22"/>
+          <w:szCs w:val="22"/>
+          <w:lang w:val="en-GB" w:eastAsia="en-GB"/>
         </w:rPr>
       </w:pPr>
-      <w:hyperlink w:anchor="_Toc116650249" w:history="1">
+      <w:hyperlink w:anchor="_Toc121773091" w:history="1">
         <w:r>
           <w:rPr>
             <w:rStyle w:val="Hyperlink"/>
@@ -849,8 +844,9 @@
           <w:rPr>
             <w:rFonts w:asciiTheme="minorHAnsi" w:eastAsiaTheme="minorEastAsia" w:hAnsiTheme="minorHAnsi" w:cstheme="minorBidi"/>
             <w:noProof/>
-            <w:sz w:val="24"/>
-            <w:szCs w:val="24"/>
+            <w:sz w:val="22"/>
+            <w:szCs w:val="22"/>
+            <w:lang w:val="en-GB" w:eastAsia="en-GB"/>
           </w:rPr>
           <w:tab/>
         </w:r>
@@ -859,7 +855,7 @@
             <w:rStyle w:val="Hyperlink"/>
             <w:noProof/>
           </w:rPr>
-          <w:t>Bakgrunn</w:t>
+          <w:t>Bakgrunn/Formål og problemstilling</w:t>
         </w:r>
         <w:r>
           <w:rPr>
@@ -880,7 +876,7 @@
             <w:noProof/>
             <w:webHidden/>
           </w:rPr>
-          <w:instrText xml:space="preserve"> PAGEREF _Toc116650249 \h </w:instrText>
+          <w:instrText xml:space="preserve"> PAGEREF _Toc121773091 \h </w:instrText>
         </w:r>
         <w:r>
           <w:rPr>
@@ -913,32 +909,34 @@
     </w:p>
     <w:p>
       <w:pPr>
-        <w:pStyle w:val="TOC2"/>
+        <w:pStyle w:val="TOC3"/>
         <w:tabs>
-          <w:tab w:val="left" w:pos="960"/>
+          <w:tab w:val="left" w:pos="1320"/>
           <w:tab w:val="right" w:leader="dot" w:pos="9060"/>
         </w:tabs>
         <w:rPr>
           <w:rFonts w:asciiTheme="minorHAnsi" w:eastAsiaTheme="minorEastAsia" w:hAnsiTheme="minorHAnsi" w:cstheme="minorBidi"/>
           <w:noProof/>
-          <w:sz w:val="24"/>
-          <w:szCs w:val="24"/>
+          <w:sz w:val="22"/>
+          <w:szCs w:val="22"/>
+          <w:lang w:val="en-GB" w:eastAsia="en-GB"/>
         </w:rPr>
       </w:pPr>
-      <w:hyperlink w:anchor="_Toc116650250" w:history="1">
+      <w:hyperlink w:anchor="_Toc121773092" w:history="1">
         <w:r>
           <w:rPr>
             <w:rStyle w:val="Hyperlink"/>
             <w:noProof/>
           </w:rPr>
-          <w:t>3.2</w:t>
+          <w:t>3.1.1</w:t>
         </w:r>
         <w:r>
           <w:rPr>
             <w:rFonts w:asciiTheme="minorHAnsi" w:eastAsiaTheme="minorEastAsia" w:hAnsiTheme="minorHAnsi" w:cstheme="minorBidi"/>
             <w:noProof/>
-            <w:sz w:val="24"/>
-            <w:szCs w:val="24"/>
+            <w:sz w:val="22"/>
+            <w:szCs w:val="22"/>
+            <w:lang w:val="en-GB" w:eastAsia="en-GB"/>
           </w:rPr>
           <w:tab/>
         </w:r>
@@ -947,7 +945,7 @@
             <w:rStyle w:val="Hyperlink"/>
             <w:noProof/>
           </w:rPr>
-          <w:t>Formål og problemstilling</w:t>
+          <w:t>Del 1</w:t>
         </w:r>
         <w:r>
           <w:rPr>
@@ -968,7 +966,7 @@
             <w:noProof/>
             <w:webHidden/>
           </w:rPr>
-          <w:instrText xml:space="preserve"> PAGEREF _Toc116650250 \h </w:instrText>
+          <w:instrText xml:space="preserve"> PAGEREF _Toc121773092 \h </w:instrText>
         </w:r>
         <w:r>
           <w:rPr>
@@ -1001,32 +999,34 @@
     </w:p>
     <w:p>
       <w:pPr>
-        <w:pStyle w:val="TOC2"/>
+        <w:pStyle w:val="TOC3"/>
         <w:tabs>
-          <w:tab w:val="left" w:pos="960"/>
+          <w:tab w:val="left" w:pos="1320"/>
           <w:tab w:val="right" w:leader="dot" w:pos="9060"/>
         </w:tabs>
         <w:rPr>
           <w:rFonts w:asciiTheme="minorHAnsi" w:eastAsiaTheme="minorEastAsia" w:hAnsiTheme="minorHAnsi" w:cstheme="minorBidi"/>
           <w:noProof/>
-          <w:sz w:val="24"/>
-          <w:szCs w:val="24"/>
+          <w:sz w:val="22"/>
+          <w:szCs w:val="22"/>
+          <w:lang w:val="en-GB" w:eastAsia="en-GB"/>
         </w:rPr>
       </w:pPr>
-      <w:hyperlink w:anchor="_Toc116650251" w:history="1">
+      <w:hyperlink w:anchor="_Toc121773093" w:history="1">
         <w:r>
           <w:rPr>
             <w:rStyle w:val="Hyperlink"/>
             <w:noProof/>
           </w:rPr>
-          <w:t>3.3</w:t>
+          <w:t>3.1.2</w:t>
         </w:r>
         <w:r>
           <w:rPr>
             <w:rFonts w:asciiTheme="minorHAnsi" w:eastAsiaTheme="minorEastAsia" w:hAnsiTheme="minorHAnsi" w:cstheme="minorBidi"/>
             <w:noProof/>
-            <w:sz w:val="24"/>
-            <w:szCs w:val="24"/>
+            <w:sz w:val="22"/>
+            <w:szCs w:val="22"/>
+            <w:lang w:val="en-GB" w:eastAsia="en-GB"/>
           </w:rPr>
           <w:tab/>
         </w:r>
@@ -1035,7 +1035,7 @@
             <w:rStyle w:val="Hyperlink"/>
             <w:noProof/>
           </w:rPr>
-          <w:t>Avgrensninger</w:t>
+          <w:t>Del 2</w:t>
         </w:r>
         <w:r>
           <w:rPr>
@@ -1056,7 +1056,7 @@
             <w:noProof/>
             <w:webHidden/>
           </w:rPr>
-          <w:instrText xml:space="preserve"> PAGEREF _Toc116650251 \h </w:instrText>
+          <w:instrText xml:space="preserve"> PAGEREF _Toc121773093 \h </w:instrText>
         </w:r>
         <w:r>
           <w:rPr>
@@ -1089,32 +1089,34 @@
     </w:p>
     <w:p>
       <w:pPr>
-        <w:pStyle w:val="TOC2"/>
+        <w:pStyle w:val="TOC3"/>
         <w:tabs>
-          <w:tab w:val="left" w:pos="960"/>
+          <w:tab w:val="left" w:pos="1320"/>
           <w:tab w:val="right" w:leader="dot" w:pos="9060"/>
         </w:tabs>
         <w:rPr>
           <w:rFonts w:asciiTheme="minorHAnsi" w:eastAsiaTheme="minorEastAsia" w:hAnsiTheme="minorHAnsi" w:cstheme="minorBidi"/>
           <w:noProof/>
-          <w:sz w:val="24"/>
-          <w:szCs w:val="24"/>
+          <w:sz w:val="22"/>
+          <w:szCs w:val="22"/>
+          <w:lang w:val="en-GB" w:eastAsia="en-GB"/>
         </w:rPr>
       </w:pPr>
-      <w:hyperlink w:anchor="_Toc116650252" w:history="1">
+      <w:hyperlink w:anchor="_Toc121773094" w:history="1">
         <w:r>
           <w:rPr>
             <w:rStyle w:val="Hyperlink"/>
             <w:noProof/>
           </w:rPr>
-          <w:t>3.4</w:t>
+          <w:t>3.1.3</w:t>
         </w:r>
         <w:r>
           <w:rPr>
             <w:rFonts w:asciiTheme="minorHAnsi" w:eastAsiaTheme="minorEastAsia" w:hAnsiTheme="minorHAnsi" w:cstheme="minorBidi"/>
             <w:noProof/>
-            <w:sz w:val="24"/>
-            <w:szCs w:val="24"/>
+            <w:sz w:val="22"/>
+            <w:szCs w:val="22"/>
+            <w:lang w:val="en-GB" w:eastAsia="en-GB"/>
           </w:rPr>
           <w:tab/>
         </w:r>
@@ -1123,7 +1125,7 @@
             <w:rStyle w:val="Hyperlink"/>
             <w:noProof/>
           </w:rPr>
-          <w:t>Begreper/Ordliste</w:t>
+          <w:t>Del 3</w:t>
         </w:r>
         <w:r>
           <w:rPr>
@@ -1144,7 +1146,7 @@
             <w:noProof/>
             <w:webHidden/>
           </w:rPr>
-          <w:instrText xml:space="preserve"> PAGEREF _Toc116650252 \h </w:instrText>
+          <w:instrText xml:space="preserve"> PAGEREF _Toc121773094 \h </w:instrText>
         </w:r>
         <w:r>
           <w:rPr>
@@ -1164,7 +1166,7 @@
             <w:noProof/>
             <w:webHidden/>
           </w:rPr>
-          <w:t>1</w:t>
+          <w:t>2</w:t>
         </w:r>
         <w:r>
           <w:rPr>
@@ -1179,30 +1181,32 @@
       <w:pPr>
         <w:pStyle w:val="TOC2"/>
         <w:tabs>
-          <w:tab w:val="left" w:pos="960"/>
+          <w:tab w:val="left" w:pos="880"/>
           <w:tab w:val="right" w:leader="dot" w:pos="9060"/>
         </w:tabs>
         <w:rPr>
           <w:rFonts w:asciiTheme="minorHAnsi" w:eastAsiaTheme="minorEastAsia" w:hAnsiTheme="minorHAnsi" w:cstheme="minorBidi"/>
           <w:noProof/>
-          <w:sz w:val="24"/>
-          <w:szCs w:val="24"/>
+          <w:sz w:val="22"/>
+          <w:szCs w:val="22"/>
+          <w:lang w:val="en-GB" w:eastAsia="en-GB"/>
         </w:rPr>
       </w:pPr>
-      <w:hyperlink w:anchor="_Toc116650253" w:history="1">
+      <w:hyperlink w:anchor="_Toc121773095" w:history="1">
         <w:r>
           <w:rPr>
             <w:rStyle w:val="Hyperlink"/>
             <w:noProof/>
           </w:rPr>
-          <w:t>3.5</w:t>
+          <w:t>3.2</w:t>
         </w:r>
         <w:r>
           <w:rPr>
             <w:rFonts w:asciiTheme="minorHAnsi" w:eastAsiaTheme="minorEastAsia" w:hAnsiTheme="minorHAnsi" w:cstheme="minorBidi"/>
             <w:noProof/>
-            <w:sz w:val="24"/>
-            <w:szCs w:val="24"/>
+            <w:sz w:val="22"/>
+            <w:szCs w:val="22"/>
+            <w:lang w:val="en-GB" w:eastAsia="en-GB"/>
           </w:rPr>
           <w:tab/>
         </w:r>
@@ -1211,7 +1215,7 @@
             <w:rStyle w:val="Hyperlink"/>
             <w:noProof/>
           </w:rPr>
-          <w:t>Rapportens oppbyggning</w:t>
+          <w:t>Avgrensninger</w:t>
         </w:r>
         <w:r>
           <w:rPr>
@@ -1232,7 +1236,7 @@
             <w:noProof/>
             <w:webHidden/>
           </w:rPr>
-          <w:instrText xml:space="preserve"> PAGEREF _Toc116650253 \h </w:instrText>
+          <w:instrText xml:space="preserve"> PAGEREF _Toc121773095 \h </w:instrText>
         </w:r>
         <w:r>
           <w:rPr>
@@ -1253,6 +1257,186 @@
             <w:webHidden/>
           </w:rPr>
           <w:t>2</w:t>
+        </w:r>
+        <w:r>
+          <w:rPr>
+            <w:noProof/>
+            <w:webHidden/>
+          </w:rPr>
+          <w:fldChar w:fldCharType="end"/>
+        </w:r>
+      </w:hyperlink>
+    </w:p>
+    <w:p>
+      <w:pPr>
+        <w:pStyle w:val="TOC2"/>
+        <w:tabs>
+          <w:tab w:val="left" w:pos="880"/>
+          <w:tab w:val="right" w:leader="dot" w:pos="9060"/>
+        </w:tabs>
+        <w:rPr>
+          <w:rFonts w:asciiTheme="minorHAnsi" w:eastAsiaTheme="minorEastAsia" w:hAnsiTheme="minorHAnsi" w:cstheme="minorBidi"/>
+          <w:noProof/>
+          <w:sz w:val="22"/>
+          <w:szCs w:val="22"/>
+          <w:lang w:val="en-GB" w:eastAsia="en-GB"/>
+        </w:rPr>
+      </w:pPr>
+      <w:hyperlink w:anchor="_Toc121773096" w:history="1">
+        <w:r>
+          <w:rPr>
+            <w:rStyle w:val="Hyperlink"/>
+            <w:noProof/>
+          </w:rPr>
+          <w:t>3.3</w:t>
+        </w:r>
+        <w:r>
+          <w:rPr>
+            <w:rFonts w:asciiTheme="minorHAnsi" w:eastAsiaTheme="minorEastAsia" w:hAnsiTheme="minorHAnsi" w:cstheme="minorBidi"/>
+            <w:noProof/>
+            <w:sz w:val="22"/>
+            <w:szCs w:val="22"/>
+            <w:lang w:val="en-GB" w:eastAsia="en-GB"/>
+          </w:rPr>
+          <w:tab/>
+        </w:r>
+        <w:r>
+          <w:rPr>
+            <w:rStyle w:val="Hyperlink"/>
+            <w:noProof/>
+          </w:rPr>
+          <w:t>Begreper/Ordliste</w:t>
+        </w:r>
+        <w:r>
+          <w:rPr>
+            <w:noProof/>
+            <w:webHidden/>
+          </w:rPr>
+          <w:tab/>
+        </w:r>
+        <w:r>
+          <w:rPr>
+            <w:noProof/>
+            <w:webHidden/>
+          </w:rPr>
+          <w:fldChar w:fldCharType="begin"/>
+        </w:r>
+        <w:r>
+          <w:rPr>
+            <w:noProof/>
+            <w:webHidden/>
+          </w:rPr>
+          <w:instrText xml:space="preserve"> PAGEREF _Toc121773096 \h </w:instrText>
+        </w:r>
+        <w:r>
+          <w:rPr>
+            <w:noProof/>
+            <w:webHidden/>
+          </w:rPr>
+        </w:r>
+        <w:r>
+          <w:rPr>
+            <w:noProof/>
+            <w:webHidden/>
+          </w:rPr>
+          <w:fldChar w:fldCharType="separate"/>
+        </w:r>
+        <w:r>
+          <w:rPr>
+            <w:noProof/>
+            <w:webHidden/>
+          </w:rPr>
+          <w:t>2</w:t>
+        </w:r>
+        <w:r>
+          <w:rPr>
+            <w:noProof/>
+            <w:webHidden/>
+          </w:rPr>
+          <w:fldChar w:fldCharType="end"/>
+        </w:r>
+      </w:hyperlink>
+    </w:p>
+    <w:p>
+      <w:pPr>
+        <w:pStyle w:val="TOC2"/>
+        <w:tabs>
+          <w:tab w:val="left" w:pos="880"/>
+          <w:tab w:val="right" w:leader="dot" w:pos="9060"/>
+        </w:tabs>
+        <w:rPr>
+          <w:rFonts w:asciiTheme="minorHAnsi" w:eastAsiaTheme="minorEastAsia" w:hAnsiTheme="minorHAnsi" w:cstheme="minorBidi"/>
+          <w:noProof/>
+          <w:sz w:val="22"/>
+          <w:szCs w:val="22"/>
+          <w:lang w:val="en-GB" w:eastAsia="en-GB"/>
+        </w:rPr>
+      </w:pPr>
+      <w:hyperlink w:anchor="_Toc121773097" w:history="1">
+        <w:r>
+          <w:rPr>
+            <w:rStyle w:val="Hyperlink"/>
+            <w:noProof/>
+          </w:rPr>
+          <w:t>3.4</w:t>
+        </w:r>
+        <w:r>
+          <w:rPr>
+            <w:rFonts w:asciiTheme="minorHAnsi" w:eastAsiaTheme="minorEastAsia" w:hAnsiTheme="minorHAnsi" w:cstheme="minorBidi"/>
+            <w:noProof/>
+            <w:sz w:val="22"/>
+            <w:szCs w:val="22"/>
+            <w:lang w:val="en-GB" w:eastAsia="en-GB"/>
+          </w:rPr>
+          <w:tab/>
+        </w:r>
+        <w:r>
+          <w:rPr>
+            <w:rStyle w:val="Hyperlink"/>
+            <w:noProof/>
+          </w:rPr>
+          <w:t>Rapportens oppbygning</w:t>
+        </w:r>
+        <w:r>
+          <w:rPr>
+            <w:noProof/>
+            <w:webHidden/>
+          </w:rPr>
+          <w:tab/>
+        </w:r>
+        <w:r>
+          <w:rPr>
+            <w:noProof/>
+            <w:webHidden/>
+          </w:rPr>
+          <w:fldChar w:fldCharType="begin"/>
+        </w:r>
+        <w:r>
+          <w:rPr>
+            <w:noProof/>
+            <w:webHidden/>
+          </w:rPr>
+          <w:instrText xml:space="preserve"> PAGEREF _Toc121773097 \h </w:instrText>
+        </w:r>
+        <w:r>
+          <w:rPr>
+            <w:noProof/>
+            <w:webHidden/>
+          </w:rPr>
+        </w:r>
+        <w:r>
+          <w:rPr>
+            <w:noProof/>
+            <w:webHidden/>
+          </w:rPr>
+          <w:fldChar w:fldCharType="separate"/>
+        </w:r>
+        <w:r>
+          <w:rPr>
+            <w:noProof/>
+            <w:webHidden/>
+          </w:rPr>
+          <w:t>3</w:t>
         </w:r>
         <w:r>
           <w:rPr>
@@ -1273,11 +1457,12 @@
         <w:rPr>
           <w:rFonts w:asciiTheme="minorHAnsi" w:eastAsiaTheme="minorEastAsia" w:hAnsiTheme="minorHAnsi" w:cstheme="minorBidi"/>
           <w:noProof/>
-          <w:sz w:val="24"/>
-          <w:szCs w:val="24"/>
+          <w:sz w:val="22"/>
+          <w:szCs w:val="22"/>
+          <w:lang w:val="en-GB" w:eastAsia="en-GB"/>
         </w:rPr>
       </w:pPr>
-      <w:hyperlink w:anchor="_Toc116650254" w:history="1">
+      <w:hyperlink w:anchor="_Toc121773098" w:history="1">
         <w:r>
           <w:rPr>
             <w:rStyle w:val="Hyperlink"/>
@@ -1289,8 +1474,9 @@
           <w:rPr>
             <w:rFonts w:asciiTheme="minorHAnsi" w:eastAsiaTheme="minorEastAsia" w:hAnsiTheme="minorHAnsi" w:cstheme="minorBidi"/>
             <w:noProof/>
-            <w:sz w:val="24"/>
-            <w:szCs w:val="24"/>
+            <w:sz w:val="22"/>
+            <w:szCs w:val="22"/>
+            <w:lang w:val="en-GB" w:eastAsia="en-GB"/>
           </w:rPr>
           <w:tab/>
         </w:r>
@@ -1320,7 +1506,7 @@
             <w:noProof/>
             <w:webHidden/>
           </w:rPr>
-          <w:instrText xml:space="preserve"> PAGEREF _Toc116650254 \h </w:instrText>
+          <w:instrText xml:space="preserve"> PAGEREF _Toc121773098 \h </w:instrText>
         </w:r>
         <w:r>
           <w:rPr>
@@ -1340,7 +1526,547 @@
             <w:noProof/>
             <w:webHidden/>
           </w:rPr>
-          <w:t>2</w:t>
+          <w:t>3</w:t>
+        </w:r>
+        <w:r>
+          <w:rPr>
+            <w:noProof/>
+            <w:webHidden/>
+          </w:rPr>
+          <w:fldChar w:fldCharType="end"/>
+        </w:r>
+      </w:hyperlink>
+    </w:p>
+    <w:p>
+      <w:pPr>
+        <w:pStyle w:val="TOC2"/>
+        <w:tabs>
+          <w:tab w:val="left" w:pos="880"/>
+          <w:tab w:val="right" w:leader="dot" w:pos="9060"/>
+        </w:tabs>
+        <w:rPr>
+          <w:rFonts w:asciiTheme="minorHAnsi" w:eastAsiaTheme="minorEastAsia" w:hAnsiTheme="minorHAnsi" w:cstheme="minorBidi"/>
+          <w:noProof/>
+          <w:sz w:val="22"/>
+          <w:szCs w:val="22"/>
+          <w:lang w:val="en-GB" w:eastAsia="en-GB"/>
+        </w:rPr>
+      </w:pPr>
+      <w:hyperlink w:anchor="_Toc121773099" w:history="1">
+        <w:r>
+          <w:rPr>
+            <w:rStyle w:val="Hyperlink"/>
+            <w:noProof/>
+          </w:rPr>
+          <w:t>4.1</w:t>
+        </w:r>
+        <w:r>
+          <w:rPr>
+            <w:rFonts w:asciiTheme="minorHAnsi" w:eastAsiaTheme="minorEastAsia" w:hAnsiTheme="minorHAnsi" w:cstheme="minorBidi"/>
+            <w:noProof/>
+            <w:sz w:val="22"/>
+            <w:szCs w:val="22"/>
+            <w:lang w:val="en-GB" w:eastAsia="en-GB"/>
+          </w:rPr>
+          <w:tab/>
+        </w:r>
+        <w:r>
+          <w:rPr>
+            <w:rStyle w:val="Hyperlink"/>
+            <w:noProof/>
+          </w:rPr>
+          <w:t>Coupling</w:t>
+        </w:r>
+        <w:r>
+          <w:rPr>
+            <w:noProof/>
+            <w:webHidden/>
+          </w:rPr>
+          <w:tab/>
+        </w:r>
+        <w:r>
+          <w:rPr>
+            <w:noProof/>
+            <w:webHidden/>
+          </w:rPr>
+          <w:fldChar w:fldCharType="begin"/>
+        </w:r>
+        <w:r>
+          <w:rPr>
+            <w:noProof/>
+            <w:webHidden/>
+          </w:rPr>
+          <w:instrText xml:space="preserve"> PAGEREF _Toc121773099 \h </w:instrText>
+        </w:r>
+        <w:r>
+          <w:rPr>
+            <w:noProof/>
+            <w:webHidden/>
+          </w:rPr>
+        </w:r>
+        <w:r>
+          <w:rPr>
+            <w:noProof/>
+            <w:webHidden/>
+          </w:rPr>
+          <w:fldChar w:fldCharType="separate"/>
+        </w:r>
+        <w:r>
+          <w:rPr>
+            <w:noProof/>
+            <w:webHidden/>
+          </w:rPr>
+          <w:t>3</w:t>
+        </w:r>
+        <w:r>
+          <w:rPr>
+            <w:noProof/>
+            <w:webHidden/>
+          </w:rPr>
+          <w:fldChar w:fldCharType="end"/>
+        </w:r>
+      </w:hyperlink>
+    </w:p>
+    <w:p>
+      <w:pPr>
+        <w:pStyle w:val="TOC2"/>
+        <w:tabs>
+          <w:tab w:val="left" w:pos="880"/>
+          <w:tab w:val="right" w:leader="dot" w:pos="9060"/>
+        </w:tabs>
+        <w:rPr>
+          <w:rFonts w:asciiTheme="minorHAnsi" w:eastAsiaTheme="minorEastAsia" w:hAnsiTheme="minorHAnsi" w:cstheme="minorBidi"/>
+          <w:noProof/>
+          <w:sz w:val="22"/>
+          <w:szCs w:val="22"/>
+          <w:lang w:val="en-GB" w:eastAsia="en-GB"/>
+        </w:rPr>
+      </w:pPr>
+      <w:hyperlink w:anchor="_Toc121773100" w:history="1">
+        <w:r>
+          <w:rPr>
+            <w:rStyle w:val="Hyperlink"/>
+            <w:noProof/>
+          </w:rPr>
+          <w:t>4.2</w:t>
+        </w:r>
+        <w:r>
+          <w:rPr>
+            <w:rFonts w:asciiTheme="minorHAnsi" w:eastAsiaTheme="minorEastAsia" w:hAnsiTheme="minorHAnsi" w:cstheme="minorBidi"/>
+            <w:noProof/>
+            <w:sz w:val="22"/>
+            <w:szCs w:val="22"/>
+            <w:lang w:val="en-GB" w:eastAsia="en-GB"/>
+          </w:rPr>
+          <w:tab/>
+        </w:r>
+        <w:r>
+          <w:rPr>
+            <w:rStyle w:val="Hyperlink"/>
+            <w:noProof/>
+          </w:rPr>
+          <w:t>Cohesion</w:t>
+        </w:r>
+        <w:r>
+          <w:rPr>
+            <w:noProof/>
+            <w:webHidden/>
+          </w:rPr>
+          <w:tab/>
+        </w:r>
+        <w:r>
+          <w:rPr>
+            <w:noProof/>
+            <w:webHidden/>
+          </w:rPr>
+          <w:fldChar w:fldCharType="begin"/>
+        </w:r>
+        <w:r>
+          <w:rPr>
+            <w:noProof/>
+            <w:webHidden/>
+          </w:rPr>
+          <w:instrText xml:space="preserve"> PAGEREF _Toc121773100 \h </w:instrText>
+        </w:r>
+        <w:r>
+          <w:rPr>
+            <w:noProof/>
+            <w:webHidden/>
+          </w:rPr>
+        </w:r>
+        <w:r>
+          <w:rPr>
+            <w:noProof/>
+            <w:webHidden/>
+          </w:rPr>
+          <w:fldChar w:fldCharType="separate"/>
+        </w:r>
+        <w:r>
+          <w:rPr>
+            <w:noProof/>
+            <w:webHidden/>
+          </w:rPr>
+          <w:t>4</w:t>
+        </w:r>
+        <w:r>
+          <w:rPr>
+            <w:noProof/>
+            <w:webHidden/>
+          </w:rPr>
+          <w:fldChar w:fldCharType="end"/>
+        </w:r>
+      </w:hyperlink>
+    </w:p>
+    <w:p>
+      <w:pPr>
+        <w:pStyle w:val="TOC2"/>
+        <w:tabs>
+          <w:tab w:val="left" w:pos="880"/>
+          <w:tab w:val="right" w:leader="dot" w:pos="9060"/>
+        </w:tabs>
+        <w:rPr>
+          <w:rFonts w:asciiTheme="minorHAnsi" w:eastAsiaTheme="minorEastAsia" w:hAnsiTheme="minorHAnsi" w:cstheme="minorBidi"/>
+          <w:noProof/>
+          <w:sz w:val="22"/>
+          <w:szCs w:val="22"/>
+          <w:lang w:val="en-GB" w:eastAsia="en-GB"/>
+        </w:rPr>
+      </w:pPr>
+      <w:hyperlink w:anchor="_Toc121773101" w:history="1">
+        <w:r>
+          <w:rPr>
+            <w:rStyle w:val="Hyperlink"/>
+            <w:noProof/>
+          </w:rPr>
+          <w:t>4.3</w:t>
+        </w:r>
+        <w:r>
+          <w:rPr>
+            <w:rFonts w:asciiTheme="minorHAnsi" w:eastAsiaTheme="minorEastAsia" w:hAnsiTheme="minorHAnsi" w:cstheme="minorBidi"/>
+            <w:noProof/>
+            <w:sz w:val="22"/>
+            <w:szCs w:val="22"/>
+            <w:lang w:val="en-GB" w:eastAsia="en-GB"/>
+          </w:rPr>
+          <w:tab/>
+        </w:r>
+        <w:r>
+          <w:rPr>
+            <w:rStyle w:val="Hyperlink"/>
+            <w:noProof/>
+          </w:rPr>
+          <w:t>Design Pattern</w:t>
+        </w:r>
+        <w:r>
+          <w:rPr>
+            <w:noProof/>
+            <w:webHidden/>
+          </w:rPr>
+          <w:tab/>
+        </w:r>
+        <w:r>
+          <w:rPr>
+            <w:noProof/>
+            <w:webHidden/>
+          </w:rPr>
+          <w:fldChar w:fldCharType="begin"/>
+        </w:r>
+        <w:r>
+          <w:rPr>
+            <w:noProof/>
+            <w:webHidden/>
+          </w:rPr>
+          <w:instrText xml:space="preserve"> PAGEREF _Toc121773101 \h </w:instrText>
+        </w:r>
+        <w:r>
+          <w:rPr>
+            <w:noProof/>
+            <w:webHidden/>
+          </w:rPr>
+        </w:r>
+        <w:r>
+          <w:rPr>
+            <w:noProof/>
+            <w:webHidden/>
+          </w:rPr>
+          <w:fldChar w:fldCharType="separate"/>
+        </w:r>
+        <w:r>
+          <w:rPr>
+            <w:noProof/>
+            <w:webHidden/>
+          </w:rPr>
+          <w:t>4</w:t>
+        </w:r>
+        <w:r>
+          <w:rPr>
+            <w:noProof/>
+            <w:webHidden/>
+          </w:rPr>
+          <w:fldChar w:fldCharType="end"/>
+        </w:r>
+      </w:hyperlink>
+    </w:p>
+    <w:p>
+      <w:pPr>
+        <w:pStyle w:val="TOC3"/>
+        <w:tabs>
+          <w:tab w:val="left" w:pos="1320"/>
+          <w:tab w:val="right" w:leader="dot" w:pos="9060"/>
+        </w:tabs>
+        <w:rPr>
+          <w:rFonts w:asciiTheme="minorHAnsi" w:eastAsiaTheme="minorEastAsia" w:hAnsiTheme="minorHAnsi" w:cstheme="minorBidi"/>
+          <w:noProof/>
+          <w:sz w:val="22"/>
+          <w:szCs w:val="22"/>
+          <w:lang w:val="en-GB" w:eastAsia="en-GB"/>
+        </w:rPr>
+      </w:pPr>
+      <w:hyperlink w:anchor="_Toc121773102" w:history="1">
+        <w:r>
+          <w:rPr>
+            <w:rStyle w:val="Hyperlink"/>
+            <w:noProof/>
+          </w:rPr>
+          <w:t>4.3.1</w:t>
+        </w:r>
+        <w:r>
+          <w:rPr>
+            <w:rFonts w:asciiTheme="minorHAnsi" w:eastAsiaTheme="minorEastAsia" w:hAnsiTheme="minorHAnsi" w:cstheme="minorBidi"/>
+            <w:noProof/>
+            <w:sz w:val="22"/>
+            <w:szCs w:val="22"/>
+            <w:lang w:val="en-GB" w:eastAsia="en-GB"/>
+          </w:rPr>
+          <w:tab/>
+        </w:r>
+        <w:r>
+          <w:rPr>
+            <w:rStyle w:val="Hyperlink"/>
+            <w:noProof/>
+          </w:rPr>
+          <w:t>Builder Pattern</w:t>
+        </w:r>
+        <w:r>
+          <w:rPr>
+            <w:noProof/>
+            <w:webHidden/>
+          </w:rPr>
+          <w:tab/>
+        </w:r>
+        <w:r>
+          <w:rPr>
+            <w:noProof/>
+            <w:webHidden/>
+          </w:rPr>
+          <w:fldChar w:fldCharType="begin"/>
+        </w:r>
+        <w:r>
+          <w:rPr>
+            <w:noProof/>
+            <w:webHidden/>
+          </w:rPr>
+          <w:instrText xml:space="preserve"> PAGEREF _Toc121773102 \h </w:instrText>
+        </w:r>
+        <w:r>
+          <w:rPr>
+            <w:noProof/>
+            <w:webHidden/>
+          </w:rPr>
+        </w:r>
+        <w:r>
+          <w:rPr>
+            <w:noProof/>
+            <w:webHidden/>
+          </w:rPr>
+          <w:fldChar w:fldCharType="separate"/>
+        </w:r>
+        <w:r>
+          <w:rPr>
+            <w:noProof/>
+            <w:webHidden/>
+          </w:rPr>
+          <w:t>4</w:t>
+        </w:r>
+        <w:r>
+          <w:rPr>
+            <w:noProof/>
+            <w:webHidden/>
+          </w:rPr>
+          <w:fldChar w:fldCharType="end"/>
+        </w:r>
+      </w:hyperlink>
+    </w:p>
+    <w:p>
+      <w:pPr>
+        <w:pStyle w:val="TOC2"/>
+        <w:tabs>
+          <w:tab w:val="left" w:pos="880"/>
+          <w:tab w:val="right" w:leader="dot" w:pos="9060"/>
+        </w:tabs>
+        <w:rPr>
+          <w:rFonts w:asciiTheme="minorHAnsi" w:eastAsiaTheme="minorEastAsia" w:hAnsiTheme="minorHAnsi" w:cstheme="minorBidi"/>
+          <w:noProof/>
+          <w:sz w:val="22"/>
+          <w:szCs w:val="22"/>
+          <w:lang w:val="en-GB" w:eastAsia="en-GB"/>
+        </w:rPr>
+      </w:pPr>
+      <w:hyperlink w:anchor="_Toc121773103" w:history="1">
+        <w:r>
+          <w:rPr>
+            <w:rStyle w:val="Hyperlink"/>
+            <w:noProof/>
+          </w:rPr>
+          <w:t>4.4</w:t>
+        </w:r>
+        <w:r>
+          <w:rPr>
+            <w:rFonts w:asciiTheme="minorHAnsi" w:eastAsiaTheme="minorEastAsia" w:hAnsiTheme="minorHAnsi" w:cstheme="minorBidi"/>
+            <w:noProof/>
+            <w:sz w:val="22"/>
+            <w:szCs w:val="22"/>
+            <w:lang w:val="en-GB" w:eastAsia="en-GB"/>
+          </w:rPr>
+          <w:tab/>
+        </w:r>
+        <w:r>
+          <w:rPr>
+            <w:rStyle w:val="Hyperlink"/>
+            <w:noProof/>
+          </w:rPr>
+          <w:t>Modularisering</w:t>
+        </w:r>
+        <w:r>
+          <w:rPr>
+            <w:noProof/>
+            <w:webHidden/>
+          </w:rPr>
+          <w:tab/>
+        </w:r>
+        <w:r>
+          <w:rPr>
+            <w:noProof/>
+            <w:webHidden/>
+          </w:rPr>
+          <w:fldChar w:fldCharType="begin"/>
+        </w:r>
+        <w:r>
+          <w:rPr>
+            <w:noProof/>
+            <w:webHidden/>
+          </w:rPr>
+          <w:instrText xml:space="preserve"> PAGEREF _Toc121773103 \h </w:instrText>
+        </w:r>
+        <w:r>
+          <w:rPr>
+            <w:noProof/>
+            <w:webHidden/>
+          </w:rPr>
+        </w:r>
+        <w:r>
+          <w:rPr>
+            <w:noProof/>
+            <w:webHidden/>
+          </w:rPr>
+          <w:fldChar w:fldCharType="separate"/>
+        </w:r>
+        <w:r>
+          <w:rPr>
+            <w:noProof/>
+            <w:webHidden/>
+          </w:rPr>
+          <w:t>4</w:t>
+        </w:r>
+        <w:r>
+          <w:rPr>
+            <w:noProof/>
+            <w:webHidden/>
+          </w:rPr>
+          <w:fldChar w:fldCharType="end"/>
+        </w:r>
+      </w:hyperlink>
+    </w:p>
+    <w:p>
+      <w:pPr>
+        <w:pStyle w:val="TOC2"/>
+        <w:tabs>
+          <w:tab w:val="left" w:pos="880"/>
+          <w:tab w:val="right" w:leader="dot" w:pos="9060"/>
+        </w:tabs>
+        <w:rPr>
+          <w:rFonts w:asciiTheme="minorHAnsi" w:eastAsiaTheme="minorEastAsia" w:hAnsiTheme="minorHAnsi" w:cstheme="minorBidi"/>
+          <w:noProof/>
+          <w:sz w:val="22"/>
+          <w:szCs w:val="22"/>
+          <w:lang w:val="en-GB" w:eastAsia="en-GB"/>
+        </w:rPr>
+      </w:pPr>
+      <w:hyperlink w:anchor="_Toc121773104" w:history="1">
+        <w:r>
+          <w:rPr>
+            <w:rStyle w:val="Hyperlink"/>
+            <w:noProof/>
+          </w:rPr>
+          <w:t>4.5</w:t>
+        </w:r>
+        <w:r>
+          <w:rPr>
+            <w:rFonts w:asciiTheme="minorHAnsi" w:eastAsiaTheme="minorEastAsia" w:hAnsiTheme="minorHAnsi" w:cstheme="minorBidi"/>
+            <w:noProof/>
+            <w:sz w:val="22"/>
+            <w:szCs w:val="22"/>
+            <w:lang w:val="en-GB" w:eastAsia="en-GB"/>
+          </w:rPr>
+          <w:tab/>
+        </w:r>
+        <w:r>
+          <w:rPr>
+            <w:rStyle w:val="Hyperlink"/>
+            <w:noProof/>
+          </w:rPr>
+          <w:t>Abstrahering</w:t>
+        </w:r>
+        <w:r>
+          <w:rPr>
+            <w:noProof/>
+            <w:webHidden/>
+          </w:rPr>
+          <w:tab/>
+        </w:r>
+        <w:r>
+          <w:rPr>
+            <w:noProof/>
+            <w:webHidden/>
+          </w:rPr>
+          <w:fldChar w:fldCharType="begin"/>
+        </w:r>
+        <w:r>
+          <w:rPr>
+            <w:noProof/>
+            <w:webHidden/>
+          </w:rPr>
+          <w:instrText xml:space="preserve"> PAGEREF _Toc121773104 \h </w:instrText>
+        </w:r>
+        <w:r>
+          <w:rPr>
+            <w:noProof/>
+            <w:webHidden/>
+          </w:rPr>
+        </w:r>
+        <w:r>
+          <w:rPr>
+            <w:noProof/>
+            <w:webHidden/>
+          </w:rPr>
+          <w:fldChar w:fldCharType="separate"/>
+        </w:r>
+        <w:r>
+          <w:rPr>
+            <w:noProof/>
+            <w:webHidden/>
+          </w:rPr>
+          <w:t>5</w:t>
         </w:r>
         <w:r>
           <w:rPr>
@@ -1361,11 +2087,12 @@
         <w:rPr>
           <w:rFonts w:asciiTheme="minorHAnsi" w:eastAsiaTheme="minorEastAsia" w:hAnsiTheme="minorHAnsi" w:cstheme="minorBidi"/>
           <w:noProof/>
-          <w:sz w:val="24"/>
-          <w:szCs w:val="24"/>
+          <w:sz w:val="22"/>
+          <w:szCs w:val="22"/>
+          <w:lang w:val="en-GB" w:eastAsia="en-GB"/>
         </w:rPr>
       </w:pPr>
-      <w:hyperlink w:anchor="_Toc116650255" w:history="1">
+      <w:hyperlink w:anchor="_Toc121773105" w:history="1">
         <w:r>
           <w:rPr>
             <w:rStyle w:val="Hyperlink"/>
@@ -1377,8 +2104,9 @@
           <w:rPr>
             <w:rFonts w:asciiTheme="minorHAnsi" w:eastAsiaTheme="minorEastAsia" w:hAnsiTheme="minorHAnsi" w:cstheme="minorBidi"/>
             <w:noProof/>
-            <w:sz w:val="24"/>
-            <w:szCs w:val="24"/>
+            <w:sz w:val="22"/>
+            <w:szCs w:val="22"/>
+            <w:lang w:val="en-GB" w:eastAsia="en-GB"/>
           </w:rPr>
           <w:tab/>
         </w:r>
@@ -1408,7 +2136,7 @@
             <w:noProof/>
             <w:webHidden/>
           </w:rPr>
-          <w:instrText xml:space="preserve"> PAGEREF _Toc116650255 \h </w:instrText>
+          <w:instrText xml:space="preserve"> PAGEREF _Toc121773105 \h </w:instrText>
         </w:r>
         <w:r>
           <w:rPr>
@@ -1428,7 +2156,7 @@
             <w:noProof/>
             <w:webHidden/>
           </w:rPr>
-          <w:t>3</w:t>
+          <w:t>5</w:t>
         </w:r>
         <w:r>
           <w:rPr>
@@ -1449,11 +2177,12 @@
         <w:rPr>
           <w:rFonts w:asciiTheme="minorHAnsi" w:eastAsiaTheme="minorEastAsia" w:hAnsiTheme="minorHAnsi" w:cstheme="minorBidi"/>
           <w:noProof/>
-          <w:sz w:val="24"/>
-          <w:szCs w:val="24"/>
+          <w:sz w:val="22"/>
+          <w:szCs w:val="22"/>
+          <w:lang w:val="en-GB" w:eastAsia="en-GB"/>
         </w:rPr>
       </w:pPr>
-      <w:hyperlink w:anchor="_Toc116650256" w:history="1">
+      <w:hyperlink w:anchor="_Toc121773106" w:history="1">
         <w:r>
           <w:rPr>
             <w:rStyle w:val="Hyperlink"/>
@@ -1465,8 +2194,9 @@
           <w:rPr>
             <w:rFonts w:asciiTheme="minorHAnsi" w:eastAsiaTheme="minorEastAsia" w:hAnsiTheme="minorHAnsi" w:cstheme="minorBidi"/>
             <w:noProof/>
-            <w:sz w:val="24"/>
-            <w:szCs w:val="24"/>
+            <w:sz w:val="22"/>
+            <w:szCs w:val="22"/>
+            <w:lang w:val="en-GB" w:eastAsia="en-GB"/>
           </w:rPr>
           <w:tab/>
         </w:r>
@@ -1496,7 +2226,7 @@
             <w:noProof/>
             <w:webHidden/>
           </w:rPr>
-          <w:instrText xml:space="preserve"> PAGEREF _Toc116650256 \h </w:instrText>
+          <w:instrText xml:space="preserve"> PAGEREF _Toc121773106 \h </w:instrText>
         </w:r>
         <w:r>
           <w:rPr>
@@ -1516,7 +2246,7 @@
             <w:noProof/>
             <w:webHidden/>
           </w:rPr>
-          <w:t>3</w:t>
+          <w:t>6</w:t>
         </w:r>
         <w:r>
           <w:rPr>
@@ -1537,11 +2267,12 @@
         <w:rPr>
           <w:rFonts w:asciiTheme="minorHAnsi" w:eastAsiaTheme="minorEastAsia" w:hAnsiTheme="minorHAnsi" w:cstheme="minorBidi"/>
           <w:noProof/>
-          <w:sz w:val="24"/>
-          <w:szCs w:val="24"/>
+          <w:sz w:val="22"/>
+          <w:szCs w:val="22"/>
+          <w:lang w:val="en-GB" w:eastAsia="en-GB"/>
         </w:rPr>
       </w:pPr>
-      <w:hyperlink w:anchor="_Toc116650257" w:history="1">
+      <w:hyperlink w:anchor="_Toc121773107" w:history="1">
         <w:r>
           <w:rPr>
             <w:rStyle w:val="Hyperlink"/>
@@ -1553,8 +2284,9 @@
           <w:rPr>
             <w:rFonts w:asciiTheme="minorHAnsi" w:eastAsiaTheme="minorEastAsia" w:hAnsiTheme="minorHAnsi" w:cstheme="minorBidi"/>
             <w:noProof/>
-            <w:sz w:val="24"/>
-            <w:szCs w:val="24"/>
+            <w:sz w:val="22"/>
+            <w:szCs w:val="22"/>
+            <w:lang w:val="en-GB" w:eastAsia="en-GB"/>
           </w:rPr>
           <w:tab/>
         </w:r>
@@ -1584,7 +2316,7 @@
             <w:noProof/>
             <w:webHidden/>
           </w:rPr>
-          <w:instrText xml:space="preserve"> PAGEREF _Toc116650257 \h </w:instrText>
+          <w:instrText xml:space="preserve"> PAGEREF _Toc121773107 \h </w:instrText>
         </w:r>
         <w:r>
           <w:rPr>
@@ -1604,7 +2336,7 @@
             <w:noProof/>
             <w:webHidden/>
           </w:rPr>
-          <w:t>4</w:t>
+          <w:t>7</w:t>
         </w:r>
         <w:r>
           <w:rPr>
@@ -1625,11 +2357,12 @@
         <w:rPr>
           <w:rFonts w:asciiTheme="minorHAnsi" w:eastAsiaTheme="minorEastAsia" w:hAnsiTheme="minorHAnsi" w:cstheme="minorBidi"/>
           <w:noProof/>
-          <w:sz w:val="24"/>
-          <w:szCs w:val="24"/>
+          <w:sz w:val="22"/>
+          <w:szCs w:val="22"/>
+          <w:lang w:val="en-GB" w:eastAsia="en-GB"/>
         </w:rPr>
       </w:pPr>
-      <w:hyperlink w:anchor="_Toc116650258" w:history="1">
+      <w:hyperlink w:anchor="_Toc121773108" w:history="1">
         <w:r>
           <w:rPr>
             <w:rStyle w:val="Hyperlink"/>
@@ -1641,8 +2374,9 @@
           <w:rPr>
             <w:rFonts w:asciiTheme="minorHAnsi" w:eastAsiaTheme="minorEastAsia" w:hAnsiTheme="minorHAnsi" w:cstheme="minorBidi"/>
             <w:noProof/>
-            <w:sz w:val="24"/>
-            <w:szCs w:val="24"/>
+            <w:sz w:val="22"/>
+            <w:szCs w:val="22"/>
+            <w:lang w:val="en-GB" w:eastAsia="en-GB"/>
           </w:rPr>
           <w:tab/>
         </w:r>
@@ -1672,7 +2406,7 @@
             <w:noProof/>
             <w:webHidden/>
           </w:rPr>
-          <w:instrText xml:space="preserve"> PAGEREF _Toc116650258 \h </w:instrText>
+          <w:instrText xml:space="preserve"> PAGEREF _Toc121773108 \h </w:instrText>
         </w:r>
         <w:r>
           <w:rPr>
@@ -1692,7 +2426,7 @@
             <w:noProof/>
             <w:webHidden/>
           </w:rPr>
-          <w:t>4</w:t>
+          <w:t>7</w:t>
         </w:r>
         <w:r>
           <w:rPr>
@@ -1713,11 +2447,12 @@
         <w:rPr>
           <w:rFonts w:asciiTheme="minorHAnsi" w:eastAsiaTheme="minorEastAsia" w:hAnsiTheme="minorHAnsi" w:cstheme="minorBidi"/>
           <w:noProof/>
-          <w:sz w:val="24"/>
-          <w:szCs w:val="24"/>
+          <w:sz w:val="22"/>
+          <w:szCs w:val="22"/>
+          <w:lang w:val="en-GB" w:eastAsia="en-GB"/>
         </w:rPr>
       </w:pPr>
-      <w:hyperlink w:anchor="_Toc116650259" w:history="1">
+      <w:hyperlink w:anchor="_Toc121773109" w:history="1">
         <w:r>
           <w:rPr>
             <w:rStyle w:val="Hyperlink"/>
@@ -1729,8 +2464,9 @@
           <w:rPr>
             <w:rFonts w:asciiTheme="minorHAnsi" w:eastAsiaTheme="minorEastAsia" w:hAnsiTheme="minorHAnsi" w:cstheme="minorBidi"/>
             <w:noProof/>
-            <w:sz w:val="24"/>
-            <w:szCs w:val="24"/>
+            <w:sz w:val="22"/>
+            <w:szCs w:val="22"/>
+            <w:lang w:val="en-GB" w:eastAsia="en-GB"/>
           </w:rPr>
           <w:tab/>
         </w:r>
@@ -1739,7 +2475,7 @@
             <w:rStyle w:val="Hyperlink"/>
             <w:noProof/>
           </w:rPr>
-          <w:t>REFERANSER</w:t>
+          <w:t>References</w:t>
         </w:r>
         <w:r>
           <w:rPr>
@@ -1760,7 +2496,7 @@
             <w:noProof/>
             <w:webHidden/>
           </w:rPr>
-          <w:instrText xml:space="preserve"> PAGEREF _Toc116650259 \h </w:instrText>
+          <w:instrText xml:space="preserve"> PAGEREF _Toc121773109 \h </w:instrText>
         </w:r>
         <w:r>
           <w:rPr>
@@ -1780,7 +2516,7 @@
             <w:noProof/>
             <w:webHidden/>
           </w:rPr>
-          <w:t>4</w:t>
+          <w:t>7</w:t>
         </w:r>
         <w:r>
           <w:rPr>
@@ -1795,17 +2531,18 @@
       <w:pPr>
         <w:pStyle w:val="TOC1"/>
         <w:tabs>
-          <w:tab w:val="left" w:pos="720"/>
+          <w:tab w:val="left" w:pos="660"/>
           <w:tab w:val="right" w:leader="dot" w:pos="9060"/>
         </w:tabs>
         <w:rPr>
           <w:rFonts w:asciiTheme="minorHAnsi" w:eastAsiaTheme="minorEastAsia" w:hAnsiTheme="minorHAnsi" w:cstheme="minorBidi"/>
           <w:noProof/>
-          <w:sz w:val="24"/>
-          <w:szCs w:val="24"/>
+          <w:sz w:val="22"/>
+          <w:szCs w:val="22"/>
+          <w:lang w:val="en-GB" w:eastAsia="en-GB"/>
         </w:rPr>
       </w:pPr>
-      <w:hyperlink w:anchor="_Toc116650260" w:history="1">
+      <w:hyperlink w:anchor="_Toc121773110" w:history="1">
         <w:r>
           <w:rPr>
             <w:rStyle w:val="Hyperlink"/>
@@ -1817,8 +2554,9 @@
           <w:rPr>
             <w:rFonts w:asciiTheme="minorHAnsi" w:eastAsiaTheme="minorEastAsia" w:hAnsiTheme="minorHAnsi" w:cstheme="minorBidi"/>
             <w:noProof/>
-            <w:sz w:val="24"/>
-            <w:szCs w:val="24"/>
+            <w:sz w:val="22"/>
+            <w:szCs w:val="22"/>
+            <w:lang w:val="en-GB" w:eastAsia="en-GB"/>
           </w:rPr>
           <w:tab/>
         </w:r>
@@ -1848,7 +2586,7 @@
             <w:noProof/>
             <w:webHidden/>
           </w:rPr>
-          <w:instrText xml:space="preserve"> PAGEREF _Toc116650260 \h </w:instrText>
+          <w:instrText xml:space="preserve"> PAGEREF _Toc121773110 \h </w:instrText>
         </w:r>
         <w:r>
           <w:rPr>
@@ -1868,7 +2606,7 @@
             <w:noProof/>
             <w:webHidden/>
           </w:rPr>
-          <w:t>5</w:t>
+          <w:t>8</w:t>
         </w:r>
         <w:r>
           <w:rPr>
@@ -1956,15 +2694,7 @@
       </w:r>
       <w:r>
         <w:tab/>
-        <w:t xml:space="preserve">Standard tekst i et avsnitt. Benytt denne for </w:t>
-      </w:r>
-      <w:proofErr w:type="gramStart"/>
-      <w:r>
-        <w:t>all ”vanlig</w:t>
-      </w:r>
-      <w:proofErr w:type="gramEnd"/>
-      <w:r>
-        <w:t>” tekst</w:t>
+        <w:t>Standard tekst i et avsnitt. Benytt denne for all ”vanlig” tekst</w:t>
       </w:r>
     </w:p>
     <w:p>
@@ -1976,15 +2706,7 @@
       </w:r>
       <w:r>
         <w:tab/>
-        <w:t xml:space="preserve">Benyttes hovedsakelig i </w:t>
-      </w:r>
-      <w:proofErr w:type="gramStart"/>
-      <w:r>
-        <w:t>avsnittet ”TERMINOLOGI</w:t>
-      </w:r>
-      <w:proofErr w:type="gramEnd"/>
-      <w:r>
-        <w:t>”</w:t>
+        <w:t>Benyttes hovedsakelig i avsnittet ”TERMINOLOGI”</w:t>
       </w:r>
     </w:p>
     <w:p>
@@ -2003,11 +2725,9 @@
       <w:pPr>
         <w:pStyle w:val="Comment"/>
       </w:pPr>
-      <w:proofErr w:type="spellStart"/>
       <w:r>
         <w:t>Comment</w:t>
       </w:r>
-      <w:proofErr w:type="spellEnd"/>
       <w:r>
         <w:tab/>
         <w:t>Denne grønne teksten. Fjern all tekst av denne typen i rapporten.</w:t>
@@ -2050,7 +2770,7 @@
       <w:pPr>
         <w:pStyle w:val="Heading1"/>
       </w:pPr>
-      <w:bookmarkStart w:id="10" w:name="_Toc116650246"/>
+      <w:bookmarkStart w:id="10" w:name="_Toc121773088"/>
       <w:r>
         <w:lastRenderedPageBreak/>
         <w:t>SAMMENDRAG</w:t>
@@ -2087,15 +2807,7 @@
         <w:t>: Et sammendrag er som regel lurest å skrive til slutt.</w:t>
       </w:r>
       <w:r>
-        <w:t xml:space="preserve"> Gi her en kort oppsummering av hva rapporten inneholder. For </w:t>
-      </w:r>
-      <w:proofErr w:type="gramStart"/>
-      <w:r>
-        <w:t>eksempel :</w:t>
-      </w:r>
-      <w:proofErr w:type="gramEnd"/>
-      <w:r>
-        <w:t xml:space="preserve"> Denne rapporten er besvarelsen til obligator</w:t>
+        <w:t xml:space="preserve"> Gi her en kort oppsummering av hva rapporten inneholder. For eksempel : Denne rapporten er besvarelsen til obligator</w:t>
       </w:r>
       <w:r>
         <w:t>isk innlevering</w:t>
@@ -2127,7 +2839,7 @@
       <w:pPr>
         <w:pStyle w:val="Heading1"/>
       </w:pPr>
-      <w:bookmarkStart w:id="11" w:name="_Toc116650247"/>
+      <w:bookmarkStart w:id="11" w:name="_Toc121773089"/>
       <w:r>
         <w:t>TERMINOLOGI</w:t>
       </w:r>
@@ -2149,15 +2861,7 @@
         <w:t>Definisjoner, begreper og symboler som kan være ukjente for leseren.</w:t>
       </w:r>
       <w:r>
-        <w:t xml:space="preserve"> (Bruk </w:t>
-      </w:r>
-      <w:proofErr w:type="gramStart"/>
-      <w:r>
-        <w:t>stilen ”Definition</w:t>
-      </w:r>
-      <w:proofErr w:type="gramEnd"/>
-      <w:r>
-        <w:t>”, som vist nedenfor)</w:t>
+        <w:t xml:space="preserve"> (Bruk stilen ”Definition”, som vist nedenfor)</w:t>
       </w:r>
       <w:r>
         <w:t>. Utelat dette kapittelet dersom du ikke anvender begreper og symboler som det er behov for å definere.</w:t>
@@ -2241,7 +2945,7 @@
       <w:pPr>
         <w:pStyle w:val="Heading1"/>
       </w:pPr>
-      <w:bookmarkStart w:id="12" w:name="_Toc116650248"/>
+      <w:bookmarkStart w:id="12" w:name="_Toc121773090"/>
       <w:r>
         <w:t xml:space="preserve">INNLEDNING </w:t>
       </w:r>
@@ -2257,17 +2961,52 @@
       <w:pPr>
         <w:pStyle w:val="Heading2"/>
       </w:pPr>
-      <w:bookmarkStart w:id="13" w:name="_Toc116650249"/>
-      <w:r>
-        <w:t>Bakgrunn</w:t>
+      <w:bookmarkStart w:id="13" w:name="_Toc121773091"/>
+      <w:r>
+        <w:t>Bakgrunn/Formål og problemstilling</w:t>
       </w:r>
       <w:bookmarkEnd w:id="13"/>
-      <w:r>
-        <w:t>/</w:t>
-      </w:r>
-      <w:bookmarkStart w:id="14" w:name="_Toc116650250"/>
-      <w:r>
-        <w:t>Formål og problemstilling</w:t>
+    </w:p>
+    <w:p>
+      <w:pPr>
+        <w:pStyle w:val="BodyText"/>
+      </w:pPr>
+      <w:r>
+        <w:t>Oppgaven var å utvikle en programvare som skulle bruke</w:t>
+      </w:r>
+      <w:r>
+        <w:t xml:space="preserve">s av et varehus. </w:t>
+      </w:r>
+      <w:r>
+        <w:t>Programvaren skal kunne brukes til å håndtere varelageret til varehuset som benytter programmet.</w:t>
+      </w:r>
+      <w:r>
+        <w:t xml:space="preserve"> Programmet skulle til slutt bestå av et register som lagrer informasjon om de forskjellige produktene på lager, og skulle kunne brukes gjennom et tekstbasert brukergrensesnitt.</w:t>
+      </w:r>
+      <w:r>
+        <w:t xml:space="preserve"> Det skal være mulig å gjøre enkle operasjoner på registeret som gjenspeiler varehus funksjoner i den virkelige verden. </w:t>
+      </w:r>
+    </w:p>
+    <w:p>
+      <w:pPr>
+        <w:pStyle w:val="BodyText"/>
+      </w:pPr>
+    </w:p>
+    <w:p>
+      <w:pPr>
+        <w:pStyle w:val="BodyText"/>
+      </w:pPr>
+      <w:r>
+        <w:t>Programmet skulle utvikles igjennom 3 iterasjoner, en del 1, 2 og 3, hvor hver del har sine egne definerte kravspesifikasjoner.</w:t>
+      </w:r>
+    </w:p>
+    <w:p>
+      <w:pPr>
+        <w:pStyle w:val="Heading3"/>
+      </w:pPr>
+      <w:bookmarkStart w:id="14" w:name="_Toc121773092"/>
+      <w:r>
+        <w:t>Del 1</w:t>
       </w:r>
       <w:bookmarkEnd w:id="14"/>
     </w:p>
@@ -2276,92 +3015,52 @@
         <w:pStyle w:val="BodyText"/>
       </w:pPr>
       <w:r>
-        <w:t>Oppgaven var å utvikle en programvare som skulle bruke</w:t>
-      </w:r>
-      <w:r>
-        <w:t xml:space="preserve">s av et varehus. </w:t>
-      </w:r>
-      <w:r>
-        <w:t>Programvaren skal kunne brukes til å håndtere varelageret til varehuset som benytter programmet.</w:t>
-      </w:r>
-      <w:r>
-        <w:t xml:space="preserve"> Programmet skulle til slutt bestå av et register som lagrer informasjon om de forskjellige produktene på lager, og skulle kunne brukes gjennom et tekstbasert brukergrensesnitt.</w:t>
-      </w:r>
-      <w:r>
-        <w:t xml:space="preserve"> Det skal være mulig å gjøre enkle operasjoner på registeret som gjenspeiler varehus funksjoner i den virkelige verden. </w:t>
-      </w:r>
+        <w:t xml:space="preserve">I denne delen skulle man </w:t>
+      </w:r>
+      <w:r>
+        <w:t xml:space="preserve">implementere </w:t>
+      </w:r>
+      <w:r>
+        <w:t>en entitetsklasse som skulle representere en vare</w:t>
+      </w:r>
+      <w:r>
+        <w:t>.</w:t>
+      </w:r>
+      <w:r>
+        <w:t xml:space="preserve"> Kravspes</w:t>
+      </w:r>
+      <w:r>
+        <w:t>ifikasjonen for denne delen handlet om informasjonen som skulle registreres, med spesifisert datatype.</w:t>
+      </w:r>
+    </w:p>
+    <w:p>
+      <w:pPr>
+        <w:pStyle w:val="Heading3"/>
+      </w:pPr>
+      <w:bookmarkStart w:id="15" w:name="_Toc121773093"/>
+      <w:r>
+        <w:t>Del 2</w:t>
+      </w:r>
+      <w:bookmarkEnd w:id="15"/>
     </w:p>
     <w:p>
       <w:pPr>
         <w:pStyle w:val="BodyText"/>
       </w:pPr>
-    </w:p>
-    <w:p>
-      <w:pPr>
-        <w:pStyle w:val="BodyText"/>
-      </w:pPr>
-      <w:r>
-        <w:t>Programmet skulle utvikles igjennom 3 iterasjoner, en del 1, 2 og 3, hvor hver del har sine egne definerte kravspesifikasjoner.</w:t>
-      </w:r>
-      <w:r>
-        <w:t xml:space="preserve"> I tillegg skulle koden verifiseres av en Checkstyle-plugin, som sammenligner koden med en kode-standard.</w:t>
+      <w:r>
+        <w:t>I denne delen skulle man implementere et vareregister for å holde på en eller mange varer. Registeret skulle inneholde enkle funksjoner for å modifisere varene i registeret. I tillegg skulle et brukergrensesnitt implementeres for å kunne bruke registeret og funksjonene i registeret. Kravspesifikasjonen for denne delen handlet om de enkle funksjonene som registeret minst skulle ha.</w:t>
       </w:r>
     </w:p>
     <w:p>
       <w:pPr>
         <w:pStyle w:val="Heading3"/>
       </w:pPr>
-      <w:r>
-        <w:t>Del 1</w:t>
-      </w:r>
-    </w:p>
-    <w:p>
-      <w:pPr>
-        <w:pStyle w:val="BodyText"/>
-      </w:pPr>
-      <w:r>
-        <w:t xml:space="preserve">I denne delen skulle man </w:t>
-      </w:r>
-      <w:r>
-        <w:t xml:space="preserve">implementere </w:t>
-      </w:r>
-      <w:r>
-        <w:t>en entitetsklasse som skulle representere en vare</w:t>
-      </w:r>
-      <w:r>
-        <w:t>.</w:t>
-      </w:r>
-      <w:r>
-        <w:t xml:space="preserve"> Kravspes</w:t>
-      </w:r>
-      <w:r>
-        <w:t>ifikasjonen for denne delen handlet om informasjonen som skulle registreres, med spesifisert datatype.</w:t>
-      </w:r>
-    </w:p>
-    <w:p>
-      <w:pPr>
-        <w:pStyle w:val="Heading3"/>
-      </w:pPr>
-      <w:r>
-        <w:t>Del 2</w:t>
-      </w:r>
-    </w:p>
-    <w:p>
-      <w:pPr>
-        <w:pStyle w:val="BodyText"/>
-      </w:pPr>
-      <w:r>
-        <w:t>I denne delen skulle man implementere et vareregister for å holde på en eller mange varer. Registeret skulle inneholde enkle funksjoner for å modifisere varene i registeret. I tillegg skulle et brukergrensesnitt implementeres for å kunne bruke registeret og funksjonene i registeret. Kravspesifikasjonen for denne delen handlet om de enkle funksjonene som registeret minst skulle ha.</w:t>
-      </w:r>
-    </w:p>
-    <w:p>
-      <w:pPr>
-        <w:pStyle w:val="Heading3"/>
-      </w:pPr>
+      <w:bookmarkStart w:id="16" w:name="_Toc121773094"/>
       <w:r>
         <w:lastRenderedPageBreak/>
         <w:t>Del 3</w:t>
       </w:r>
+      <w:bookmarkEnd w:id="16"/>
     </w:p>
     <w:p>
       <w:pPr>
@@ -2456,21 +3155,12 @@
       <w:r>
         <w:t xml:space="preserve"> som </w:t>
       </w:r>
-      <w:proofErr w:type="spellStart"/>
       <w:r>
         <w:rPr>
           <w:b/>
           <w:bCs/>
         </w:rPr>
-        <w:t>Use</w:t>
-      </w:r>
-      <w:proofErr w:type="spellEnd"/>
-      <w:r>
-        <w:rPr>
-          <w:b/>
-          <w:bCs/>
-        </w:rPr>
-        <w:t>-Case</w:t>
+        <w:t>Use-Case</w:t>
       </w:r>
       <w:r>
         <w:t xml:space="preserve">, </w:t>
@@ -2483,61 +3173,71 @@
         <w:t>Aktivitetsdiagram</w:t>
       </w:r>
       <w:r>
+        <w:t xml:space="preserve"> osv for å beskrive krav til funksjonalitet (NB! Uten å dra inn hvordan </w:t>
+      </w:r>
+      <w:r>
+        <w:t>du/</w:t>
+      </w:r>
+      <w:r>
+        <w:t>dere har løst det.)</w:t>
+      </w:r>
+      <w:r>
+        <w:t>]</w:t>
+      </w:r>
+    </w:p>
+    <w:p>
+      <w:pPr>
+        <w:pStyle w:val="Heading2"/>
+      </w:pPr>
+      <w:bookmarkStart w:id="17" w:name="_Toc121773095"/>
+      <w:r>
+        <w:t>Avgrensninger</w:t>
+      </w:r>
+      <w:bookmarkEnd w:id="17"/>
+    </w:p>
+    <w:p>
+      <w:pPr>
+        <w:pStyle w:val="BodyText"/>
+      </w:pPr>
+      <w:r>
+        <w:t>Oppgaven spesifiserer datatyper som felt variablene i vare klassen skal ha. Dette er for eksempel at pris skal v</w:t>
+      </w:r>
+      <w:r>
+        <w:t>æ</w:t>
+      </w:r>
+      <w:r>
+        <w:t xml:space="preserve">re heltall, vare nummer skal være en streng med både tall og bokstaver, </w:t>
+      </w:r>
+      <w:r>
+        <w:t>høyde skal være desimaltall osv.</w:t>
+      </w:r>
+      <w:r>
         <w:t xml:space="preserve"> </w:t>
       </w:r>
-      <w:proofErr w:type="spellStart"/>
-      <w:r>
-        <w:t>osv</w:t>
-      </w:r>
-      <w:proofErr w:type="spellEnd"/>
-      <w:r>
-        <w:t xml:space="preserve"> for å beskrive krav til funksjonalitet (NB! Uten å dra inn hvordan </w:t>
-      </w:r>
-      <w:r>
-        <w:t>du/</w:t>
-      </w:r>
-      <w:r>
-        <w:t>dere har løst det.)</w:t>
-      </w:r>
-      <w:r>
-        <w:t>]</w:t>
+      <w:r>
+        <w:t>I tillegg skulle koden verifiseres av en Checkstyle-plugin, som sammenligner koden med en kode-standard.</w:t>
+      </w:r>
+    </w:p>
+    <w:p>
+      <w:pPr>
+        <w:pStyle w:val="Comment"/>
+      </w:pPr>
+      <w:r>
+        <w:t>[Er det gi</w:t>
+      </w:r>
+      <w:r>
+        <w:t>tt noen avgrensninger/begrensninger i oppgaven? Beskriv i så fall disse her.]</w:t>
       </w:r>
     </w:p>
     <w:p>
       <w:pPr>
         <w:pStyle w:val="Heading2"/>
       </w:pPr>
-      <w:bookmarkStart w:id="15" w:name="_Toc116650251"/>
-      <w:r>
-        <w:t>Avgrensninger</w:t>
-      </w:r>
-      <w:bookmarkEnd w:id="15"/>
-    </w:p>
-    <w:p>
-      <w:pPr>
-        <w:pStyle w:val="BodyText"/>
-      </w:pPr>
-    </w:p>
-    <w:p>
-      <w:pPr>
-        <w:pStyle w:val="Comment"/>
-      </w:pPr>
-      <w:r>
-        <w:t>[Er det gi</w:t>
-      </w:r>
-      <w:r>
-        <w:t>tt noen avgrensninger/begrensninger i oppgaven? Beskriv i så fall disse her.]</w:t>
-      </w:r>
-    </w:p>
-    <w:p>
-      <w:pPr>
-        <w:pStyle w:val="Heading2"/>
-      </w:pPr>
-      <w:bookmarkStart w:id="16" w:name="_Toc116650252"/>
+      <w:bookmarkStart w:id="18" w:name="_Toc121773096"/>
       <w:r>
         <w:t>Begreper/Ordliste</w:t>
       </w:r>
-      <w:bookmarkEnd w:id="16"/>
+      <w:bookmarkEnd w:id="18"/>
     </w:p>
     <w:p>
       <w:pPr>
@@ -2563,22 +3263,23 @@
     <w:tbl>
       <w:tblPr>
         <w:tblStyle w:val="TableGrid"/>
-        <w:tblW w:w="0" w:type="auto"/>
+        <w:tblW w:w="9193" w:type="dxa"/>
         <w:tblLook w:val="04A0" w:firstRow="1" w:lastRow="0" w:firstColumn="1" w:lastColumn="0" w:noHBand="0" w:noVBand="1"/>
       </w:tblPr>
       <w:tblGrid>
-        <w:gridCol w:w="1980"/>
-        <w:gridCol w:w="2126"/>
-        <w:gridCol w:w="4954"/>
+        <w:gridCol w:w="2009"/>
+        <w:gridCol w:w="2157"/>
+        <w:gridCol w:w="5027"/>
       </w:tblGrid>
       <w:tr>
         <w:trPr>
           <w:cantSplit/>
+          <w:trHeight w:val="546"/>
           <w:tblHeader/>
         </w:trPr>
         <w:tc>
           <w:tcPr>
-            <w:tcW w:w="1980" w:type="dxa"/>
+            <w:tcW w:w="2009" w:type="dxa"/>
           </w:tcPr>
           <w:p>
             <w:pPr>
@@ -2595,7 +3296,7 @@
         </w:tc>
         <w:tc>
           <w:tcPr>
-            <w:tcW w:w="2126" w:type="dxa"/>
+            <w:tcW w:w="2157" w:type="dxa"/>
           </w:tcPr>
           <w:p>
             <w:pPr>
@@ -2612,17 +3313,15 @@
         </w:tc>
         <w:tc>
           <w:tcPr>
-            <w:tcW w:w="4954" w:type="dxa"/>
+            <w:tcW w:w="5027" w:type="dxa"/>
           </w:tcPr>
           <w:p>
             <w:pPr>
               <w:pStyle w:val="TabellTittel"/>
             </w:pPr>
-            <w:proofErr w:type="spellStart"/>
-            <w:r>
-              <w:t>Betyding</w:t>
-            </w:r>
-            <w:proofErr w:type="spellEnd"/>
+            <w:r>
+              <w:t>Betydning</w:t>
+            </w:r>
             <w:r>
               <w:t>/beskrivelse</w:t>
             </w:r>
@@ -2632,14 +3331,15 @@
       <w:tr>
         <w:trPr>
           <w:cantSplit/>
+          <w:trHeight w:val="683"/>
         </w:trPr>
         <w:tc>
           <w:tcPr>
-            <w:tcW w:w="1980" w:type="dxa"/>
+            <w:tcW w:w="2009" w:type="dxa"/>
           </w:tcPr>
           <w:p>
             <w:pPr>
-              <w:pStyle w:val="Comment"/>
+              <w:pStyle w:val="BodyText"/>
             </w:pPr>
             <w:r>
               <w:t>Produkt</w:t>
@@ -2648,11 +3348,11 @@
         </w:tc>
         <w:tc>
           <w:tcPr>
-            <w:tcW w:w="2126" w:type="dxa"/>
+            <w:tcW w:w="2157" w:type="dxa"/>
           </w:tcPr>
           <w:p>
             <w:pPr>
-              <w:pStyle w:val="Comment"/>
+              <w:pStyle w:val="BodyText"/>
             </w:pPr>
             <w:r>
               <w:t>Product</w:t>
@@ -2661,11 +3361,11 @@
         </w:tc>
         <w:tc>
           <w:tcPr>
-            <w:tcW w:w="4954" w:type="dxa"/>
+            <w:tcW w:w="5027" w:type="dxa"/>
           </w:tcPr>
           <w:p>
             <w:pPr>
-              <w:pStyle w:val="Comment"/>
+              <w:pStyle w:val="BodyText"/>
             </w:pPr>
             <w:r>
               <w:t>Varehuset skal håndtere produkter inn og ut av et lager</w:t>
@@ -2676,14 +3376,15 @@
       <w:tr>
         <w:trPr>
           <w:cantSplit/>
+          <w:trHeight w:val="564"/>
         </w:trPr>
         <w:tc>
           <w:tcPr>
-            <w:tcW w:w="1980" w:type="dxa"/>
+            <w:tcW w:w="2009" w:type="dxa"/>
           </w:tcPr>
           <w:p>
             <w:pPr>
-              <w:pStyle w:val="Comment"/>
+              <w:pStyle w:val="BodyText"/>
             </w:pPr>
             <w:r>
               <w:t>Lager</w:t>
@@ -2692,11 +3393,11 @@
         </w:tc>
         <w:tc>
           <w:tcPr>
-            <w:tcW w:w="2126" w:type="dxa"/>
+            <w:tcW w:w="2157" w:type="dxa"/>
           </w:tcPr>
           <w:p>
             <w:pPr>
-              <w:pStyle w:val="Comment"/>
+              <w:pStyle w:val="BodyText"/>
             </w:pPr>
             <w:r>
               <w:t>Storage</w:t>
@@ -2705,14 +3406,14 @@
         </w:tc>
         <w:tc>
           <w:tcPr>
-            <w:tcW w:w="4954" w:type="dxa"/>
+            <w:tcW w:w="5027" w:type="dxa"/>
           </w:tcPr>
           <w:p>
             <w:pPr>
-              <w:pStyle w:val="Comment"/>
+              <w:pStyle w:val="BodyText"/>
             </w:pPr>
             <w:r>
-              <w:t>....</w:t>
+              <w:t>Oppbevaringssted for varer</w:t>
             </w:r>
           </w:p>
         </w:tc>
@@ -2720,70 +3421,760 @@
       <w:tr>
         <w:trPr>
           <w:cantSplit/>
+          <w:trHeight w:val="410"/>
         </w:trPr>
         <w:tc>
           <w:tcPr>
-            <w:tcW w:w="1980" w:type="dxa"/>
+            <w:tcW w:w="2009" w:type="dxa"/>
           </w:tcPr>
           <w:p>
             <w:pPr>
-              <w:pStyle w:val="Comment"/>
+              <w:pStyle w:val="BodyText"/>
             </w:pPr>
+            <w:r>
+              <w:t>Register</w:t>
+            </w:r>
           </w:p>
         </w:tc>
         <w:tc>
           <w:tcPr>
-            <w:tcW w:w="2126" w:type="dxa"/>
+            <w:tcW w:w="2157" w:type="dxa"/>
           </w:tcPr>
           <w:p>
             <w:pPr>
-              <w:pStyle w:val="Comment"/>
+              <w:pStyle w:val="BodyText"/>
             </w:pPr>
+            <w:r>
+              <w:t>Register</w:t>
+            </w:r>
           </w:p>
         </w:tc>
         <w:tc>
           <w:tcPr>
-            <w:tcW w:w="4954" w:type="dxa"/>
+            <w:tcW w:w="5027" w:type="dxa"/>
           </w:tcPr>
           <w:p>
             <w:pPr>
-              <w:pStyle w:val="Comment"/>
+              <w:pStyle w:val="BodyText"/>
             </w:pPr>
+            <w:r>
+              <w:t>List</w:t>
+            </w:r>
+            <w:r>
+              <w:t>e</w:t>
+            </w:r>
+            <w:r>
+              <w:t xml:space="preserve"> over oppgitte varer</w:t>
+            </w:r>
           </w:p>
         </w:tc>
       </w:tr>
       <w:tr>
         <w:trPr>
           <w:cantSplit/>
+          <w:trHeight w:val="683"/>
         </w:trPr>
         <w:tc>
           <w:tcPr>
-            <w:tcW w:w="1980" w:type="dxa"/>
+            <w:tcW w:w="2009" w:type="dxa"/>
           </w:tcPr>
           <w:p>
             <w:pPr>
-              <w:pStyle w:val="Comment"/>
+              <w:pStyle w:val="BodyText"/>
             </w:pPr>
+            <w:r>
+              <w:t>User Interface</w:t>
+            </w:r>
           </w:p>
         </w:tc>
         <w:tc>
           <w:tcPr>
-            <w:tcW w:w="2126" w:type="dxa"/>
+            <w:tcW w:w="2157" w:type="dxa"/>
           </w:tcPr>
           <w:p>
             <w:pPr>
-              <w:pStyle w:val="Comment"/>
+              <w:pStyle w:val="BodyText"/>
             </w:pPr>
+            <w:r>
+              <w:t>Brukergrensesnitt</w:t>
+            </w:r>
           </w:p>
         </w:tc>
         <w:tc>
           <w:tcPr>
-            <w:tcW w:w="4954" w:type="dxa"/>
+            <w:tcW w:w="5027" w:type="dxa"/>
           </w:tcPr>
           <w:p>
             <w:pPr>
-              <w:pStyle w:val="Comment"/>
+              <w:pStyle w:val="BodyText"/>
             </w:pPr>
+            <w:r>
+              <w:t>Et grensesnitt for å kommunisere mellom bruker og program</w:t>
+            </w:r>
+          </w:p>
+        </w:tc>
+      </w:tr>
+      <w:tr>
+        <w:trPr>
+          <w:cantSplit/>
+          <w:trHeight w:val="683"/>
+        </w:trPr>
+        <w:tc>
+          <w:tcPr>
+            <w:tcW w:w="2009" w:type="dxa"/>
+          </w:tcPr>
+          <w:p>
+            <w:pPr>
+              <w:pStyle w:val="BodyText"/>
+            </w:pPr>
+            <w:r>
+              <w:t>Iterasjon</w:t>
+            </w:r>
+          </w:p>
+        </w:tc>
+        <w:tc>
+          <w:tcPr>
+            <w:tcW w:w="2157" w:type="dxa"/>
+          </w:tcPr>
+          <w:p>
+            <w:pPr>
+              <w:pStyle w:val="BodyText"/>
+            </w:pPr>
+            <w:r>
+              <w:t>Iteration</w:t>
+            </w:r>
+          </w:p>
+        </w:tc>
+        <w:tc>
+          <w:tcPr>
+            <w:tcW w:w="5027" w:type="dxa"/>
+          </w:tcPr>
+          <w:p>
+            <w:pPr>
+              <w:pStyle w:val="BodyText"/>
+            </w:pPr>
+            <w:r>
+              <w:t>Utføre en handling flere ganger</w:t>
+            </w:r>
+          </w:p>
+        </w:tc>
+      </w:tr>
+      <w:tr>
+        <w:trPr>
+          <w:cantSplit/>
+          <w:trHeight w:val="683"/>
+        </w:trPr>
+        <w:tc>
+          <w:tcPr>
+            <w:tcW w:w="2009" w:type="dxa"/>
+          </w:tcPr>
+          <w:p>
+            <w:pPr>
+              <w:pStyle w:val="BodyText"/>
+            </w:pPr>
+            <w:r>
+              <w:t>Klasse</w:t>
+            </w:r>
+          </w:p>
+        </w:tc>
+        <w:tc>
+          <w:tcPr>
+            <w:tcW w:w="2157" w:type="dxa"/>
+          </w:tcPr>
+          <w:p>
+            <w:pPr>
+              <w:pStyle w:val="BodyText"/>
+            </w:pPr>
+            <w:r>
+              <w:t>Class</w:t>
+            </w:r>
+          </w:p>
+        </w:tc>
+        <w:tc>
+          <w:tcPr>
+            <w:tcW w:w="5027" w:type="dxa"/>
+          </w:tcPr>
+          <w:p>
+            <w:pPr>
+              <w:pStyle w:val="BodyText"/>
+            </w:pPr>
+            <w:r>
+              <w:t>Representerer en gjenstand, et objekt eller en funksjon i den virkelige verden</w:t>
+            </w:r>
+          </w:p>
+        </w:tc>
+      </w:tr>
+      <w:tr>
+        <w:trPr>
+          <w:cantSplit/>
+          <w:trHeight w:val="683"/>
+        </w:trPr>
+        <w:tc>
+          <w:tcPr>
+            <w:tcW w:w="2009" w:type="dxa"/>
+          </w:tcPr>
+          <w:p>
+            <w:pPr>
+              <w:pStyle w:val="BodyText"/>
+            </w:pPr>
+            <w:r>
+              <w:t>Datatype</w:t>
+            </w:r>
+          </w:p>
+        </w:tc>
+        <w:tc>
+          <w:tcPr>
+            <w:tcW w:w="2157" w:type="dxa"/>
+          </w:tcPr>
+          <w:p>
+            <w:pPr>
+              <w:pStyle w:val="BodyText"/>
+            </w:pPr>
+            <w:r>
+              <w:t>Datatype</w:t>
+            </w:r>
+          </w:p>
+        </w:tc>
+        <w:tc>
+          <w:tcPr>
+            <w:tcW w:w="5027" w:type="dxa"/>
+          </w:tcPr>
+          <w:p>
+            <w:pPr>
+              <w:pStyle w:val="BodyText"/>
+            </w:pPr>
+            <w:r>
+              <w:t>Beskrivelse av hva slags type en verdi har</w:t>
+            </w:r>
+          </w:p>
+        </w:tc>
+      </w:tr>
+      <w:tr>
+        <w:trPr>
+          <w:cantSplit/>
+          <w:trHeight w:val="683"/>
+        </w:trPr>
+        <w:tc>
+          <w:tcPr>
+            <w:tcW w:w="2009" w:type="dxa"/>
+          </w:tcPr>
+          <w:p>
+            <w:pPr>
+              <w:pStyle w:val="BodyText"/>
+            </w:pPr>
+            <w:r>
+              <w:lastRenderedPageBreak/>
+              <w:t>Variabel</w:t>
+            </w:r>
+          </w:p>
+        </w:tc>
+        <w:tc>
+          <w:tcPr>
+            <w:tcW w:w="2157" w:type="dxa"/>
+          </w:tcPr>
+          <w:p>
+            <w:pPr>
+              <w:pStyle w:val="BodyText"/>
+            </w:pPr>
+            <w:r>
+              <w:t>Variable</w:t>
+            </w:r>
+          </w:p>
+        </w:tc>
+        <w:tc>
+          <w:tcPr>
+            <w:tcW w:w="5027" w:type="dxa"/>
+          </w:tcPr>
+          <w:p>
+            <w:pPr>
+              <w:pStyle w:val="BodyText"/>
+            </w:pPr>
+            <w:r>
+              <w:t>En verdi som kan variere</w:t>
+            </w:r>
+          </w:p>
+        </w:tc>
+      </w:tr>
+      <w:tr>
+        <w:trPr>
+          <w:cantSplit/>
+          <w:trHeight w:val="683"/>
+        </w:trPr>
+        <w:tc>
+          <w:tcPr>
+            <w:tcW w:w="2009" w:type="dxa"/>
+          </w:tcPr>
+          <w:p>
+            <w:pPr>
+              <w:pStyle w:val="BodyText"/>
+            </w:pPr>
+            <w:r>
+              <w:t>Kobling</w:t>
+            </w:r>
+          </w:p>
+        </w:tc>
+        <w:tc>
+          <w:tcPr>
+            <w:tcW w:w="2157" w:type="dxa"/>
+          </w:tcPr>
+          <w:p>
+            <w:pPr>
+              <w:pStyle w:val="BodyText"/>
+            </w:pPr>
+            <w:r>
+              <w:t>Coupling</w:t>
+            </w:r>
+          </w:p>
+        </w:tc>
+        <w:tc>
+          <w:tcPr>
+            <w:tcW w:w="5027" w:type="dxa"/>
+          </w:tcPr>
+          <w:p>
+            <w:pPr>
+              <w:pStyle w:val="BodyText"/>
+            </w:pPr>
+            <w:r>
+              <w:t>Et prinsipp som handler om koblingen mellom klasser</w:t>
+            </w:r>
+          </w:p>
+        </w:tc>
+      </w:tr>
+      <w:tr>
+        <w:trPr>
+          <w:cantSplit/>
+          <w:trHeight w:val="683"/>
+        </w:trPr>
+        <w:tc>
+          <w:tcPr>
+            <w:tcW w:w="2009" w:type="dxa"/>
+          </w:tcPr>
+          <w:p>
+            <w:pPr>
+              <w:pStyle w:val="BodyText"/>
+            </w:pPr>
+            <w:r>
+              <w:t>Sammenheng</w:t>
+            </w:r>
+          </w:p>
+        </w:tc>
+        <w:tc>
+          <w:tcPr>
+            <w:tcW w:w="2157" w:type="dxa"/>
+          </w:tcPr>
+          <w:p>
+            <w:pPr>
+              <w:pStyle w:val="BodyText"/>
+            </w:pPr>
+            <w:r>
+              <w:t>Cohesion</w:t>
+            </w:r>
+          </w:p>
+        </w:tc>
+        <w:tc>
+          <w:tcPr>
+            <w:tcW w:w="5027" w:type="dxa"/>
+          </w:tcPr>
+          <w:p>
+            <w:pPr>
+              <w:pStyle w:val="BodyText"/>
+            </w:pPr>
+            <w:r>
+              <w:t xml:space="preserve">Et prinsipp som handler om hvordan forskjellige </w:t>
+            </w:r>
+            <w:r>
+              <w:t>funksjoner</w:t>
+            </w:r>
+            <w:r>
+              <w:t xml:space="preserve"> henger sammen i en klasse</w:t>
+            </w:r>
+          </w:p>
+        </w:tc>
+      </w:tr>
+      <w:tr>
+        <w:trPr>
+          <w:cantSplit/>
+          <w:trHeight w:val="683"/>
+        </w:trPr>
+        <w:tc>
+          <w:tcPr>
+            <w:tcW w:w="2009" w:type="dxa"/>
+          </w:tcPr>
+          <w:p>
+            <w:pPr>
+              <w:pStyle w:val="BodyText"/>
+            </w:pPr>
+            <w:r>
+              <w:t>Utvidelse</w:t>
+            </w:r>
+          </w:p>
+        </w:tc>
+        <w:tc>
+          <w:tcPr>
+            <w:tcW w:w="2157" w:type="dxa"/>
+          </w:tcPr>
+          <w:p>
+            <w:pPr>
+              <w:pStyle w:val="BodyText"/>
+            </w:pPr>
+            <w:r>
+              <w:t>Plugin</w:t>
+            </w:r>
+          </w:p>
+        </w:tc>
+        <w:tc>
+          <w:tcPr>
+            <w:tcW w:w="5027" w:type="dxa"/>
+          </w:tcPr>
+          <w:p>
+            <w:pPr>
+              <w:pStyle w:val="BodyText"/>
+            </w:pPr>
+            <w:r>
+              <w:t>En ekstern utvidelse som har en bestemt funksjon</w:t>
+            </w:r>
+          </w:p>
+        </w:tc>
+      </w:tr>
+      <w:tr>
+        <w:trPr>
+          <w:cantSplit/>
+          <w:trHeight w:val="683"/>
+        </w:trPr>
+        <w:tc>
+          <w:tcPr>
+            <w:tcW w:w="2009" w:type="dxa"/>
+          </w:tcPr>
+          <w:p>
+            <w:pPr>
+              <w:pStyle w:val="BodyText"/>
+            </w:pPr>
+            <w:r>
+              <w:t>Modul</w:t>
+            </w:r>
+          </w:p>
+        </w:tc>
+        <w:tc>
+          <w:tcPr>
+            <w:tcW w:w="2157" w:type="dxa"/>
+          </w:tcPr>
+          <w:p>
+            <w:pPr>
+              <w:pStyle w:val="BodyText"/>
+            </w:pPr>
+            <w:r>
+              <w:t>Module</w:t>
+            </w:r>
+          </w:p>
+        </w:tc>
+        <w:tc>
+          <w:tcPr>
+            <w:tcW w:w="5027" w:type="dxa"/>
+          </w:tcPr>
+          <w:p>
+            <w:pPr>
+              <w:pStyle w:val="BodyText"/>
+            </w:pPr>
+            <w:r>
+              <w:t>En pakke som inneholder klasser som henger sammen</w:t>
+            </w:r>
+          </w:p>
+        </w:tc>
+      </w:tr>
+      <w:tr>
+        <w:trPr>
+          <w:cantSplit/>
+          <w:trHeight w:val="683"/>
+        </w:trPr>
+        <w:tc>
+          <w:tcPr>
+            <w:tcW w:w="2009" w:type="dxa"/>
+          </w:tcPr>
+          <w:p>
+            <w:pPr>
+              <w:pStyle w:val="BodyText"/>
+            </w:pPr>
+            <w:r>
+              <w:t>Parameter</w:t>
+            </w:r>
+          </w:p>
+        </w:tc>
+        <w:tc>
+          <w:tcPr>
+            <w:tcW w:w="2157" w:type="dxa"/>
+          </w:tcPr>
+          <w:p>
+            <w:pPr>
+              <w:pStyle w:val="BodyText"/>
+            </w:pPr>
+            <w:r>
+              <w:t>Parameter</w:t>
+            </w:r>
+          </w:p>
+        </w:tc>
+        <w:tc>
+          <w:tcPr>
+            <w:tcW w:w="5027" w:type="dxa"/>
+          </w:tcPr>
+          <w:p>
+            <w:pPr>
+              <w:pStyle w:val="BodyText"/>
+            </w:pPr>
+            <w:r>
+              <w:t xml:space="preserve">En verdi som en metode bruker for å utføre funksjonen sin. </w:t>
+            </w:r>
+            <w:r>
+              <w:t>X-en</w:t>
+            </w:r>
+            <w:r>
+              <w:t xml:space="preserve"> i F(</w:t>
+            </w:r>
+            <w:r>
+              <w:t>x</w:t>
+            </w:r>
+            <w:r>
+              <w:t>)</w:t>
+            </w:r>
+            <w:r>
+              <w:t>.</w:t>
+            </w:r>
+          </w:p>
+        </w:tc>
+      </w:tr>
+      <w:tr>
+        <w:trPr>
+          <w:cantSplit/>
+          <w:trHeight w:val="683"/>
+        </w:trPr>
+        <w:tc>
+          <w:tcPr>
+            <w:tcW w:w="2009" w:type="dxa"/>
+          </w:tcPr>
+          <w:p>
+            <w:pPr>
+              <w:pStyle w:val="BodyText"/>
+            </w:pPr>
+            <w:r>
+              <w:t>Objekt</w:t>
+            </w:r>
+          </w:p>
+        </w:tc>
+        <w:tc>
+          <w:tcPr>
+            <w:tcW w:w="2157" w:type="dxa"/>
+          </w:tcPr>
+          <w:p>
+            <w:pPr>
+              <w:pStyle w:val="BodyText"/>
+            </w:pPr>
+            <w:r>
+              <w:t>Object</w:t>
+            </w:r>
+          </w:p>
+        </w:tc>
+        <w:tc>
+          <w:tcPr>
+            <w:tcW w:w="5027" w:type="dxa"/>
+          </w:tcPr>
+          <w:p>
+            <w:pPr>
+              <w:pStyle w:val="BodyText"/>
+            </w:pPr>
+            <w:r>
+              <w:t>En forekomst av en klasse</w:t>
+            </w:r>
+          </w:p>
+        </w:tc>
+      </w:tr>
+      <w:tr>
+        <w:trPr>
+          <w:cantSplit/>
+          <w:trHeight w:val="683"/>
+        </w:trPr>
+        <w:tc>
+          <w:tcPr>
+            <w:tcW w:w="2009" w:type="dxa"/>
+          </w:tcPr>
+          <w:p>
+            <w:pPr>
+              <w:pStyle w:val="BodyText"/>
+            </w:pPr>
+            <w:r>
+              <w:t>Metode</w:t>
+            </w:r>
+          </w:p>
+        </w:tc>
+        <w:tc>
+          <w:tcPr>
+            <w:tcW w:w="2157" w:type="dxa"/>
+          </w:tcPr>
+          <w:p>
+            <w:pPr>
+              <w:pStyle w:val="BodyText"/>
+            </w:pPr>
+            <w:r>
+              <w:t>Method</w:t>
+            </w:r>
+          </w:p>
+        </w:tc>
+        <w:tc>
+          <w:tcPr>
+            <w:tcW w:w="5027" w:type="dxa"/>
+          </w:tcPr>
+          <w:p>
+            <w:pPr>
+              <w:pStyle w:val="BodyText"/>
+            </w:pPr>
+            <w:r>
+              <w:t>En funksjon som tilhører et objekt</w:t>
+            </w:r>
+          </w:p>
+        </w:tc>
+      </w:tr>
+      <w:tr>
+        <w:trPr>
+          <w:cantSplit/>
+          <w:trHeight w:val="683"/>
+        </w:trPr>
+        <w:tc>
+          <w:tcPr>
+            <w:tcW w:w="2009" w:type="dxa"/>
+          </w:tcPr>
+          <w:p>
+            <w:pPr>
+              <w:pStyle w:val="BodyText"/>
+            </w:pPr>
+            <w:r>
+              <w:t>Felt variabler</w:t>
+            </w:r>
+          </w:p>
+        </w:tc>
+        <w:tc>
+          <w:tcPr>
+            <w:tcW w:w="2157" w:type="dxa"/>
+          </w:tcPr>
+          <w:p>
+            <w:pPr>
+              <w:pStyle w:val="BodyText"/>
+            </w:pPr>
+            <w:r>
+              <w:t>Field variables</w:t>
+            </w:r>
+          </w:p>
+        </w:tc>
+        <w:tc>
+          <w:tcPr>
+            <w:tcW w:w="5027" w:type="dxa"/>
+          </w:tcPr>
+          <w:p>
+            <w:pPr>
+              <w:pStyle w:val="BodyText"/>
+            </w:pPr>
+            <w:r>
+              <w:t>Variablene som defineres av en klasse og som tilhører objekter av klassen</w:t>
+            </w:r>
+          </w:p>
+        </w:tc>
+      </w:tr>
+      <w:tr>
+        <w:trPr>
+          <w:cantSplit/>
+          <w:trHeight w:val="683"/>
+        </w:trPr>
+        <w:tc>
+          <w:tcPr>
+            <w:tcW w:w="2009" w:type="dxa"/>
+          </w:tcPr>
+          <w:p>
+            <w:pPr>
+              <w:pStyle w:val="BodyText"/>
+            </w:pPr>
+            <w:r>
+              <w:t>Design Mønster</w:t>
+            </w:r>
+          </w:p>
+        </w:tc>
+        <w:tc>
+          <w:tcPr>
+            <w:tcW w:w="2157" w:type="dxa"/>
+          </w:tcPr>
+          <w:p>
+            <w:pPr>
+              <w:pStyle w:val="BodyText"/>
+            </w:pPr>
+            <w:r>
+              <w:t>Design Pattern</w:t>
+            </w:r>
+          </w:p>
+        </w:tc>
+        <w:tc>
+          <w:tcPr>
+            <w:tcW w:w="5027" w:type="dxa"/>
+          </w:tcPr>
+          <w:p>
+            <w:pPr>
+              <w:pStyle w:val="BodyText"/>
+            </w:pPr>
+            <w:r>
+              <w:t>En generell mal som løser vanlige problemer</w:t>
+            </w:r>
+          </w:p>
+        </w:tc>
+      </w:tr>
+      <w:tr>
+        <w:trPr>
+          <w:cantSplit/>
+          <w:trHeight w:val="683"/>
+        </w:trPr>
+        <w:tc>
+          <w:tcPr>
+            <w:tcW w:w="2009" w:type="dxa"/>
+          </w:tcPr>
+          <w:p>
+            <w:pPr>
+              <w:pStyle w:val="BodyText"/>
+            </w:pPr>
+            <w:r>
+              <w:t>Abstrakt</w:t>
+            </w:r>
+          </w:p>
+        </w:tc>
+        <w:tc>
+          <w:tcPr>
+            <w:tcW w:w="2157" w:type="dxa"/>
+          </w:tcPr>
+          <w:p>
+            <w:pPr>
+              <w:pStyle w:val="BodyText"/>
+            </w:pPr>
+            <w:r>
+              <w:t>Abstract</w:t>
+            </w:r>
+          </w:p>
+        </w:tc>
+        <w:tc>
+          <w:tcPr>
+            <w:tcW w:w="5027" w:type="dxa"/>
+          </w:tcPr>
+          <w:p>
+            <w:pPr>
+              <w:pStyle w:val="BodyText"/>
+              <w:rPr>
+                <w:lang w:val="sv-SE"/>
+              </w:rPr>
+            </w:pPr>
+            <w:r>
+              <w:rPr>
+                <w:lang w:val="sv-SE"/>
+              </w:rPr>
+              <w:t xml:space="preserve">En klasse som har </w:t>
+            </w:r>
+            <w:r>
+              <w:rPr>
+                <w:lang w:val="sv-SE"/>
+              </w:rPr>
+              <w:t>generelle felt variabler og metoder</w:t>
+            </w:r>
           </w:p>
         </w:tc>
       </w:tr>
@@ -2791,20 +4182,23 @@
     <w:p>
       <w:pPr>
         <w:pStyle w:val="Comment"/>
+        <w:rPr>
+          <w:lang w:val="sv-SE"/>
+        </w:rPr>
       </w:pPr>
     </w:p>
     <w:p>
       <w:pPr>
         <w:pStyle w:val="Heading2"/>
       </w:pPr>
-      <w:bookmarkStart w:id="17" w:name="_Toc116650253"/>
+      <w:bookmarkStart w:id="19" w:name="_Toc121773097"/>
       <w:r>
         <w:t xml:space="preserve">Rapportens </w:t>
       </w:r>
-      <w:bookmarkEnd w:id="17"/>
       <w:r>
         <w:t>oppbygning</w:t>
       </w:r>
+      <w:bookmarkEnd w:id="19"/>
     </w:p>
     <w:p>
       <w:pPr>
@@ -2826,11 +4220,643 @@
       <w:pPr>
         <w:pStyle w:val="Heading1"/>
       </w:pPr>
-      <w:bookmarkStart w:id="18" w:name="_Toc116650254"/>
+      <w:bookmarkStart w:id="20" w:name="_Toc121773098"/>
       <w:r>
         <w:t>BAKGRUNN - TEORETISK GRUNNLAG</w:t>
       </w:r>
-      <w:bookmarkEnd w:id="18"/>
+      <w:bookmarkEnd w:id="20"/>
+    </w:p>
+    <w:p>
+      <w:pPr>
+        <w:pStyle w:val="Heading2"/>
+      </w:pPr>
+      <w:bookmarkStart w:id="21" w:name="_Toc121773099"/>
+      <w:r>
+        <w:t>Coupling</w:t>
+      </w:r>
+      <w:bookmarkEnd w:id="21"/>
+    </w:p>
+    <w:p>
+      <w:pPr>
+        <w:pStyle w:val="BodyText"/>
+      </w:pPr>
+      <w:r>
+        <w:t>Coupling</w:t>
+      </w:r>
+      <w:r>
+        <w:t xml:space="preserve"> er et abstrakt konsept som er graden av uavhengighet mellom </w:t>
+      </w:r>
+      <w:r>
+        <w:t>moduler</w:t>
+      </w:r>
+      <w:r>
+        <w:t xml:space="preserve">. Kan ses på som sannsynligheten for hvor mye en endring eller modifisering av en </w:t>
+      </w:r>
+      <w:r>
+        <w:t xml:space="preserve">modul, påvirker hvor mye en programmerer må ta for seg en endring i en annen modul. </w:t>
+      </w:r>
+      <w:r>
+        <w:t xml:space="preserve">Hvis denne sannsynligheten er høy, så er disse to modulene «highly coupled», som vil si at en endring i den ene modulen påvirker sterkt den andre modulen. </w:t>
+      </w:r>
+      <w:r>
+        <w:t>Man vil ofte oppnå «loose coupling», som betyr at moduler ikke er sterkt avhengig av hverandre, og at man kan endre på koden uten å påvirke andre moduler.</w:t>
+      </w:r>
+      <w:r>
+        <w:t xml:space="preserve"> Dette fører til mer uavhengighet og gjør det lettere for en programmerer å implementere nye funksjoner eller fjerne eksisterende funksjoner.</w:t>
+      </w:r>
+    </w:p>
+    <w:p>
+      <w:pPr>
+        <w:pStyle w:val="BodyText"/>
+      </w:pPr>
+      <w:r>
+        <w:lastRenderedPageBreak/>
+        <w:t>Noe som påvirker coupling kan være en referanse i en klasse til en annen klasse. En intermodulær kobling oppstår når referansen skjer mellom to separate moduler.</w:t>
+      </w:r>
+      <w:r>
+        <w:t xml:space="preserve"> I tillegg kan kompleksiteten av koblingen være korrelert med høyere coupling. Dette vil si at en kobling fra en klasse som spesifiserer mange parametere har høyere coupling enn </w:t>
+      </w:r>
+      <w:r>
+        <w:t>en kobling med få parametere.</w:t>
+      </w:r>
+      <w:r>
+        <w:t xml:space="preserve"> </w:t>
+      </w:r>
+      <w:sdt>
+        <w:sdtPr>
+          <w:id w:val="1847672544"/>
+          <w:citation/>
+        </w:sdtPr>
+        <w:sdtContent>
+          <w:r>
+            <w:fldChar w:fldCharType="begin"/>
+          </w:r>
+          <w:r>
+            <w:rPr>
+              <w:lang w:val="en-GB"/>
+            </w:rPr>
+            <w:instrText xml:space="preserve"> CITATION You75 \l 2057 </w:instrText>
+          </w:r>
+          <w:r>
+            <w:fldChar w:fldCharType="separate"/>
+          </w:r>
+          <w:r>
+            <w:rPr>
+              <w:noProof/>
+              <w:lang w:val="en-GB"/>
+            </w:rPr>
+            <w:t>(Yourdon &amp; Constantine, 1975)</w:t>
+          </w:r>
+          <w:r>
+            <w:fldChar w:fldCharType="end"/>
+          </w:r>
+        </w:sdtContent>
+      </w:sdt>
+    </w:p>
+    <w:p>
+      <w:pPr>
+        <w:pStyle w:val="BodyText"/>
+      </w:pPr>
+    </w:p>
+    <w:p>
+      <w:pPr>
+        <w:pStyle w:val="Heading2"/>
+      </w:pPr>
+      <w:bookmarkStart w:id="22" w:name="_Toc121773100"/>
+      <w:r>
+        <w:t>Cohesion</w:t>
+      </w:r>
+      <w:bookmarkEnd w:id="22"/>
+    </w:p>
+    <w:p>
+      <w:pPr>
+        <w:pStyle w:val="BodyText"/>
+      </w:pPr>
+      <w:r>
+        <w:t xml:space="preserve">Måten man deler opp et system, i sammenheng med problem strukturen, </w:t>
+      </w:r>
+      <w:r>
+        <w:t>kan påvirke struktur kompleksiteten og antall intermodulære referanser.</w:t>
+      </w:r>
+      <w:r>
+        <w:t xml:space="preserve"> Derfor er det viktig og ta hensyn til at man deler opp i moduler som henger godt sammen med funksjonen den ønsker å oppnå. </w:t>
+      </w:r>
+      <w:r>
+        <w:t>Dette kalles cohesion.</w:t>
+      </w:r>
+      <w:r>
+        <w:t xml:space="preserve"> Dette gjelder også for funksjonaliteten av individuelle metoder i en klasse.</w:t>
+      </w:r>
+      <w:r>
+        <w:t xml:space="preserve"> I den virkelige verden kan et isolert element være funksjonelt relatert til en variert mengde av andre elementer. Dette leder ofte til en subjektiv tolkning av problem strukturen, og det oppstår derfor forskjellige løsninger på hvor mye forskjellige elementer henger sammen</w:t>
+      </w:r>
+      <w:r>
+        <w:t xml:space="preserve">. Likevel kan man si at </w:t>
+      </w:r>
+      <w:r>
+        <w:t xml:space="preserve">hvis alle </w:t>
+      </w:r>
+      <w:r>
+        <w:t>metoder gjør den spesifikke oppgaven</w:t>
+      </w:r>
+      <w:r>
+        <w:t xml:space="preserve"> den er ment til å gjøre, så gir dette «høy cohesion»</w:t>
+      </w:r>
+      <w:r>
+        <w:t>.</w:t>
+      </w:r>
+      <w:r>
+        <w:t xml:space="preserve"> En ulogisk gruppering av funksjoner i en metode kan man mene er «lav cohesion»</w:t>
+      </w:r>
+      <w:r>
+        <w:t>.</w:t>
+      </w:r>
+    </w:p>
+    <w:p>
+      <w:pPr>
+        <w:pStyle w:val="BodyText"/>
+      </w:pPr>
+      <w:r>
+        <w:t xml:space="preserve">Man ønsker ofte å oppnå høy cohesion. </w:t>
+      </w:r>
+      <w:r>
+        <w:t>Dette er fordi det leder ofte til en bedre organisert str</w:t>
+      </w:r>
+      <w:r>
+        <w:t>uktur på koden</w:t>
+      </w:r>
+      <w:r>
+        <w:t xml:space="preserve">, og betyr at det er lettere å finne frem til metodene som gjør en </w:t>
+      </w:r>
+      <w:r>
+        <w:t>spesifikk</w:t>
+      </w:r>
+      <w:r>
+        <w:t xml:space="preserve"> oppgave.</w:t>
+      </w:r>
+      <w:r>
+        <w:t xml:space="preserve"> I tillegg oppnår man høy cohesion når </w:t>
+      </w:r>
+      <w:r>
+        <w:t>en klasse inneholder metoder som gir logisk mening for den klassen å ha.</w:t>
+      </w:r>
+      <w:r>
+        <w:t xml:space="preserve"> </w:t>
+      </w:r>
+      <w:sdt>
+        <w:sdtPr>
+          <w:id w:val="-80378068"/>
+          <w:citation/>
+        </w:sdtPr>
+        <w:sdtContent>
+          <w:r>
+            <w:fldChar w:fldCharType="begin"/>
+          </w:r>
+          <w:r>
+            <w:rPr>
+              <w:lang w:val="en-GB"/>
+            </w:rPr>
+            <w:instrText xml:space="preserve"> CITATION You75 \l 2057 </w:instrText>
+          </w:r>
+          <w:r>
+            <w:fldChar w:fldCharType="separate"/>
+          </w:r>
+          <w:r>
+            <w:rPr>
+              <w:noProof/>
+              <w:lang w:val="en-GB"/>
+            </w:rPr>
+            <w:t>(Yourdon &amp; Constantine, 1975)</w:t>
+          </w:r>
+          <w:r>
+            <w:fldChar w:fldCharType="end"/>
+          </w:r>
+        </w:sdtContent>
+      </w:sdt>
+    </w:p>
+    <w:p>
+      <w:pPr>
+        <w:pStyle w:val="BodyText"/>
+      </w:pPr>
+    </w:p>
+    <w:p>
+      <w:pPr>
+        <w:pStyle w:val="Heading2"/>
+      </w:pPr>
+      <w:bookmarkStart w:id="23" w:name="_Toc121773101"/>
+      <w:r>
+        <w:t>Design Pattern</w:t>
+      </w:r>
+      <w:bookmarkEnd w:id="23"/>
+    </w:p>
+    <w:p>
+      <w:pPr>
+        <w:pStyle w:val="BodyText"/>
+      </w:pPr>
+      <w:r>
+        <w:t>Et design mønster i henhold til programmering er en generell løsning til problemer som ofte oppstår under strukturering og programmering av en applikasjon.</w:t>
+      </w:r>
+      <w:r>
+        <w:t xml:space="preserve"> Disse er enten en forklaring eller en mal på hvordan man kan løse et problem, og er effektivt når man designer e</w:t>
+      </w:r>
+      <w:r>
+        <w:t xml:space="preserve">t program </w:t>
+      </w:r>
+      <w:r>
+        <w:t>eller et system.</w:t>
+      </w:r>
+      <w:r>
+        <w:t xml:space="preserve"> Subkategorier innenfor design mønstre er for eksempel skapende-mønster, struktur-mønster, oppførsels-mønster osv.</w:t>
+      </w:r>
+      <w:sdt>
+        <w:sdtPr>
+          <w:id w:val="1168215000"/>
+          <w:citation/>
+        </w:sdtPr>
+        <w:sdtContent>
+          <w:r>
+            <w:fldChar w:fldCharType="begin"/>
+          </w:r>
+          <w:r>
+            <w:instrText xml:space="preserve"> CITATION Gam94 \l 2057 </w:instrText>
+          </w:r>
+          <w:r>
+            <w:fldChar w:fldCharType="separate"/>
+          </w:r>
+          <w:r>
+            <w:rPr>
+              <w:noProof/>
+            </w:rPr>
+            <w:t xml:space="preserve"> (Gamma, Helm, Ralph, &amp; John, 1994)</w:t>
+          </w:r>
+          <w:r>
+            <w:fldChar w:fldCharType="end"/>
+          </w:r>
+        </w:sdtContent>
+      </w:sdt>
+    </w:p>
+    <w:p>
+      <w:pPr>
+        <w:pStyle w:val="Heading3"/>
+      </w:pPr>
+      <w:bookmarkStart w:id="24" w:name="_Toc121773102"/>
+      <w:r>
+        <w:t>Builder Pattern</w:t>
+      </w:r>
+      <w:bookmarkEnd w:id="24"/>
+    </w:p>
+    <w:p>
+      <w:pPr>
+        <w:pStyle w:val="BodyText"/>
+      </w:pPr>
+      <w:r>
+        <w:t>Builder pattern er et design mønster av subkategori skapende-mønster. Dette vil si at design mønsteret er en løsning på hvordan et objekt er skapt.</w:t>
+      </w:r>
+      <w:r>
+        <w:t xml:space="preserve"> Intensjonen med å bruke builder pattern </w:t>
+      </w:r>
+      <w:r>
+        <w:t xml:space="preserve">er å separere konstruksjonen av et objekt fra representasjonen </w:t>
+      </w:r>
+      <w:r>
+        <w:t>av</w:t>
+      </w:r>
+      <w:r>
+        <w:t xml:space="preserve"> objektet, og konstruksjon prosessen kan </w:t>
+      </w:r>
+      <w:r>
+        <w:t xml:space="preserve">også derfor </w:t>
+      </w:r>
+      <w:r>
+        <w:t xml:space="preserve">brukes </w:t>
+      </w:r>
+      <w:r>
+        <w:t>til</w:t>
+      </w:r>
+      <w:r>
+        <w:t xml:space="preserve"> å lage flere representasjoner av objektet.</w:t>
+      </w:r>
+      <w:r>
+        <w:t xml:space="preserve"> Dette øker modulariteten ved å isolere koden for konstruksjon av objektet fra representasjonen</w:t>
+      </w:r>
+      <w:r>
+        <w:t>.</w:t>
+      </w:r>
+    </w:p>
+    <w:p>
+      <w:pPr>
+        <w:pStyle w:val="BodyText"/>
+      </w:pPr>
+      <w:r>
+        <w:t xml:space="preserve">Dette design mønsteret kan brukes når algoritmen for å lage </w:t>
+      </w:r>
+      <w:r>
+        <w:t>et komplekst objekt</w:t>
+      </w:r>
+      <w:r>
+        <w:t xml:space="preserve"> burde være uavhengig av delene som utgjør objektet og hvordan den konstrueres.</w:t>
+      </w:r>
+      <w:r>
+        <w:t xml:space="preserve"> Det kan også brukes hvis </w:t>
+      </w:r>
+      <w:r>
+        <w:t xml:space="preserve">konstruksjon </w:t>
+      </w:r>
+      <w:r>
+        <w:t>prosessen</w:t>
+      </w:r>
+      <w:r>
+        <w:t xml:space="preserve"> tillater at</w:t>
+      </w:r>
+      <w:r>
+        <w:t xml:space="preserve"> fins flere forskjellige representasjoner</w:t>
+      </w:r>
+      <w:r>
+        <w:t xml:space="preserve"> av et objekt.</w:t>
+      </w:r>
+      <w:sdt>
+        <w:sdtPr>
+          <w:id w:val="1162818144"/>
+          <w:citation/>
+        </w:sdtPr>
+        <w:sdtContent>
+          <w:r>
+            <w:fldChar w:fldCharType="begin"/>
+          </w:r>
+          <w:r>
+            <w:instrText xml:space="preserve"> CITATION Gam94 \l 2057 </w:instrText>
+          </w:r>
+          <w:r>
+            <w:fldChar w:fldCharType="separate"/>
+          </w:r>
+          <w:r>
+            <w:rPr>
+              <w:noProof/>
+            </w:rPr>
+            <w:t xml:space="preserve"> (Gamma, Helm, Ralph, &amp; John, 1994)</w:t>
+          </w:r>
+          <w:r>
+            <w:fldChar w:fldCharType="end"/>
+          </w:r>
+        </w:sdtContent>
+      </w:sdt>
+    </w:p>
+    <w:p>
+      <w:pPr>
+        <w:pStyle w:val="BodyText"/>
+      </w:pPr>
+    </w:p>
+    <w:p>
+      <w:pPr>
+        <w:pStyle w:val="Heading2"/>
+      </w:pPr>
+      <w:bookmarkStart w:id="25" w:name="_Toc121773103"/>
+      <w:r>
+        <w:t>Modularisering</w:t>
+      </w:r>
+      <w:bookmarkEnd w:id="25"/>
+    </w:p>
+    <w:p>
+      <w:pPr>
+        <w:pStyle w:val="BodyText"/>
+      </w:pPr>
+      <w:r>
+        <w:t xml:space="preserve">Modularisering er en teknikk for å dele et program eller et system opp i mindre, uavhengige deler som kalles moduler. </w:t>
+      </w:r>
+      <w:r>
+        <w:t>Dette innebærer å identifisere ulike funksjoner eller komponente</w:t>
+      </w:r>
+      <w:r>
+        <w:t>r</w:t>
+      </w:r>
+      <w:r>
+        <w:t>, og deretter skille dem ut i egne module</w:t>
+      </w:r>
+      <w:r>
+        <w:t>r, hvor hver modul har et definert formå</w:t>
+      </w:r>
+      <w:r>
+        <w:t>l</w:t>
+      </w:r>
+      <w:r>
+        <w:t xml:space="preserve"> og ansvar</w:t>
+      </w:r>
+      <w:r>
+        <w:t>. Disse kan kommunisere med andre moduler gjennom intermodulære referanser</w:t>
+      </w:r>
+      <w:r>
+        <w:t xml:space="preserve">. På </w:t>
+      </w:r>
+      <w:r>
+        <w:t>denne måten</w:t>
+      </w:r>
+      <w:r>
+        <w:t xml:space="preserve"> kan man</w:t>
+      </w:r>
+      <w:r>
+        <w:t xml:space="preserve"> lett bytte ut eller endre enkelte moduler uten å påvirke resten av systemet.</w:t>
+      </w:r>
+      <w:r>
+        <w:t xml:space="preserve"> </w:t>
+      </w:r>
+    </w:p>
+    <w:p>
+      <w:pPr>
+        <w:pStyle w:val="BodyText"/>
+      </w:pPr>
+      <w:r>
+        <w:lastRenderedPageBreak/>
+        <w:t>Modularisering kan også bidra til å øke samarbeidet mellom programmerere ved å gjøre det enklere å dele og koordinere arbeidet på ulike deler av et program eller system.</w:t>
+      </w:r>
+      <w:r>
+        <w:t xml:space="preserve"> Dette gjør det også mulig og teste og kvalitet sikre individuelle moduler, og kan føre til økt kvalitet og stabilitet.</w:t>
+      </w:r>
+    </w:p>
+    <w:p>
+      <w:pPr>
+        <w:pStyle w:val="BodyText"/>
+      </w:pPr>
+      <w:r>
+        <w:t>Dersom en del av et system blir kompromittert kan dette ha store konsekvenser for resten av systemet. Derfor kan modularisering bidra til å øke sikkerheten ved å begrense skadeomfanget dersom det skulle skje noe med en modul.</w:t>
+      </w:r>
+      <w:r>
+        <w:t xml:space="preserve"> Om bare en modul skulle bli påvirket, blir det lettere for en programmerer å rette opp i problemet.</w:t>
+      </w:r>
+    </w:p>
+    <w:p>
+      <w:pPr>
+        <w:pStyle w:val="BodyText"/>
+      </w:pPr>
+      <w:r>
+        <w:t xml:space="preserve">Ved modularisering av et system oppnår man mer </w:t>
+      </w:r>
+      <w:r>
+        <w:t>oversiktlighet</w:t>
+      </w:r>
+      <w:r>
+        <w:t xml:space="preserve">, </w:t>
+      </w:r>
+      <w:r>
+        <w:t>en enkel</w:t>
+      </w:r>
+      <w:r>
+        <w:t xml:space="preserve">, </w:t>
+      </w:r>
+      <w:r>
+        <w:t xml:space="preserve">forståelig </w:t>
+      </w:r>
+      <w:r>
+        <w:t xml:space="preserve">og vedlikeholdbar </w:t>
+      </w:r>
+      <w:r>
+        <w:t>kode</w:t>
+      </w:r>
+      <w:r>
+        <w:t>, og mer fleksib</w:t>
+      </w:r>
+      <w:r>
+        <w:t>ilitet for å gjøre endringer eller legge til nye funksjonaliteter.</w:t>
+      </w:r>
+      <w:r>
+        <w:t xml:space="preserve"> Moduler kan også gjenbrukes i andre programmer eller systemer</w:t>
+      </w:r>
+      <w:r>
+        <w:t xml:space="preserve">, </w:t>
+      </w:r>
+      <w:r>
+        <w:t>som kan spare tid og arbeid.</w:t>
+      </w:r>
+      <w:sdt>
+        <w:sdtPr>
+          <w:id w:val="138242381"/>
+          <w:citation/>
+        </w:sdtPr>
+        <w:sdtContent>
+          <w:r>
+            <w:fldChar w:fldCharType="begin"/>
+          </w:r>
+          <w:r>
+            <w:instrText xml:space="preserve"> CITATION Gos05 \l 2057 </w:instrText>
+          </w:r>
+          <w:r>
+            <w:fldChar w:fldCharType="separate"/>
+          </w:r>
+          <w:r>
+            <w:rPr>
+              <w:noProof/>
+            </w:rPr>
+            <w:t xml:space="preserve"> (Gosling, Bill, Guy, &amp; Gilad, 2005)</w:t>
+          </w:r>
+          <w:r>
+            <w:fldChar w:fldCharType="end"/>
+          </w:r>
+        </w:sdtContent>
+      </w:sdt>
+    </w:p>
+    <w:p>
+      <w:pPr>
+        <w:pStyle w:val="BodyText"/>
+      </w:pPr>
+    </w:p>
+    <w:p>
+      <w:pPr>
+        <w:pStyle w:val="Heading2"/>
+      </w:pPr>
+      <w:bookmarkStart w:id="26" w:name="_Toc121773104"/>
+      <w:r>
+        <w:t>Abstrahering</w:t>
+      </w:r>
+      <w:bookmarkEnd w:id="26"/>
+    </w:p>
+    <w:p>
+      <w:pPr>
+        <w:pStyle w:val="BodyText"/>
+      </w:pPr>
+      <w:r>
+        <w:t>Abstrahering i programmering referer til evnen til å samle likheter mellom ulike objekter eller konsepter og definere en generell modell eller struktur som kan følges av objektene.</w:t>
+      </w:r>
+      <w:r>
+        <w:t xml:space="preserve"> Dette gjøres ved å identifisere de viktigste egenskapene og metodene et objekt kan ha, og deretter lage en abstrakt klasse som inneholder disse felles egenskapene og metodene. Dette gjør det mulig for klasser som kan grupperes som et objekt av den abstrakte klassen til å arve fra denne klassen. Abstrahering gjør det mulig for programmerere å være mer generelle og fleksible, som gjør det enklere å lage og vedlikeholde koden.</w:t>
+      </w:r>
+      <w:r>
+        <w:t xml:space="preserve"> For eksempel så kan man ha en abstrakt klasse «Dyr», hvor klassene «Løve», «Hund» og «Elefant» arver fra «Dyr» klassen. </w:t>
+      </w:r>
+      <w:r>
+        <w:t>I dette tilfellet så ville den abstrakte klassen inneholde metoder og felt variabler som er felles for alle dyr, og klasser som arver av denne klasse kan spesifisere mer konkret noen abstrakte metoder</w:t>
+      </w:r>
+      <w:r>
+        <w:t xml:space="preserve"> som for eksempel</w:t>
+      </w:r>
+      <w:r>
+        <w:t xml:space="preserve"> en </w:t>
+      </w:r>
+      <w:r>
+        <w:t>løpe</w:t>
+      </w:r>
+      <w:r>
+        <w:t>-</w:t>
+      </w:r>
+      <w:r>
+        <w:t>metode</w:t>
+      </w:r>
+      <w:r>
+        <w:t xml:space="preserve">, eller en </w:t>
+      </w:r>
+      <w:r>
+        <w:t>spise</w:t>
+      </w:r>
+      <w:r>
+        <w:t>-</w:t>
+      </w:r>
+      <w:r>
+        <w:t>metode</w:t>
+      </w:r>
+      <w:r>
+        <w:t>.</w:t>
+      </w:r>
+      <w:r>
+        <w:t xml:space="preserve"> </w:t>
+      </w:r>
+      <w:sdt>
+        <w:sdtPr>
+          <w:id w:val="-1568328539"/>
+          <w:citation/>
+        </w:sdtPr>
+        <w:sdtContent>
+          <w:r>
+            <w:fldChar w:fldCharType="begin"/>
+          </w:r>
+          <w:r>
+            <w:rPr>
+              <w:lang w:val="en-GB"/>
+            </w:rPr>
+            <w:instrText xml:space="preserve"> CITATION Abs22 \l 2057 </w:instrText>
+          </w:r>
+          <w:r>
+            <w:fldChar w:fldCharType="separate"/>
+          </w:r>
+          <w:r>
+            <w:rPr>
+              <w:noProof/>
+              <w:lang w:val="en-GB"/>
+            </w:rPr>
+            <w:t>(Abstraksjon (datavitenskap), 2022)</w:t>
+          </w:r>
+          <w:r>
+            <w:fldChar w:fldCharType="end"/>
+          </w:r>
+        </w:sdtContent>
+      </w:sdt>
+    </w:p>
+    <w:p>
+      <w:pPr>
+        <w:pStyle w:val="BodyText"/>
+      </w:pPr>
+    </w:p>
+    <w:p>
+      <w:pPr>
+        <w:pStyle w:val="BodyText"/>
+      </w:pPr>
     </w:p>
     <w:p>
       <w:pPr>
@@ -2840,11 +4866,7 @@
         <w:t>[</w:t>
       </w:r>
       <w:r>
-        <w:t xml:space="preserve">Oppgaver og problemstillinger står i en sammenheng. Denne delen skal vise at en har oversikt over denne sammenhengen, at en er eller har gjort seg kjent med tidligere resultater og andres forslag til eller forsøk på løsninger. Det er altså tale om å gi et faglig </w:t>
-      </w:r>
-      <w:r>
-        <w:lastRenderedPageBreak/>
-        <w:t>underlag for ens eget arbeid, evt. en beskrivelse av teoretiske forutsetninger, med referanse til litteratur og andre kilder en støtter seg til.</w:t>
+        <w:t>Oppgaver og problemstillinger står i en sammenheng. Denne delen skal vise at en har oversikt over denne sammenhengen, at en er eller har gjort seg kjent med tidligere resultater og andres forslag til eller forsøk på løsninger. Det er altså tale om å gi et faglig underlag for ens eget arbeid, evt. en beskrivelse av teoretiske forutsetninger, med referanse til litteratur og andre kilder en støtter seg til.</w:t>
       </w:r>
     </w:p>
     <w:p>
@@ -2959,29 +4981,11 @@
       <w:pPr>
         <w:pStyle w:val="Comment"/>
       </w:pPr>
-      <w:proofErr w:type="gramStart"/>
       <w:r>
         <w:t>”…</w:t>
       </w:r>
-      <w:proofErr w:type="gramEnd"/>
-      <w:r>
-        <w:t xml:space="preserve">et viktig moment ved analysen av problemstillingen er å identifisere kandidater til objekter som senere danner grunnlag for klassene. En mye benyttet metode </w:t>
-      </w:r>
-      <w:proofErr w:type="spellStart"/>
-      <w:r>
-        <w:t>i følge</w:t>
-      </w:r>
-      <w:proofErr w:type="spellEnd"/>
-      <w:r>
-        <w:t xml:space="preserve"> læreboka [1</w:t>
-      </w:r>
-      <w:proofErr w:type="gramStart"/>
-      <w:r>
-        <w:t>]….</w:t>
-      </w:r>
-      <w:proofErr w:type="gramEnd"/>
-      <w:r>
-        <w:t>.etc.”</w:t>
+      <w:r>
+        <w:t>et viktig moment ved analysen av problemstillingen er å identifisere kandidater til objekter som senere danner grunnlag for klassene. En mye benyttet metode i følge læreboka [1]…..etc.”</w:t>
       </w:r>
     </w:p>
     <w:p>
@@ -2989,6 +4993,7 @@
         <w:pStyle w:val="Comment"/>
       </w:pPr>
       <w:r>
+        <w:lastRenderedPageBreak/>
         <w:t>Tilsvarende skal det under referanser være et tall som ramser opp forfatter, årstall, tittel på bok eller artikkel osv. (se punktet om referanser).</w:t>
       </w:r>
       <w:r>
@@ -3074,13 +5079,8 @@
           <w:numId w:val="13"/>
         </w:numPr>
       </w:pPr>
-      <w:proofErr w:type="spellStart"/>
-      <w:r>
-        <w:t>Modularisering</w:t>
-      </w:r>
-      <w:proofErr w:type="spellEnd"/>
-      <w:r>
-        <w:t xml:space="preserve"> og abstrahering</w:t>
+      <w:r>
+        <w:t>Modularisering og abstrahering</w:t>
       </w:r>
     </w:p>
     <w:p>
@@ -3099,7 +5099,7 @@
       <w:pPr>
         <w:pStyle w:val="Heading1"/>
       </w:pPr>
-      <w:bookmarkStart w:id="19" w:name="_Toc116650255"/>
+      <w:bookmarkStart w:id="27" w:name="_Toc121773105"/>
       <w:r>
         <w:t xml:space="preserve">METODE </w:t>
       </w:r>
@@ -3112,7 +5112,27 @@
       <w:r>
         <w:t>DESIGN</w:t>
       </w:r>
-      <w:bookmarkEnd w:id="19"/>
+      <w:bookmarkEnd w:id="27"/>
+    </w:p>
+    <w:p>
+      <w:pPr>
+        <w:pStyle w:val="BodyText"/>
+      </w:pPr>
+      <w:r>
+        <w:t xml:space="preserve">Applikasjonen har blitt utviklet ved å følge fossefall utviklings modellen. Framgangsmåten </w:t>
+      </w:r>
+      <w:r>
+        <w:t xml:space="preserve">startet med å analysere kravene som problemstillingen spesifiserte, og deretter opprette et design i forhold til kravene. </w:t>
+      </w:r>
+      <w:r>
+        <w:t xml:space="preserve">Designet ble opprettet som et klasse diagram, </w:t>
+      </w:r>
+      <w:r>
+        <w:t>som</w:t>
+      </w:r>
+      <w:r>
+        <w:t xml:space="preserve"> gjør det veldig enkelt å implementere.</w:t>
+      </w:r>
     </w:p>
     <w:p>
       <w:pPr>
@@ -3151,101 +5171,29 @@
         <w:t xml:space="preserve"> du/dere </w:t>
       </w:r>
       <w:r>
-        <w:t>har jobbet i (</w:t>
-      </w:r>
-      <w:proofErr w:type="spellStart"/>
-      <w:r>
-        <w:t>BlueJ</w:t>
-      </w:r>
-      <w:proofErr w:type="spellEnd"/>
-      <w:r>
-        <w:t xml:space="preserve">, </w:t>
-      </w:r>
-      <w:proofErr w:type="spellStart"/>
-      <w:r>
-        <w:t>Netbeans</w:t>
-      </w:r>
-      <w:proofErr w:type="spellEnd"/>
-      <w:r>
-        <w:t xml:space="preserve">, </w:t>
-      </w:r>
-      <w:proofErr w:type="spellStart"/>
-      <w:r>
-        <w:t>Eclipse</w:t>
-      </w:r>
-      <w:proofErr w:type="spellEnd"/>
-      <w:r>
-        <w:t xml:space="preserve">, </w:t>
-      </w:r>
-      <w:proofErr w:type="spellStart"/>
-      <w:r>
-        <w:t>IntelliJ</w:t>
-      </w:r>
-      <w:proofErr w:type="spellEnd"/>
-      <w:r>
-        <w:t>,</w:t>
-      </w:r>
-      <w:r>
-        <w:t xml:space="preserve"> </w:t>
-      </w:r>
-      <w:proofErr w:type="spellStart"/>
-      <w:r>
-        <w:t>CheckStyle</w:t>
-      </w:r>
-      <w:proofErr w:type="spellEnd"/>
-      <w:r>
-        <w:t xml:space="preserve">, </w:t>
-      </w:r>
-      <w:proofErr w:type="spellStart"/>
-      <w:r>
-        <w:t>SonarLint</w:t>
-      </w:r>
-      <w:proofErr w:type="spellEnd"/>
-      <w:r>
-        <w:t xml:space="preserve"> </w:t>
-      </w:r>
-      <w:proofErr w:type="spellStart"/>
-      <w:r>
-        <w:t>Bitbucket</w:t>
-      </w:r>
-      <w:proofErr w:type="spellEnd"/>
-      <w:r>
-        <w:t xml:space="preserve">, </w:t>
-      </w:r>
-      <w:proofErr w:type="spellStart"/>
-      <w:r>
-        <w:t>Git</w:t>
-      </w:r>
-      <w:proofErr w:type="spellEnd"/>
-      <w:r>
-        <w:t xml:space="preserve">, Wiki, </w:t>
-      </w:r>
-      <w:proofErr w:type="spellStart"/>
-      <w:r>
-        <w:t>Issue-tracking</w:t>
-      </w:r>
-      <w:proofErr w:type="spellEnd"/>
-      <w:r>
-        <w:t xml:space="preserve"> som JIRA </w:t>
-      </w:r>
-      <w:proofErr w:type="spellStart"/>
-      <w:r>
-        <w:t>el.l</w:t>
-      </w:r>
-      <w:proofErr w:type="spellEnd"/>
-      <w:r>
-        <w:t>. osv.]</w:t>
+        <w:t>har jobbet i (BlueJ, Netbeans, Eclipse, IntelliJ,</w:t>
+      </w:r>
+      <w:r>
+        <w:t xml:space="preserve"> CheckStyle, SonarLint</w:t>
+      </w:r>
+      <w:r>
+        <w:t xml:space="preserve"> Bitbucket, Git, Wiki, Issue-tracking som JIRA el.l. osv.]</w:t>
       </w:r>
     </w:p>
     <w:p>
       <w:pPr>
         <w:pStyle w:val="Heading1"/>
       </w:pPr>
-      <w:bookmarkStart w:id="20" w:name="_Toc116650256"/>
+      <w:bookmarkStart w:id="28" w:name="_Toc121773106"/>
       <w:r>
         <w:t>RESULTATER</w:t>
       </w:r>
-      <w:bookmarkEnd w:id="20"/>
+      <w:bookmarkEnd w:id="28"/>
+    </w:p>
+    <w:p>
+      <w:pPr>
+        <w:pStyle w:val="BodyText"/>
+      </w:pPr>
     </w:p>
     <w:p>
       <w:pPr>
@@ -3269,16 +5217,11 @@
         <w:t>klassediagrammer</w:t>
       </w:r>
       <w:r>
-        <w:t xml:space="preserve">, sekvensdiagrammer </w:t>
-      </w:r>
-      <w:proofErr w:type="spellStart"/>
-      <w:r>
-        <w:t>o</w:t>
+        <w:t>, sekvensdiagrammer o</w:t>
       </w:r>
       <w:r>
         <w:t>sv</w:t>
       </w:r>
-      <w:proofErr w:type="spellEnd"/>
       <w:r>
         <w:t xml:space="preserve"> med tilhørende forklaringer/begrunnelser for valg </w:t>
       </w:r>
@@ -3294,7 +5237,6 @@
         <w:pStyle w:val="Comment"/>
       </w:pPr>
       <w:r>
-        <w:lastRenderedPageBreak/>
         <w:t>Det er også her vik</w:t>
       </w:r>
       <w:r>
@@ -3322,7 +5264,6 @@
       <w:r>
         <w:t>Hva ble endret i forhold til opprinnelige design contra det siste designet som ble innlevert (</w:t>
       </w:r>
-      <w:proofErr w:type="spellStart"/>
       <w:r>
         <w:rPr>
           <w:b/>
@@ -3330,17 +5271,8 @@
         </w:rPr>
         <w:t>refaktorering</w:t>
       </w:r>
-      <w:proofErr w:type="spellEnd"/>
-      <w:r>
-        <w:t xml:space="preserve">)? Her kan dere benytte klassediagram, sekvensdiagram, </w:t>
-      </w:r>
-      <w:proofErr w:type="spellStart"/>
-      <w:r>
-        <w:t>osv</w:t>
-      </w:r>
-      <w:proofErr w:type="spellEnd"/>
-      <w:r>
-        <w:t xml:space="preserve"> for å illustrere endringer underveis.</w:t>
+      <w:r>
+        <w:t>)? Her kan dere benytte klassediagram, sekvensdiagram, osv for å illustrere endringer underveis.</w:t>
       </w:r>
     </w:p>
     <w:p>
@@ -3365,35 +5297,12 @@
           <w:numId w:val="14"/>
         </w:numPr>
       </w:pPr>
-      <w:proofErr w:type="gramStart"/>
-      <w:r>
-        <w:t>robust</w:t>
-      </w:r>
-      <w:proofErr w:type="gramEnd"/>
-      <w:r>
-        <w:t xml:space="preserve"> programvare (bruk av testing, </w:t>
-      </w:r>
-      <w:proofErr w:type="spellStart"/>
-      <w:r>
-        <w:t>debugging</w:t>
-      </w:r>
-      <w:proofErr w:type="spellEnd"/>
-      <w:r>
-        <w:t xml:space="preserve"> </w:t>
-      </w:r>
-      <w:proofErr w:type="spellStart"/>
-      <w:r>
-        <w:t>osv</w:t>
-      </w:r>
-      <w:proofErr w:type="spellEnd"/>
-      <w:r>
-        <w:t xml:space="preserve">, </w:t>
-      </w:r>
-      <w:proofErr w:type="spellStart"/>
-      <w:r>
-        <w:t>SonarLint</w:t>
-      </w:r>
-      <w:proofErr w:type="spellEnd"/>
+      <w:r>
+        <w:t>robust programvare (bruk av testing, debugging osv</w:t>
+      </w:r>
+      <w:r>
+        <w:t>, SonarLint</w:t>
+      </w:r>
       <w:r>
         <w:t>)</w:t>
       </w:r>
@@ -3407,15 +5316,8 @@
         </w:numPr>
       </w:pPr>
       <w:r>
-        <w:t>godt dokumentert kode (</w:t>
-      </w:r>
-      <w:proofErr w:type="spellStart"/>
-      <w:r>
-        <w:t>CheckStyle</w:t>
-      </w:r>
-      <w:proofErr w:type="spellEnd"/>
-      <w:r>
-        <w:t>)</w:t>
+        <w:lastRenderedPageBreak/>
+        <w:t>godt dokumentert kode (CheckStyle)</w:t>
       </w:r>
     </w:p>
     <w:p>
@@ -3436,15 +5338,7 @@
         <w:t>»</w:t>
       </w:r>
       <w:r>
-        <w:t xml:space="preserve"> programvare (</w:t>
-      </w:r>
-      <w:proofErr w:type="spellStart"/>
-      <w:r>
-        <w:t>fail</w:t>
-      </w:r>
-      <w:proofErr w:type="spellEnd"/>
-      <w:r>
-        <w:t>-safe)</w:t>
+        <w:t xml:space="preserve"> programvare (fail-safe)</w:t>
       </w:r>
     </w:p>
     <w:p>
@@ -3456,23 +5350,7 @@
         </w:numPr>
       </w:pPr>
       <w:r>
-        <w:t xml:space="preserve">bruker-vennlig design og </w:t>
-      </w:r>
-      <w:proofErr w:type="spellStart"/>
-      <w:r>
-        <w:t>graceful</w:t>
-      </w:r>
-      <w:proofErr w:type="spellEnd"/>
-      <w:r>
-        <w:t xml:space="preserve"> </w:t>
-      </w:r>
-      <w:proofErr w:type="spellStart"/>
-      <w:r>
-        <w:t>termination</w:t>
-      </w:r>
-      <w:proofErr w:type="spellEnd"/>
-      <w:r>
-        <w:t xml:space="preserve"> for å ikke krasje program tilfeldig</w:t>
+        <w:t>bruker-vennlig design og graceful termination for å ikke krasje program tilfeldig</w:t>
       </w:r>
     </w:p>
     <w:p>
@@ -3610,11 +5488,11 @@
       <w:pPr>
         <w:pStyle w:val="Heading1"/>
       </w:pPr>
-      <w:bookmarkStart w:id="21" w:name="_Toc116650257"/>
+      <w:bookmarkStart w:id="29" w:name="_Toc121773107"/>
       <w:r>
         <w:t>DRØFTING</w:t>
       </w:r>
-      <w:bookmarkEnd w:id="21"/>
+      <w:bookmarkEnd w:id="29"/>
     </w:p>
     <w:p>
       <w:pPr>
@@ -3701,32 +5579,16 @@
         <w:t>du/</w:t>
       </w:r>
       <w:r>
-        <w:t xml:space="preserve">dere ikke gjort i forhold til </w:t>
-      </w:r>
-      <w:proofErr w:type="gramStart"/>
-      <w:r>
-        <w:t>oppgaveteksten ?</w:t>
-      </w:r>
-      <w:proofErr w:type="gramEnd"/>
-      <w:r>
-        <w:t xml:space="preserve"> Hva var de store utfordringene/problemene </w:t>
+        <w:t xml:space="preserve">dere ikke gjort i forhold til oppgaveteksten ? Hva var de store utfordringene/problemene </w:t>
       </w:r>
       <w:r>
         <w:t>du/</w:t>
       </w:r>
       <w:r>
-        <w:t xml:space="preserve">dere møtte, </w:t>
-      </w:r>
-      <w:proofErr w:type="gramStart"/>
-      <w:r>
-        <w:t>etc.</w:t>
-      </w:r>
-      <w:r>
-        <w:t>.</w:t>
-      </w:r>
-      <w:proofErr w:type="gramEnd"/>
-      <w:r>
-        <w:t xml:space="preserve"> </w:t>
+        <w:t>dere møtte, etc.</w:t>
+      </w:r>
+      <w:r>
+        <w:t xml:space="preserve">. </w:t>
       </w:r>
     </w:p>
     <w:p>
@@ -3743,23 +5605,7 @@
         <w:t>e</w:t>
       </w:r>
       <w:r>
-        <w:t xml:space="preserve"> din egen løsning i forhold til det du har lært om gode prinsipper for programmering (</w:t>
-      </w:r>
-      <w:proofErr w:type="gramStart"/>
-      <w:r>
-        <w:t>robust</w:t>
-      </w:r>
-      <w:proofErr w:type="gramEnd"/>
-      <w:r>
-        <w:t xml:space="preserve"> kode, kodestil, designprinsipper </w:t>
-      </w:r>
-      <w:proofErr w:type="spellStart"/>
-      <w:r>
-        <w:t>osv</w:t>
-      </w:r>
-      <w:proofErr w:type="spellEnd"/>
-      <w:r>
-        <w:t>) som beskrevet i teori-kapittelet</w:t>
+        <w:t xml:space="preserve"> din egen løsning i forhold til det du har lært om gode prinsipper for programmering (robust kode, kodestil, designprinsipper osv) som beskrevet i teori-kapittelet</w:t>
       </w:r>
       <w:r>
         <w:t>]</w:t>
@@ -3769,12 +5615,11 @@
       <w:pPr>
         <w:pStyle w:val="Heading1"/>
       </w:pPr>
-      <w:bookmarkStart w:id="22" w:name="_Toc116650258"/>
-      <w:r>
-        <w:lastRenderedPageBreak/>
+      <w:bookmarkStart w:id="30" w:name="_Toc121773108"/>
+      <w:r>
         <w:t>KONKLUSJON - ERFARING</w:t>
       </w:r>
-      <w:bookmarkEnd w:id="22"/>
+      <w:bookmarkEnd w:id="30"/>
     </w:p>
     <w:p>
       <w:pPr>
@@ -3860,13 +5705,206 @@
     </w:p>
     <w:p>
       <w:pPr>
-        <w:pStyle w:val="Heading1"/>
-      </w:pPr>
-      <w:bookmarkStart w:id="23" w:name="_Toc116650259"/>
-      <w:r>
-        <w:t>REFERANSER</w:t>
-      </w:r>
-      <w:bookmarkEnd w:id="23"/>
+        <w:pStyle w:val="Comment"/>
+      </w:pPr>
+    </w:p>
+    <w:bookmarkStart w:id="31" w:name="_Toc121773109" w:displacedByCustomXml="next"/>
+    <w:sdt>
+      <w:sdtPr>
+        <w:id w:val="114338296"/>
+        <w:docPartObj>
+          <w:docPartGallery w:val="Bibliographies"/>
+          <w:docPartUnique/>
+        </w:docPartObj>
+      </w:sdtPr>
+      <w:sdtEndPr>
+        <w:rPr>
+          <w:rFonts w:ascii="Verdana" w:hAnsi="Verdana" w:cs="Times New Roman"/>
+          <w:b w:val="0"/>
+          <w:bCs w:val="0"/>
+          <w:kern w:val="0"/>
+          <w:sz w:val="20"/>
+          <w:szCs w:val="20"/>
+        </w:rPr>
+      </w:sdtEndPr>
+      <w:sdtContent>
+        <w:p>
+          <w:pPr>
+            <w:pStyle w:val="Heading1"/>
+          </w:pPr>
+          <w:r>
+            <w:t>References</w:t>
+          </w:r>
+          <w:bookmarkEnd w:id="31"/>
+        </w:p>
+        <w:sdt>
+          <w:sdtPr>
+            <w:id w:val="-573587230"/>
+            <w:bibliography/>
+          </w:sdtPr>
+          <w:sdtContent>
+            <w:p>
+              <w:pPr>
+                <w:pStyle w:val="Bibliography"/>
+                <w:ind w:left="720" w:hanging="720"/>
+                <w:rPr>
+                  <w:noProof/>
+                  <w:sz w:val="24"/>
+                  <w:szCs w:val="24"/>
+                </w:rPr>
+              </w:pPr>
+              <w:r>
+                <w:fldChar w:fldCharType="begin"/>
+              </w:r>
+              <w:r>
+                <w:instrText xml:space="preserve"> BIBLIOGRAPHY </w:instrText>
+              </w:r>
+              <w:r>
+                <w:fldChar w:fldCharType="separate"/>
+              </w:r>
+              <w:r>
+                <w:rPr>
+                  <w:i/>
+                  <w:iCs/>
+                  <w:noProof/>
+                </w:rPr>
+                <w:t>Abstraksjon (datavitenskap)</w:t>
+              </w:r>
+              <w:r>
+                <w:rPr>
+                  <w:noProof/>
+                </w:rPr>
+                <w:t>. (2022, November 22). Hentet fra Wikipedia: https://en.wikipedia.org/wiki/Abstraction_(computer_science)</w:t>
+              </w:r>
+            </w:p>
+            <w:p>
+              <w:pPr>
+                <w:pStyle w:val="Bibliography"/>
+                <w:ind w:left="720" w:hanging="720"/>
+                <w:rPr>
+                  <w:noProof/>
+                  <w:lang w:val="en-GB"/>
+                </w:rPr>
+              </w:pPr>
+              <w:r>
+                <w:rPr>
+                  <w:noProof/>
+                  <w:lang w:val="sv-SE"/>
+                </w:rPr>
+                <w:t xml:space="preserve">Gamma, E., Helm, R., Ralph, J., &amp; John, V. (1994). </w:t>
+              </w:r>
+              <w:r>
+                <w:rPr>
+                  <w:i/>
+                  <w:iCs/>
+                  <w:noProof/>
+                  <w:lang w:val="en-GB"/>
+                </w:rPr>
+                <w:t>Design Patterns: Elements of Reusable Object-Oriented Software.</w:t>
+              </w:r>
+              <w:r>
+                <w:rPr>
+                  <w:noProof/>
+                  <w:lang w:val="en-GB"/>
+                </w:rPr>
+                <w:t xml:space="preserve"> Boston: Addison-Wesley.</w:t>
+              </w:r>
+            </w:p>
+            <w:p>
+              <w:pPr>
+                <w:pStyle w:val="Bibliography"/>
+                <w:ind w:left="720" w:hanging="720"/>
+                <w:rPr>
+                  <w:noProof/>
+                  <w:lang w:val="en-GB"/>
+                </w:rPr>
+              </w:pPr>
+              <w:r>
+                <w:rPr>
+                  <w:noProof/>
+                  <w:lang w:val="en-GB"/>
+                </w:rPr>
+                <w:t xml:space="preserve">Gosling, J., Bill, J., Guy, S., &amp; Gilad, B. (2005). </w:t>
+              </w:r>
+              <w:r>
+                <w:rPr>
+                  <w:i/>
+                  <w:iCs/>
+                  <w:noProof/>
+                  <w:lang w:val="en-GB"/>
+                </w:rPr>
+                <w:t>The Java Language Specification, Thrid Edition.</w:t>
+              </w:r>
+              <w:r>
+                <w:rPr>
+                  <w:noProof/>
+                  <w:lang w:val="en-GB"/>
+                </w:rPr>
+                <w:t xml:space="preserve"> Boston: Addison-Wesley.</w:t>
+              </w:r>
+            </w:p>
+            <w:p>
+              <w:pPr>
+                <w:pStyle w:val="Bibliography"/>
+                <w:ind w:left="720" w:hanging="720"/>
+                <w:rPr>
+                  <w:noProof/>
+                </w:rPr>
+              </w:pPr>
+              <w:r>
+                <w:rPr>
+                  <w:noProof/>
+                  <w:lang w:val="en-GB"/>
+                </w:rPr>
+                <w:t xml:space="preserve">Yourdon, E., &amp; Constantine, L. L. (1975). </w:t>
+              </w:r>
+              <w:r>
+                <w:rPr>
+                  <w:i/>
+                  <w:iCs/>
+                  <w:noProof/>
+                  <w:lang w:val="en-GB"/>
+                </w:rPr>
+                <w:t>Structured Design: Fundamentals of a Discipline of Computer Program and Systems Design.</w:t>
+              </w:r>
+              <w:r>
+                <w:rPr>
+                  <w:noProof/>
+                  <w:lang w:val="en-GB"/>
+                </w:rPr>
+                <w:t xml:space="preserve"> </w:t>
+              </w:r>
+              <w:r>
+                <w:rPr>
+                  <w:noProof/>
+                </w:rPr>
+                <w:t>New York: YOURDON inc.</w:t>
+              </w:r>
+            </w:p>
+            <w:p>
+              <w:r>
+                <w:rPr>
+                  <w:b/>
+                  <w:bCs/>
+                  <w:noProof/>
+                </w:rPr>
+                <w:fldChar w:fldCharType="end"/>
+              </w:r>
+            </w:p>
+          </w:sdtContent>
+        </w:sdt>
+      </w:sdtContent>
+    </w:sdt>
+    <w:p/>
+    <w:p>
+      <w:pPr>
+        <w:pStyle w:val="BodyText"/>
+      </w:pPr>
+    </w:p>
+    <w:p>
+      <w:pPr>
+        <w:pStyle w:val="BodyText"/>
+      </w:pPr>
     </w:p>
     <w:p>
       <w:pPr>
@@ -3923,15 +5961,7 @@
         <w:t>du/</w:t>
       </w:r>
       <w:r>
-        <w:t xml:space="preserve">dere i tillegg benytter internett, så list </w:t>
-      </w:r>
-      <w:proofErr w:type="spellStart"/>
-      <w:r>
-        <w:t>URL’er</w:t>
-      </w:r>
-      <w:proofErr w:type="spellEnd"/>
-      <w:r>
-        <w:t xml:space="preserve"> til sidene</w:t>
+        <w:t>dere i tillegg benytter internett, så list URL’er til sidene</w:t>
       </w:r>
       <w:r>
         <w:t xml:space="preserve"> du/dere </w:t>
@@ -3949,19 +5979,11 @@
       <w:pPr>
         <w:pStyle w:val="References"/>
       </w:pPr>
-      <w:proofErr w:type="gramStart"/>
       <w:r>
         <w:rPr>
           <w:lang w:val="en-US"/>
         </w:rPr>
-        <w:t>”Objects</w:t>
-      </w:r>
-      <w:proofErr w:type="gramEnd"/>
-      <w:r>
-        <w:rPr>
-          <w:lang w:val="en-US"/>
-        </w:rPr>
-        <w:t xml:space="preserve"> First With Java”, </w:t>
+        <w:t xml:space="preserve">”Objects First With Java”, </w:t>
       </w:r>
       <w:r>
         <w:rPr>
@@ -3973,35 +5995,7 @@
         <w:rPr>
           <w:lang w:val="en-US"/>
         </w:rPr>
-        <w:t xml:space="preserve"> edition, av Barnes </w:t>
-      </w:r>
-      <w:proofErr w:type="spellStart"/>
-      <w:r>
-        <w:rPr>
-          <w:lang w:val="en-US"/>
-        </w:rPr>
-        <w:t>og</w:t>
-      </w:r>
-      <w:proofErr w:type="spellEnd"/>
-      <w:r>
-        <w:rPr>
-          <w:lang w:val="en-US"/>
-        </w:rPr>
-        <w:t xml:space="preserve"> </w:t>
-      </w:r>
-      <w:proofErr w:type="spellStart"/>
-      <w:r>
-        <w:rPr>
-          <w:lang w:val="en-US"/>
-        </w:rPr>
-        <w:t>Kölling</w:t>
-      </w:r>
-      <w:proofErr w:type="spellEnd"/>
-      <w:r>
-        <w:rPr>
-          <w:lang w:val="en-US"/>
-        </w:rPr>
-        <w:t xml:space="preserve">. </w:t>
+        <w:t xml:space="preserve"> edition, av Barnes og Kölling. </w:t>
       </w:r>
       <w:r>
         <w:t>ISBN ….</w:t>
@@ -4012,15 +6006,7 @@
         <w:pStyle w:val="References"/>
       </w:pPr>
       <w:r>
-        <w:t>http:/</w:t>
-      </w:r>
-      <w:proofErr w:type="gramStart"/>
-      <w:r>
-        <w:t>/....</w:t>
-      </w:r>
-      <w:proofErr w:type="gramEnd"/>
-      <w:r>
-        <w:t>.</w:t>
+        <w:t>http://.....</w:t>
       </w:r>
     </w:p>
     <w:p>
@@ -4040,11 +6026,11 @@
       <w:pPr>
         <w:pStyle w:val="Heading1"/>
       </w:pPr>
-      <w:bookmarkStart w:id="24" w:name="_Toc116650260"/>
+      <w:bookmarkStart w:id="32" w:name="_Toc121773110"/>
       <w:r>
         <w:t>VEDLEGG</w:t>
       </w:r>
-      <w:bookmarkEnd w:id="24"/>
+      <w:bookmarkEnd w:id="32"/>
     </w:p>
     <w:p>
       <w:pPr>
@@ -4649,7 +6635,7 @@
   <w:abstractNum w:abstractNumId="0" w15:restartNumberingAfterBreak="0">
     <w:nsid w:val="FFFFFF7C"/>
     <w:multiLevelType w:val="singleLevel"/>
-    <w:tmpl w:val="53B4BC34"/>
+    <w:tmpl w:val="330228DC"/>
     <w:lvl w:ilvl="0">
       <w:start w:val="1"/>
       <w:numFmt w:val="decimal"/>
@@ -4666,7 +6652,7 @@
   <w:abstractNum w:abstractNumId="1" w15:restartNumberingAfterBreak="0">
     <w:nsid w:val="FFFFFF7D"/>
     <w:multiLevelType w:val="singleLevel"/>
-    <w:tmpl w:val="53B0E32A"/>
+    <w:tmpl w:val="B0B209A4"/>
     <w:lvl w:ilvl="0">
       <w:start w:val="1"/>
       <w:numFmt w:val="decimal"/>
@@ -4683,7 +6669,7 @@
   <w:abstractNum w:abstractNumId="2" w15:restartNumberingAfterBreak="0">
     <w:nsid w:val="FFFFFF7E"/>
     <w:multiLevelType w:val="singleLevel"/>
-    <w:tmpl w:val="4022B780"/>
+    <w:tmpl w:val="0C9ADB88"/>
     <w:lvl w:ilvl="0">
       <w:start w:val="1"/>
       <w:numFmt w:val="decimal"/>
@@ -4700,7 +6686,7 @@
   <w:abstractNum w:abstractNumId="3" w15:restartNumberingAfterBreak="0">
     <w:nsid w:val="FFFFFF7F"/>
     <w:multiLevelType w:val="singleLevel"/>
-    <w:tmpl w:val="E9C84CEA"/>
+    <w:tmpl w:val="229AB3F4"/>
     <w:lvl w:ilvl="0">
       <w:start w:val="1"/>
       <w:numFmt w:val="decimal"/>
@@ -4717,7 +6703,7 @@
   <w:abstractNum w:abstractNumId="4" w15:restartNumberingAfterBreak="0">
     <w:nsid w:val="FFFFFF80"/>
     <w:multiLevelType w:val="singleLevel"/>
-    <w:tmpl w:val="9176F73C"/>
+    <w:tmpl w:val="5FC45AB4"/>
     <w:lvl w:ilvl="0">
       <w:start w:val="1"/>
       <w:numFmt w:val="bullet"/>
@@ -4737,7 +6723,7 @@
   <w:abstractNum w:abstractNumId="5" w15:restartNumberingAfterBreak="0">
     <w:nsid w:val="FFFFFF81"/>
     <w:multiLevelType w:val="singleLevel"/>
-    <w:tmpl w:val="1C680D74"/>
+    <w:tmpl w:val="A556526C"/>
     <w:lvl w:ilvl="0">
       <w:start w:val="1"/>
       <w:numFmt w:val="bullet"/>
@@ -4757,7 +6743,7 @@
   <w:abstractNum w:abstractNumId="6" w15:restartNumberingAfterBreak="0">
     <w:nsid w:val="FFFFFF82"/>
     <w:multiLevelType w:val="singleLevel"/>
-    <w:tmpl w:val="D6040D14"/>
+    <w:tmpl w:val="5D167AC6"/>
     <w:lvl w:ilvl="0">
       <w:start w:val="1"/>
       <w:numFmt w:val="bullet"/>
@@ -4798,7 +6784,7 @@
   <w:abstractNum w:abstractNumId="8" w15:restartNumberingAfterBreak="0">
     <w:nsid w:val="FFFFFF88"/>
     <w:multiLevelType w:val="singleLevel"/>
-    <w:tmpl w:val="5A8C402A"/>
+    <w:tmpl w:val="3B92AAC0"/>
     <w:lvl w:ilvl="0">
       <w:start w:val="1"/>
       <w:numFmt w:val="decimal"/>
@@ -5471,7 +7457,7 @@
   </w:docDefaults>
   <w:latentStyles w:defLockedState="0" w:defUIPriority="0" w:defSemiHidden="0" w:defUnhideWhenUsed="0" w:defQFormat="0" w:count="376">
     <w:lsdException w:name="Normal" w:qFormat="1"/>
-    <w:lsdException w:name="heading 1" w:qFormat="1"/>
+    <w:lsdException w:name="heading 1" w:uiPriority="9" w:qFormat="1"/>
     <w:lsdException w:name="heading 2" w:qFormat="1"/>
     <w:lsdException w:name="heading 3" w:qFormat="1"/>
     <w:lsdException w:name="heading 4" w:qFormat="1"/>
@@ -5491,7 +7477,7 @@
     <w:lsdException w:name="index 9" w:semiHidden="1" w:unhideWhenUsed="1"/>
     <w:lsdException w:name="toc 1" w:semiHidden="1" w:uiPriority="39" w:unhideWhenUsed="1"/>
     <w:lsdException w:name="toc 2" w:semiHidden="1" w:uiPriority="39" w:unhideWhenUsed="1"/>
-    <w:lsdException w:name="toc 3" w:semiHidden="1" w:unhideWhenUsed="1"/>
+    <w:lsdException w:name="toc 3" w:semiHidden="1" w:uiPriority="39" w:unhideWhenUsed="1"/>
     <w:lsdException w:name="toc 4" w:semiHidden="1" w:unhideWhenUsed="1"/>
     <w:lsdException w:name="toc 5" w:semiHidden="1" w:unhideWhenUsed="1"/>
     <w:lsdException w:name="toc 6" w:semiHidden="1" w:unhideWhenUsed="1"/>
@@ -5841,6 +7827,8 @@
     <w:name w:val="heading 1"/>
     <w:basedOn w:val="Normal"/>
     <w:next w:val="BodyText"/>
+    <w:link w:val="Heading1Char"/>
+    <w:uiPriority w:val="9"/>
     <w:qFormat/>
     <w:rsid w:val="00FA69EA"/>
     <w:pPr>
@@ -6155,7 +8143,7 @@
     <w:basedOn w:val="Normal"/>
     <w:next w:val="Normal"/>
     <w:autoRedefine/>
-    <w:semiHidden/>
+    <w:uiPriority w:val="39"/>
     <w:rsid w:val="00FA69EA"/>
     <w:pPr>
       <w:ind w:left="400"/>
@@ -6329,6 +8317,30 @@
       <w:iCs/>
       <w:color w:val="4F81BD" w:themeColor="accent1"/>
     </w:rPr>
+  </w:style>
+  <w:style w:type="character" w:customStyle="1" w:styleId="Heading1Char">
+    <w:name w:val="Heading 1 Char"/>
+    <w:basedOn w:val="DefaultParagraphFont"/>
+    <w:link w:val="Heading1"/>
+    <w:uiPriority w:val="9"/>
+    <w:rsid w:val="00DC04E8"/>
+    <w:rPr>
+      <w:rFonts w:ascii="Arial" w:hAnsi="Arial" w:cs="Arial"/>
+      <w:b/>
+      <w:bCs/>
+      <w:kern w:val="32"/>
+      <w:sz w:val="32"/>
+      <w:szCs w:val="32"/>
+      <w:lang w:val="nb-NO" w:eastAsia="nb-NO"/>
+    </w:rPr>
+  </w:style>
+  <w:style w:type="paragraph" w:styleId="Bibliography">
+    <w:name w:val="Bibliography"/>
+    <w:basedOn w:val="Normal"/>
+    <w:next w:val="Normal"/>
+    <w:uiPriority w:val="37"/>
+    <w:unhideWhenUsed/>
+    <w:rsid w:val="00DC04E8"/>
   </w:style>
 </w:styles>
 </file>
@@ -6654,11 +8666,113 @@
 </file>
 
 <file path=customXml/item1.xml><?xml version="1.0" encoding="utf-8"?>
-<b:Sources xmlns:b="http://schemas.openxmlformats.org/officeDocument/2006/bibliography" xmlns="http://schemas.openxmlformats.org/officeDocument/2006/bibliography" SelectedStyle="/APASixthEditionOfficeOnline.xsl" StyleName="APA" Version="6"/>
+<b:Sources xmlns:b="http://schemas.openxmlformats.org/officeDocument/2006/bibliography" xmlns="http://schemas.openxmlformats.org/officeDocument/2006/bibliography" SelectedStyle="\APASixthEditionOfficeOnline.xsl" StyleName="APA" Version="6">
+  <b:Source>
+    <b:Tag>You75</b:Tag>
+    <b:SourceType>Book</b:SourceType>
+    <b:Guid>{DC7C1FB4-7A09-4465-A729-ABFF2CD53C3C}</b:Guid>
+    <b:Author>
+      <b:Author>
+        <b:NameList>
+          <b:Person>
+            <b:Last>Yourdon</b:Last>
+            <b:First>Edward</b:First>
+          </b:Person>
+          <b:Person>
+            <b:Last>Constantine</b:Last>
+            <b:First>Larry</b:First>
+            <b:Middle>L</b:Middle>
+          </b:Person>
+        </b:NameList>
+      </b:Author>
+    </b:Author>
+    <b:Title>Structured Design: Fundamentals of a Discipline of Computer Program and Systems Design</b:Title>
+    <b:Year>1975</b:Year>
+    <b:City>New York</b:City>
+    <b:Publisher>YOURDON inc.</b:Publisher>
+    <b:RefOrder>1</b:RefOrder>
+  </b:Source>
+  <b:Source>
+    <b:Tag>Gam94</b:Tag>
+    <b:SourceType>Book</b:SourceType>
+    <b:Guid>{0407544D-9C37-4299-9CBE-B30371902E1A}</b:Guid>
+    <b:Author>
+      <b:Author>
+        <b:NameList>
+          <b:Person>
+            <b:Last>Gamma</b:Last>
+            <b:First>Erich</b:First>
+          </b:Person>
+          <b:Person>
+            <b:Last>Helm</b:Last>
+            <b:First>Richard</b:First>
+          </b:Person>
+          <b:Person>
+            <b:Last>Ralph</b:Last>
+            <b:First>Johnson</b:First>
+          </b:Person>
+          <b:Person>
+            <b:Last>John</b:Last>
+            <b:First>Vlissides</b:First>
+          </b:Person>
+        </b:NameList>
+      </b:Author>
+    </b:Author>
+    <b:Title>Design Patterns: Elements of Reusable Object-Oriented Software</b:Title>
+    <b:Year>1994</b:Year>
+    <b:City>Boston</b:City>
+    <b:Publisher>Addison-Wesley</b:Publisher>
+    <b:RefOrder>2</b:RefOrder>
+  </b:Source>
+  <b:Source>
+    <b:Tag>Gos05</b:Tag>
+    <b:SourceType>Book</b:SourceType>
+    <b:Guid>{BE152D7E-3D0E-495C-9094-18D1106A5505}</b:Guid>
+    <b:Author>
+      <b:Author>
+        <b:NameList>
+          <b:Person>
+            <b:Last>Gosling</b:Last>
+            <b:First>James</b:First>
+          </b:Person>
+          <b:Person>
+            <b:Last>Bill</b:Last>
+            <b:First>Joy</b:First>
+          </b:Person>
+          <b:Person>
+            <b:Last>Guy</b:Last>
+            <b:First>Steele</b:First>
+          </b:Person>
+          <b:Person>
+            <b:Last>Gilad</b:Last>
+            <b:First>Bracha</b:First>
+          </b:Person>
+        </b:NameList>
+      </b:Author>
+    </b:Author>
+    <b:Title>The Java Language Specification, Thrid Edition</b:Title>
+    <b:Year>2005</b:Year>
+    <b:City>Boston</b:City>
+    <b:Publisher>Addison-Wesley</b:Publisher>
+    <b:RefOrder>3</b:RefOrder>
+  </b:Source>
+  <b:Source>
+    <b:Tag>Abs22</b:Tag>
+    <b:SourceType>InternetSite</b:SourceType>
+    <b:Guid>{ED007FD3-E4A5-4BDF-A92A-8ADE84BA96A8}</b:Guid>
+    <b:Title>Abstraksjon (datavitenskap)</b:Title>
+    <b:InternetSiteTitle>Wikipedia</b:InternetSiteTitle>
+    <b:Year>2022</b:Year>
+    <b:Month>November</b:Month>
+    <b:Day>22</b:Day>
+    <b:URL>https://en.wikipedia.org/wiki/Abstraction_(computer_science)</b:URL>
+    <b:RefOrder>4</b:RefOrder>
+  </b:Source>
+</b:Sources>
 </file>
 
 <file path=customXml/itemProps1.xml><?xml version="1.0" encoding="utf-8"?>
-<ds:datastoreItem xmlns:ds="http://schemas.openxmlformats.org/officeDocument/2006/customXml" ds:itemID="{3FF91D6D-BC62-ED47-9031-2194236716E2}">
+<ds:datastoreItem xmlns:ds="http://schemas.openxmlformats.org/officeDocument/2006/customXml" ds:itemID="{257AD2AC-DDC7-42A9-8F7C-17EB071A94DD}">
   <ds:schemaRefs>
     <ds:schemaRef ds:uri="http://schemas.openxmlformats.org/officeDocument/2006/bibliography"/>
   </ds:schemaRefs>

</xml_diff>

<commit_message>
Added category search function and new category
</commit_message>
<xml_diff>
--- a/Rapport.docx
+++ b/Rapport.docx
@@ -310,8 +310,13 @@
           </w:tcPr>
           <w:p>
             <w:r>
-              <w:t>Muhammad Ali Norozi</w:t>
-            </w:r>
+              <w:t xml:space="preserve">Muhammad Ali </w:t>
+            </w:r>
+            <w:proofErr w:type="spellStart"/>
+            <w:r>
+              <w:t>Norozi</w:t>
+            </w:r>
+            <w:proofErr w:type="spellEnd"/>
           </w:p>
           <w:p/>
         </w:tc>
@@ -562,7 +567,7 @@
       <w:r>
         <w:fldChar w:fldCharType="separate"/>
       </w:r>
-      <w:hyperlink w:anchor="_Toc121773088" w:history="1">
+      <w:hyperlink w:anchor="_Toc121779980" w:history="1">
         <w:r>
           <w:rPr>
             <w:rStyle w:val="Hyperlink"/>
@@ -606,7 +611,7 @@
             <w:noProof/>
             <w:webHidden/>
           </w:rPr>
-          <w:instrText xml:space="preserve"> PAGEREF _Toc121773088 \h </w:instrText>
+          <w:instrText xml:space="preserve"> PAGEREF _Toc121779980 \h </w:instrText>
         </w:r>
         <w:r>
           <w:rPr>
@@ -652,7 +657,7 @@
           <w:lang w:val="en-GB" w:eastAsia="en-GB"/>
         </w:rPr>
       </w:pPr>
-      <w:hyperlink w:anchor="_Toc121773089" w:history="1">
+      <w:hyperlink w:anchor="_Toc121779981" w:history="1">
         <w:r>
           <w:rPr>
             <w:rStyle w:val="Hyperlink"/>
@@ -696,7 +701,7 @@
             <w:noProof/>
             <w:webHidden/>
           </w:rPr>
-          <w:instrText xml:space="preserve"> PAGEREF _Toc121773089 \h </w:instrText>
+          <w:instrText xml:space="preserve"> PAGEREF _Toc121779981 \h </w:instrText>
         </w:r>
         <w:r>
           <w:rPr>
@@ -742,7 +747,7 @@
           <w:lang w:val="en-GB" w:eastAsia="en-GB"/>
         </w:rPr>
       </w:pPr>
-      <w:hyperlink w:anchor="_Toc121773090" w:history="1">
+      <w:hyperlink w:anchor="_Toc121779982" w:history="1">
         <w:r>
           <w:rPr>
             <w:rStyle w:val="Hyperlink"/>
@@ -786,7 +791,7 @@
             <w:noProof/>
             <w:webHidden/>
           </w:rPr>
-          <w:instrText xml:space="preserve"> PAGEREF _Toc121773090 \h </w:instrText>
+          <w:instrText xml:space="preserve"> PAGEREF _Toc121779982 \h </w:instrText>
         </w:r>
         <w:r>
           <w:rPr>
@@ -832,7 +837,7 @@
           <w:lang w:val="en-GB" w:eastAsia="en-GB"/>
         </w:rPr>
       </w:pPr>
-      <w:hyperlink w:anchor="_Toc121773091" w:history="1">
+      <w:hyperlink w:anchor="_Toc121779983" w:history="1">
         <w:r>
           <w:rPr>
             <w:rStyle w:val="Hyperlink"/>
@@ -876,7 +881,7 @@
             <w:noProof/>
             <w:webHidden/>
           </w:rPr>
-          <w:instrText xml:space="preserve"> PAGEREF _Toc121773091 \h </w:instrText>
+          <w:instrText xml:space="preserve"> PAGEREF _Toc121779983 \h </w:instrText>
         </w:r>
         <w:r>
           <w:rPr>
@@ -922,7 +927,7 @@
           <w:lang w:val="en-GB" w:eastAsia="en-GB"/>
         </w:rPr>
       </w:pPr>
-      <w:hyperlink w:anchor="_Toc121773092" w:history="1">
+      <w:hyperlink w:anchor="_Toc121779984" w:history="1">
         <w:r>
           <w:rPr>
             <w:rStyle w:val="Hyperlink"/>
@@ -966,7 +971,7 @@
             <w:noProof/>
             <w:webHidden/>
           </w:rPr>
-          <w:instrText xml:space="preserve"> PAGEREF _Toc121773092 \h </w:instrText>
+          <w:instrText xml:space="preserve"> PAGEREF _Toc121779984 \h </w:instrText>
         </w:r>
         <w:r>
           <w:rPr>
@@ -1012,7 +1017,7 @@
           <w:lang w:val="en-GB" w:eastAsia="en-GB"/>
         </w:rPr>
       </w:pPr>
-      <w:hyperlink w:anchor="_Toc121773093" w:history="1">
+      <w:hyperlink w:anchor="_Toc121779985" w:history="1">
         <w:r>
           <w:rPr>
             <w:rStyle w:val="Hyperlink"/>
@@ -1056,7 +1061,7 @@
             <w:noProof/>
             <w:webHidden/>
           </w:rPr>
-          <w:instrText xml:space="preserve"> PAGEREF _Toc121773093 \h </w:instrText>
+          <w:instrText xml:space="preserve"> PAGEREF _Toc121779985 \h </w:instrText>
         </w:r>
         <w:r>
           <w:rPr>
@@ -1102,7 +1107,7 @@
           <w:lang w:val="en-GB" w:eastAsia="en-GB"/>
         </w:rPr>
       </w:pPr>
-      <w:hyperlink w:anchor="_Toc121773094" w:history="1">
+      <w:hyperlink w:anchor="_Toc121779986" w:history="1">
         <w:r>
           <w:rPr>
             <w:rStyle w:val="Hyperlink"/>
@@ -1146,7 +1151,7 @@
             <w:noProof/>
             <w:webHidden/>
           </w:rPr>
-          <w:instrText xml:space="preserve"> PAGEREF _Toc121773094 \h </w:instrText>
+          <w:instrText xml:space="preserve"> PAGEREF _Toc121779986 \h </w:instrText>
         </w:r>
         <w:r>
           <w:rPr>
@@ -1192,7 +1197,7 @@
           <w:lang w:val="en-GB" w:eastAsia="en-GB"/>
         </w:rPr>
       </w:pPr>
-      <w:hyperlink w:anchor="_Toc121773095" w:history="1">
+      <w:hyperlink w:anchor="_Toc121779987" w:history="1">
         <w:r>
           <w:rPr>
             <w:rStyle w:val="Hyperlink"/>
@@ -1236,7 +1241,7 @@
             <w:noProof/>
             <w:webHidden/>
           </w:rPr>
-          <w:instrText xml:space="preserve"> PAGEREF _Toc121773095 \h </w:instrText>
+          <w:instrText xml:space="preserve"> PAGEREF _Toc121779987 \h </w:instrText>
         </w:r>
         <w:r>
           <w:rPr>
@@ -1282,7 +1287,7 @@
           <w:lang w:val="en-GB" w:eastAsia="en-GB"/>
         </w:rPr>
       </w:pPr>
-      <w:hyperlink w:anchor="_Toc121773096" w:history="1">
+      <w:hyperlink w:anchor="_Toc121779988" w:history="1">
         <w:r>
           <w:rPr>
             <w:rStyle w:val="Hyperlink"/>
@@ -1326,7 +1331,7 @@
             <w:noProof/>
             <w:webHidden/>
           </w:rPr>
-          <w:instrText xml:space="preserve"> PAGEREF _Toc121773096 \h </w:instrText>
+          <w:instrText xml:space="preserve"> PAGEREF _Toc121779988 \h </w:instrText>
         </w:r>
         <w:r>
           <w:rPr>
@@ -1372,7 +1377,7 @@
           <w:lang w:val="en-GB" w:eastAsia="en-GB"/>
         </w:rPr>
       </w:pPr>
-      <w:hyperlink w:anchor="_Toc121773097" w:history="1">
+      <w:hyperlink w:anchor="_Toc121779989" w:history="1">
         <w:r>
           <w:rPr>
             <w:rStyle w:val="Hyperlink"/>
@@ -1416,7 +1421,7 @@
             <w:noProof/>
             <w:webHidden/>
           </w:rPr>
-          <w:instrText xml:space="preserve"> PAGEREF _Toc121773097 \h </w:instrText>
+          <w:instrText xml:space="preserve"> PAGEREF _Toc121779989 \h </w:instrText>
         </w:r>
         <w:r>
           <w:rPr>
@@ -1436,7 +1441,7 @@
             <w:noProof/>
             <w:webHidden/>
           </w:rPr>
-          <w:t>3</w:t>
+          <w:t>4</w:t>
         </w:r>
         <w:r>
           <w:rPr>
@@ -1462,7 +1467,7 @@
           <w:lang w:val="en-GB" w:eastAsia="en-GB"/>
         </w:rPr>
       </w:pPr>
-      <w:hyperlink w:anchor="_Toc121773098" w:history="1">
+      <w:hyperlink w:anchor="_Toc121779990" w:history="1">
         <w:r>
           <w:rPr>
             <w:rStyle w:val="Hyperlink"/>
@@ -1506,7 +1511,7 @@
             <w:noProof/>
             <w:webHidden/>
           </w:rPr>
-          <w:instrText xml:space="preserve"> PAGEREF _Toc121773098 \h </w:instrText>
+          <w:instrText xml:space="preserve"> PAGEREF _Toc121779990 \h </w:instrText>
         </w:r>
         <w:r>
           <w:rPr>
@@ -1526,7 +1531,7 @@
             <w:noProof/>
             <w:webHidden/>
           </w:rPr>
-          <w:t>3</w:t>
+          <w:t>4</w:t>
         </w:r>
         <w:r>
           <w:rPr>
@@ -1552,7 +1557,7 @@
           <w:lang w:val="en-GB" w:eastAsia="en-GB"/>
         </w:rPr>
       </w:pPr>
-      <w:hyperlink w:anchor="_Toc121773099" w:history="1">
+      <w:hyperlink w:anchor="_Toc121779991" w:history="1">
         <w:r>
           <w:rPr>
             <w:rStyle w:val="Hyperlink"/>
@@ -1596,7 +1601,7 @@
             <w:noProof/>
             <w:webHidden/>
           </w:rPr>
-          <w:instrText xml:space="preserve"> PAGEREF _Toc121773099 \h </w:instrText>
+          <w:instrText xml:space="preserve"> PAGEREF _Toc121779991 \h </w:instrText>
         </w:r>
         <w:r>
           <w:rPr>
@@ -1616,7 +1621,7 @@
             <w:noProof/>
             <w:webHidden/>
           </w:rPr>
-          <w:t>3</w:t>
+          <w:t>4</w:t>
         </w:r>
         <w:r>
           <w:rPr>
@@ -1642,7 +1647,7 @@
           <w:lang w:val="en-GB" w:eastAsia="en-GB"/>
         </w:rPr>
       </w:pPr>
-      <w:hyperlink w:anchor="_Toc121773100" w:history="1">
+      <w:hyperlink w:anchor="_Toc121779992" w:history="1">
         <w:r>
           <w:rPr>
             <w:rStyle w:val="Hyperlink"/>
@@ -1686,7 +1691,7 @@
             <w:noProof/>
             <w:webHidden/>
           </w:rPr>
-          <w:instrText xml:space="preserve"> PAGEREF _Toc121773100 \h </w:instrText>
+          <w:instrText xml:space="preserve"> PAGEREF _Toc121779992 \h </w:instrText>
         </w:r>
         <w:r>
           <w:rPr>
@@ -1732,7 +1737,7 @@
           <w:lang w:val="en-GB" w:eastAsia="en-GB"/>
         </w:rPr>
       </w:pPr>
-      <w:hyperlink w:anchor="_Toc121773101" w:history="1">
+      <w:hyperlink w:anchor="_Toc121779993" w:history="1">
         <w:r>
           <w:rPr>
             <w:rStyle w:val="Hyperlink"/>
@@ -1776,7 +1781,7 @@
             <w:noProof/>
             <w:webHidden/>
           </w:rPr>
-          <w:instrText xml:space="preserve"> PAGEREF _Toc121773101 \h </w:instrText>
+          <w:instrText xml:space="preserve"> PAGEREF _Toc121779993 \h </w:instrText>
         </w:r>
         <w:r>
           <w:rPr>
@@ -1822,7 +1827,7 @@
           <w:lang w:val="en-GB" w:eastAsia="en-GB"/>
         </w:rPr>
       </w:pPr>
-      <w:hyperlink w:anchor="_Toc121773102" w:history="1">
+      <w:hyperlink w:anchor="_Toc121779994" w:history="1">
         <w:r>
           <w:rPr>
             <w:rStyle w:val="Hyperlink"/>
@@ -1866,7 +1871,7 @@
             <w:noProof/>
             <w:webHidden/>
           </w:rPr>
-          <w:instrText xml:space="preserve"> PAGEREF _Toc121773102 \h </w:instrText>
+          <w:instrText xml:space="preserve"> PAGEREF _Toc121779994 \h </w:instrText>
         </w:r>
         <w:r>
           <w:rPr>
@@ -1886,7 +1891,7 @@
             <w:noProof/>
             <w:webHidden/>
           </w:rPr>
-          <w:t>4</w:t>
+          <w:t>5</w:t>
         </w:r>
         <w:r>
           <w:rPr>
@@ -1912,7 +1917,7 @@
           <w:lang w:val="en-GB" w:eastAsia="en-GB"/>
         </w:rPr>
       </w:pPr>
-      <w:hyperlink w:anchor="_Toc121773103" w:history="1">
+      <w:hyperlink w:anchor="_Toc121779995" w:history="1">
         <w:r>
           <w:rPr>
             <w:rStyle w:val="Hyperlink"/>
@@ -1956,7 +1961,7 @@
             <w:noProof/>
             <w:webHidden/>
           </w:rPr>
-          <w:instrText xml:space="preserve"> PAGEREF _Toc121773103 \h </w:instrText>
+          <w:instrText xml:space="preserve"> PAGEREF _Toc121779995 \h </w:instrText>
         </w:r>
         <w:r>
           <w:rPr>
@@ -1976,7 +1981,7 @@
             <w:noProof/>
             <w:webHidden/>
           </w:rPr>
-          <w:t>4</w:t>
+          <w:t>5</w:t>
         </w:r>
         <w:r>
           <w:rPr>
@@ -2002,7 +2007,7 @@
           <w:lang w:val="en-GB" w:eastAsia="en-GB"/>
         </w:rPr>
       </w:pPr>
-      <w:hyperlink w:anchor="_Toc121773104" w:history="1">
+      <w:hyperlink w:anchor="_Toc121779996" w:history="1">
         <w:r>
           <w:rPr>
             <w:rStyle w:val="Hyperlink"/>
@@ -2046,7 +2051,7 @@
             <w:noProof/>
             <w:webHidden/>
           </w:rPr>
-          <w:instrText xml:space="preserve"> PAGEREF _Toc121773104 \h </w:instrText>
+          <w:instrText xml:space="preserve"> PAGEREF _Toc121779996 \h </w:instrText>
         </w:r>
         <w:r>
           <w:rPr>
@@ -2092,7 +2097,7 @@
           <w:lang w:val="en-GB" w:eastAsia="en-GB"/>
         </w:rPr>
       </w:pPr>
-      <w:hyperlink w:anchor="_Toc121773105" w:history="1">
+      <w:hyperlink w:anchor="_Toc121779997" w:history="1">
         <w:r>
           <w:rPr>
             <w:rStyle w:val="Hyperlink"/>
@@ -2136,7 +2141,7 @@
             <w:noProof/>
             <w:webHidden/>
           </w:rPr>
-          <w:instrText xml:space="preserve"> PAGEREF _Toc121773105 \h </w:instrText>
+          <w:instrText xml:space="preserve"> PAGEREF _Toc121779997 \h </w:instrText>
         </w:r>
         <w:r>
           <w:rPr>
@@ -2156,7 +2161,7 @@
             <w:noProof/>
             <w:webHidden/>
           </w:rPr>
-          <w:t>5</w:t>
+          <w:t>6</w:t>
         </w:r>
         <w:r>
           <w:rPr>
@@ -2182,7 +2187,7 @@
           <w:lang w:val="en-GB" w:eastAsia="en-GB"/>
         </w:rPr>
       </w:pPr>
-      <w:hyperlink w:anchor="_Toc121773106" w:history="1">
+      <w:hyperlink w:anchor="_Toc121779998" w:history="1">
         <w:r>
           <w:rPr>
             <w:rStyle w:val="Hyperlink"/>
@@ -2226,7 +2231,7 @@
             <w:noProof/>
             <w:webHidden/>
           </w:rPr>
-          <w:instrText xml:space="preserve"> PAGEREF _Toc121773106 \h </w:instrText>
+          <w:instrText xml:space="preserve"> PAGEREF _Toc121779998 \h </w:instrText>
         </w:r>
         <w:r>
           <w:rPr>
@@ -2246,7 +2251,7 @@
             <w:noProof/>
             <w:webHidden/>
           </w:rPr>
-          <w:t>6</w:t>
+          <w:t>7</w:t>
         </w:r>
         <w:r>
           <w:rPr>
@@ -2272,7 +2277,7 @@
           <w:lang w:val="en-GB" w:eastAsia="en-GB"/>
         </w:rPr>
       </w:pPr>
-      <w:hyperlink w:anchor="_Toc121773107" w:history="1">
+      <w:hyperlink w:anchor="_Toc121779999" w:history="1">
         <w:r>
           <w:rPr>
             <w:rStyle w:val="Hyperlink"/>
@@ -2316,7 +2321,7 @@
             <w:noProof/>
             <w:webHidden/>
           </w:rPr>
-          <w:instrText xml:space="preserve"> PAGEREF _Toc121773107 \h </w:instrText>
+          <w:instrText xml:space="preserve"> PAGEREF _Toc121779999 \h </w:instrText>
         </w:r>
         <w:r>
           <w:rPr>
@@ -2336,7 +2341,7 @@
             <w:noProof/>
             <w:webHidden/>
           </w:rPr>
-          <w:t>7</w:t>
+          <w:t>8</w:t>
         </w:r>
         <w:r>
           <w:rPr>
@@ -2362,7 +2367,7 @@
           <w:lang w:val="en-GB" w:eastAsia="en-GB"/>
         </w:rPr>
       </w:pPr>
-      <w:hyperlink w:anchor="_Toc121773108" w:history="1">
+      <w:hyperlink w:anchor="_Toc121780000" w:history="1">
         <w:r>
           <w:rPr>
             <w:rStyle w:val="Hyperlink"/>
@@ -2406,7 +2411,7 @@
             <w:noProof/>
             <w:webHidden/>
           </w:rPr>
-          <w:instrText xml:space="preserve"> PAGEREF _Toc121773108 \h </w:instrText>
+          <w:instrText xml:space="preserve"> PAGEREF _Toc121780000 \h </w:instrText>
         </w:r>
         <w:r>
           <w:rPr>
@@ -2426,7 +2431,7 @@
             <w:noProof/>
             <w:webHidden/>
           </w:rPr>
-          <w:t>7</w:t>
+          <w:t>9</w:t>
         </w:r>
         <w:r>
           <w:rPr>
@@ -2452,7 +2457,7 @@
           <w:lang w:val="en-GB" w:eastAsia="en-GB"/>
         </w:rPr>
       </w:pPr>
-      <w:hyperlink w:anchor="_Toc121773109" w:history="1">
+      <w:hyperlink w:anchor="_Toc121780001" w:history="1">
         <w:r>
           <w:rPr>
             <w:rStyle w:val="Hyperlink"/>
@@ -2496,7 +2501,7 @@
             <w:noProof/>
             <w:webHidden/>
           </w:rPr>
-          <w:instrText xml:space="preserve"> PAGEREF _Toc121773109 \h </w:instrText>
+          <w:instrText xml:space="preserve"> PAGEREF _Toc121780001 \h </w:instrText>
         </w:r>
         <w:r>
           <w:rPr>
@@ -2516,7 +2521,7 @@
             <w:noProof/>
             <w:webHidden/>
           </w:rPr>
-          <w:t>7</w:t>
+          <w:t>9</w:t>
         </w:r>
         <w:r>
           <w:rPr>
@@ -2542,7 +2547,7 @@
           <w:lang w:val="en-GB" w:eastAsia="en-GB"/>
         </w:rPr>
       </w:pPr>
-      <w:hyperlink w:anchor="_Toc121773110" w:history="1">
+      <w:hyperlink w:anchor="_Toc121780002" w:history="1">
         <w:r>
           <w:rPr>
             <w:rStyle w:val="Hyperlink"/>
@@ -2586,7 +2591,7 @@
             <w:noProof/>
             <w:webHidden/>
           </w:rPr>
-          <w:instrText xml:space="preserve"> PAGEREF _Toc121773110 \h </w:instrText>
+          <w:instrText xml:space="preserve"> PAGEREF _Toc121780002 \h </w:instrText>
         </w:r>
         <w:r>
           <w:rPr>
@@ -2606,7 +2611,7 @@
             <w:noProof/>
             <w:webHidden/>
           </w:rPr>
-          <w:t>8</w:t>
+          <w:t>10</w:t>
         </w:r>
         <w:r>
           <w:rPr>
@@ -2725,9 +2730,11 @@
       <w:pPr>
         <w:pStyle w:val="Comment"/>
       </w:pPr>
+      <w:proofErr w:type="spellStart"/>
       <w:r>
         <w:t>Comment</w:t>
       </w:r>
+      <w:proofErr w:type="spellEnd"/>
       <w:r>
         <w:tab/>
         <w:t>Denne grønne teksten. Fjern all tekst av denne typen i rapporten.</w:t>
@@ -2770,7 +2777,7 @@
       <w:pPr>
         <w:pStyle w:val="Heading1"/>
       </w:pPr>
-      <w:bookmarkStart w:id="10" w:name="_Toc121773088"/>
+      <w:bookmarkStart w:id="10" w:name="_Toc121779980"/>
       <w:r>
         <w:lastRenderedPageBreak/>
         <w:t>SAMMENDRAG</w:t>
@@ -2839,7 +2846,7 @@
       <w:pPr>
         <w:pStyle w:val="Heading1"/>
       </w:pPr>
-      <w:bookmarkStart w:id="11" w:name="_Toc121773089"/>
+      <w:bookmarkStart w:id="11" w:name="_Toc121779981"/>
       <w:r>
         <w:t>TERMINOLOGI</w:t>
       </w:r>
@@ -2940,12 +2947,33 @@
           <w:lang w:val="en-US"/>
         </w:rPr>
       </w:pPr>
+      <w:r>
+        <w:rPr>
+          <w:lang w:val="en-US"/>
+        </w:rPr>
+        <w:t>IDE</w:t>
+      </w:r>
+      <w:r>
+        <w:rPr>
+          <w:lang w:val="en-US"/>
+        </w:rPr>
+        <w:tab/>
+        <w:t>Integrated Development Environment</w:t>
+      </w:r>
+    </w:p>
+    <w:p>
+      <w:pPr>
+        <w:pStyle w:val="Definition"/>
+        <w:rPr>
+          <w:lang w:val="en-US"/>
+        </w:rPr>
+      </w:pPr>
     </w:p>
     <w:p>
       <w:pPr>
         <w:pStyle w:val="Heading1"/>
       </w:pPr>
-      <w:bookmarkStart w:id="12" w:name="_Toc121773090"/>
+      <w:bookmarkStart w:id="12" w:name="_Toc121779982"/>
       <w:r>
         <w:t xml:space="preserve">INNLEDNING </w:t>
       </w:r>
@@ -2961,7 +2989,7 @@
       <w:pPr>
         <w:pStyle w:val="Heading2"/>
       </w:pPr>
-      <w:bookmarkStart w:id="13" w:name="_Toc121773091"/>
+      <w:bookmarkStart w:id="13" w:name="_Toc121779983"/>
       <w:r>
         <w:t>Bakgrunn/Formål og problemstilling</w:t>
       </w:r>
@@ -3004,7 +3032,7 @@
       <w:pPr>
         <w:pStyle w:val="Heading3"/>
       </w:pPr>
-      <w:bookmarkStart w:id="14" w:name="_Toc121773092"/>
+      <w:bookmarkStart w:id="14" w:name="_Toc121779984"/>
       <w:r>
         <w:t>Del 1</w:t>
       </w:r>
@@ -3037,7 +3065,7 @@
       <w:pPr>
         <w:pStyle w:val="Heading3"/>
       </w:pPr>
-      <w:bookmarkStart w:id="15" w:name="_Toc121773093"/>
+      <w:bookmarkStart w:id="15" w:name="_Toc121779985"/>
       <w:r>
         <w:t>Del 2</w:t>
       </w:r>
@@ -3055,7 +3083,7 @@
       <w:pPr>
         <w:pStyle w:val="Heading3"/>
       </w:pPr>
-      <w:bookmarkStart w:id="16" w:name="_Toc121773094"/>
+      <w:bookmarkStart w:id="16" w:name="_Toc121779986"/>
       <w:r>
         <w:lastRenderedPageBreak/>
         <w:t>Del 3</w:t>
@@ -3155,12 +3183,21 @@
       <w:r>
         <w:t xml:space="preserve"> som </w:t>
       </w:r>
+      <w:proofErr w:type="spellStart"/>
       <w:r>
         <w:rPr>
           <w:b/>
           <w:bCs/>
         </w:rPr>
-        <w:t>Use-Case</w:t>
+        <w:t>Use</w:t>
+      </w:r>
+      <w:proofErr w:type="spellEnd"/>
+      <w:r>
+        <w:rPr>
+          <w:b/>
+          <w:bCs/>
+        </w:rPr>
+        <w:t>-Case</w:t>
       </w:r>
       <w:r>
         <w:t xml:space="preserve">, </w:t>
@@ -3173,7 +3210,15 @@
         <w:t>Aktivitetsdiagram</w:t>
       </w:r>
       <w:r>
-        <w:t xml:space="preserve"> osv for å beskrive krav til funksjonalitet (NB! Uten å dra inn hvordan </w:t>
+        <w:t xml:space="preserve"> </w:t>
+      </w:r>
+      <w:proofErr w:type="spellStart"/>
+      <w:r>
+        <w:t>osv</w:t>
+      </w:r>
+      <w:proofErr w:type="spellEnd"/>
+      <w:r>
+        <w:t xml:space="preserve"> for å beskrive krav til funksjonalitet (NB! Uten å dra inn hvordan </w:t>
       </w:r>
       <w:r>
         <w:t>du/</w:t>
@@ -3189,7 +3234,7 @@
       <w:pPr>
         <w:pStyle w:val="Heading2"/>
       </w:pPr>
-      <w:bookmarkStart w:id="17" w:name="_Toc121773095"/>
+      <w:bookmarkStart w:id="17" w:name="_Toc121779987"/>
       <w:r>
         <w:t>Avgrensninger</w:t>
       </w:r>
@@ -3212,10 +3257,7 @@
         <w:t>høyde skal være desimaltall osv.</w:t>
       </w:r>
       <w:r>
-        <w:t xml:space="preserve"> </w:t>
-      </w:r>
-      <w:r>
-        <w:t>I tillegg skulle koden verifiseres av en Checkstyle-plugin, som sammenligner koden med en kode-standard.</w:t>
+        <w:t xml:space="preserve"> I tillegg skulle koden verifiseres av en Checkstyle-plugin, som sammenligner koden med en kode-standard.</w:t>
       </w:r>
     </w:p>
     <w:p>
@@ -3233,7 +3275,7 @@
       <w:pPr>
         <w:pStyle w:val="Heading2"/>
       </w:pPr>
-      <w:bookmarkStart w:id="18" w:name="_Toc121773096"/>
+      <w:bookmarkStart w:id="18" w:name="_Toc121779988"/>
       <w:r>
         <w:t>Begreper/Ordliste</w:t>
       </w:r>
@@ -4000,7 +4042,7 @@
               <w:pStyle w:val="BodyText"/>
             </w:pPr>
             <w:r>
-              <w:t>Metode</w:t>
+              <w:t>Statisk</w:t>
             </w:r>
           </w:p>
         </w:tc>
@@ -4012,9 +4054,11 @@
             <w:pPr>
               <w:pStyle w:val="BodyText"/>
             </w:pPr>
-            <w:r>
-              <w:t>Method</w:t>
-            </w:r>
+            <w:proofErr w:type="spellStart"/>
+            <w:r>
+              <w:t>Static</w:t>
+            </w:r>
+            <w:proofErr w:type="spellEnd"/>
           </w:p>
         </w:tc>
         <w:tc>
@@ -4026,7 +4070,7 @@
               <w:pStyle w:val="BodyText"/>
             </w:pPr>
             <w:r>
-              <w:t>En funksjon som tilhører et objekt</w:t>
+              <w:t>Noe som ikke endrer seg</w:t>
             </w:r>
           </w:p>
         </w:tc>
@@ -4045,7 +4089,7 @@
               <w:pStyle w:val="BodyText"/>
             </w:pPr>
             <w:r>
-              <w:t>Felt variabler</w:t>
+              <w:t>Statisk variabel</w:t>
             </w:r>
           </w:p>
         </w:tc>
@@ -4057,8 +4101,13 @@
             <w:pPr>
               <w:pStyle w:val="BodyText"/>
             </w:pPr>
-            <w:r>
-              <w:t>Field variables</w:t>
+            <w:proofErr w:type="spellStart"/>
+            <w:r>
+              <w:t>Static</w:t>
+            </w:r>
+            <w:proofErr w:type="spellEnd"/>
+            <w:r>
+              <w:t xml:space="preserve"> variable</w:t>
             </w:r>
           </w:p>
         </w:tc>
@@ -4071,7 +4120,7 @@
               <w:pStyle w:val="BodyText"/>
             </w:pPr>
             <w:r>
-              <w:t>Variablene som defineres av en klasse og som tilhører objekter av klassen</w:t>
+              <w:t>En variabel som er delt mellom alle objekter av en klasse</w:t>
             </w:r>
           </w:p>
         </w:tc>
@@ -4090,7 +4139,7 @@
               <w:pStyle w:val="BodyText"/>
             </w:pPr>
             <w:r>
-              <w:t>Design Mønster</w:t>
+              <w:t>Metode</w:t>
             </w:r>
           </w:p>
         </w:tc>
@@ -4103,7 +4152,7 @@
               <w:pStyle w:val="BodyText"/>
             </w:pPr>
             <w:r>
-              <w:t>Design Pattern</w:t>
+              <w:t>Method</w:t>
             </w:r>
           </w:p>
         </w:tc>
@@ -4116,7 +4165,7 @@
               <w:pStyle w:val="BodyText"/>
             </w:pPr>
             <w:r>
-              <w:t>En generell mal som løser vanlige problemer</w:t>
+              <w:t>En funksjon som tilhører et objekt</w:t>
             </w:r>
           </w:p>
         </w:tc>
@@ -4135,7 +4184,7 @@
               <w:pStyle w:val="BodyText"/>
             </w:pPr>
             <w:r>
-              <w:t>Abstrakt</w:t>
+              <w:t>Felt variabler</w:t>
             </w:r>
           </w:p>
         </w:tc>
@@ -4148,8 +4197,105 @@
               <w:pStyle w:val="BodyText"/>
             </w:pPr>
             <w:r>
+              <w:t>Field variables</w:t>
+            </w:r>
+          </w:p>
+        </w:tc>
+        <w:tc>
+          <w:tcPr>
+            <w:tcW w:w="5027" w:type="dxa"/>
+          </w:tcPr>
+          <w:p>
+            <w:pPr>
+              <w:pStyle w:val="BodyText"/>
+            </w:pPr>
+            <w:r>
+              <w:t>Variablene som defineres av en klasse og som tilhører objekter av klassen</w:t>
+            </w:r>
+          </w:p>
+        </w:tc>
+      </w:tr>
+      <w:tr>
+        <w:trPr>
+          <w:cantSplit/>
+          <w:trHeight w:val="683"/>
+        </w:trPr>
+        <w:tc>
+          <w:tcPr>
+            <w:tcW w:w="2009" w:type="dxa"/>
+          </w:tcPr>
+          <w:p>
+            <w:pPr>
+              <w:pStyle w:val="BodyText"/>
+            </w:pPr>
+            <w:r>
+              <w:t>Design Mønster</w:t>
+            </w:r>
+          </w:p>
+        </w:tc>
+        <w:tc>
+          <w:tcPr>
+            <w:tcW w:w="2157" w:type="dxa"/>
+          </w:tcPr>
+          <w:p>
+            <w:pPr>
+              <w:pStyle w:val="BodyText"/>
+            </w:pPr>
+            <w:r>
+              <w:t xml:space="preserve">Design </w:t>
+            </w:r>
+            <w:proofErr w:type="spellStart"/>
+            <w:r>
+              <w:t>Pattern</w:t>
+            </w:r>
+            <w:proofErr w:type="spellEnd"/>
+          </w:p>
+        </w:tc>
+        <w:tc>
+          <w:tcPr>
+            <w:tcW w:w="5027" w:type="dxa"/>
+          </w:tcPr>
+          <w:p>
+            <w:pPr>
+              <w:pStyle w:val="BodyText"/>
+            </w:pPr>
+            <w:r>
+              <w:t>En generell mal som løser vanlige problemer</w:t>
+            </w:r>
+          </w:p>
+        </w:tc>
+      </w:tr>
+      <w:tr>
+        <w:trPr>
+          <w:cantSplit/>
+          <w:trHeight w:val="683"/>
+        </w:trPr>
+        <w:tc>
+          <w:tcPr>
+            <w:tcW w:w="2009" w:type="dxa"/>
+          </w:tcPr>
+          <w:p>
+            <w:pPr>
+              <w:pStyle w:val="BodyText"/>
+            </w:pPr>
+            <w:r>
+              <w:t>Abstrakt</w:t>
+            </w:r>
+          </w:p>
+        </w:tc>
+        <w:tc>
+          <w:tcPr>
+            <w:tcW w:w="2157" w:type="dxa"/>
+          </w:tcPr>
+          <w:p>
+            <w:pPr>
+              <w:pStyle w:val="BodyText"/>
+            </w:pPr>
+            <w:proofErr w:type="spellStart"/>
+            <w:r>
               <w:t>Abstract</w:t>
             </w:r>
+            <w:proofErr w:type="spellEnd"/>
           </w:p>
         </w:tc>
         <w:tc>
@@ -4167,13 +4313,372 @@
               <w:rPr>
                 <w:lang w:val="sv-SE"/>
               </w:rPr>
-              <w:t xml:space="preserve">En klasse som har </w:t>
-            </w:r>
+              <w:t xml:space="preserve">En </w:t>
+            </w:r>
+            <w:proofErr w:type="spellStart"/>
             <w:r>
               <w:rPr>
                 <w:lang w:val="sv-SE"/>
               </w:rPr>
-              <w:t>generelle felt variabler og metoder</w:t>
+              <w:t>klasse</w:t>
+            </w:r>
+            <w:proofErr w:type="spellEnd"/>
+            <w:r>
+              <w:rPr>
+                <w:lang w:val="sv-SE"/>
+              </w:rPr>
+              <w:t xml:space="preserve"> som har </w:t>
+            </w:r>
+            <w:r>
+              <w:rPr>
+                <w:lang w:val="sv-SE"/>
+              </w:rPr>
+              <w:t xml:space="preserve">generelle </w:t>
+            </w:r>
+            <w:proofErr w:type="spellStart"/>
+            <w:r>
+              <w:rPr>
+                <w:lang w:val="sv-SE"/>
+              </w:rPr>
+              <w:t>felt</w:t>
+            </w:r>
+            <w:proofErr w:type="spellEnd"/>
+            <w:r>
+              <w:rPr>
+                <w:lang w:val="sv-SE"/>
+              </w:rPr>
+              <w:t xml:space="preserve"> variabler </w:t>
+            </w:r>
+            <w:proofErr w:type="spellStart"/>
+            <w:r>
+              <w:rPr>
+                <w:lang w:val="sv-SE"/>
+              </w:rPr>
+              <w:t>og</w:t>
+            </w:r>
+            <w:proofErr w:type="spellEnd"/>
+            <w:r>
+              <w:rPr>
+                <w:lang w:val="sv-SE"/>
+              </w:rPr>
+              <w:t xml:space="preserve"> metoder</w:t>
+            </w:r>
+          </w:p>
+        </w:tc>
+      </w:tr>
+      <w:tr>
+        <w:trPr>
+          <w:cantSplit/>
+          <w:trHeight w:val="683"/>
+        </w:trPr>
+        <w:tc>
+          <w:tcPr>
+            <w:tcW w:w="2009" w:type="dxa"/>
+          </w:tcPr>
+          <w:p>
+            <w:pPr>
+              <w:pStyle w:val="BodyText"/>
+            </w:pPr>
+            <w:r>
+              <w:t>Mutator metode</w:t>
+            </w:r>
+          </w:p>
+          <w:p>
+            <w:pPr>
+              <w:pStyle w:val="BodyText"/>
+            </w:pPr>
+          </w:p>
+        </w:tc>
+        <w:tc>
+          <w:tcPr>
+            <w:tcW w:w="2157" w:type="dxa"/>
+          </w:tcPr>
+          <w:p>
+            <w:pPr>
+              <w:pStyle w:val="BodyText"/>
+            </w:pPr>
+            <w:r>
+              <w:t xml:space="preserve">Mutator </w:t>
+            </w:r>
+            <w:proofErr w:type="spellStart"/>
+            <w:r>
+              <w:t>method</w:t>
+            </w:r>
+            <w:proofErr w:type="spellEnd"/>
+          </w:p>
+        </w:tc>
+        <w:tc>
+          <w:tcPr>
+            <w:tcW w:w="5027" w:type="dxa"/>
+          </w:tcPr>
+          <w:p>
+            <w:pPr>
+              <w:pStyle w:val="BodyText"/>
+            </w:pPr>
+            <w:r>
+              <w:t>En metode av en kl</w:t>
+            </w:r>
+            <w:r>
+              <w:t>asse som kan endre på et felt variabel</w:t>
+            </w:r>
+          </w:p>
+        </w:tc>
+      </w:tr>
+      <w:tr>
+        <w:trPr>
+          <w:cantSplit/>
+          <w:trHeight w:val="683"/>
+        </w:trPr>
+        <w:tc>
+          <w:tcPr>
+            <w:tcW w:w="2009" w:type="dxa"/>
+          </w:tcPr>
+          <w:p>
+            <w:pPr>
+              <w:pStyle w:val="BodyText"/>
+            </w:pPr>
+            <w:r>
+              <w:t>Aksessor metode</w:t>
+            </w:r>
+          </w:p>
+          <w:p>
+            <w:pPr>
+              <w:pStyle w:val="BodyText"/>
+            </w:pPr>
+          </w:p>
+        </w:tc>
+        <w:tc>
+          <w:tcPr>
+            <w:tcW w:w="2157" w:type="dxa"/>
+          </w:tcPr>
+          <w:p>
+            <w:pPr>
+              <w:pStyle w:val="BodyText"/>
+            </w:pPr>
+            <w:proofErr w:type="spellStart"/>
+            <w:r>
+              <w:t>Acessor</w:t>
+            </w:r>
+            <w:proofErr w:type="spellEnd"/>
+            <w:r>
+              <w:t xml:space="preserve"> </w:t>
+            </w:r>
+            <w:proofErr w:type="spellStart"/>
+            <w:r>
+              <w:t>method</w:t>
+            </w:r>
+            <w:proofErr w:type="spellEnd"/>
+          </w:p>
+        </w:tc>
+        <w:tc>
+          <w:tcPr>
+            <w:tcW w:w="5027" w:type="dxa"/>
+          </w:tcPr>
+          <w:p>
+            <w:pPr>
+              <w:pStyle w:val="BodyText"/>
+            </w:pPr>
+            <w:r>
+              <w:t>En metode av en klasse som henter informasjon fra klassen sine felt variabler</w:t>
+            </w:r>
+          </w:p>
+        </w:tc>
+      </w:tr>
+      <w:tr>
+        <w:trPr>
+          <w:cantSplit/>
+          <w:trHeight w:val="683"/>
+        </w:trPr>
+        <w:tc>
+          <w:tcPr>
+            <w:tcW w:w="2009" w:type="dxa"/>
+          </w:tcPr>
+          <w:p>
+            <w:pPr>
+              <w:pStyle w:val="BodyText"/>
+            </w:pPr>
+            <w:r>
+              <w:t>Enum klasse</w:t>
+            </w:r>
+          </w:p>
+        </w:tc>
+        <w:tc>
+          <w:tcPr>
+            <w:tcW w:w="2157" w:type="dxa"/>
+          </w:tcPr>
+          <w:p>
+            <w:pPr>
+              <w:pStyle w:val="BodyText"/>
+            </w:pPr>
+            <w:r>
+              <w:t>Enum klasse</w:t>
+            </w:r>
+          </w:p>
+        </w:tc>
+        <w:tc>
+          <w:tcPr>
+            <w:tcW w:w="5027" w:type="dxa"/>
+          </w:tcPr>
+          <w:p>
+            <w:pPr>
+              <w:pStyle w:val="BodyText"/>
+            </w:pPr>
+            <w:r>
+              <w:t>En klasse som inneholder statiske definisjoner som tilhører klassen</w:t>
+            </w:r>
+          </w:p>
+        </w:tc>
+      </w:tr>
+      <w:tr>
+        <w:trPr>
+          <w:cantSplit/>
+          <w:trHeight w:val="683"/>
+        </w:trPr>
+        <w:tc>
+          <w:tcPr>
+            <w:tcW w:w="2009" w:type="dxa"/>
+          </w:tcPr>
+          <w:p>
+            <w:pPr>
+              <w:pStyle w:val="BodyText"/>
+            </w:pPr>
+            <w:r>
+              <w:t>Kompromittert</w:t>
+            </w:r>
+          </w:p>
+          <w:p>
+            <w:pPr>
+              <w:pStyle w:val="BodyText"/>
+            </w:pPr>
+          </w:p>
+        </w:tc>
+        <w:tc>
+          <w:tcPr>
+            <w:tcW w:w="2157" w:type="dxa"/>
+          </w:tcPr>
+          <w:p>
+            <w:pPr>
+              <w:pStyle w:val="BodyText"/>
+            </w:pPr>
+            <w:proofErr w:type="spellStart"/>
+            <w:r>
+              <w:t>Compromised</w:t>
+            </w:r>
+            <w:proofErr w:type="spellEnd"/>
+          </w:p>
+        </w:tc>
+        <w:tc>
+          <w:tcPr>
+            <w:tcW w:w="5027" w:type="dxa"/>
+          </w:tcPr>
+          <w:p>
+            <w:pPr>
+              <w:pStyle w:val="BodyText"/>
+            </w:pPr>
+            <w:r>
+              <w:t>Har blitt gjort sårbar</w:t>
+            </w:r>
+          </w:p>
+        </w:tc>
+      </w:tr>
+      <w:tr>
+        <w:trPr>
+          <w:cantSplit/>
+          <w:trHeight w:val="683"/>
+        </w:trPr>
+        <w:tc>
+          <w:tcPr>
+            <w:tcW w:w="2009" w:type="dxa"/>
+          </w:tcPr>
+          <w:p>
+            <w:pPr>
+              <w:pStyle w:val="BodyText"/>
+            </w:pPr>
+            <w:proofErr w:type="spellStart"/>
+            <w:r>
+              <w:t>Refaktorisering</w:t>
+            </w:r>
+            <w:proofErr w:type="spellEnd"/>
+          </w:p>
+          <w:p>
+            <w:pPr>
+              <w:pStyle w:val="BodyText"/>
+            </w:pPr>
+          </w:p>
+        </w:tc>
+        <w:tc>
+          <w:tcPr>
+            <w:tcW w:w="2157" w:type="dxa"/>
+          </w:tcPr>
+          <w:p>
+            <w:pPr>
+              <w:pStyle w:val="BodyText"/>
+            </w:pPr>
+            <w:proofErr w:type="spellStart"/>
+            <w:r>
+              <w:t>Refactoring</w:t>
+            </w:r>
+            <w:proofErr w:type="spellEnd"/>
+          </w:p>
+        </w:tc>
+        <w:tc>
+          <w:tcPr>
+            <w:tcW w:w="5027" w:type="dxa"/>
+          </w:tcPr>
+          <w:p>
+            <w:pPr>
+              <w:pStyle w:val="BodyText"/>
+            </w:pPr>
+            <w:r>
+              <w:t>En endring på tidligere kode</w:t>
+            </w:r>
+          </w:p>
+        </w:tc>
+      </w:tr>
+      <w:tr>
+        <w:trPr>
+          <w:cantSplit/>
+          <w:trHeight w:val="683"/>
+        </w:trPr>
+        <w:tc>
+          <w:tcPr>
+            <w:tcW w:w="2009" w:type="dxa"/>
+          </w:tcPr>
+          <w:p>
+            <w:pPr>
+              <w:pStyle w:val="BodyText"/>
+            </w:pPr>
+            <w:r>
+              <w:lastRenderedPageBreak/>
+              <w:t>Streng</w:t>
+            </w:r>
+          </w:p>
+        </w:tc>
+        <w:tc>
+          <w:tcPr>
+            <w:tcW w:w="2157" w:type="dxa"/>
+          </w:tcPr>
+          <w:p>
+            <w:pPr>
+              <w:pStyle w:val="BodyText"/>
+            </w:pPr>
+            <w:proofErr w:type="spellStart"/>
+            <w:r>
+              <w:t>String</w:t>
+            </w:r>
+            <w:proofErr w:type="spellEnd"/>
+          </w:p>
+        </w:tc>
+        <w:tc>
+          <w:tcPr>
+            <w:tcW w:w="5027" w:type="dxa"/>
+          </w:tcPr>
+          <w:p>
+            <w:pPr>
+              <w:pStyle w:val="BodyText"/>
+            </w:pPr>
+            <w:r>
+              <w:t>En rekke bokstaver eller tall</w:t>
             </w:r>
           </w:p>
         </w:tc>
@@ -4182,16 +4687,13 @@
     <w:p>
       <w:pPr>
         <w:pStyle w:val="Comment"/>
-        <w:rPr>
-          <w:lang w:val="sv-SE"/>
-        </w:rPr>
       </w:pPr>
     </w:p>
     <w:p>
       <w:pPr>
         <w:pStyle w:val="Heading2"/>
       </w:pPr>
-      <w:bookmarkStart w:id="19" w:name="_Toc121773097"/>
+      <w:bookmarkStart w:id="19" w:name="_Toc121779989"/>
       <w:r>
         <w:t xml:space="preserve">Rapportens </w:t>
       </w:r>
@@ -4220,7 +4722,7 @@
       <w:pPr>
         <w:pStyle w:val="Heading1"/>
       </w:pPr>
-      <w:bookmarkStart w:id="20" w:name="_Toc121773098"/>
+      <w:bookmarkStart w:id="20" w:name="_Toc121779990"/>
       <w:r>
         <w:t>BAKGRUNN - TEORETISK GRUNNLAG</w:t>
       </w:r>
@@ -4230,7 +4732,7 @@
       <w:pPr>
         <w:pStyle w:val="Heading2"/>
       </w:pPr>
-      <w:bookmarkStart w:id="21" w:name="_Toc121773099"/>
+      <w:bookmarkStart w:id="21" w:name="_Toc121779991"/>
       <w:r>
         <w:t>Coupling</w:t>
       </w:r>
@@ -4259,7 +4761,23 @@
         <w:t xml:space="preserve">Hvis denne sannsynligheten er høy, så er disse to modulene «highly coupled», som vil si at en endring i den ene modulen påvirker sterkt den andre modulen. </w:t>
       </w:r>
       <w:r>
-        <w:t>Man vil ofte oppnå «loose coupling», som betyr at moduler ikke er sterkt avhengig av hverandre, og at man kan endre på koden uten å påvirke andre moduler.</w:t>
+        <w:t>Man vil ofte oppnå «</w:t>
+      </w:r>
+      <w:proofErr w:type="spellStart"/>
+      <w:r>
+        <w:t>loose</w:t>
+      </w:r>
+      <w:proofErr w:type="spellEnd"/>
+      <w:r>
+        <w:t xml:space="preserve"> </w:t>
+      </w:r>
+      <w:proofErr w:type="spellStart"/>
+      <w:r>
+        <w:t>coupling</w:t>
+      </w:r>
+      <w:proofErr w:type="spellEnd"/>
+      <w:r>
+        <w:t>», som betyr at moduler ikke er sterkt avhengig av hverandre, og at man kan endre på koden uten å påvirke andre moduler.</w:t>
       </w:r>
       <w:r>
         <w:t xml:space="preserve"> Dette fører til mer uavhengighet og gjør det lettere for en programmerer å implementere nye funksjoner eller fjerne eksisterende funksjoner.</w:t>
@@ -4270,11 +4788,34 @@
         <w:pStyle w:val="BodyText"/>
       </w:pPr>
       <w:r>
-        <w:lastRenderedPageBreak/>
-        <w:t>Noe som påvirker coupling kan være en referanse i en klasse til en annen klasse. En intermodulær kobling oppstår når referansen skjer mellom to separate moduler.</w:t>
-      </w:r>
-      <w:r>
-        <w:t xml:space="preserve"> I tillegg kan kompleksiteten av koblingen være korrelert med høyere coupling. Dette vil si at en kobling fra en klasse som spesifiserer mange parametere har høyere coupling enn </w:t>
+        <w:t xml:space="preserve">Noe som påvirker </w:t>
+      </w:r>
+      <w:proofErr w:type="spellStart"/>
+      <w:r>
+        <w:t>coupling</w:t>
+      </w:r>
+      <w:proofErr w:type="spellEnd"/>
+      <w:r>
+        <w:t xml:space="preserve"> kan være en referanse i en klasse til en annen klasse. En intermodulær kobling oppstår når referansen skjer mellom to separate moduler.</w:t>
+      </w:r>
+      <w:r>
+        <w:t xml:space="preserve"> I tillegg kan kompleksiteten av koblingen være korrelert med høyere </w:t>
+      </w:r>
+      <w:proofErr w:type="spellStart"/>
+      <w:r>
+        <w:t>coupling</w:t>
+      </w:r>
+      <w:proofErr w:type="spellEnd"/>
+      <w:r>
+        <w:t xml:space="preserve">. Dette vil si at en kobling fra en klasse som spesifiserer mange parametere har høyere </w:t>
+      </w:r>
+      <w:proofErr w:type="spellStart"/>
+      <w:r>
+        <w:t>coupling</w:t>
+      </w:r>
+      <w:proofErr w:type="spellEnd"/>
+      <w:r>
+        <w:t xml:space="preserve"> enn </w:t>
       </w:r>
       <w:r>
         <w:t>en kobling med få parametere.</w:t>
@@ -4292,9 +4833,6 @@
             <w:fldChar w:fldCharType="begin"/>
           </w:r>
           <w:r>
-            <w:rPr>
-              <w:lang w:val="en-GB"/>
-            </w:rPr>
             <w:instrText xml:space="preserve"> CITATION You75 \l 2057 </w:instrText>
           </w:r>
           <w:r>
@@ -4303,7 +4841,6 @@
           <w:r>
             <w:rPr>
               <w:noProof/>
-              <w:lang w:val="en-GB"/>
             </w:rPr>
             <w:t>(Yourdon &amp; Constantine, 1975)</w:t>
           </w:r>
@@ -4322,7 +4859,7 @@
       <w:pPr>
         <w:pStyle w:val="Heading2"/>
       </w:pPr>
-      <w:bookmarkStart w:id="22" w:name="_Toc121773100"/>
+      <w:bookmarkStart w:id="22" w:name="_Toc121779992"/>
       <w:r>
         <w:t>Cohesion</w:t>
       </w:r>
@@ -4339,7 +4876,15 @@
         <w:t>kan påvirke struktur kompleksiteten og antall intermodulære referanser.</w:t>
       </w:r>
       <w:r>
-        <w:t xml:space="preserve"> Derfor er det viktig og ta hensyn til at man deler opp i moduler som henger godt sammen med funksjonen den ønsker å oppnå. </w:t>
+        <w:t xml:space="preserve"> Derfor er det viktig </w:t>
+      </w:r>
+      <w:proofErr w:type="spellStart"/>
+      <w:r>
+        <w:t>og</w:t>
+      </w:r>
+      <w:proofErr w:type="spellEnd"/>
+      <w:r>
+        <w:t xml:space="preserve"> ta hensyn til at man deler opp i moduler som henger godt sammen med funksjonen den ønsker å oppnå. </w:t>
       </w:r>
       <w:r>
         <w:t>Dette kalles cohesion.</w:t>
@@ -4413,9 +4958,6 @@
             <w:fldChar w:fldCharType="begin"/>
           </w:r>
           <w:r>
-            <w:rPr>
-              <w:lang w:val="en-GB"/>
-            </w:rPr>
             <w:instrText xml:space="preserve"> CITATION You75 \l 2057 </w:instrText>
           </w:r>
           <w:r>
@@ -4424,7 +4966,6 @@
           <w:r>
             <w:rPr>
               <w:noProof/>
-              <w:lang w:val="en-GB"/>
             </w:rPr>
             <w:t>(Yourdon &amp; Constantine, 1975)</w:t>
           </w:r>
@@ -4443,11 +4984,16 @@
       <w:pPr>
         <w:pStyle w:val="Heading2"/>
       </w:pPr>
-      <w:bookmarkStart w:id="23" w:name="_Toc121773101"/>
-      <w:r>
-        <w:t>Design Pattern</w:t>
+      <w:bookmarkStart w:id="23" w:name="_Toc121779993"/>
+      <w:r>
+        <w:t xml:space="preserve">Design </w:t>
+      </w:r>
+      <w:proofErr w:type="spellStart"/>
+      <w:r>
+        <w:t>Pattern</w:t>
       </w:r>
       <w:bookmarkEnd w:id="23"/>
+      <w:proofErr w:type="spellEnd"/>
     </w:p>
     <w:p>
       <w:pPr>
@@ -4457,7 +5003,11 @@
         <w:t>Et design mønster i henhold til programmering er en generell løsning til problemer som ofte oppstår under strukturering og programmering av en applikasjon.</w:t>
       </w:r>
       <w:r>
-        <w:t xml:space="preserve"> Disse er enten en forklaring eller en mal på hvordan man kan løse et problem, og er effektivt når man designer e</w:t>
+        <w:t xml:space="preserve"> Disse er enten en </w:t>
+      </w:r>
+      <w:r>
+        <w:lastRenderedPageBreak/>
+        <w:t>forklaring eller en mal på hvordan man kan løse et problem, og er effektivt når man designer e</w:t>
       </w:r>
       <w:r>
         <w:t xml:space="preserve">t program </w:t>
@@ -4499,21 +5049,50 @@
       <w:pPr>
         <w:pStyle w:val="Heading3"/>
       </w:pPr>
-      <w:bookmarkStart w:id="24" w:name="_Toc121773102"/>
-      <w:r>
-        <w:t>Builder Pattern</w:t>
+      <w:bookmarkStart w:id="24" w:name="_Toc121779994"/>
+      <w:r>
+        <w:t xml:space="preserve">Builder </w:t>
+      </w:r>
+      <w:proofErr w:type="spellStart"/>
+      <w:r>
+        <w:t>Pattern</w:t>
       </w:r>
       <w:bookmarkEnd w:id="24"/>
+      <w:proofErr w:type="spellEnd"/>
     </w:p>
     <w:p>
       <w:pPr>
         <w:pStyle w:val="BodyText"/>
       </w:pPr>
       <w:r>
-        <w:t>Builder pattern er et design mønster av subkategori skapende-mønster. Dette vil si at design mønsteret er en løsning på hvordan et objekt er skapt.</w:t>
-      </w:r>
-      <w:r>
-        <w:t xml:space="preserve"> Intensjonen med å bruke builder pattern </w:t>
+        <w:t xml:space="preserve">Builder </w:t>
+      </w:r>
+      <w:proofErr w:type="spellStart"/>
+      <w:r>
+        <w:t>pattern</w:t>
+      </w:r>
+      <w:proofErr w:type="spellEnd"/>
+      <w:r>
+        <w:t xml:space="preserve"> er et design mønster av subkategori skapende-mønster. Dette vil si at design mønsteret er en løsning på hvordan et objekt er skapt.</w:t>
+      </w:r>
+      <w:r>
+        <w:t xml:space="preserve"> Intensjonen med å bruke </w:t>
+      </w:r>
+      <w:proofErr w:type="spellStart"/>
+      <w:r>
+        <w:t>builder</w:t>
+      </w:r>
+      <w:proofErr w:type="spellEnd"/>
+      <w:r>
+        <w:t xml:space="preserve"> </w:t>
+      </w:r>
+      <w:proofErr w:type="spellStart"/>
+      <w:r>
+        <w:t>pattern</w:t>
+      </w:r>
+      <w:proofErr w:type="spellEnd"/>
+      <w:r>
+        <w:t xml:space="preserve"> </w:t>
       </w:r>
       <w:r>
         <w:t xml:space="preserve">er å separere konstruksjonen av et objekt fra representasjonen </w:t>
@@ -4610,7 +5189,7 @@
       <w:pPr>
         <w:pStyle w:val="Heading2"/>
       </w:pPr>
-      <w:bookmarkStart w:id="25" w:name="_Toc121773103"/>
+      <w:bookmarkStart w:id="25" w:name="_Toc121779995"/>
       <w:r>
         <w:t>Modularisering</w:t>
       </w:r>
@@ -4665,7 +5244,6 @@
         <w:pStyle w:val="BodyText"/>
       </w:pPr>
       <w:r>
-        <w:lastRenderedPageBreak/>
         <w:t>Modularisering kan også bidra til å øke samarbeidet mellom programmerere ved å gjøre det enklere å dele og koordinere arbeidet på ulike deler av et program eller system.</w:t>
       </w:r>
       <w:r>
@@ -4762,7 +5340,7 @@
       <w:pPr>
         <w:pStyle w:val="Heading2"/>
       </w:pPr>
-      <w:bookmarkStart w:id="26" w:name="_Toc121773104"/>
+      <w:bookmarkStart w:id="26" w:name="_Toc121779996"/>
       <w:r>
         <w:t>Abstrahering</w:t>
       </w:r>
@@ -4782,10 +5360,22 @@
         <w:t xml:space="preserve"> For eksempel så kan man ha en abstrakt klasse «Dyr», hvor klassene «Løve», «Hund» og «Elefant» arver fra «Dyr» klassen. </w:t>
       </w:r>
       <w:r>
-        <w:t>I dette tilfellet så ville den abstrakte klassen inneholde metoder og felt variabler som er felles for alle dyr, og klasser som arver av denne klasse kan spesifisere mer konkret noen abstrakte metoder</w:t>
-      </w:r>
-      <w:r>
-        <w:t xml:space="preserve"> som for eksempel</w:t>
+        <w:t xml:space="preserve">I dette tilfellet så ville den abstrakte klassen inneholde metoder og felt variabler som er felles for alle dyr, og klasser som arver av denne </w:t>
+      </w:r>
+      <w:proofErr w:type="spellStart"/>
+      <w:r>
+        <w:t>klasse</w:t>
+      </w:r>
+      <w:proofErr w:type="spellEnd"/>
+      <w:r>
+        <w:t xml:space="preserve"> kan spesifisere mer konkret noen abstrakte metoder</w:t>
+      </w:r>
+      <w:r>
+        <w:t xml:space="preserve"> </w:t>
+      </w:r>
+      <w:r>
+        <w:lastRenderedPageBreak/>
+        <w:t>som for eksempel</w:t>
       </w:r>
       <w:r>
         <w:t xml:space="preserve"> en </w:t>
@@ -4827,9 +5417,6 @@
             <w:fldChar w:fldCharType="begin"/>
           </w:r>
           <w:r>
-            <w:rPr>
-              <w:lang w:val="en-GB"/>
-            </w:rPr>
             <w:instrText xml:space="preserve"> CITATION Abs22 \l 2057 </w:instrText>
           </w:r>
           <w:r>
@@ -4838,7 +5425,6 @@
           <w:r>
             <w:rPr>
               <w:noProof/>
-              <w:lang w:val="en-GB"/>
             </w:rPr>
             <w:t>(Abstraksjon (datavitenskap), 2022)</w:t>
           </w:r>
@@ -4985,7 +5571,15 @@
         <w:t>”…</w:t>
       </w:r>
       <w:r>
-        <w:t>et viktig moment ved analysen av problemstillingen er å identifisere kandidater til objekter som senere danner grunnlag for klassene. En mye benyttet metode i følge læreboka [1]…..etc.”</w:t>
+        <w:t xml:space="preserve">et viktig moment ved analysen av problemstillingen er å identifisere kandidater til objekter som senere danner grunnlag for klassene. En mye benyttet metode </w:t>
+      </w:r>
+      <w:proofErr w:type="spellStart"/>
+      <w:r>
+        <w:t>i følge</w:t>
+      </w:r>
+      <w:proofErr w:type="spellEnd"/>
+      <w:r>
+        <w:t xml:space="preserve"> læreboka [1]…..etc.”</w:t>
       </w:r>
     </w:p>
     <w:p>
@@ -4993,7 +5587,6 @@
         <w:pStyle w:val="Comment"/>
       </w:pPr>
       <w:r>
-        <w:lastRenderedPageBreak/>
         <w:t>Tilsvarende skal det under referanser være et tall som ramser opp forfatter, årstall, tittel på bok eller artikkel osv. (se punktet om referanser).</w:t>
       </w:r>
       <w:r>
@@ -5099,7 +5692,7 @@
       <w:pPr>
         <w:pStyle w:val="Heading1"/>
       </w:pPr>
-      <w:bookmarkStart w:id="27" w:name="_Toc121773105"/>
+      <w:bookmarkStart w:id="27" w:name="_Toc121779997"/>
       <w:r>
         <w:t xml:space="preserve">METODE </w:t>
       </w:r>
@@ -5119,7 +5712,50 @@
         <w:pStyle w:val="BodyText"/>
       </w:pPr>
       <w:r>
-        <w:t xml:space="preserve">Applikasjonen har blitt utviklet ved å følge fossefall utviklings modellen. Framgangsmåten </w:t>
+        <w:t xml:space="preserve">Hele koden har blitt kodet i </w:t>
+      </w:r>
+      <w:proofErr w:type="spellStart"/>
+      <w:r>
+        <w:t>IDE</w:t>
+      </w:r>
+      <w:r>
+        <w:t>’en</w:t>
+      </w:r>
+      <w:proofErr w:type="spellEnd"/>
+      <w:r>
+        <w:t xml:space="preserve"> «InteliJ». </w:t>
+      </w:r>
+      <w:r>
+        <w:t xml:space="preserve">Dette er en IDE som ble utviklet for å programmere i Java. </w:t>
+      </w:r>
+      <w:proofErr w:type="spellStart"/>
+      <w:r>
+        <w:t>Github</w:t>
+      </w:r>
+      <w:proofErr w:type="spellEnd"/>
+      <w:r>
+        <w:t xml:space="preserve"> har også blitt benyttet for å dokumentere koden underveis, og for å gjøre sikre endringer på koden uten risikoen for at alt blir kompromittert.</w:t>
+      </w:r>
+      <w:r>
+        <w:t xml:space="preserve"> </w:t>
+      </w:r>
+      <w:r>
+        <w:t>Dette er også viktig v</w:t>
+      </w:r>
+      <w:r>
+        <w:t>ed flere refaktoriseringer</w:t>
+      </w:r>
+      <w:r>
+        <w:t xml:space="preserve"> for å opprettholde versjonskontroll. </w:t>
+      </w:r>
+      <w:r>
+        <w:t>Applikasjonen har blitt utviklet ved å følge fossefall utviklings modellen</w:t>
+      </w:r>
+      <w:r>
+        <w:t xml:space="preserve"> gjennom hver iterasjon av oppgaven</w:t>
+      </w:r>
+      <w:r>
+        <w:t xml:space="preserve">. Framgangsmåten </w:t>
       </w:r>
       <w:r>
         <w:t xml:space="preserve">startet med å analysere kravene som problemstillingen spesifiserte, og deretter opprette et design i forhold til kravene. </w:t>
@@ -5133,11 +5769,43 @@
       <w:r>
         <w:t xml:space="preserve"> gjør det veldig enkelt å implementere.</w:t>
       </w:r>
+      <w:r>
+        <w:t xml:space="preserve"> Vedlegget under illustrerer det første utkastet av klasse diagrammet som ble designet etter analyse av oppgaven.</w:t>
+      </w:r>
+    </w:p>
+    <w:p>
+      <w:pPr>
+        <w:pStyle w:val="BodyText"/>
+      </w:pPr>
+      <w:r>
+        <w:t>Etter implementasjonen så ble koden verifisert ved å bruke JUnit test klasser</w:t>
+      </w:r>
+      <w:r>
+        <w:t xml:space="preserve">. JUnit er en plugin som kan brukes i InteliJ for å danne test klasser som kan verifisere funksjonaliteten til metoder og konstruktører av klasser. I tillegg ble det brukt en </w:t>
+      </w:r>
+      <w:r>
+        <w:lastRenderedPageBreak/>
+        <w:t>Checkstyle-plugin for å sammenligne koden med en kode-standard.</w:t>
+      </w:r>
+      <w:r>
+        <w:t xml:space="preserve"> Feil funnet i enten JUnit testingen eller Checkstyle ble rettet opp på før videre utvikling av programmet.</w:t>
+      </w:r>
+      <w:r>
+        <w:t xml:space="preserve"> Disse stegene ble utført for hver iterasjon av oppgaven helt til det ferdige produktet</w:t>
+      </w:r>
+      <w:r>
+        <w:t xml:space="preserve"> ble ferdig.</w:t>
+      </w:r>
     </w:p>
     <w:p>
       <w:pPr>
         <w:pStyle w:val="Comment"/>
       </w:pPr>
+    </w:p>
+    <w:p>
+      <w:pPr>
+        <w:pStyle w:val="Comment"/>
+      </w:pPr>
       <w:r>
         <w:t>[</w:t>
       </w:r>
@@ -5171,20 +5839,112 @@
         <w:t xml:space="preserve"> du/dere </w:t>
       </w:r>
       <w:r>
-        <w:t>har jobbet i (BlueJ, Netbeans, Eclipse, IntelliJ,</w:t>
-      </w:r>
-      <w:r>
-        <w:t xml:space="preserve"> CheckStyle, SonarLint</w:t>
-      </w:r>
-      <w:r>
-        <w:t xml:space="preserve"> Bitbucket, Git, Wiki, Issue-tracking som JIRA el.l. osv.]</w:t>
-      </w:r>
+        <w:t>har jobbet i (</w:t>
+      </w:r>
+      <w:proofErr w:type="spellStart"/>
+      <w:r>
+        <w:t>BlueJ</w:t>
+      </w:r>
+      <w:proofErr w:type="spellEnd"/>
+      <w:r>
+        <w:t xml:space="preserve">, </w:t>
+      </w:r>
+      <w:proofErr w:type="spellStart"/>
+      <w:r>
+        <w:t>Netbeans</w:t>
+      </w:r>
+      <w:proofErr w:type="spellEnd"/>
+      <w:r>
+        <w:t xml:space="preserve">, </w:t>
+      </w:r>
+      <w:proofErr w:type="spellStart"/>
+      <w:r>
+        <w:t>Eclipse</w:t>
+      </w:r>
+      <w:proofErr w:type="spellEnd"/>
+      <w:r>
+        <w:t xml:space="preserve">, </w:t>
+      </w:r>
+      <w:proofErr w:type="spellStart"/>
+      <w:r>
+        <w:t>IntelliJ</w:t>
+      </w:r>
+      <w:proofErr w:type="spellEnd"/>
+      <w:r>
+        <w:t>,</w:t>
+      </w:r>
+      <w:r>
+        <w:t xml:space="preserve"> </w:t>
+      </w:r>
+      <w:proofErr w:type="spellStart"/>
+      <w:r>
+        <w:t>CheckStyle</w:t>
+      </w:r>
+      <w:proofErr w:type="spellEnd"/>
+      <w:r>
+        <w:t xml:space="preserve">, </w:t>
+      </w:r>
+      <w:proofErr w:type="spellStart"/>
+      <w:r>
+        <w:t>SonarLint</w:t>
+      </w:r>
+      <w:proofErr w:type="spellEnd"/>
+      <w:r>
+        <w:t xml:space="preserve"> </w:t>
+      </w:r>
+      <w:proofErr w:type="spellStart"/>
+      <w:r>
+        <w:t>Bitbucket</w:t>
+      </w:r>
+      <w:proofErr w:type="spellEnd"/>
+      <w:r>
+        <w:t xml:space="preserve">, </w:t>
+      </w:r>
+      <w:proofErr w:type="spellStart"/>
+      <w:r>
+        <w:t>Git</w:t>
+      </w:r>
+      <w:proofErr w:type="spellEnd"/>
+      <w:r>
+        <w:t xml:space="preserve">, Wiki, </w:t>
+      </w:r>
+      <w:proofErr w:type="spellStart"/>
+      <w:r>
+        <w:t>Issue-tracking</w:t>
+      </w:r>
+      <w:proofErr w:type="spellEnd"/>
+      <w:r>
+        <w:t xml:space="preserve"> som JIRA </w:t>
+      </w:r>
+      <w:proofErr w:type="spellStart"/>
+      <w:r>
+        <w:t>el.l</w:t>
+      </w:r>
+      <w:proofErr w:type="spellEnd"/>
+      <w:r>
+        <w:t>. osv.]</w:t>
+      </w:r>
+    </w:p>
+    <w:p>
+      <w:pPr>
+        <w:pStyle w:val="Comment"/>
+      </w:pPr>
+    </w:p>
+    <w:p>
+      <w:pPr>
+        <w:pStyle w:val="Comment"/>
+      </w:pPr>
+    </w:p>
+    <w:p>
+      <w:pPr>
+        <w:pStyle w:val="Comment"/>
+      </w:pPr>
     </w:p>
     <w:p>
       <w:pPr>
         <w:pStyle w:val="Heading1"/>
       </w:pPr>
-      <w:bookmarkStart w:id="28" w:name="_Toc121773106"/>
+      <w:bookmarkStart w:id="28" w:name="_Toc121779998"/>
       <w:r>
         <w:t>RESULTATER</w:t>
       </w:r>
@@ -5192,8 +5952,332 @@
     </w:p>
     <w:p>
       <w:pPr>
+        <w:pStyle w:val="Heading2"/>
+      </w:pPr>
+      <w:r>
+        <w:t>Item</w:t>
+      </w:r>
+    </w:p>
+    <w:p>
+      <w:pPr>
         <w:pStyle w:val="BodyText"/>
       </w:pPr>
+      <w:r>
+        <w:t>Item klassen er klassen som skal representere en virkelig-verden vare. Den inneholder</w:t>
+      </w:r>
+      <w:r>
+        <w:t xml:space="preserve"> felt variabler som ble definert av oppgaven, i tillegg til egen definerte variabler. </w:t>
+      </w:r>
+      <w:r>
+        <w:t>I tillegg har den mutator og aksessor metoder</w:t>
+      </w:r>
+      <w:r>
+        <w:t xml:space="preserve"> for disse variablene</w:t>
+      </w:r>
+      <w:r>
+        <w:t>, og to konstruktører.</w:t>
+      </w:r>
+    </w:p>
+    <w:p>
+      <w:pPr>
+        <w:pStyle w:val="Heading3"/>
+      </w:pPr>
+      <w:r>
+        <w:t>Felt variabler</w:t>
+      </w:r>
+    </w:p>
+    <w:p>
+      <w:pPr>
+        <w:pStyle w:val="BodyText"/>
+      </w:pPr>
+      <w:r>
+        <w:t xml:space="preserve">Alle definerte felt variabler er private for at man ikke skal kunne endre på variablene etter konstruksjon av objektet, med mindre man bruker </w:t>
+      </w:r>
+      <w:r>
+        <w:t>de eksisterende mutator metodene. Dette fører til loose-coupling.</w:t>
+      </w:r>
+      <w:r>
+        <w:t xml:space="preserve"> Variabler med nøkkelordet «final» gjør at variabelen ikke kan endres på etter konstruksjon av </w:t>
+      </w:r>
+      <w:r>
+        <w:t>objektet.</w:t>
+      </w:r>
+    </w:p>
+    <w:p>
+      <w:pPr>
+        <w:pStyle w:val="Definition"/>
+      </w:pPr>
+      <w:proofErr w:type="spellStart"/>
+      <w:r>
+        <w:t>itemNumber</w:t>
+      </w:r>
+      <w:proofErr w:type="spellEnd"/>
+      <w:r>
+        <w:t xml:space="preserve"> </w:t>
+      </w:r>
+      <w:r>
+        <w:tab/>
+      </w:r>
+      <w:r>
+        <w:t xml:space="preserve">En streng variabel som representerer vare </w:t>
+      </w:r>
+      <w:proofErr w:type="spellStart"/>
+      <w:r>
+        <w:t>nummberet</w:t>
+      </w:r>
+      <w:proofErr w:type="spellEnd"/>
+      <w:r>
+        <w:t xml:space="preserve"> til varen</w:t>
+      </w:r>
+      <w:r>
+        <w:t xml:space="preserve">. </w:t>
+      </w:r>
+      <w:r>
+        <w:t xml:space="preserve">Denne variabelen har datatypen </w:t>
+      </w:r>
+      <w:proofErr w:type="spellStart"/>
+      <w:r>
+        <w:t>String</w:t>
+      </w:r>
+      <w:proofErr w:type="spellEnd"/>
+      <w:r>
+        <w:t xml:space="preserve"> fordi et varenummer skal kunne inneholde en kombinasjon av bokstaver og tall. Den har også nøkkelordet final</w:t>
+      </w:r>
+      <w:r>
+        <w:t xml:space="preserve"> fordi varenummeret skal være ferdig definert</w:t>
+      </w:r>
+      <w:r>
+        <w:t>.</w:t>
+      </w:r>
+    </w:p>
+    <w:p>
+      <w:pPr>
+        <w:pStyle w:val="Definition"/>
+      </w:pPr>
+    </w:p>
+    <w:p>
+      <w:pPr>
+        <w:pStyle w:val="Definition"/>
+        <w:rPr>
+          <w:rStyle w:val="BodyTextChar"/>
+        </w:rPr>
+      </w:pPr>
+      <w:proofErr w:type="spellStart"/>
+      <w:r>
+        <w:t>description</w:t>
+      </w:r>
+      <w:proofErr w:type="spellEnd"/>
+      <w:r>
+        <w:t xml:space="preserve"> </w:t>
+      </w:r>
+      <w:r>
+        <w:tab/>
+      </w:r>
+      <w:r>
+        <w:rPr>
+          <w:rStyle w:val="BodyTextChar"/>
+        </w:rPr>
+        <w:t>En streng som representerer vare beskrivelsen.</w:t>
+      </w:r>
+      <w:r>
+        <w:rPr>
+          <w:rStyle w:val="BodyTextChar"/>
+        </w:rPr>
+        <w:t xml:space="preserve"> Denne variabelen har datatypen </w:t>
+      </w:r>
+      <w:proofErr w:type="spellStart"/>
+      <w:r>
+        <w:rPr>
+          <w:rStyle w:val="BodyTextChar"/>
+        </w:rPr>
+        <w:t>String</w:t>
+      </w:r>
+      <w:proofErr w:type="spellEnd"/>
+      <w:r>
+        <w:rPr>
+          <w:rStyle w:val="BodyTextChar"/>
+        </w:rPr>
+        <w:t xml:space="preserve"> fordi en beskrivelse er en tekst.</w:t>
+      </w:r>
+    </w:p>
+    <w:p>
+      <w:pPr>
+        <w:pStyle w:val="Definition"/>
+        <w:rPr>
+          <w:rStyle w:val="BodyTextChar"/>
+        </w:rPr>
+      </w:pPr>
+    </w:p>
+    <w:p>
+      <w:pPr>
+        <w:pStyle w:val="Definition"/>
+      </w:pPr>
+      <w:proofErr w:type="spellStart"/>
+      <w:r>
+        <w:t>brandName</w:t>
+      </w:r>
+      <w:proofErr w:type="spellEnd"/>
+      <w:r>
+        <w:t xml:space="preserve"> </w:t>
+      </w:r>
+      <w:r>
+        <w:tab/>
+        <w:t xml:space="preserve">En streng som representerer merkenavnet til varen. Denne variabelen har datatypen </w:t>
+      </w:r>
+      <w:proofErr w:type="spellStart"/>
+      <w:r>
+        <w:t>String</w:t>
+      </w:r>
+      <w:proofErr w:type="spellEnd"/>
+      <w:r>
+        <w:t xml:space="preserve"> fordi et navn er en tekst. </w:t>
+      </w:r>
+      <w:r>
+        <w:t>Den har også nøkkelordet final</w:t>
+      </w:r>
+      <w:r>
+        <w:t xml:space="preserve"> fordi merkenavnet til en vare endrer seg ikke over tid.</w:t>
+      </w:r>
+    </w:p>
+    <w:p>
+      <w:pPr>
+        <w:pStyle w:val="Definition"/>
+      </w:pPr>
+    </w:p>
+    <w:p>
+      <w:pPr>
+        <w:pStyle w:val="Definition"/>
+      </w:pPr>
+    </w:p>
+    <w:p>
+      <w:pPr>
+        <w:pStyle w:val="BodyText"/>
+      </w:pPr>
+      <w:proofErr w:type="spellStart"/>
+      <w:r>
+        <w:t>p</w:t>
+      </w:r>
+      <w:r>
+        <w:t>rice</w:t>
+      </w:r>
+      <w:proofErr w:type="spellEnd"/>
+      <w:r>
+        <w:tab/>
+      </w:r>
+      <w:r>
+        <w:tab/>
+      </w:r>
+      <w:r>
+        <w:tab/>
+        <w:t xml:space="preserve">    </w:t>
+      </w:r>
+    </w:p>
+    <w:p>
+      <w:pPr>
+        <w:pStyle w:val="BodyText"/>
+      </w:pPr>
+      <w:r>
+        <w:rPr>
+          <w:noProof/>
+        </w:rPr>
+        <w:lastRenderedPageBreak/>
+        <w:drawing>
+          <wp:inline distT="0" distB="0" distL="0" distR="0" wp14:anchorId="1C13A445" wp14:editId="3891A609">
+            <wp:extent cx="4229100" cy="2854365"/>
+            <wp:effectExtent l="0" t="0" r="0" b="3175"/>
+            <wp:docPr id="3" name="Picture 3" descr="A screenshot of a computer&#10;&#10;Description automatically generated with medium confidence"/>
+            <wp:cNvGraphicFramePr>
+              <a:graphicFrameLocks xmlns:a="http://schemas.openxmlformats.org/drawingml/2006/main" noChangeAspect="1"/>
+            </wp:cNvGraphicFramePr>
+            <a:graphic xmlns:a="http://schemas.openxmlformats.org/drawingml/2006/main">
+              <a:graphicData uri="http://schemas.openxmlformats.org/drawingml/2006/picture">
+                <pic:pic xmlns:pic="http://schemas.openxmlformats.org/drawingml/2006/picture">
+                  <pic:nvPicPr>
+                    <pic:cNvPr id="3" name="Picture 3" descr="A screenshot of a computer&#10;&#10;Description automatically generated with medium confidence"/>
+                    <pic:cNvPicPr>
+                      <a:picLocks noChangeAspect="1" noChangeArrowheads="1"/>
+                    </pic:cNvPicPr>
+                  </pic:nvPicPr>
+                  <pic:blipFill>
+                    <a:blip r:embed="rId12">
+                      <a:extLst>
+                        <a:ext uri="{28A0092B-C50C-407E-A947-70E740481C1C}">
+                          <a14:useLocalDpi xmlns:a14="http://schemas.microsoft.com/office/drawing/2010/main" val="0"/>
+                        </a:ext>
+                      </a:extLst>
+                    </a:blip>
+                    <a:srcRect/>
+                    <a:stretch>
+                      <a:fillRect/>
+                    </a:stretch>
+                  </pic:blipFill>
+                  <pic:spPr bwMode="auto">
+                    <a:xfrm>
+                      <a:off x="0" y="0"/>
+                      <a:ext cx="4232777" cy="2856847"/>
+                    </a:xfrm>
+                    <a:prstGeom prst="rect">
+                      <a:avLst/>
+                    </a:prstGeom>
+                    <a:noFill/>
+                    <a:ln>
+                      <a:noFill/>
+                    </a:ln>
+                  </pic:spPr>
+                </pic:pic>
+              </a:graphicData>
+            </a:graphic>
+          </wp:inline>
+        </w:drawing>
+      </w:r>
+    </w:p>
+    <w:p>
+      <w:pPr>
+        <w:pStyle w:val="BodyText"/>
+      </w:pPr>
+      <w:r>
+        <w:t>Her ser vi at «Item» klassen har blitt definert med felt variablene som ble spesifisert av oppgaven, med relevante mutator og aksessor metoder. Det ble bestemt at variablene for forklaring (</w:t>
+      </w:r>
+      <w:proofErr w:type="spellStart"/>
+      <w:r>
+        <w:t>desc</w:t>
+      </w:r>
+      <w:proofErr w:type="spellEnd"/>
+      <w:r>
+        <w:t>), antall varer på lager (</w:t>
+      </w:r>
+      <w:proofErr w:type="spellStart"/>
+      <w:r>
+        <w:t>warehouseStock</w:t>
+      </w:r>
+      <w:proofErr w:type="spellEnd"/>
+      <w:r>
+        <w:t>) og pris (</w:t>
+      </w:r>
+      <w:proofErr w:type="spellStart"/>
+      <w:r>
+        <w:t>price</w:t>
+      </w:r>
+      <w:proofErr w:type="spellEnd"/>
+      <w:r>
+        <w:t xml:space="preserve">) skulle ha mutator metoder. Dette er fordi det skal være mulig </w:t>
+      </w:r>
+      <w:r>
+        <w:t>å</w:t>
+      </w:r>
+      <w:r>
+        <w:t xml:space="preserve"> endre på disse variablene siden de kan endres over tid, og var de mest åpenbare å implementere med engang. Andre felt variabler skal ikke kunne endres dersom de defineres ved konstruksjon av objektet, og det gir ikke logisk mening at de endres over tid. For eksempel, så endrer ikke høyden eller lengden på et objekt over tid, og derfor er de fast bestemt med engang. I tillegg til «Item» klassen så ble det fort tydelig at det kunne implementeres enum klasser for både kategori (Category) og color (Color).</w:t>
+      </w:r>
+    </w:p>
+    <w:p>
+      <w:pPr>
+        <w:pStyle w:val="BodyText"/>
+      </w:pPr>
+    </w:p>
+    <w:p>
+      <w:pPr>
+        <w:pStyle w:val="BodyText"/>
+      </w:pPr>
     </w:p>
     <w:p>
       <w:pPr>
@@ -5217,11 +6301,16 @@
         <w:t>klassediagrammer</w:t>
       </w:r>
       <w:r>
-        <w:t>, sekvensdiagrammer o</w:t>
+        <w:t xml:space="preserve">, sekvensdiagrammer </w:t>
+      </w:r>
+      <w:proofErr w:type="spellStart"/>
+      <w:r>
+        <w:t>o</w:t>
       </w:r>
       <w:r>
         <w:t>sv</w:t>
       </w:r>
+      <w:proofErr w:type="spellEnd"/>
       <w:r>
         <w:t xml:space="preserve"> med tilhørende forklaringer/begrunnelser for valg </w:t>
       </w:r>
@@ -5264,6 +6353,7 @@
       <w:r>
         <w:t>Hva ble endret i forhold til opprinnelige design contra det siste designet som ble innlevert (</w:t>
       </w:r>
+      <w:proofErr w:type="spellStart"/>
       <w:r>
         <w:rPr>
           <w:b/>
@@ -5271,8 +6361,17 @@
         </w:rPr>
         <w:t>refaktorering</w:t>
       </w:r>
-      <w:r>
-        <w:t>)? Her kan dere benytte klassediagram, sekvensdiagram, osv for å illustrere endringer underveis.</w:t>
+      <w:proofErr w:type="spellEnd"/>
+      <w:r>
+        <w:t xml:space="preserve">)? Her kan dere benytte klassediagram, sekvensdiagram, </w:t>
+      </w:r>
+      <w:proofErr w:type="spellStart"/>
+      <w:r>
+        <w:t>osv</w:t>
+      </w:r>
+      <w:proofErr w:type="spellEnd"/>
+      <w:r>
+        <w:t xml:space="preserve"> for å illustrere endringer underveis.</w:t>
       </w:r>
     </w:p>
     <w:p>
@@ -5298,11 +6397,29 @@
         </w:numPr>
       </w:pPr>
       <w:r>
-        <w:t>robust programvare (bruk av testing, debugging osv</w:t>
-      </w:r>
-      <w:r>
-        <w:t>, SonarLint</w:t>
-      </w:r>
+        <w:t xml:space="preserve">robust programvare (bruk av testing, </w:t>
+      </w:r>
+      <w:proofErr w:type="spellStart"/>
+      <w:r>
+        <w:t>debugging</w:t>
+      </w:r>
+      <w:proofErr w:type="spellEnd"/>
+      <w:r>
+        <w:t xml:space="preserve"> </w:t>
+      </w:r>
+      <w:proofErr w:type="spellStart"/>
+      <w:r>
+        <w:t>osv</w:t>
+      </w:r>
+      <w:proofErr w:type="spellEnd"/>
+      <w:r>
+        <w:t xml:space="preserve">, </w:t>
+      </w:r>
+      <w:proofErr w:type="spellStart"/>
+      <w:r>
+        <w:t>SonarLint</w:t>
+      </w:r>
+      <w:proofErr w:type="spellEnd"/>
       <w:r>
         <w:t>)</w:t>
       </w:r>
@@ -5316,8 +6433,15 @@
         </w:numPr>
       </w:pPr>
       <w:r>
-        <w:lastRenderedPageBreak/>
-        <w:t>godt dokumentert kode (CheckStyle)</w:t>
+        <w:t>godt dokumentert kode (</w:t>
+      </w:r>
+      <w:proofErr w:type="spellStart"/>
+      <w:r>
+        <w:t>CheckStyle</w:t>
+      </w:r>
+      <w:proofErr w:type="spellEnd"/>
+      <w:r>
+        <w:t>)</w:t>
       </w:r>
     </w:p>
     <w:p>
@@ -5338,7 +6462,15 @@
         <w:t>»</w:t>
       </w:r>
       <w:r>
-        <w:t xml:space="preserve"> programvare (fail-safe)</w:t>
+        <w:t xml:space="preserve"> programvare (</w:t>
+      </w:r>
+      <w:proofErr w:type="spellStart"/>
+      <w:r>
+        <w:t>fail</w:t>
+      </w:r>
+      <w:proofErr w:type="spellEnd"/>
+      <w:r>
+        <w:t>-safe)</w:t>
       </w:r>
     </w:p>
     <w:p>
@@ -5350,7 +6482,23 @@
         </w:numPr>
       </w:pPr>
       <w:r>
-        <w:t>bruker-vennlig design og graceful termination for å ikke krasje program tilfeldig</w:t>
+        <w:t xml:space="preserve">bruker-vennlig design og </w:t>
+      </w:r>
+      <w:proofErr w:type="spellStart"/>
+      <w:r>
+        <w:t>graceful</w:t>
+      </w:r>
+      <w:proofErr w:type="spellEnd"/>
+      <w:r>
+        <w:t xml:space="preserve"> </w:t>
+      </w:r>
+      <w:proofErr w:type="spellStart"/>
+      <w:r>
+        <w:t>termination</w:t>
+      </w:r>
+      <w:proofErr w:type="spellEnd"/>
+      <w:r>
+        <w:t xml:space="preserve"> for å ikke krasje program tilfeldig</w:t>
       </w:r>
     </w:p>
     <w:p>
@@ -5361,6 +6509,7 @@
         <w:rPr>
           <w:b/>
         </w:rPr>
+        <w:lastRenderedPageBreak/>
         <w:t>Kommentar</w:t>
       </w:r>
       <w:r>
@@ -5488,7 +6637,7 @@
       <w:pPr>
         <w:pStyle w:val="Heading1"/>
       </w:pPr>
-      <w:bookmarkStart w:id="29" w:name="_Toc121773107"/>
+      <w:bookmarkStart w:id="29" w:name="_Toc121779999"/>
       <w:r>
         <w:t>DRØFTING</w:t>
       </w:r>
@@ -5605,7 +6754,15 @@
         <w:t>e</w:t>
       </w:r>
       <w:r>
-        <w:t xml:space="preserve"> din egen løsning i forhold til det du har lært om gode prinsipper for programmering (robust kode, kodestil, designprinsipper osv) som beskrevet i teori-kapittelet</w:t>
+        <w:t xml:space="preserve"> din egen løsning i forhold til det du har lært om gode prinsipper for programmering (robust kode, kodestil, designprinsipper </w:t>
+      </w:r>
+      <w:proofErr w:type="spellStart"/>
+      <w:r>
+        <w:t>osv</w:t>
+      </w:r>
+      <w:proofErr w:type="spellEnd"/>
+      <w:r>
+        <w:t>) som beskrevet i teori-kapittelet</w:t>
       </w:r>
       <w:r>
         <w:t>]</w:t>
@@ -5615,7 +6772,7 @@
       <w:pPr>
         <w:pStyle w:val="Heading1"/>
       </w:pPr>
-      <w:bookmarkStart w:id="30" w:name="_Toc121773108"/>
+      <w:bookmarkStart w:id="30" w:name="_Toc121780000"/>
       <w:r>
         <w:t>KONKLUSJON - ERFARING</w:t>
       </w:r>
@@ -5708,16 +6865,9 @@
         <w:pStyle w:val="Comment"/>
       </w:pPr>
     </w:p>
-    <w:bookmarkStart w:id="31" w:name="_Toc121773109" w:displacedByCustomXml="next"/>
+    <w:bookmarkStart w:id="31" w:name="_Toc121780001" w:displacedByCustomXml="next"/>
     <w:sdt>
       <w:sdtPr>
-        <w:id w:val="114338296"/>
-        <w:docPartObj>
-          <w:docPartGallery w:val="Bibliographies"/>
-          <w:docPartUnique/>
-        </w:docPartObj>
-      </w:sdtPr>
-      <w:sdtEndPr>
         <w:rPr>
           <w:rFonts w:ascii="Verdana" w:hAnsi="Verdana" w:cs="Times New Roman"/>
           <w:b w:val="0"/>
@@ -5726,7 +6876,12 @@
           <w:sz w:val="20"/>
           <w:szCs w:val="20"/>
         </w:rPr>
-      </w:sdtEndPr>
+        <w:id w:val="114338296"/>
+        <w:docPartObj>
+          <w:docPartGallery w:val="Bibliographies"/>
+          <w:docPartUnique/>
+        </w:docPartObj>
+      </w:sdtPr>
       <w:sdtContent>
         <w:p>
           <w:pPr>
@@ -5961,7 +7116,15 @@
         <w:t>du/</w:t>
       </w:r>
       <w:r>
-        <w:t>dere i tillegg benytter internett, så list URL’er til sidene</w:t>
+        <w:t xml:space="preserve">dere i tillegg benytter internett, så list </w:t>
+      </w:r>
+      <w:proofErr w:type="spellStart"/>
+      <w:r>
+        <w:t>URL’er</w:t>
+      </w:r>
+      <w:proofErr w:type="spellEnd"/>
+      <w:r>
+        <w:t xml:space="preserve"> til sidene</w:t>
       </w:r>
       <w:r>
         <w:t xml:space="preserve"> du/dere </w:t>
@@ -5995,7 +7158,35 @@
         <w:rPr>
           <w:lang w:val="en-US"/>
         </w:rPr>
-        <w:t xml:space="preserve"> edition, av Barnes og Kölling. </w:t>
+        <w:t xml:space="preserve"> edition, av Barnes </w:t>
+      </w:r>
+      <w:proofErr w:type="spellStart"/>
+      <w:r>
+        <w:rPr>
+          <w:lang w:val="en-US"/>
+        </w:rPr>
+        <w:t>og</w:t>
+      </w:r>
+      <w:proofErr w:type="spellEnd"/>
+      <w:r>
+        <w:rPr>
+          <w:lang w:val="en-US"/>
+        </w:rPr>
+        <w:t xml:space="preserve"> </w:t>
+      </w:r>
+      <w:proofErr w:type="spellStart"/>
+      <w:r>
+        <w:rPr>
+          <w:lang w:val="en-US"/>
+        </w:rPr>
+        <w:t>Kölling</w:t>
+      </w:r>
+      <w:proofErr w:type="spellEnd"/>
+      <w:r>
+        <w:rPr>
+          <w:lang w:val="en-US"/>
+        </w:rPr>
+        <w:t xml:space="preserve">. </w:t>
       </w:r>
       <w:r>
         <w:t>ISBN ….</w:t>
@@ -6026,7 +7217,7 @@
       <w:pPr>
         <w:pStyle w:val="Heading1"/>
       </w:pPr>
-      <w:bookmarkStart w:id="32" w:name="_Toc121773110"/>
+      <w:bookmarkStart w:id="32" w:name="_Toc121780002"/>
       <w:r>
         <w:t>VEDLEGG</w:t>
       </w:r>
@@ -6063,7 +7254,7 @@
       </w:r>
     </w:p>
     <w:sectPr>
-      <w:footerReference w:type="default" r:id="rId12"/>
+      <w:footerReference w:type="default" r:id="rId13"/>
       <w:pgSz w:w="11906" w:h="16838" w:code="9"/>
       <w:pgMar w:top="1418" w:right="1418" w:bottom="1418" w:left="1418" w:header="709" w:footer="454" w:gutter="0"/>
       <w:pgNumType w:start="1"/>
@@ -6635,7 +7826,7 @@
   <w:abstractNum w:abstractNumId="0" w15:restartNumberingAfterBreak="0">
     <w:nsid w:val="FFFFFF7C"/>
     <w:multiLevelType w:val="singleLevel"/>
-    <w:tmpl w:val="330228DC"/>
+    <w:tmpl w:val="82686EF0"/>
     <w:lvl w:ilvl="0">
       <w:start w:val="1"/>
       <w:numFmt w:val="decimal"/>
@@ -6652,7 +7843,7 @@
   <w:abstractNum w:abstractNumId="1" w15:restartNumberingAfterBreak="0">
     <w:nsid w:val="FFFFFF7D"/>
     <w:multiLevelType w:val="singleLevel"/>
-    <w:tmpl w:val="B0B209A4"/>
+    <w:tmpl w:val="CC44E194"/>
     <w:lvl w:ilvl="0">
       <w:start w:val="1"/>
       <w:numFmt w:val="decimal"/>
@@ -6669,10 +7860,11 @@
   <w:abstractNum w:abstractNumId="2" w15:restartNumberingAfterBreak="0">
     <w:nsid w:val="FFFFFF7E"/>
     <w:multiLevelType w:val="singleLevel"/>
-    <w:tmpl w:val="0C9ADB88"/>
+    <w:tmpl w:val="CDE8CCA2"/>
     <w:lvl w:ilvl="0">
       <w:start w:val="1"/>
       <w:numFmt w:val="decimal"/>
+      <w:pStyle w:val="ListNumber3"/>
       <w:lvlText w:val="%1."/>
       <w:lvlJc w:val="left"/>
       <w:pPr>
@@ -6686,10 +7878,11 @@
   <w:abstractNum w:abstractNumId="3" w15:restartNumberingAfterBreak="0">
     <w:nsid w:val="FFFFFF7F"/>
     <w:multiLevelType w:val="singleLevel"/>
-    <w:tmpl w:val="229AB3F4"/>
+    <w:tmpl w:val="C2C204EC"/>
     <w:lvl w:ilvl="0">
       <w:start w:val="1"/>
       <w:numFmt w:val="decimal"/>
+      <w:pStyle w:val="ListNumber2"/>
       <w:lvlText w:val="%1."/>
       <w:lvlJc w:val="left"/>
       <w:pPr>
@@ -6703,10 +7896,11 @@
   <w:abstractNum w:abstractNumId="4" w15:restartNumberingAfterBreak="0">
     <w:nsid w:val="FFFFFF80"/>
     <w:multiLevelType w:val="singleLevel"/>
-    <w:tmpl w:val="5FC45AB4"/>
+    <w:tmpl w:val="47503278"/>
     <w:lvl w:ilvl="0">
       <w:start w:val="1"/>
       <w:numFmt w:val="bullet"/>
+      <w:pStyle w:val="ListBullet5"/>
       <w:lvlText w:val=""/>
       <w:lvlJc w:val="left"/>
       <w:pPr>
@@ -6723,10 +7917,11 @@
   <w:abstractNum w:abstractNumId="5" w15:restartNumberingAfterBreak="0">
     <w:nsid w:val="FFFFFF81"/>
     <w:multiLevelType w:val="singleLevel"/>
-    <w:tmpl w:val="A556526C"/>
+    <w:tmpl w:val="186C3B42"/>
     <w:lvl w:ilvl="0">
       <w:start w:val="1"/>
       <w:numFmt w:val="bullet"/>
+      <w:pStyle w:val="ListBullet4"/>
       <w:lvlText w:val=""/>
       <w:lvlJc w:val="left"/>
       <w:pPr>
@@ -6743,10 +7938,11 @@
   <w:abstractNum w:abstractNumId="6" w15:restartNumberingAfterBreak="0">
     <w:nsid w:val="FFFFFF82"/>
     <w:multiLevelType w:val="singleLevel"/>
-    <w:tmpl w:val="5D167AC6"/>
+    <w:tmpl w:val="99C00892"/>
     <w:lvl w:ilvl="0">
       <w:start w:val="1"/>
       <w:numFmt w:val="bullet"/>
+      <w:pStyle w:val="ListBullet3"/>
       <w:lvlText w:val=""/>
       <w:lvlJc w:val="left"/>
       <w:pPr>
@@ -6784,10 +7980,11 @@
   <w:abstractNum w:abstractNumId="8" w15:restartNumberingAfterBreak="0">
     <w:nsid w:val="FFFFFF88"/>
     <w:multiLevelType w:val="singleLevel"/>
-    <w:tmpl w:val="3B92AAC0"/>
+    <w:tmpl w:val="685AE6C2"/>
     <w:lvl w:ilvl="0">
       <w:start w:val="1"/>
       <w:numFmt w:val="decimal"/>
+      <w:pStyle w:val="ListNumber"/>
       <w:lvlText w:val="%1."/>
       <w:lvlJc w:val="left"/>
       <w:pPr>
@@ -7275,6 +8472,119 @@
     </w:lvl>
   </w:abstractNum>
   <w:abstractNum w:abstractNumId="14" w15:restartNumberingAfterBreak="0">
+    <w:nsid w:val="514B6399"/>
+    <w:multiLevelType w:val="hybridMultilevel"/>
+    <w:tmpl w:val="7862E4B0"/>
+    <w:lvl w:ilvl="0" w:tplc="08090001">
+      <w:start w:val="1"/>
+      <w:numFmt w:val="bullet"/>
+      <w:lvlText w:val=""/>
+      <w:lvlJc w:val="left"/>
+      <w:pPr>
+        <w:ind w:left="720" w:hanging="360"/>
+      </w:pPr>
+      <w:rPr>
+        <w:rFonts w:ascii="Symbol" w:hAnsi="Symbol" w:hint="default"/>
+      </w:rPr>
+    </w:lvl>
+    <w:lvl w:ilvl="1" w:tplc="08090003" w:tentative="1">
+      <w:start w:val="1"/>
+      <w:numFmt w:val="bullet"/>
+      <w:lvlText w:val="o"/>
+      <w:lvlJc w:val="left"/>
+      <w:pPr>
+        <w:ind w:left="1440" w:hanging="360"/>
+      </w:pPr>
+      <w:rPr>
+        <w:rFonts w:ascii="Courier New" w:hAnsi="Courier New" w:cs="Courier New" w:hint="default"/>
+      </w:rPr>
+    </w:lvl>
+    <w:lvl w:ilvl="2" w:tplc="08090005" w:tentative="1">
+      <w:start w:val="1"/>
+      <w:numFmt w:val="bullet"/>
+      <w:lvlText w:val=""/>
+      <w:lvlJc w:val="left"/>
+      <w:pPr>
+        <w:ind w:left="2160" w:hanging="360"/>
+      </w:pPr>
+      <w:rPr>
+        <w:rFonts w:ascii="Wingdings" w:hAnsi="Wingdings" w:hint="default"/>
+      </w:rPr>
+    </w:lvl>
+    <w:lvl w:ilvl="3" w:tplc="08090001" w:tentative="1">
+      <w:start w:val="1"/>
+      <w:numFmt w:val="bullet"/>
+      <w:lvlText w:val=""/>
+      <w:lvlJc w:val="left"/>
+      <w:pPr>
+        <w:ind w:left="2880" w:hanging="360"/>
+      </w:pPr>
+      <w:rPr>
+        <w:rFonts w:ascii="Symbol" w:hAnsi="Symbol" w:hint="default"/>
+      </w:rPr>
+    </w:lvl>
+    <w:lvl w:ilvl="4" w:tplc="08090003" w:tentative="1">
+      <w:start w:val="1"/>
+      <w:numFmt w:val="bullet"/>
+      <w:lvlText w:val="o"/>
+      <w:lvlJc w:val="left"/>
+      <w:pPr>
+        <w:ind w:left="3600" w:hanging="360"/>
+      </w:pPr>
+      <w:rPr>
+        <w:rFonts w:ascii="Courier New" w:hAnsi="Courier New" w:cs="Courier New" w:hint="default"/>
+      </w:rPr>
+    </w:lvl>
+    <w:lvl w:ilvl="5" w:tplc="08090005" w:tentative="1">
+      <w:start w:val="1"/>
+      <w:numFmt w:val="bullet"/>
+      <w:lvlText w:val=""/>
+      <w:lvlJc w:val="left"/>
+      <w:pPr>
+        <w:ind w:left="4320" w:hanging="360"/>
+      </w:pPr>
+      <w:rPr>
+        <w:rFonts w:ascii="Wingdings" w:hAnsi="Wingdings" w:hint="default"/>
+      </w:rPr>
+    </w:lvl>
+    <w:lvl w:ilvl="6" w:tplc="08090001" w:tentative="1">
+      <w:start w:val="1"/>
+      <w:numFmt w:val="bullet"/>
+      <w:lvlText w:val=""/>
+      <w:lvlJc w:val="left"/>
+      <w:pPr>
+        <w:ind w:left="5040" w:hanging="360"/>
+      </w:pPr>
+      <w:rPr>
+        <w:rFonts w:ascii="Symbol" w:hAnsi="Symbol" w:hint="default"/>
+      </w:rPr>
+    </w:lvl>
+    <w:lvl w:ilvl="7" w:tplc="08090003" w:tentative="1">
+      <w:start w:val="1"/>
+      <w:numFmt w:val="bullet"/>
+      <w:lvlText w:val="o"/>
+      <w:lvlJc w:val="left"/>
+      <w:pPr>
+        <w:ind w:left="5760" w:hanging="360"/>
+      </w:pPr>
+      <w:rPr>
+        <w:rFonts w:ascii="Courier New" w:hAnsi="Courier New" w:cs="Courier New" w:hint="default"/>
+      </w:rPr>
+    </w:lvl>
+    <w:lvl w:ilvl="8" w:tplc="08090005" w:tentative="1">
+      <w:start w:val="1"/>
+      <w:numFmt w:val="bullet"/>
+      <w:lvlText w:val=""/>
+      <w:lvlJc w:val="left"/>
+      <w:pPr>
+        <w:ind w:left="6480" w:hanging="360"/>
+      </w:pPr>
+      <w:rPr>
+        <w:rFonts w:ascii="Wingdings" w:hAnsi="Wingdings" w:hint="default"/>
+      </w:rPr>
+    </w:lvl>
+  </w:abstractNum>
+  <w:abstractNum w:abstractNumId="15" w15:restartNumberingAfterBreak="0">
     <w:nsid w:val="54660CF4"/>
     <w:multiLevelType w:val="multilevel"/>
     <w:tmpl w:val="E1FAECA8"/>
@@ -7427,7 +8737,7 @@
     <w:abstractNumId w:val="0"/>
   </w:num>
   <w:num w:numId="11" w16cid:durableId="1794907862">
-    <w:abstractNumId w:val="14"/>
+    <w:abstractNumId w:val="15"/>
   </w:num>
   <w:num w:numId="12" w16cid:durableId="109514294">
     <w:abstractNumId w:val="10"/>
@@ -7440,6 +8750,9 @@
   </w:num>
   <w:num w:numId="15" w16cid:durableId="1515146564">
     <w:abstractNumId w:val="12"/>
+  </w:num>
+  <w:num w:numId="16" w16cid:durableId="1632513612">
+    <w:abstractNumId w:val="14"/>
   </w:num>
 </w:numbering>
 </file>
@@ -8342,6 +9655,90 @@
     <w:unhideWhenUsed/>
     <w:rsid w:val="00DC04E8"/>
   </w:style>
+  <w:style w:type="paragraph" w:styleId="List4">
+    <w:name w:val="List 4"/>
+    <w:basedOn w:val="Normal"/>
+    <w:rsid w:val="00EB09FB"/>
+    <w:pPr>
+      <w:ind w:left="1132" w:hanging="283"/>
+      <w:contextualSpacing/>
+    </w:pPr>
+  </w:style>
+  <w:style w:type="paragraph" w:styleId="List5">
+    <w:name w:val="List 5"/>
+    <w:basedOn w:val="Normal"/>
+    <w:rsid w:val="00EB09FB"/>
+    <w:pPr>
+      <w:ind w:left="1415" w:hanging="283"/>
+      <w:contextualSpacing/>
+    </w:pPr>
+  </w:style>
+  <w:style w:type="paragraph" w:styleId="ListBullet3">
+    <w:name w:val="List Bullet 3"/>
+    <w:basedOn w:val="Normal"/>
+    <w:rsid w:val="00EB09FB"/>
+    <w:pPr>
+      <w:numPr>
+        <w:numId w:val="3"/>
+      </w:numPr>
+      <w:contextualSpacing/>
+    </w:pPr>
+  </w:style>
+  <w:style w:type="paragraph" w:styleId="ListBullet4">
+    <w:name w:val="List Bullet 4"/>
+    <w:basedOn w:val="Normal"/>
+    <w:rsid w:val="00EB09FB"/>
+    <w:pPr>
+      <w:numPr>
+        <w:numId w:val="4"/>
+      </w:numPr>
+      <w:contextualSpacing/>
+    </w:pPr>
+  </w:style>
+  <w:style w:type="paragraph" w:styleId="ListBullet5">
+    <w:name w:val="List Bullet 5"/>
+    <w:basedOn w:val="Normal"/>
+    <w:rsid w:val="00EB09FB"/>
+    <w:pPr>
+      <w:numPr>
+        <w:numId w:val="5"/>
+      </w:numPr>
+      <w:contextualSpacing/>
+    </w:pPr>
+  </w:style>
+  <w:style w:type="paragraph" w:styleId="ListNumber">
+    <w:name w:val="List Number"/>
+    <w:basedOn w:val="Normal"/>
+    <w:rsid w:val="00EB09FB"/>
+    <w:pPr>
+      <w:numPr>
+        <w:numId w:val="6"/>
+      </w:numPr>
+      <w:contextualSpacing/>
+    </w:pPr>
+  </w:style>
+  <w:style w:type="paragraph" w:styleId="ListNumber2">
+    <w:name w:val="List Number 2"/>
+    <w:basedOn w:val="Normal"/>
+    <w:rsid w:val="00EB09FB"/>
+    <w:pPr>
+      <w:numPr>
+        <w:numId w:val="7"/>
+      </w:numPr>
+      <w:contextualSpacing/>
+    </w:pPr>
+  </w:style>
+  <w:style w:type="paragraph" w:styleId="ListNumber3">
+    <w:name w:val="List Number 3"/>
+    <w:basedOn w:val="Normal"/>
+    <w:rsid w:val="00EB09FB"/>
+    <w:pPr>
+      <w:numPr>
+        <w:numId w:val="8"/>
+      </w:numPr>
+      <w:contextualSpacing/>
+    </w:pPr>
+  </w:style>
 </w:styles>
 </file>
 

</xml_diff>

<commit_message>
Added check for setDescription method
</commit_message>
<xml_diff>
--- a/Rapport.docx
+++ b/Rapport.docx
@@ -3309,9 +3309,9 @@
         <w:tblLook w:val="04A0" w:firstRow="1" w:lastRow="0" w:firstColumn="1" w:lastColumn="0" w:noHBand="0" w:noVBand="1"/>
       </w:tblPr>
       <w:tblGrid>
-        <w:gridCol w:w="2009"/>
+        <w:gridCol w:w="2011"/>
         <w:gridCol w:w="2157"/>
-        <w:gridCol w:w="5027"/>
+        <w:gridCol w:w="5025"/>
       </w:tblGrid>
       <w:tr>
         <w:trPr>
@@ -3525,7 +3525,7 @@
               <w:pStyle w:val="BodyText"/>
             </w:pPr>
             <w:r>
-              <w:t>User Interface</w:t>
+              <w:t>Brukergrensesnitt</w:t>
             </w:r>
           </w:p>
         </w:tc>
@@ -3538,7 +3538,7 @@
               <w:pStyle w:val="BodyText"/>
             </w:pPr>
             <w:r>
-              <w:t>Brukergrensesnitt</w:t>
+              <w:t>User Interface</w:t>
             </w:r>
           </w:p>
         </w:tc>
@@ -4683,6 +4683,426 @@
           </w:p>
         </w:tc>
       </w:tr>
+      <w:tr>
+        <w:trPr>
+          <w:cantSplit/>
+          <w:trHeight w:val="683"/>
+        </w:trPr>
+        <w:tc>
+          <w:tcPr>
+            <w:tcW w:w="2009" w:type="dxa"/>
+          </w:tcPr>
+          <w:p>
+            <w:pPr>
+              <w:pStyle w:val="BodyText"/>
+            </w:pPr>
+            <w:r>
+              <w:t>Heltall</w:t>
+            </w:r>
+          </w:p>
+        </w:tc>
+        <w:tc>
+          <w:tcPr>
+            <w:tcW w:w="2157" w:type="dxa"/>
+          </w:tcPr>
+          <w:p>
+            <w:pPr>
+              <w:pStyle w:val="BodyText"/>
+            </w:pPr>
+            <w:proofErr w:type="spellStart"/>
+            <w:r>
+              <w:t>Integer</w:t>
+            </w:r>
+            <w:proofErr w:type="spellEnd"/>
+          </w:p>
+        </w:tc>
+        <w:tc>
+          <w:tcPr>
+            <w:tcW w:w="5027" w:type="dxa"/>
+          </w:tcPr>
+          <w:p>
+            <w:pPr>
+              <w:pStyle w:val="BodyText"/>
+            </w:pPr>
+            <w:r>
+              <w:t>Et helt tall</w:t>
+            </w:r>
+          </w:p>
+        </w:tc>
+      </w:tr>
+      <w:tr>
+        <w:trPr>
+          <w:cantSplit/>
+          <w:trHeight w:val="683"/>
+        </w:trPr>
+        <w:tc>
+          <w:tcPr>
+            <w:tcW w:w="2009" w:type="dxa"/>
+          </w:tcPr>
+          <w:p>
+            <w:pPr>
+              <w:pStyle w:val="BodyText"/>
+            </w:pPr>
+            <w:r>
+              <w:t>Unntak</w:t>
+            </w:r>
+          </w:p>
+        </w:tc>
+        <w:tc>
+          <w:tcPr>
+            <w:tcW w:w="2157" w:type="dxa"/>
+          </w:tcPr>
+          <w:p>
+            <w:pPr>
+              <w:pStyle w:val="BodyText"/>
+            </w:pPr>
+            <w:proofErr w:type="spellStart"/>
+            <w:r>
+              <w:t>Exception</w:t>
+            </w:r>
+            <w:proofErr w:type="spellEnd"/>
+          </w:p>
+        </w:tc>
+        <w:tc>
+          <w:tcPr>
+            <w:tcW w:w="5027" w:type="dxa"/>
+          </w:tcPr>
+          <w:p>
+            <w:pPr>
+              <w:pStyle w:val="BodyText"/>
+            </w:pPr>
+            <w:r>
+              <w:t>En uforventet feil som har skjedd</w:t>
+            </w:r>
+          </w:p>
+        </w:tc>
+      </w:tr>
+      <w:tr>
+        <w:trPr>
+          <w:cantSplit/>
+          <w:trHeight w:val="683"/>
+        </w:trPr>
+        <w:tc>
+          <w:tcPr>
+            <w:tcW w:w="2009" w:type="dxa"/>
+          </w:tcPr>
+          <w:p>
+            <w:pPr>
+              <w:pStyle w:val="BodyText"/>
+            </w:pPr>
+            <w:r>
+              <w:t>Null</w:t>
+            </w:r>
+          </w:p>
+        </w:tc>
+        <w:tc>
+          <w:tcPr>
+            <w:tcW w:w="2157" w:type="dxa"/>
+          </w:tcPr>
+          <w:p>
+            <w:pPr>
+              <w:pStyle w:val="BodyText"/>
+            </w:pPr>
+            <w:r>
+              <w:t>Null</w:t>
+            </w:r>
+          </w:p>
+        </w:tc>
+        <w:tc>
+          <w:tcPr>
+            <w:tcW w:w="5027" w:type="dxa"/>
+          </w:tcPr>
+          <w:p>
+            <w:pPr>
+              <w:pStyle w:val="BodyText"/>
+            </w:pPr>
+            <w:r>
+              <w:t xml:space="preserve">Regnes som «ingenting» av </w:t>
+            </w:r>
+            <w:r>
+              <w:t>datamaskinen</w:t>
+            </w:r>
+            <w:r>
+              <w:t>, forskjellig fra tallet 0</w:t>
+            </w:r>
+          </w:p>
+        </w:tc>
+      </w:tr>
+      <w:tr>
+        <w:trPr>
+          <w:cantSplit/>
+          <w:trHeight w:val="683"/>
+        </w:trPr>
+        <w:tc>
+          <w:tcPr>
+            <w:tcW w:w="2009" w:type="dxa"/>
+          </w:tcPr>
+          <w:p>
+            <w:pPr>
+              <w:pStyle w:val="BodyText"/>
+            </w:pPr>
+            <w:r>
+              <w:t>Strøm</w:t>
+            </w:r>
+          </w:p>
+        </w:tc>
+        <w:tc>
+          <w:tcPr>
+            <w:tcW w:w="2157" w:type="dxa"/>
+          </w:tcPr>
+          <w:p>
+            <w:pPr>
+              <w:pStyle w:val="BodyText"/>
+            </w:pPr>
+            <w:proofErr w:type="spellStart"/>
+            <w:r>
+              <w:t>Stream</w:t>
+            </w:r>
+            <w:proofErr w:type="spellEnd"/>
+          </w:p>
+        </w:tc>
+        <w:tc>
+          <w:tcPr>
+            <w:tcW w:w="5027" w:type="dxa"/>
+          </w:tcPr>
+          <w:p>
+            <w:pPr>
+              <w:pStyle w:val="BodyText"/>
+            </w:pPr>
+            <w:r>
+              <w:t>En strøm med informasjon</w:t>
+            </w:r>
+          </w:p>
+        </w:tc>
+      </w:tr>
+      <w:tr>
+        <w:trPr>
+          <w:cantSplit/>
+          <w:trHeight w:val="683"/>
+        </w:trPr>
+        <w:tc>
+          <w:tcPr>
+            <w:tcW w:w="2009" w:type="dxa"/>
+          </w:tcPr>
+          <w:p>
+            <w:pPr>
+              <w:pStyle w:val="BodyText"/>
+            </w:pPr>
+            <w:r>
+              <w:t>Grensesnitt</w:t>
+            </w:r>
+          </w:p>
+        </w:tc>
+        <w:tc>
+          <w:tcPr>
+            <w:tcW w:w="2157" w:type="dxa"/>
+          </w:tcPr>
+          <w:p>
+            <w:pPr>
+              <w:pStyle w:val="BodyText"/>
+            </w:pPr>
+            <w:r>
+              <w:t>Interface</w:t>
+            </w:r>
+          </w:p>
+        </w:tc>
+        <w:tc>
+          <w:tcPr>
+            <w:tcW w:w="5027" w:type="dxa"/>
+          </w:tcPr>
+          <w:p>
+            <w:pPr>
+              <w:pStyle w:val="BodyText"/>
+            </w:pPr>
+            <w:r>
+              <w:t>Noe som kobler sammen to systemer</w:t>
+            </w:r>
+            <w:r>
+              <w:t xml:space="preserve"> </w:t>
+            </w:r>
+          </w:p>
+        </w:tc>
+      </w:tr>
+      <w:tr>
+        <w:trPr>
+          <w:cantSplit/>
+          <w:trHeight w:val="683"/>
+        </w:trPr>
+        <w:tc>
+          <w:tcPr>
+            <w:tcW w:w="2009" w:type="dxa"/>
+          </w:tcPr>
+          <w:p>
+            <w:pPr>
+              <w:pStyle w:val="BodyText"/>
+            </w:pPr>
+            <w:r>
+              <w:t>Tilførsel</w:t>
+            </w:r>
+          </w:p>
+        </w:tc>
+        <w:tc>
+          <w:tcPr>
+            <w:tcW w:w="2157" w:type="dxa"/>
+          </w:tcPr>
+          <w:p>
+            <w:pPr>
+              <w:pStyle w:val="BodyText"/>
+            </w:pPr>
+            <w:r>
+              <w:t>Input</w:t>
+            </w:r>
+          </w:p>
+        </w:tc>
+        <w:tc>
+          <w:tcPr>
+            <w:tcW w:w="5027" w:type="dxa"/>
+          </w:tcPr>
+          <w:p>
+            <w:pPr>
+              <w:pStyle w:val="BodyText"/>
+            </w:pPr>
+            <w:r>
+              <w:t>Det som blir gitt til programmet fra eksterne kilder</w:t>
+            </w:r>
+          </w:p>
+        </w:tc>
+      </w:tr>
+      <w:tr>
+        <w:trPr>
+          <w:cantSplit/>
+          <w:trHeight w:val="683"/>
+        </w:trPr>
+        <w:tc>
+          <w:tcPr>
+            <w:tcW w:w="2009" w:type="dxa"/>
+          </w:tcPr>
+          <w:p>
+            <w:pPr>
+              <w:pStyle w:val="BodyText"/>
+            </w:pPr>
+            <w:r>
+              <w:t>Utgang</w:t>
+            </w:r>
+          </w:p>
+        </w:tc>
+        <w:tc>
+          <w:tcPr>
+            <w:tcW w:w="2157" w:type="dxa"/>
+          </w:tcPr>
+          <w:p>
+            <w:pPr>
+              <w:pStyle w:val="BodyText"/>
+            </w:pPr>
+            <w:r>
+              <w:t>Output</w:t>
+            </w:r>
+          </w:p>
+        </w:tc>
+        <w:tc>
+          <w:tcPr>
+            <w:tcW w:w="5027" w:type="dxa"/>
+          </w:tcPr>
+          <w:p>
+            <w:pPr>
+              <w:pStyle w:val="BodyText"/>
+            </w:pPr>
+            <w:r>
+              <w:t>Det som blir returnert av funksjoner</w:t>
+            </w:r>
+          </w:p>
+        </w:tc>
+      </w:tr>
+      <w:tr>
+        <w:trPr>
+          <w:cantSplit/>
+          <w:trHeight w:val="683"/>
+        </w:trPr>
+        <w:tc>
+          <w:tcPr>
+            <w:tcW w:w="2009" w:type="dxa"/>
+          </w:tcPr>
+          <w:p>
+            <w:pPr>
+              <w:pStyle w:val="BodyText"/>
+            </w:pPr>
+            <w:r>
+              <w:t>Indeks</w:t>
+            </w:r>
+          </w:p>
+        </w:tc>
+        <w:tc>
+          <w:tcPr>
+            <w:tcW w:w="2157" w:type="dxa"/>
+          </w:tcPr>
+          <w:p>
+            <w:pPr>
+              <w:pStyle w:val="BodyText"/>
+            </w:pPr>
+            <w:r>
+              <w:t>Index</w:t>
+            </w:r>
+          </w:p>
+        </w:tc>
+        <w:tc>
+          <w:tcPr>
+            <w:tcW w:w="5027" w:type="dxa"/>
+          </w:tcPr>
+          <w:p>
+            <w:pPr>
+              <w:pStyle w:val="BodyText"/>
+            </w:pPr>
+            <w:r>
+              <w:t>Representerer posisjonen av et objekt i en liste dersom objektene er i rekkefølge</w:t>
+            </w:r>
+          </w:p>
+        </w:tc>
+      </w:tr>
+      <w:tr>
+        <w:trPr>
+          <w:cantSplit/>
+          <w:trHeight w:val="683"/>
+        </w:trPr>
+        <w:tc>
+          <w:tcPr>
+            <w:tcW w:w="2009" w:type="dxa"/>
+          </w:tcPr>
+          <w:p>
+            <w:pPr>
+              <w:pStyle w:val="BodyText"/>
+            </w:pPr>
+            <w:r>
+              <w:t>Boolsk</w:t>
+            </w:r>
+          </w:p>
+        </w:tc>
+        <w:tc>
+          <w:tcPr>
+            <w:tcW w:w="2157" w:type="dxa"/>
+          </w:tcPr>
+          <w:p>
+            <w:pPr>
+              <w:pStyle w:val="BodyText"/>
+            </w:pPr>
+            <w:r>
+              <w:t>Boolean</w:t>
+            </w:r>
+          </w:p>
+        </w:tc>
+        <w:tc>
+          <w:tcPr>
+            <w:tcW w:w="5027" w:type="dxa"/>
+          </w:tcPr>
+          <w:p>
+            <w:pPr>
+              <w:pStyle w:val="BodyText"/>
+            </w:pPr>
+            <w:r>
+              <w:t>En verdi som enten er sann eller falsk</w:t>
+            </w:r>
+          </w:p>
+        </w:tc>
+      </w:tr>
     </w:tbl>
     <w:p>
       <w:pPr>
@@ -4807,7 +5227,11 @@
       </w:r>
       <w:proofErr w:type="spellEnd"/>
       <w:r>
-        <w:t xml:space="preserve">. Dette vil si at en kobling fra en klasse som spesifiserer mange parametere har høyere </w:t>
+        <w:t xml:space="preserve">. Dette vil si at en </w:t>
+      </w:r>
+      <w:r>
+        <w:lastRenderedPageBreak/>
+        <w:t xml:space="preserve">kobling fra en klasse som spesifiserer mange parametere har høyere </w:t>
       </w:r>
       <w:proofErr w:type="spellStart"/>
       <w:r>
@@ -5003,11 +5427,7 @@
         <w:t>Et design mønster i henhold til programmering er en generell løsning til problemer som ofte oppstår under strukturering og programmering av en applikasjon.</w:t>
       </w:r>
       <w:r>
-        <w:t xml:space="preserve"> Disse er enten en </w:t>
-      </w:r>
-      <w:r>
-        <w:lastRenderedPageBreak/>
-        <w:t>forklaring eller en mal på hvordan man kan løse et problem, og er effektivt når man designer e</w:t>
+        <w:t xml:space="preserve"> Disse er enten en forklaring eller en mal på hvordan man kan løse et problem, og er effektivt når man designer e</w:t>
       </w:r>
       <w:r>
         <w:t xml:space="preserve">t program </w:t>
@@ -5247,7 +5667,11 @@
         <w:t>Modularisering kan også bidra til å øke samarbeidet mellom programmerere ved å gjøre det enklere å dele og koordinere arbeidet på ulike deler av et program eller system.</w:t>
       </w:r>
       <w:r>
-        <w:t xml:space="preserve"> Dette gjør det også mulig og teste og kvalitet sikre individuelle moduler, og kan føre til økt kvalitet og stabilitet.</w:t>
+        <w:t xml:space="preserve"> </w:t>
+      </w:r>
+      <w:r>
+        <w:lastRenderedPageBreak/>
+        <w:t>Dette gjør det også mulig og teste og kvalitet sikre individuelle moduler, og kan føre til økt kvalitet og stabilitet.</w:t>
       </w:r>
     </w:p>
     <w:p>
@@ -5371,11 +5795,7 @@
         <w:t xml:space="preserve"> kan spesifisere mer konkret noen abstrakte metoder</w:t>
       </w:r>
       <w:r>
-        <w:t xml:space="preserve"> </w:t>
-      </w:r>
-      <w:r>
-        <w:lastRenderedPageBreak/>
-        <w:t>som for eksempel</w:t>
+        <w:t xml:space="preserve"> som for eksempel</w:t>
       </w:r>
       <w:r>
         <w:t xml:space="preserve"> en </w:t>
@@ -5436,6 +5856,93 @@
     </w:p>
     <w:p>
       <w:pPr>
+        <w:pStyle w:val="Heading2"/>
+      </w:pPr>
+      <w:r>
+        <w:t>Funksjonell Programmering</w:t>
+      </w:r>
+    </w:p>
+    <w:p>
+      <w:pPr>
+        <w:pStyle w:val="BodyText"/>
+      </w:pPr>
+      <w:r>
+        <w:t>Generelt så er funksjonell programmering en paradigme, og handler om å programmere med funksjoner</w:t>
+      </w:r>
+      <w:r>
+        <w:t>.</w:t>
+      </w:r>
+      <w:r>
+        <w:t xml:space="preserve"> I mange programmeringsspråk er dette oppnådd med </w:t>
+      </w:r>
+      <w:r>
+        <w:t>lambda operatorer og streams.</w:t>
+      </w:r>
+      <w:r>
+        <w:t xml:space="preserve"> Å implementere funksjonell programmering i Java betyr å implementere en funksjonell grensesnitt klasse, som betyr at grensesnitt klassen kun har en abstrakt metode.</w:t>
+      </w:r>
+      <w:r>
+        <w:t xml:space="preserve"> Fordeler med funksjonell programmering er blant annet at programmer som bruker funksjonell programmering er deterministisk, som gjør det lettere å forstå. Tilførsel til programmet vil alltid gi det samme resultatet</w:t>
+      </w:r>
+      <w:r>
+        <w:t xml:space="preserve">. Funksjonelle programmer er også modulære fordi de er </w:t>
+      </w:r>
+      <w:r>
+        <w:t>oppbygde</w:t>
+      </w:r>
+      <w:r>
+        <w:t xml:space="preserve"> av funksjoner som kun har en input og output</w:t>
+      </w:r>
+      <w:r>
+        <w:t>.</w:t>
+      </w:r>
+    </w:p>
+    <w:p>
+      <w:pPr>
+        <w:pStyle w:val="BodyText"/>
+      </w:pPr>
+      <w:r>
+        <w:t>Iterering gjennom en liste foregår ofte gjennom en for-løkke i de fleste programmeringsspråk, som er en ekstern iterasjon fordi man itererer over en liste.</w:t>
+      </w:r>
+      <w:r>
+        <w:t xml:space="preserve"> Streams handler om å kunne la listen i seg selv gi ut hvert element i listen, en indre iterering.</w:t>
+      </w:r>
+      <w:r>
+        <w:t xml:space="preserve"> </w:t>
+      </w:r>
+      <w:sdt>
+        <w:sdtPr>
+          <w:id w:val="655030484"/>
+          <w:citation/>
+        </w:sdtPr>
+        <w:sdtContent>
+          <w:r>
+            <w:fldChar w:fldCharType="begin"/>
+          </w:r>
+          <w:r>
+            <w:rPr>
+              <w:lang w:val="en-GB"/>
+            </w:rPr>
+            <w:instrText xml:space="preserve"> CITATION Sau17 \l 2057 </w:instrText>
+          </w:r>
+          <w:r>
+            <w:fldChar w:fldCharType="separate"/>
+          </w:r>
+          <w:r>
+            <w:rPr>
+              <w:noProof/>
+              <w:lang w:val="en-GB"/>
+            </w:rPr>
+            <w:t>(Saumont, 2017)</w:t>
+          </w:r>
+          <w:r>
+            <w:fldChar w:fldCharType="end"/>
+          </w:r>
+        </w:sdtContent>
+      </w:sdt>
+    </w:p>
+    <w:p>
+      <w:pPr>
         <w:pStyle w:val="BodyText"/>
       </w:pPr>
     </w:p>
@@ -5490,7 +5997,11 @@
         <w:t>som for eksempel t</w:t>
       </w:r>
       <w:r>
-        <w:t xml:space="preserve">eori rundt hvilke metoder som benyttes for å analysere kravspesifikasjon og identifisere gode kandidater til klasser og objekter. Det viktige her er å få fram det teoretiske grunnlaget </w:t>
+        <w:t xml:space="preserve">eori rundt hvilke metoder som benyttes for å analysere kravspesifikasjon og identifisere gode kandidater til klasser og </w:t>
+      </w:r>
+      <w:r>
+        <w:lastRenderedPageBreak/>
+        <w:t xml:space="preserve">objekter. Det viktige her er å få fram det teoretiske grunnlaget </w:t>
       </w:r>
       <w:r>
         <w:t>du/</w:t>
@@ -5781,149 +6292,151 @@
         <w:t>Etter implementasjonen så ble koden verifisert ved å bruke JUnit test klasser</w:t>
       </w:r>
       <w:r>
-        <w:t xml:space="preserve">. JUnit er en plugin som kan brukes i InteliJ for å danne test klasser som kan verifisere funksjonaliteten til metoder og konstruktører av klasser. I tillegg ble det brukt en </w:t>
-      </w:r>
+        <w:t>. JUnit er en plugin som kan brukes i InteliJ for å danne test klasser som kan verifisere funksjonaliteten til metoder og konstruktører av klasser. I tillegg ble det brukt en Checkstyle-plugin for å sammenligne koden med en kode-standard.</w:t>
+      </w:r>
+      <w:r>
+        <w:t xml:space="preserve"> Feil funnet i enten JUnit testingen eller Checkstyle ble rettet opp på før videre utvikling av programmet.</w:t>
+      </w:r>
+      <w:r>
+        <w:t xml:space="preserve"> Disse stegene ble utført for hver iterasjon av oppgaven helt til det ferdige produktet</w:t>
+      </w:r>
+      <w:r>
+        <w:t xml:space="preserve"> ble ferdig.</w:t>
+      </w:r>
+    </w:p>
+    <w:p>
+      <w:pPr>
+        <w:pStyle w:val="Comment"/>
+      </w:pPr>
+    </w:p>
+    <w:p>
+      <w:pPr>
+        <w:pStyle w:val="Comment"/>
+      </w:pPr>
+      <w:r>
+        <w:t>[</w:t>
+      </w:r>
+      <w:r>
+        <w:t xml:space="preserve">Denne delen skal redegjøre for hvordan man planla å gå fram / har gått fram for å løse oppgaven og sannsynliggjøre framgangsmåten. Framgangsmåten kan være en utviklingsoppgave, for eksempel utvikling av et </w:t>
+      </w:r>
+      <w:r>
+        <w:t xml:space="preserve">datasystem, </w:t>
+      </w:r>
+      <w:r>
+        <w:t>databasesystem, en grafikkrutine, et kontrollprogram osv. Ta da også med valg av utviklingsmetode, framdriftsplan, organisering og rapportering, hvordan arbeidet utprøves, kontrolleres og korrigeres, om systemdokumentasjon og brukerveiledning, om overlevering til oppdragsgiver og avtalte kriterier for fullført oppgave osv.</w:t>
+      </w:r>
+      <w:r>
+        <w:t>]</w:t>
+      </w:r>
+    </w:p>
+    <w:p>
+      <w:pPr>
+        <w:pStyle w:val="Comment"/>
+      </w:pPr>
       <w:r>
         <w:lastRenderedPageBreak/>
-        <w:t>Checkstyle-plugin for å sammenligne koden med en kode-standard.</w:t>
-      </w:r>
-      <w:r>
-        <w:t xml:space="preserve"> Feil funnet i enten JUnit testingen eller Checkstyle ble rettet opp på før videre utvikling av programmet.</w:t>
-      </w:r>
-      <w:r>
-        <w:t xml:space="preserve"> Disse stegene ble utført for hver iterasjon av oppgaven helt til det ferdige produktet</w:t>
-      </w:r>
-      <w:r>
-        <w:t xml:space="preserve"> ble ferdig.</w:t>
+        <w:t xml:space="preserve">[Beskriv også hvilke verktøy </w:t>
+      </w:r>
+      <w:r>
+        <w:t>du/</w:t>
+      </w:r>
+      <w:r>
+        <w:t>dere har benyttet for å løse oppgaven, hvilket utviklingsmiljø</w:t>
+      </w:r>
+      <w:r>
+        <w:t xml:space="preserve"> du/dere </w:t>
+      </w:r>
+      <w:r>
+        <w:t>har jobbet i (</w:t>
+      </w:r>
+      <w:proofErr w:type="spellStart"/>
+      <w:r>
+        <w:t>BlueJ</w:t>
+      </w:r>
+      <w:proofErr w:type="spellEnd"/>
+      <w:r>
+        <w:t xml:space="preserve">, </w:t>
+      </w:r>
+      <w:proofErr w:type="spellStart"/>
+      <w:r>
+        <w:t>Netbeans</w:t>
+      </w:r>
+      <w:proofErr w:type="spellEnd"/>
+      <w:r>
+        <w:t xml:space="preserve">, </w:t>
+      </w:r>
+      <w:proofErr w:type="spellStart"/>
+      <w:r>
+        <w:t>Eclipse</w:t>
+      </w:r>
+      <w:proofErr w:type="spellEnd"/>
+      <w:r>
+        <w:t xml:space="preserve">, </w:t>
+      </w:r>
+      <w:proofErr w:type="spellStart"/>
+      <w:r>
+        <w:t>IntelliJ</w:t>
+      </w:r>
+      <w:proofErr w:type="spellEnd"/>
+      <w:r>
+        <w:t>,</w:t>
+      </w:r>
+      <w:r>
+        <w:t xml:space="preserve"> </w:t>
+      </w:r>
+      <w:proofErr w:type="spellStart"/>
+      <w:r>
+        <w:t>CheckStyle</w:t>
+      </w:r>
+      <w:proofErr w:type="spellEnd"/>
+      <w:r>
+        <w:t xml:space="preserve">, </w:t>
+      </w:r>
+      <w:proofErr w:type="spellStart"/>
+      <w:r>
+        <w:t>SonarLint</w:t>
+      </w:r>
+      <w:proofErr w:type="spellEnd"/>
+      <w:r>
+        <w:t xml:space="preserve"> </w:t>
+      </w:r>
+      <w:proofErr w:type="spellStart"/>
+      <w:r>
+        <w:t>Bitbucket</w:t>
+      </w:r>
+      <w:proofErr w:type="spellEnd"/>
+      <w:r>
+        <w:t xml:space="preserve">, </w:t>
+      </w:r>
+      <w:proofErr w:type="spellStart"/>
+      <w:r>
+        <w:t>Git</w:t>
+      </w:r>
+      <w:proofErr w:type="spellEnd"/>
+      <w:r>
+        <w:t xml:space="preserve">, Wiki, </w:t>
+      </w:r>
+      <w:proofErr w:type="spellStart"/>
+      <w:r>
+        <w:t>Issue-tracking</w:t>
+      </w:r>
+      <w:proofErr w:type="spellEnd"/>
+      <w:r>
+        <w:t xml:space="preserve"> som JIRA </w:t>
+      </w:r>
+      <w:proofErr w:type="spellStart"/>
+      <w:r>
+        <w:t>el.l</w:t>
+      </w:r>
+      <w:proofErr w:type="spellEnd"/>
+      <w:r>
+        <w:t>. osv.]</w:t>
       </w:r>
     </w:p>
     <w:p>
       <w:pPr>
         <w:pStyle w:val="Comment"/>
       </w:pPr>
-    </w:p>
-    <w:p>
-      <w:pPr>
-        <w:pStyle w:val="Comment"/>
-      </w:pPr>
-      <w:r>
-        <w:t>[</w:t>
-      </w:r>
-      <w:r>
-        <w:t xml:space="preserve">Denne delen skal redegjøre for hvordan man planla å gå fram / har gått fram for å løse oppgaven og sannsynliggjøre framgangsmåten. Framgangsmåten kan være en utviklingsoppgave, for eksempel utvikling av et </w:t>
-      </w:r>
-      <w:r>
-        <w:t xml:space="preserve">datasystem, </w:t>
-      </w:r>
-      <w:r>
-        <w:t>databasesystem, en grafikkrutine, et kontrollprogram osv. Ta da også med valg av utviklingsmetode, framdriftsplan, organisering og rapportering, hvordan arbeidet utprøves, kontrolleres og korrigeres, om systemdokumentasjon og brukerveiledning, om overlevering til oppdragsgiver og avtalte kriterier for fullført oppgave osv.</w:t>
-      </w:r>
-      <w:r>
-        <w:t>]</w:t>
-      </w:r>
-    </w:p>
-    <w:p>
-      <w:pPr>
-        <w:pStyle w:val="Comment"/>
-      </w:pPr>
-      <w:r>
-        <w:t xml:space="preserve">[Beskriv også hvilke verktøy </w:t>
-      </w:r>
-      <w:r>
-        <w:t>du/</w:t>
-      </w:r>
-      <w:r>
-        <w:t>dere har benyttet for å løse oppgaven, hvilket utviklingsmiljø</w:t>
-      </w:r>
-      <w:r>
-        <w:t xml:space="preserve"> du/dere </w:t>
-      </w:r>
-      <w:r>
-        <w:t>har jobbet i (</w:t>
-      </w:r>
-      <w:proofErr w:type="spellStart"/>
-      <w:r>
-        <w:t>BlueJ</w:t>
-      </w:r>
-      <w:proofErr w:type="spellEnd"/>
-      <w:r>
-        <w:t xml:space="preserve">, </w:t>
-      </w:r>
-      <w:proofErr w:type="spellStart"/>
-      <w:r>
-        <w:t>Netbeans</w:t>
-      </w:r>
-      <w:proofErr w:type="spellEnd"/>
-      <w:r>
-        <w:t xml:space="preserve">, </w:t>
-      </w:r>
-      <w:proofErr w:type="spellStart"/>
-      <w:r>
-        <w:t>Eclipse</w:t>
-      </w:r>
-      <w:proofErr w:type="spellEnd"/>
-      <w:r>
-        <w:t xml:space="preserve">, </w:t>
-      </w:r>
-      <w:proofErr w:type="spellStart"/>
-      <w:r>
-        <w:t>IntelliJ</w:t>
-      </w:r>
-      <w:proofErr w:type="spellEnd"/>
-      <w:r>
-        <w:t>,</w:t>
-      </w:r>
-      <w:r>
-        <w:t xml:space="preserve"> </w:t>
-      </w:r>
-      <w:proofErr w:type="spellStart"/>
-      <w:r>
-        <w:t>CheckStyle</w:t>
-      </w:r>
-      <w:proofErr w:type="spellEnd"/>
-      <w:r>
-        <w:t xml:space="preserve">, </w:t>
-      </w:r>
-      <w:proofErr w:type="spellStart"/>
-      <w:r>
-        <w:t>SonarLint</w:t>
-      </w:r>
-      <w:proofErr w:type="spellEnd"/>
-      <w:r>
-        <w:t xml:space="preserve"> </w:t>
-      </w:r>
-      <w:proofErr w:type="spellStart"/>
-      <w:r>
-        <w:t>Bitbucket</w:t>
-      </w:r>
-      <w:proofErr w:type="spellEnd"/>
-      <w:r>
-        <w:t xml:space="preserve">, </w:t>
-      </w:r>
-      <w:proofErr w:type="spellStart"/>
-      <w:r>
-        <w:t>Git</w:t>
-      </w:r>
-      <w:proofErr w:type="spellEnd"/>
-      <w:r>
-        <w:t xml:space="preserve">, Wiki, </w:t>
-      </w:r>
-      <w:proofErr w:type="spellStart"/>
-      <w:r>
-        <w:t>Issue-tracking</w:t>
-      </w:r>
-      <w:proofErr w:type="spellEnd"/>
-      <w:r>
-        <w:t xml:space="preserve"> som JIRA </w:t>
-      </w:r>
-      <w:proofErr w:type="spellStart"/>
-      <w:r>
-        <w:t>el.l</w:t>
-      </w:r>
-      <w:proofErr w:type="spellEnd"/>
-      <w:r>
-        <w:t>. osv.]</w:t>
-      </w:r>
     </w:p>
     <w:p>
       <w:pPr>
@@ -6151,26 +6664,798 @@
     </w:p>
     <w:p>
       <w:pPr>
+        <w:pStyle w:val="Definition"/>
+      </w:pPr>
+      <w:proofErr w:type="spellStart"/>
+      <w:r>
+        <w:t>p</w:t>
+      </w:r>
+      <w:r>
+        <w:t>rice</w:t>
+      </w:r>
+      <w:proofErr w:type="spellEnd"/>
+      <w:r>
+        <w:tab/>
+      </w:r>
+      <w:r>
+        <w:t xml:space="preserve">Et tall som representerer prisen til varen. Denne variabelen har datatypen </w:t>
+      </w:r>
+      <w:r>
+        <w:t>int</w:t>
+      </w:r>
+      <w:r>
+        <w:t xml:space="preserve"> fordi prisen skal være et heltall, og siden int har en maks verdi på (2^31) -1, så passer den bra fordi det er usannsynlig at prisen blir så høy</w:t>
+      </w:r>
+    </w:p>
+    <w:p>
+      <w:pPr>
+        <w:pStyle w:val="Definition"/>
+      </w:pPr>
+    </w:p>
+    <w:p>
+      <w:pPr>
+        <w:pStyle w:val="Definition"/>
+      </w:pPr>
+      <w:proofErr w:type="spellStart"/>
+      <w:r>
+        <w:t>warehouseStock</w:t>
+      </w:r>
+      <w:proofErr w:type="spellEnd"/>
+      <w:r>
+        <w:tab/>
+        <w:t>Et tall som representerer</w:t>
+      </w:r>
+      <w:r>
+        <w:t xml:space="preserve"> antall varer det er på lager. </w:t>
+      </w:r>
+      <w:r>
+        <w:t>Denne variabelen har datatypen int fordi et antall burde være heltall når det skal representere virkelige objekter, når disse ikke kan være desimaltall. Int sin maks verdi gjør det også passende dersom det er usannsynlig at denne verdien oversteges.</w:t>
+      </w:r>
+    </w:p>
+    <w:p>
+      <w:pPr>
+        <w:pStyle w:val="Definition"/>
+      </w:pPr>
+    </w:p>
+    <w:p>
+      <w:pPr>
+        <w:pStyle w:val="Definition"/>
+      </w:pPr>
+      <w:proofErr w:type="spellStart"/>
+      <w:r>
+        <w:t>discount</w:t>
+      </w:r>
+      <w:proofErr w:type="spellEnd"/>
+      <w:r>
+        <w:tab/>
+      </w:r>
+      <w:r>
+        <w:t>Et desimal tall som represe</w:t>
+      </w:r>
+      <w:r>
+        <w:t>nterer en rabatt</w:t>
+      </w:r>
+      <w:r>
+        <w:t xml:space="preserve"> oppgitt i prosent</w:t>
+      </w:r>
+      <w:r>
+        <w:t>.</w:t>
+      </w:r>
+      <w:r>
+        <w:t xml:space="preserve"> Denne </w:t>
+      </w:r>
+      <w:r>
+        <w:t xml:space="preserve">variabelen </w:t>
+      </w:r>
+      <w:r>
+        <w:t>har de</w:t>
+      </w:r>
+      <w:r>
+        <w:t xml:space="preserve">n </w:t>
+      </w:r>
+      <w:r>
+        <w:t>primitive datatype double, fordi det skal kunne lagres desimaltall i denne variabelen</w:t>
+      </w:r>
+      <w:r>
+        <w:t>.</w:t>
+      </w:r>
+    </w:p>
+    <w:p>
+      <w:pPr>
+        <w:pStyle w:val="Definition"/>
+      </w:pPr>
+    </w:p>
+    <w:p>
+      <w:pPr>
+        <w:pStyle w:val="Definition"/>
+      </w:pPr>
+      <w:proofErr w:type="spellStart"/>
+      <w:r>
+        <w:t>weight</w:t>
+      </w:r>
+      <w:proofErr w:type="spellEnd"/>
+      <w:r>
+        <w:tab/>
+      </w:r>
+      <w:r>
+        <w:t>Et desimal tall som represe</w:t>
+      </w:r>
+      <w:r>
+        <w:t xml:space="preserve">nterer vekten til varen i kilogram. </w:t>
+      </w:r>
+      <w:r>
+        <w:t xml:space="preserve">Denne </w:t>
+      </w:r>
+      <w:r>
+        <w:t xml:space="preserve">variabelen har den primitive datatypen double fordi den </w:t>
+      </w:r>
+      <w:r>
+        <w:lastRenderedPageBreak/>
+        <w:t>skal kunne ha presise målinger av vekt. I tillegg er variabelen final fordi det er ulogisk at vekten endrer seg</w:t>
+      </w:r>
+      <w:r>
+        <w:t>.</w:t>
+      </w:r>
+    </w:p>
+    <w:p>
+      <w:pPr>
+        <w:pStyle w:val="Definition"/>
+      </w:pPr>
+    </w:p>
+    <w:p>
+      <w:pPr>
+        <w:pStyle w:val="Definition"/>
+      </w:pPr>
+      <w:proofErr w:type="spellStart"/>
+      <w:r>
+        <w:t>length</w:t>
+      </w:r>
+      <w:proofErr w:type="spellEnd"/>
+      <w:r>
+        <w:tab/>
+        <w:t xml:space="preserve">Et desimal tall som representerer lengden til varen i meter. </w:t>
+      </w:r>
+      <w:r>
+        <w:t xml:space="preserve">Denne variabelen har den primitive datatypen double fordi den skal kunne ha presise målinger av </w:t>
+      </w:r>
+      <w:r>
+        <w:t>lengde</w:t>
+      </w:r>
+      <w:r>
+        <w:t>n</w:t>
+      </w:r>
+      <w:r>
+        <w:t xml:space="preserve">. </w:t>
+      </w:r>
+      <w:r>
+        <w:t xml:space="preserve">I tillegg er variabelen final fordi det er ulogisk at </w:t>
+      </w:r>
+      <w:r>
+        <w:t>lengden</w:t>
+      </w:r>
+      <w:r>
+        <w:t xml:space="preserve"> endrer seg.</w:t>
+      </w:r>
+    </w:p>
+    <w:p>
+      <w:pPr>
+        <w:pStyle w:val="Definition"/>
+      </w:pPr>
+    </w:p>
+    <w:p>
+      <w:pPr>
+        <w:pStyle w:val="Definition"/>
+      </w:pPr>
+      <w:proofErr w:type="spellStart"/>
+      <w:r>
+        <w:t>h</w:t>
+      </w:r>
+      <w:r>
+        <w:t>eight</w:t>
+      </w:r>
+      <w:proofErr w:type="spellEnd"/>
+      <w:r>
+        <w:tab/>
+      </w:r>
+      <w:r>
+        <w:t xml:space="preserve">Et desimal tall som representerer </w:t>
+      </w:r>
+      <w:r>
+        <w:t>høyden</w:t>
+      </w:r>
+      <w:r>
+        <w:t xml:space="preserve"> til varen i meter. Denne variabelen har den primitive datatypen double fordi den skal kunne ha presise målinger av </w:t>
+      </w:r>
+      <w:r>
+        <w:t>høyden</w:t>
+      </w:r>
+      <w:r>
+        <w:t xml:space="preserve">. I tillegg er variabelen final fordi det er ulogisk at </w:t>
+      </w:r>
+      <w:r>
+        <w:t>høyden</w:t>
+      </w:r>
+      <w:r>
+        <w:t xml:space="preserve"> endrer seg.</w:t>
+      </w:r>
+    </w:p>
+    <w:p>
+      <w:pPr>
+        <w:pStyle w:val="Definition"/>
+      </w:pPr>
+    </w:p>
+    <w:p>
+      <w:pPr>
+        <w:pStyle w:val="Definition"/>
+      </w:pPr>
+    </w:p>
+    <w:p>
+      <w:pPr>
+        <w:pStyle w:val="Definition"/>
+      </w:pPr>
+      <w:proofErr w:type="spellStart"/>
+      <w:r>
+        <w:t>width</w:t>
+      </w:r>
+      <w:proofErr w:type="spellEnd"/>
+      <w:r>
+        <w:tab/>
+      </w:r>
+      <w:r>
+        <w:t xml:space="preserve">Et desimal tall som representerer </w:t>
+      </w:r>
+      <w:r>
+        <w:t>bredden</w:t>
+      </w:r>
+      <w:r>
+        <w:t xml:space="preserve"> til varen i meter. Denne variabelen har den primitive datatypen double fordi den skal kunne ha presise målinger av </w:t>
+      </w:r>
+      <w:r>
+        <w:t>bredden</w:t>
+      </w:r>
+      <w:r>
+        <w:t xml:space="preserve">. I tillegg er variabelen final fordi det er ulogisk at </w:t>
+      </w:r>
+      <w:r>
+        <w:t xml:space="preserve">bredden </w:t>
+      </w:r>
+      <w:r>
+        <w:t>endrer seg.</w:t>
+      </w:r>
+    </w:p>
+    <w:p>
+      <w:pPr>
+        <w:pStyle w:val="Definition"/>
+      </w:pPr>
+    </w:p>
+    <w:p>
+      <w:pPr>
+        <w:pStyle w:val="Definition"/>
+      </w:pPr>
+      <w:r>
+        <w:t>color</w:t>
+      </w:r>
+      <w:r>
+        <w:tab/>
+        <w:t>En variabel</w:t>
+      </w:r>
+      <w:r>
+        <w:t xml:space="preserve"> som representerer farge</w:t>
+      </w:r>
+      <w:r>
+        <w:t>n til varen. Denne variabelen har datatypen Color, som er en egendefinert enum klasse for sp</w:t>
+      </w:r>
+      <w:r>
+        <w:t>esifiserte</w:t>
+      </w:r>
+      <w:r>
+        <w:t xml:space="preserve"> farger.</w:t>
+      </w:r>
+      <w:r>
+        <w:t xml:space="preserve"> </w:t>
+      </w:r>
+      <w:r>
+        <w:t xml:space="preserve">Den </w:t>
+      </w:r>
+      <w:r>
+        <w:t>har</w:t>
+      </w:r>
+      <w:r>
+        <w:t xml:space="preserve"> også</w:t>
+      </w:r>
+      <w:r>
+        <w:t xml:space="preserve"> nøkkelordet</w:t>
+      </w:r>
+      <w:r>
+        <w:t xml:space="preserve"> final fordi fargen ikke endrer seg over tid.</w:t>
+      </w:r>
+    </w:p>
+    <w:p>
+      <w:pPr>
+        <w:pStyle w:val="Definition"/>
+      </w:pPr>
+    </w:p>
+    <w:p>
+      <w:pPr>
+        <w:pStyle w:val="Definition"/>
+      </w:pPr>
+      <w:proofErr w:type="spellStart"/>
+      <w:r>
+        <w:t>category</w:t>
+      </w:r>
+      <w:proofErr w:type="spellEnd"/>
+      <w:r>
+        <w:tab/>
+        <w:t>En variabel som representerer kategorien ti</w:t>
+      </w:r>
+      <w:r>
+        <w:t xml:space="preserve">l varen. Denne variabelen har datatypen Category, som er en egendefinert enum klasse for spesifiserte kategorier. Den </w:t>
+      </w:r>
+      <w:r>
+        <w:t>har også nøkkelordet final fordi kategorien ikke endrer seg over tid.</w:t>
+      </w:r>
+    </w:p>
+    <w:p>
+      <w:pPr>
+        <w:pStyle w:val="Definition"/>
+      </w:pPr>
+    </w:p>
+    <w:p>
+      <w:pPr>
+        <w:pStyle w:val="Definition"/>
+      </w:pPr>
+    </w:p>
+    <w:p>
+      <w:pPr>
+        <w:pStyle w:val="Heading3"/>
+      </w:pPr>
+      <w:r>
+        <w:t>Konstruktør</w:t>
+      </w:r>
+    </w:p>
+    <w:p>
+      <w:pPr>
         <w:pStyle w:val="BodyText"/>
       </w:pPr>
+      <w:r>
+        <w:t>Den første konstruktøren tar alle felt variablene i Item klassen som parameter for å konstruere et objekt med de gitte verdiene for hver variabel.</w:t>
+      </w:r>
+      <w:r>
+        <w:t xml:space="preserve"> Begge konstruktørene er pakke beskyttet, som vil si at kun klassene i samme pakke har tilgang til konstruktørene.</w:t>
+      </w:r>
+      <w:r>
+        <w:t xml:space="preserve"> Dette er videre diskutert i avsnittet om ItemBuilder klassen.</w:t>
+      </w:r>
+    </w:p>
+    <w:p>
+      <w:pPr>
+        <w:pStyle w:val="BodyText"/>
+      </w:pPr>
+      <w:r>
+        <w:t>Denne konstruktøren kaster også</w:t>
+      </w:r>
+      <w:r>
+        <w:t xml:space="preserve"> en NullPointerException hvis enten vare nummeret, fargen eller kategorien oppgitt er </w:t>
+      </w:r>
       <w:proofErr w:type="spellStart"/>
       <w:r>
+        <w:t>veriden</w:t>
+      </w:r>
+      <w:proofErr w:type="spellEnd"/>
+      <w:r>
+        <w:t xml:space="preserve"> </w:t>
+      </w:r>
+      <w:r>
+        <w:t>«</w:t>
+      </w:r>
+      <w:r>
+        <w:t>null</w:t>
+      </w:r>
+      <w:r>
+        <w:t>»</w:t>
+      </w:r>
+      <w:r>
+        <w:t>. Dette er e</w:t>
+      </w:r>
+      <w:r>
+        <w:t xml:space="preserve">t unntak som brukes når </w:t>
+      </w:r>
+      <w:r>
+        <w:t>man</w:t>
+      </w:r>
+      <w:r>
+        <w:t xml:space="preserve"> prøver å bruke et objekt som er </w:t>
+      </w:r>
+      <w:r>
+        <w:t>«</w:t>
+      </w:r>
+      <w:r>
+        <w:t>null</w:t>
+      </w:r>
+      <w:r>
+        <w:t>»</w:t>
+      </w:r>
+      <w:r>
+        <w:t>.</w:t>
+      </w:r>
+      <w:r>
+        <w:t xml:space="preserve"> Konstruktøren kaster derfor NullPointerException for å sikre at verdiene ikke kan være «null» for å unngå problemer som kan oppstå av det.</w:t>
+      </w:r>
+      <w:r>
+        <w:t xml:space="preserve"> De primitive datatypene kan ikke være null uansett, så disse sjekkes ikke. </w:t>
+      </w:r>
+      <w:r>
+        <w:t xml:space="preserve">I stedet blir variablene for pris og antall varer testet for om verdien er under 0, altså negativ. </w:t>
+      </w:r>
+      <w:r>
+        <w:t>Dette er fordi det ikke gir logisk mening å ha en negativ pris, eller negativ antall varer på lager.</w:t>
+      </w:r>
+      <w:r>
+        <w:t xml:space="preserve"> Legg merke til at vi tillater prisen til å være 0 her. Dette er fordi man kanskje har en gratis vare på lager</w:t>
+      </w:r>
+      <w:r>
+        <w:t>.</w:t>
+      </w:r>
+      <w:r>
+        <w:t xml:space="preserve"> </w:t>
+      </w:r>
+      <w:r>
+        <w:t>Variablene for vekt, lengde, høyde og bredde kan ikke være negativt eller 0. Dette er fordi det ikke gir logisk mening å tillate dette.</w:t>
+      </w:r>
+      <w:r>
+        <w:t xml:space="preserve"> Om dette skulle skje, blir en IllegalNumberException kastet.</w:t>
+      </w:r>
+      <w:r>
+        <w:t xml:space="preserve"> Dette er et egen definert unntak for når det er ulovlig tall som har blitt oppgitt.</w:t>
+      </w:r>
+      <w:r>
+        <w:t xml:space="preserve"> Testene for pris og antall varer kaster også IllegalNumberException hvis det blir oppgitt et negativ tall.</w:t>
+      </w:r>
+      <w:r>
+        <w:t xml:space="preserve"> Ellers hvis ingen unntak blir kastet, får alle felt variablene de spesifiserte verdiene som har blitt oppgitt, bortsett fra variabelen for rabatt (</w:t>
+      </w:r>
+      <w:proofErr w:type="spellStart"/>
+      <w:r>
+        <w:t>discount</w:t>
+      </w:r>
+      <w:proofErr w:type="spellEnd"/>
+      <w:r>
+        <w:t>). Dette er fordi det ikke gir logisk mening å kunne sette rabatt med engang, så derfor får denne variabelen verdien 0 ved konstruksjon.</w:t>
+      </w:r>
+    </w:p>
+    <w:p>
+      <w:pPr>
+        <w:pStyle w:val="BodyText"/>
+      </w:pPr>
+    </w:p>
+    <w:p>
+      <w:pPr>
+        <w:pStyle w:val="BodyText"/>
+      </w:pPr>
+      <w:r>
+        <w:t>Den andre konstruktøren tar en annen vare av klassen Item som parameter for å konstruere en dyp-kopi av den oppgitte varen.</w:t>
+      </w:r>
+      <w:r>
+        <w:t xml:space="preserve"> En dyp-kopi er en kopi av et objekt med </w:t>
+      </w:r>
+      <w:r>
+        <w:lastRenderedPageBreak/>
+        <w:t>de samme verdiene til de samme variablene, men ulik minneplassering.</w:t>
+      </w:r>
+      <w:r>
+        <w:t xml:space="preserve"> Dette betyr også at en «.</w:t>
+      </w:r>
+      <w:proofErr w:type="spellStart"/>
+      <w:r>
+        <w:t>equals</w:t>
+      </w:r>
+      <w:proofErr w:type="spellEnd"/>
+      <w:r>
+        <w:t>()» metode vil returnere falsk</w:t>
+      </w:r>
+      <w:r>
+        <w:t xml:space="preserve">. Med dyp-kopiering kan man ofte oppnå loose-coupling, fordi man ikke returnerer det originale objektet, men en kopi, sånn at ingen endringer på det kopierte objektet påvirker det </w:t>
+      </w:r>
+      <w:r>
+        <w:t>originale</w:t>
+      </w:r>
+      <w:r>
+        <w:t>.</w:t>
+      </w:r>
+    </w:p>
+    <w:p>
+      <w:pPr>
+        <w:pStyle w:val="BodyText"/>
+      </w:pPr>
+      <w:r>
+        <w:t>Denne konstruktøren sjekker om den gitte varen i parameteret er verdien «null» for å sikre at ingen feil kan komme av at den er null</w:t>
+      </w:r>
+      <w:r>
+        <w:t xml:space="preserve">. Ellers får alle variablene verdiene til den oppgitte varen sine verdier ved å bruke aksessor metodene til Item klassen. </w:t>
+      </w:r>
+      <w:r>
+        <w:t>Dette gjøres for alle variabler bortsett fra for variabelen for pris.</w:t>
+      </w:r>
+      <w:r>
+        <w:t xml:space="preserve"> Dette er fordi aksessor metoden for pris</w:t>
+      </w:r>
+      <w:r>
+        <w:t xml:space="preserve"> gjør en kalkulasjon med variabelen for rabatt, som hadde ført til dobbel rabatt til det dyp-kopierte varen.</w:t>
+      </w:r>
+    </w:p>
+    <w:p>
+      <w:pPr>
+        <w:pStyle w:val="BodyText"/>
+      </w:pPr>
+    </w:p>
+    <w:p>
+      <w:pPr>
+        <w:pStyle w:val="Heading3"/>
+      </w:pPr>
+      <w:r>
+        <w:t>Metoder</w:t>
+      </w:r>
+    </w:p>
+    <w:p>
+      <w:pPr>
+        <w:pStyle w:val="BodyText"/>
+      </w:pPr>
+      <w:r>
+        <w:t>Item klassen har aksessor metoder for alle felt variabler.</w:t>
+      </w:r>
+      <w:r>
+        <w:t xml:space="preserve"> </w:t>
+      </w:r>
+      <w:r>
+        <w:t xml:space="preserve">Dette er fordi man skal kunne </w:t>
+      </w:r>
+      <w:r>
+        <w:t xml:space="preserve">hente </w:t>
+      </w:r>
+      <w:r>
+        <w:t>all in</w:t>
+      </w:r>
+      <w:r>
+        <w:t>formasjon om en vare for videre bruk.</w:t>
+      </w:r>
+      <w:r>
+        <w:t xml:space="preserve"> Alle aksessor metodene er enkle metoder som returnerer verdien til den spesifiserte variabelen, bortsett fra aksessor metoden for pris.</w:t>
+      </w:r>
+      <w:r>
+        <w:t xml:space="preserve"> Denne metoden tar til seg verdien for rabatt for å kalkulere den totale prisen til varen. </w:t>
+      </w:r>
+      <w:r>
+        <w:t>Den enkle formelen er</w:t>
+      </w:r>
+      <w:r>
+        <w:t xml:space="preserve"> (prisen * (1 – (rabatt / 100)))</w:t>
+      </w:r>
+      <w:r>
+        <w:t>.</w:t>
+      </w:r>
+      <w:r>
+        <w:t xml:space="preserve"> Resultatet vil bli den total prisen så lenge rabatt er et tall mellom 0 og 100</w:t>
+      </w:r>
+      <w:r>
+        <w:t>, og pris er positiv.</w:t>
+      </w:r>
+      <w:r>
+        <w:t xml:space="preserve"> Siden rabatt er av datatypen double, og pris er av datatypen int, så blir resultatet rundet ned</w:t>
+      </w:r>
+      <w:r>
+        <w:t>.</w:t>
+      </w:r>
+    </w:p>
+    <w:p>
+      <w:pPr>
+        <w:pStyle w:val="BodyText"/>
+      </w:pPr>
+      <w:r>
+        <w:t>Klassen har definert noen mutator metoder.</w:t>
+      </w:r>
+      <w:r>
+        <w:t xml:space="preserve"> Alle felt variablene som ikke har nøkkelordet «final» </w:t>
+      </w:r>
+      <w:r>
+        <w:t>har en mutator metode, fordi disse har blitt bestemt at de skal kunne endres.</w:t>
+      </w:r>
+      <w:r>
+        <w:t xml:space="preserve"> Det eksisterer mutator metoder for beskrivelse, </w:t>
+      </w:r>
+      <w:r>
+        <w:t xml:space="preserve">pris, rabatt og antall varer på lager. </w:t>
+      </w:r>
+      <w:r>
+        <w:t>Mutator metoden</w:t>
+      </w:r>
+      <w:r>
+        <w:t>e</w:t>
+      </w:r>
+      <w:r>
+        <w:t xml:space="preserve"> for pris</w:t>
+      </w:r>
+      <w:r>
+        <w:t xml:space="preserve">, </w:t>
+      </w:r>
+      <w:r>
+        <w:t xml:space="preserve">antall varer på lager </w:t>
+      </w:r>
+      <w:r>
+        <w:t xml:space="preserve">og rabatt </w:t>
+      </w:r>
+      <w:r>
+        <w:t>sjekker om de</w:t>
+      </w:r>
+      <w:r>
+        <w:t>t</w:t>
+      </w:r>
+      <w:r>
+        <w:t xml:space="preserve"> </w:t>
+      </w:r>
+      <w:r>
+        <w:t>oppgitte</w:t>
+      </w:r>
+      <w:r>
+        <w:t xml:space="preserve"> </w:t>
+      </w:r>
+      <w:r>
+        <w:t>antallet</w:t>
+      </w:r>
+      <w:r>
+        <w:t xml:space="preserve"> er negativ</w:t>
+      </w:r>
+      <w:r>
+        <w:t xml:space="preserve">. Hvis den er </w:t>
+      </w:r>
+      <w:r>
+        <w:t>negativ</w:t>
+      </w:r>
+      <w:r>
+        <w:t xml:space="preserve"> blir IllegalNumberExce</w:t>
+      </w:r>
+      <w:r>
         <w:t>p</w:t>
       </w:r>
       <w:r>
-        <w:t>rice</w:t>
+        <w:t>tion kastet.</w:t>
+      </w:r>
+      <w:r>
+        <w:t xml:space="preserve"> I tillegg så sjekker mutator metoden for rab</w:t>
+      </w:r>
+      <w:r>
+        <w:t>att om den oppgitte verdien er over 100.</w:t>
+      </w:r>
+      <w:r>
+        <w:t xml:space="preserve"> Mutator metoden for beskrivels</w:t>
+      </w:r>
+      <w:r>
+        <w:t>e sjekker om den oppgitte strenger er verdien null. Hvis den er null blir ikke NullPointerException kastet. I stedet får beskrivelsen verdien til en tom streng.</w:t>
+      </w:r>
+    </w:p>
+    <w:p>
+      <w:pPr>
+        <w:pStyle w:val="BodyText"/>
+      </w:pPr>
+      <w:r>
+        <w:t xml:space="preserve">En </w:t>
+      </w:r>
+      <w:proofErr w:type="spellStart"/>
+      <w:r>
+        <w:t>toString</w:t>
       </w:r>
       <w:proofErr w:type="spellEnd"/>
       <w:r>
-        <w:tab/>
-      </w:r>
-      <w:r>
-        <w:tab/>
-      </w:r>
-      <w:r>
-        <w:tab/>
-        <w:t xml:space="preserve">    </w:t>
-      </w:r>
+        <w:t xml:space="preserve">() metode er også definert for å kunne lett skrive ut informasjon om hele vare objektet. </w:t>
+      </w:r>
+      <w:r>
+        <w:t xml:space="preserve">Denne overskriver den vanlige </w:t>
+      </w:r>
+      <w:proofErr w:type="spellStart"/>
+      <w:r>
+        <w:t>toString</w:t>
+      </w:r>
+      <w:proofErr w:type="spellEnd"/>
+      <w:r>
+        <w:t>() metoden.</w:t>
+      </w:r>
+      <w:r>
+        <w:t xml:space="preserve"> Alle metodene har en oppgave og relevante navn for å oppnå høy cohesion.</w:t>
+      </w:r>
+    </w:p>
+    <w:p>
+      <w:pPr>
+        <w:pStyle w:val="BodyText"/>
+      </w:pPr>
+    </w:p>
+    <w:p>
+      <w:pPr>
+        <w:pStyle w:val="BodyText"/>
+      </w:pPr>
+    </w:p>
+    <w:p>
+      <w:pPr>
+        <w:pStyle w:val="BodyText"/>
+      </w:pPr>
+    </w:p>
+    <w:p>
+      <w:pPr>
+        <w:pStyle w:val="BodyText"/>
+      </w:pPr>
+    </w:p>
+    <w:p>
+      <w:pPr>
+        <w:pStyle w:val="BodyText"/>
+      </w:pPr>
+    </w:p>
+    <w:p>
+      <w:pPr>
+        <w:pStyle w:val="BodyText"/>
+      </w:pPr>
+    </w:p>
+    <w:p>
+      <w:pPr>
+        <w:pStyle w:val="BodyText"/>
+      </w:pPr>
+    </w:p>
+    <w:p>
+      <w:pPr>
+        <w:pStyle w:val="BodyText"/>
+      </w:pPr>
+    </w:p>
+    <w:p>
+      <w:pPr>
+        <w:pStyle w:val="BodyText"/>
+      </w:pPr>
+    </w:p>
+    <w:p>
+      <w:pPr>
+        <w:pStyle w:val="BodyText"/>
+      </w:pPr>
+    </w:p>
+    <w:p>
+      <w:pPr>
+        <w:pStyle w:val="BodyText"/>
+      </w:pPr>
+    </w:p>
+    <w:p>
+      <w:pPr>
+        <w:pStyle w:val="BodyText"/>
+      </w:pPr>
+    </w:p>
+    <w:p>
+      <w:pPr>
+        <w:pStyle w:val="BodyText"/>
+      </w:pPr>
+    </w:p>
+    <w:p>
+      <w:pPr>
+        <w:pStyle w:val="BodyText"/>
+      </w:pPr>
+    </w:p>
+    <w:p>
+      <w:pPr>
+        <w:pStyle w:val="Heading3"/>
+      </w:pPr>
+      <w:r>
+        <w:lastRenderedPageBreak/>
+        <w:t>Refaktorering</w:t>
+      </w:r>
+    </w:p>
+    <w:p>
+      <w:pPr>
+        <w:pStyle w:val="Definition"/>
+      </w:pPr>
+    </w:p>
+    <w:p>
+      <w:pPr>
+        <w:pStyle w:val="Definition"/>
+        <w:ind w:left="0" w:firstLine="0"/>
+      </w:pPr>
+    </w:p>
+    <w:p>
+      <w:pPr>
+        <w:pStyle w:val="BodyText"/>
+      </w:pPr>
     </w:p>
     <w:p>
       <w:pPr>
@@ -6180,9 +7465,8 @@
         <w:rPr>
           <w:noProof/>
         </w:rPr>
-        <w:lastRenderedPageBreak/>
         <w:drawing>
-          <wp:inline distT="0" distB="0" distL="0" distR="0" wp14:anchorId="1C13A445" wp14:editId="3891A609">
+          <wp:inline distT="0" distB="0" distL="0" distR="0" wp14:anchorId="4395C588" wp14:editId="63C7C6D9">
             <wp:extent cx="4229100" cy="2854365"/>
             <wp:effectExtent l="0" t="0" r="0" b="3175"/>
             <wp:docPr id="3" name="Picture 3" descr="A screenshot of a computer&#10;&#10;Description automatically generated with medium confidence"/>
@@ -6236,6 +7520,76 @@
         <w:pStyle w:val="BodyText"/>
       </w:pPr>
       <w:r>
+        <w:rPr>
+          <w:noProof/>
+        </w:rPr>
+        <w:drawing>
+          <wp:anchor distT="0" distB="0" distL="114300" distR="114300" simplePos="0" relativeHeight="251658240" behindDoc="0" locked="0" layoutInCell="1" allowOverlap="1" wp14:anchorId="2F1E2DB1" wp14:editId="11EADBEC">
+            <wp:simplePos x="0" y="0"/>
+            <wp:positionH relativeFrom="margin">
+              <wp:align>right</wp:align>
+            </wp:positionH>
+            <wp:positionV relativeFrom="paragraph">
+              <wp:posOffset>59055</wp:posOffset>
+            </wp:positionV>
+            <wp:extent cx="1630735" cy="3286125"/>
+            <wp:effectExtent l="0" t="0" r="7620" b="0"/>
+            <wp:wrapSquare wrapText="bothSides"/>
+            <wp:docPr id="5" name="Picture 5" descr="A screenshot of a computer&#10;&#10;Description automatically generated with medium confidence"/>
+            <wp:cNvGraphicFramePr>
+              <a:graphicFrameLocks xmlns:a="http://schemas.openxmlformats.org/drawingml/2006/main" noChangeAspect="1"/>
+            </wp:cNvGraphicFramePr>
+            <a:graphic xmlns:a="http://schemas.openxmlformats.org/drawingml/2006/main">
+              <a:graphicData uri="http://schemas.openxmlformats.org/drawingml/2006/picture">
+                <pic:pic xmlns:pic="http://schemas.openxmlformats.org/drawingml/2006/picture">
+                  <pic:nvPicPr>
+                    <pic:cNvPr id="5" name="Picture 5" descr="A screenshot of a computer&#10;&#10;Description automatically generated with medium confidence"/>
+                    <pic:cNvPicPr>
+                      <a:picLocks noChangeAspect="1" noChangeArrowheads="1"/>
+                    </pic:cNvPicPr>
+                  </pic:nvPicPr>
+                  <pic:blipFill>
+                    <a:blip r:embed="rId13">
+                      <a:extLst>
+                        <a:ext uri="{28A0092B-C50C-407E-A947-70E740481C1C}">
+                          <a14:useLocalDpi xmlns:a14="http://schemas.microsoft.com/office/drawing/2010/main" val="0"/>
+                        </a:ext>
+                      </a:extLst>
+                    </a:blip>
+                    <a:srcRect/>
+                    <a:stretch>
+                      <a:fillRect/>
+                    </a:stretch>
+                  </pic:blipFill>
+                  <pic:spPr bwMode="auto">
+                    <a:xfrm>
+                      <a:off x="0" y="0"/>
+                      <a:ext cx="1630735" cy="3286125"/>
+                    </a:xfrm>
+                    <a:prstGeom prst="rect">
+                      <a:avLst/>
+                    </a:prstGeom>
+                    <a:noFill/>
+                    <a:ln>
+                      <a:noFill/>
+                    </a:ln>
+                  </pic:spPr>
+                </pic:pic>
+              </a:graphicData>
+            </a:graphic>
+            <wp14:sizeRelH relativeFrom="page">
+              <wp14:pctWidth>0</wp14:pctWidth>
+            </wp14:sizeRelH>
+            <wp14:sizeRelV relativeFrom="page">
+              <wp14:pctHeight>0</wp14:pctHeight>
+            </wp14:sizeRelV>
+          </wp:anchor>
+        </w:drawing>
+      </w:r>
+      <w:r>
+        <w:t xml:space="preserve">Vedlegget over viser første utkast av applikasjonen etter første iterasjon av oppgaven. </w:t>
+      </w:r>
+      <w:r>
         <w:t>Her ser vi at «Item» klassen har blitt definert med felt variablene som ble spesifisert av oppgaven, med relevante mutator og aksessor metoder. Det ble bestemt at variablene for forklaring (</w:t>
       </w:r>
       <w:proofErr w:type="spellStart"/>
@@ -6274,6 +7628,1278 @@
         <w:pStyle w:val="BodyText"/>
       </w:pPr>
     </w:p>
+    <w:p>
+      <w:pPr>
+        <w:pStyle w:val="BodyText"/>
+      </w:pPr>
+      <w:r>
+        <w:t>Vedlegget ved siden av viser siste utkast av Item klassen.</w:t>
+      </w:r>
+      <w:r>
+        <w:t xml:space="preserve"> </w:t>
+      </w:r>
+      <w:r>
+        <w:t>Forskjeller mellom første og siste versjon er blant annet ekstra konstruktøren for dyp-kopiering.</w:t>
+      </w:r>
+      <w:r>
+        <w:t xml:space="preserve"> Det har også blitt lagt til en ny felt variabel for rabatt.</w:t>
+      </w:r>
+    </w:p>
+    <w:p>
+      <w:pPr>
+        <w:pStyle w:val="BodyText"/>
+      </w:pPr>
+    </w:p>
+    <w:p>
+      <w:pPr>
+        <w:pStyle w:val="BodyText"/>
+      </w:pPr>
+    </w:p>
+    <w:p>
+      <w:pPr>
+        <w:pStyle w:val="Heading2"/>
+      </w:pPr>
+      <w:r>
+        <w:t>ItemBuilder</w:t>
+      </w:r>
+    </w:p>
+    <w:p>
+      <w:pPr>
+        <w:pStyle w:val="BodyText"/>
+      </w:pPr>
+      <w:r>
+        <w:t>ItemBuilder klassen skal representere noe som «bygger» objekter av Item klassen.</w:t>
+      </w:r>
+      <w:r>
+        <w:t xml:space="preserve"> Denne klassen oppnår dette ved å bruke </w:t>
+      </w:r>
+      <w:proofErr w:type="spellStart"/>
+      <w:r>
+        <w:t>builder</w:t>
+      </w:r>
+      <w:proofErr w:type="spellEnd"/>
+      <w:r>
+        <w:t xml:space="preserve"> design mønsteret</w:t>
+      </w:r>
+      <w:r>
+        <w:t xml:space="preserve">. Dette er fordi Item klassen har mange parametere, i tillegg til at ikke alle parametere trenger å bli definert, som er gode grunner for å bruke </w:t>
+      </w:r>
+      <w:proofErr w:type="spellStart"/>
+      <w:r>
+        <w:t>builder</w:t>
+      </w:r>
+      <w:proofErr w:type="spellEnd"/>
+      <w:r>
+        <w:t xml:space="preserve"> </w:t>
+      </w:r>
+      <w:proofErr w:type="spellStart"/>
+      <w:r>
+        <w:t>desing</w:t>
+      </w:r>
+      <w:proofErr w:type="spellEnd"/>
+      <w:r>
+        <w:t xml:space="preserve"> mønsteret.</w:t>
+      </w:r>
+      <w:r>
+        <w:t xml:space="preserve"> I tillegg er ItemBuilder klassen og Item klassen i samme modul, og de </w:t>
+      </w:r>
+      <w:proofErr w:type="spellStart"/>
+      <w:r>
+        <w:t>enesete</w:t>
+      </w:r>
+      <w:proofErr w:type="spellEnd"/>
+      <w:r>
+        <w:t xml:space="preserve"> i den modulen, som betyr at </w:t>
+      </w:r>
+      <w:r>
+        <w:lastRenderedPageBreak/>
+        <w:t xml:space="preserve">ItemBuilder klassen er den eneste klassen som har tilgang til Item klassen sine konstruktører. </w:t>
+      </w:r>
+      <w:r>
+        <w:t>Dette betyr at man må bruke ItemBuilder klassen hvis en klasse fra en annen modul ønsker å lage nye Item objekter.</w:t>
+      </w:r>
+      <w:r>
+        <w:t xml:space="preserve"> Dette fører til loose-coupling mellom Item klassen og alle andre klasser, men </w:t>
+      </w:r>
+      <w:proofErr w:type="spellStart"/>
+      <w:r>
+        <w:t>tight-coupling</w:t>
+      </w:r>
+      <w:proofErr w:type="spellEnd"/>
+      <w:r>
+        <w:t xml:space="preserve"> mellom ItemBuilder og Item klassen.</w:t>
+      </w:r>
+    </w:p>
+    <w:p>
+      <w:pPr>
+        <w:pStyle w:val="Heading3"/>
+      </w:pPr>
+      <w:r>
+        <w:t>Felt variabler</w:t>
+      </w:r>
+    </w:p>
+    <w:p>
+      <w:pPr>
+        <w:pStyle w:val="BodyText"/>
+      </w:pPr>
+      <w:r>
+        <w:t>Alle definerte felt variabler er private for at man ikke skal kunne endre på variablene etter konstruksjon av objektet, med mindre man bruker de eksisterende mutator metodene.</w:t>
+      </w:r>
+      <w:r>
+        <w:t xml:space="preserve"> Dette gjøres for å oppnå loose-coupling.</w:t>
+      </w:r>
+      <w:r>
+        <w:t xml:space="preserve"> De </w:t>
+      </w:r>
+      <w:r>
+        <w:t>må</w:t>
+      </w:r>
+      <w:r>
+        <w:t xml:space="preserve"> også </w:t>
+      </w:r>
+      <w:r>
+        <w:t xml:space="preserve">være </w:t>
+      </w:r>
+      <w:r>
+        <w:t>identiske til felt variablene i Item klassen.</w:t>
+      </w:r>
+      <w:r>
+        <w:t xml:space="preserve"> Her har vi ingen variabler med nøkkelordet final fordi </w:t>
+      </w:r>
+      <w:proofErr w:type="spellStart"/>
+      <w:r>
+        <w:t>builder</w:t>
+      </w:r>
+      <w:proofErr w:type="spellEnd"/>
+      <w:r>
+        <w:t xml:space="preserve"> design mønsteret krever at alle variablene skal kunne endres mens Item objektet lages.</w:t>
+      </w:r>
+    </w:p>
+    <w:p>
+      <w:pPr>
+        <w:pStyle w:val="Heading3"/>
+      </w:pPr>
+      <w:r>
+        <w:t>Metoder</w:t>
+      </w:r>
+    </w:p>
+    <w:p>
+      <w:pPr>
+        <w:pStyle w:val="BodyText"/>
+      </w:pPr>
+      <w:r>
+        <w:t xml:space="preserve">Det må finnes en mutator metode for alle felt variabler som skal føres inn i parameteret til Item </w:t>
+      </w:r>
+      <w:r>
+        <w:t>konstruktøren</w:t>
+      </w:r>
+      <w:r>
+        <w:t xml:space="preserve"> </w:t>
+      </w:r>
+      <w:r>
+        <w:t>ifølge</w:t>
+      </w:r>
+      <w:r>
+        <w:t xml:space="preserve"> </w:t>
+      </w:r>
+      <w:proofErr w:type="spellStart"/>
+      <w:r>
+        <w:t>builder</w:t>
+      </w:r>
+      <w:proofErr w:type="spellEnd"/>
+      <w:r>
+        <w:t xml:space="preserve"> design mønsteret.</w:t>
+      </w:r>
+      <w:r>
+        <w:t xml:space="preserve"> Hver mutator metode har også identiske tester for å kaste unntak for de forskjellige variablene som Item klassen også utfører.</w:t>
+      </w:r>
+      <w:r>
+        <w:t xml:space="preserve"> Når alle variabler har blitt spesifisert med mutator metodene kan </w:t>
+      </w:r>
+      <w:proofErr w:type="spellStart"/>
+      <w:r>
+        <w:t>build</w:t>
+      </w:r>
+      <w:proofErr w:type="spellEnd"/>
+      <w:r>
+        <w:t>() metoden kalles for å konstruere Item objektet.</w:t>
+      </w:r>
+      <w:r>
+        <w:t xml:space="preserve"> Denne metoden kaller alle mutator metodene i klassen for å verifisere at alle variablene har de verdiene de skal ha</w:t>
+      </w:r>
+      <w:r>
+        <w:t>. Et unntak blir kastet om en obligatorisk variabel ikke har fått en gyldig verdi.</w:t>
+      </w:r>
+      <w:r>
+        <w:t xml:space="preserve"> Denne klassen tilbyr også bruk av Item sin dyp-kopi konstruktør med den statiske metoden </w:t>
+      </w:r>
+      <w:proofErr w:type="spellStart"/>
+      <w:r>
+        <w:t>deepCopy</w:t>
+      </w:r>
+      <w:proofErr w:type="spellEnd"/>
+      <w:r>
+        <w:t>().</w:t>
+      </w:r>
+      <w:r>
+        <w:t xml:space="preserve"> </w:t>
+      </w:r>
+      <w:r>
+        <w:t>Alle metodene har en oppgave og relevante navn for å oppnå høy cohesion.</w:t>
+      </w:r>
+    </w:p>
+    <w:p>
+      <w:pPr>
+        <w:pStyle w:val="BodyText"/>
+      </w:pPr>
+    </w:p>
+    <w:p>
+      <w:pPr>
+        <w:pStyle w:val="Heading2"/>
+      </w:pPr>
+      <w:r>
+        <w:t>ItemRegister</w:t>
+      </w:r>
+    </w:p>
+    <w:p>
+      <w:pPr>
+        <w:pStyle w:val="BodyText"/>
+      </w:pPr>
+      <w:r>
+        <w:t>ItemRegister klassen skal representere et virkelig-verden register som inneholder en eller flere objekter av Item klassen.</w:t>
+      </w:r>
+      <w:r>
+        <w:t xml:space="preserve"> Registeret tilbyr enkle metoder for modifisering av Item objektene registrert i registeret.</w:t>
+      </w:r>
+      <w:r>
+        <w:t xml:space="preserve"> Begrensninger ved registeret er blant annet at det ikke skal kunne finnes </w:t>
+      </w:r>
+      <w:r>
+        <w:t>dupli</w:t>
+      </w:r>
+      <w:r>
+        <w:t>serte</w:t>
+      </w:r>
+      <w:r>
+        <w:t xml:space="preserve"> vare nummere</w:t>
+      </w:r>
+      <w:r>
+        <w:t>, som også ignorer små og store bokstaver</w:t>
+      </w:r>
+      <w:r>
+        <w:t>.</w:t>
+      </w:r>
+      <w:r>
+        <w:t xml:space="preserve"> I tillegg skal det ikke være mulig å endre på noen av varene sine verdier uten å bruke registeret sine metoder.</w:t>
+      </w:r>
+    </w:p>
+    <w:p>
+      <w:pPr>
+        <w:pStyle w:val="Heading3"/>
+      </w:pPr>
+      <w:r>
+        <w:t>Felt variabler</w:t>
+      </w:r>
+    </w:p>
+    <w:p>
+      <w:pPr>
+        <w:pStyle w:val="BodyText"/>
+      </w:pPr>
+      <w:r>
+        <w:t xml:space="preserve">Det eneste felt variabelen i ItemRegister klassen er variabelen itemList. </w:t>
+      </w:r>
+      <w:r>
+        <w:t xml:space="preserve">Denne variabelen er av datatypen List, som er en klasse fra </w:t>
+      </w:r>
+      <w:proofErr w:type="spellStart"/>
+      <w:r>
+        <w:t>java.util</w:t>
+      </w:r>
+      <w:proofErr w:type="spellEnd"/>
+      <w:r>
+        <w:t xml:space="preserve"> modulen</w:t>
+      </w:r>
+      <w:r>
+        <w:t xml:space="preserve">. </w:t>
+      </w:r>
+      <w:r>
+        <w:t xml:space="preserve">List er en grensesnitt klasse som en rekke «liste» klasser </w:t>
+      </w:r>
+      <w:r>
+        <w:t>implementerer</w:t>
+      </w:r>
+      <w:r>
+        <w:t>, og brukes for å ha en samling av et spesifisert objekt</w:t>
+      </w:r>
+      <w:r>
+        <w:t>. Variabelen har også nøkkelordet «final» som betyr at den kan kun initialiseres en gang, og er også private for å oppnå loose-coupling.</w:t>
+      </w:r>
+    </w:p>
+    <w:p>
+      <w:pPr>
+        <w:pStyle w:val="Heading3"/>
+      </w:pPr>
+      <w:r>
+        <w:t>Konstruktør</w:t>
+      </w:r>
+    </w:p>
+    <w:p>
+      <w:pPr>
+        <w:pStyle w:val="BodyText"/>
+      </w:pPr>
+      <w:r>
+        <w:t xml:space="preserve">Konstruktøren i ItemRegister klassen er relativt enkel, den </w:t>
+      </w:r>
+      <w:r>
+        <w:t>inneholder</w:t>
+      </w:r>
+      <w:r>
+        <w:t xml:space="preserve"> kun en operasjon.</w:t>
+      </w:r>
+      <w:r>
+        <w:t xml:space="preserve"> Her blir </w:t>
+      </w:r>
+      <w:r>
+        <w:t xml:space="preserve">itemList variabelen initialisert og bruker klassen </w:t>
+      </w:r>
+      <w:proofErr w:type="spellStart"/>
+      <w:r>
+        <w:t>ArrayList</w:t>
+      </w:r>
+      <w:proofErr w:type="spellEnd"/>
+      <w:r>
+        <w:t xml:space="preserve">, som er en klasse som implementerer List klassen. </w:t>
+      </w:r>
+      <w:proofErr w:type="spellStart"/>
+      <w:r>
+        <w:t>ArrayList</w:t>
+      </w:r>
+      <w:proofErr w:type="spellEnd"/>
+      <w:r>
+        <w:t xml:space="preserve"> er en liste med enkle metoder for å legge til og hente ut objekter</w:t>
+      </w:r>
+      <w:r>
+        <w:t xml:space="preserve"> i listen.</w:t>
+      </w:r>
+      <w:r>
+        <w:t xml:space="preserve"> Dette skal brukes videre for å kunne iterere gjennom listen, og utføre </w:t>
+      </w:r>
+      <w:r>
+        <w:t>spesifikke</w:t>
+      </w:r>
+      <w:r>
+        <w:t xml:space="preserve"> operasjoner.</w:t>
+      </w:r>
+    </w:p>
+    <w:p>
+      <w:pPr>
+        <w:pStyle w:val="Heading3"/>
+      </w:pPr>
+      <w:r>
+        <w:t>Metoder</w:t>
+      </w:r>
+    </w:p>
+    <w:p>
+      <w:pPr>
+        <w:pStyle w:val="BodyText"/>
+      </w:pPr>
+      <w:r>
+        <w:t>Alle metodene har en oppgave og relevante navn for å oppnå høy cohesion.</w:t>
+      </w:r>
+      <w:r>
+        <w:t xml:space="preserve"> I tillegg blir unntak kastet for å sikre at gyldig verdier er det som innføres i registeret for å unngå mulige problemer som kan oppstå av det.</w:t>
+      </w:r>
+      <w:r>
+        <w:t xml:space="preserve"> Metodene som er implementert er først og fremst oppgaven sine minimums krav for hva registeret skal kunne utføre.</w:t>
+      </w:r>
+      <w:r>
+        <w:t xml:space="preserve"> I tillegg har det blitt implementert ekstra metoder som gir logisk mening for et slikt register.</w:t>
+      </w:r>
+      <w:r>
+        <w:t xml:space="preserve"> For metoder som tar inn varer som parameter må det gjøres en iterasjon gjennom vare </w:t>
+      </w:r>
+      <w:r>
+        <w:lastRenderedPageBreak/>
+        <w:t xml:space="preserve">listen med </w:t>
+      </w:r>
+      <w:proofErr w:type="spellStart"/>
+      <w:r>
+        <w:t>stream</w:t>
+      </w:r>
+      <w:proofErr w:type="spellEnd"/>
+      <w:r>
+        <w:t xml:space="preserve">. </w:t>
+      </w:r>
+      <w:r>
+        <w:t xml:space="preserve">Denne iterasjonen sammenligner varen som er gitt sitt vare nummer med vare nummerere som er registrert for å finne varen i registeret. </w:t>
+      </w:r>
+      <w:r>
+        <w:t>Dette må gjøres fordi alle metoder som returnerer en vare eller en liste med varer er dyp-kopiert for å oppnå loose-coupling, men betyr også at en enkel «.</w:t>
+      </w:r>
+      <w:proofErr w:type="spellStart"/>
+      <w:r>
+        <w:t>equals</w:t>
+      </w:r>
+      <w:proofErr w:type="spellEnd"/>
+      <w:r>
+        <w:t>()» metode ikke kan brukes.</w:t>
+      </w:r>
+      <w:r>
+        <w:t xml:space="preserve"> Det er brukt funksjonell programmering i nesten alle metodene.</w:t>
+      </w:r>
+      <w:r>
+        <w:t xml:space="preserve"> </w:t>
+      </w:r>
+      <w:proofErr w:type="spellStart"/>
+      <w:r>
+        <w:t>toString</w:t>
+      </w:r>
+      <w:proofErr w:type="spellEnd"/>
+      <w:r>
+        <w:t>() metoden som overskrives i denne klassen kan brukes til å få en streng som inneholder alle varene.</w:t>
+      </w:r>
+    </w:p>
+    <w:p>
+      <w:pPr>
+        <w:pStyle w:val="Heading4"/>
+      </w:pPr>
+      <w:proofErr w:type="spellStart"/>
+      <w:r>
+        <w:t>addItem</w:t>
+      </w:r>
+      <w:proofErr w:type="spellEnd"/>
+      <w:r>
+        <w:t>()</w:t>
+      </w:r>
+    </w:p>
+    <w:p>
+      <w:r>
+        <w:t>Denne metoden tar inn et Item objekt som parameter, og oppgaven er å legge objektet til i registeret.</w:t>
+      </w:r>
+      <w:r>
+        <w:t xml:space="preserve"> Dette oppnår den ved å </w:t>
+      </w:r>
+      <w:r>
+        <w:t xml:space="preserve">bruke </w:t>
+      </w:r>
+      <w:r>
+        <w:t>«</w:t>
+      </w:r>
+      <w:r>
+        <w:t>.</w:t>
+      </w:r>
+      <w:proofErr w:type="spellStart"/>
+      <w:r>
+        <w:t>add</w:t>
+      </w:r>
+      <w:proofErr w:type="spellEnd"/>
+      <w:r>
+        <w:t>()</w:t>
+      </w:r>
+      <w:r>
+        <w:t>»</w:t>
+      </w:r>
+      <w:r>
+        <w:t xml:space="preserve"> metoden av List klassen.</w:t>
+      </w:r>
+      <w:r>
+        <w:t xml:space="preserve"> Før dette kan skje </w:t>
+      </w:r>
+      <w:r>
+        <w:t xml:space="preserve">må metoden sjekke at varen som skal legges til ikke har et vare nummer som allerede eksisterer i registeret. Hvis dette er tilfellet, blir </w:t>
+      </w:r>
+      <w:proofErr w:type="spellStart"/>
+      <w:r>
+        <w:t>IllegalArgumentException</w:t>
+      </w:r>
+      <w:proofErr w:type="spellEnd"/>
+      <w:r>
+        <w:t xml:space="preserve"> </w:t>
+      </w:r>
+      <w:r>
+        <w:t>unntaket</w:t>
+      </w:r>
+      <w:r>
+        <w:t xml:space="preserve"> kastet.</w:t>
+      </w:r>
+      <w:r>
+        <w:t xml:space="preserve"> Dette unntaket brukes for når argumenter som tilføres ikke er gyldig.</w:t>
+      </w:r>
+    </w:p>
+    <w:p>
+      <w:r>
+        <w:t>NullPointerException blir også kastet dersom varen som spesifiseres er verdien null.</w:t>
+      </w:r>
+      <w:r>
+        <w:t xml:space="preserve"> Metoden for å sjekke at vare nummeret ikke eksisterer fra før av bruker </w:t>
+      </w:r>
+      <w:proofErr w:type="spellStart"/>
+      <w:r>
+        <w:t>stream</w:t>
+      </w:r>
+      <w:proofErr w:type="spellEnd"/>
+      <w:r>
+        <w:t xml:space="preserve"> for å iterere gjennom listen</w:t>
+      </w:r>
+      <w:r>
+        <w:t>.</w:t>
+      </w:r>
+    </w:p>
+    <w:p>
+      <w:pPr>
+        <w:pStyle w:val="Heading4"/>
+      </w:pPr>
+      <w:proofErr w:type="spellStart"/>
+      <w:r>
+        <w:t>searchByItemNumber</w:t>
+      </w:r>
+      <w:proofErr w:type="spellEnd"/>
+      <w:r>
+        <w:t>()</w:t>
+      </w:r>
+    </w:p>
+    <w:p>
+      <w:r>
+        <w:t>Denne metoden</w:t>
+      </w:r>
+      <w:r>
+        <w:t xml:space="preserve"> brukes for å søke etter en vare ved å ta inn et vare nummer som parameter. </w:t>
+      </w:r>
+      <w:r>
+        <w:t xml:space="preserve">Metoden tar det spesifiserte vare nummeret og sammenligner det med alle vare nummeret som er i listen ved å bruke </w:t>
+      </w:r>
+      <w:proofErr w:type="spellStart"/>
+      <w:r>
+        <w:t>stream</w:t>
+      </w:r>
+      <w:proofErr w:type="spellEnd"/>
+      <w:r>
+        <w:t>. Om en vare med lik vare nummer blir funnet, blir det returnert en dyp-kopi av varen</w:t>
+      </w:r>
+      <w:r>
+        <w:t>. Dette fører til loose-coupling</w:t>
+      </w:r>
+      <w:r>
+        <w:t>.</w:t>
+      </w:r>
+      <w:r>
+        <w:t xml:space="preserve"> Ellers blir det returnert verdien null. </w:t>
+      </w:r>
+      <w:r>
+        <w:t>Metoden kaster også NullPointerException hvis den spesifiserte strengen er null</w:t>
+      </w:r>
+      <w:r>
+        <w:t>.</w:t>
+      </w:r>
+    </w:p>
+    <w:p>
+      <w:pPr>
+        <w:pStyle w:val="Heading4"/>
+      </w:pPr>
+      <w:proofErr w:type="spellStart"/>
+      <w:r>
+        <w:t>searchByDesc</w:t>
+      </w:r>
+      <w:proofErr w:type="spellEnd"/>
+      <w:r>
+        <w:t>()</w:t>
+      </w:r>
+    </w:p>
+    <w:p>
+      <w:r>
+        <w:t>Denne metoden brukes for å søke etter vare</w:t>
+      </w:r>
+      <w:r>
+        <w:t>r</w:t>
+      </w:r>
+      <w:r>
+        <w:t xml:space="preserve"> </w:t>
+      </w:r>
+      <w:r>
+        <w:t xml:space="preserve">som har den spesifiserte </w:t>
+      </w:r>
+      <w:r>
+        <w:t>beskrivelse</w:t>
+      </w:r>
+      <w:r>
+        <w:t>n</w:t>
+      </w:r>
+      <w:r>
+        <w:t xml:space="preserve"> som</w:t>
+      </w:r>
+      <w:r>
+        <w:t xml:space="preserve"> blir gitt i</w:t>
+      </w:r>
+      <w:r>
+        <w:t xml:space="preserve"> parameter</w:t>
+      </w:r>
+      <w:r>
+        <w:t>et</w:t>
+      </w:r>
+      <w:r>
+        <w:t>. Metoden tar de</w:t>
+      </w:r>
+      <w:r>
+        <w:t>n</w:t>
+      </w:r>
+      <w:r>
+        <w:t xml:space="preserve"> spesifiserte </w:t>
+      </w:r>
+      <w:r>
+        <w:t xml:space="preserve">beskrivelsen </w:t>
+      </w:r>
+      <w:r>
+        <w:t xml:space="preserve">og sammenligner det med alle </w:t>
+      </w:r>
+      <w:r>
+        <w:t>beskrivelsene</w:t>
+      </w:r>
+      <w:r>
+        <w:t xml:space="preserve"> som er i listen ved å bruke </w:t>
+      </w:r>
+      <w:proofErr w:type="spellStart"/>
+      <w:r>
+        <w:t>stream</w:t>
+      </w:r>
+      <w:proofErr w:type="spellEnd"/>
+      <w:r>
+        <w:t xml:space="preserve">. Om en vare med lik </w:t>
+      </w:r>
+      <w:r>
+        <w:t>beskrivelse</w:t>
+      </w:r>
+      <w:r>
+        <w:t xml:space="preserve"> blir funnet, blir </w:t>
+      </w:r>
+      <w:r>
+        <w:t>en dyp-kopi av varen lagt til i en liste som skal returneres</w:t>
+      </w:r>
+      <w:r>
+        <w:t xml:space="preserve">. </w:t>
+      </w:r>
+      <w:r>
+        <w:t xml:space="preserve">Ved å bruke dyp-kopiering oppnår man </w:t>
+      </w:r>
+      <w:r>
+        <w:t>loose-coupling. Ellers blir det returnert verdien null. Metoden kaster også NullPointerException hvis den spesifiserte strengen er null.</w:t>
+      </w:r>
+      <w:r>
+        <w:t xml:space="preserve"> Her blir en liste med varer returnert fordi flere varer kan ha samme beskrivelse.</w:t>
+      </w:r>
+    </w:p>
+    <w:p>
+      <w:pPr>
+        <w:pStyle w:val="Heading4"/>
+      </w:pPr>
+      <w:proofErr w:type="spellStart"/>
+      <w:r>
+        <w:t>searchByCategory</w:t>
+      </w:r>
+      <w:proofErr w:type="spellEnd"/>
+      <w:r>
+        <w:t>()</w:t>
+      </w:r>
+    </w:p>
+    <w:p>
+      <w:r>
+        <w:t xml:space="preserve">Denne metoden brukes for å søke etter varer som har den spesifiserte </w:t>
+      </w:r>
+      <w:r>
+        <w:t>kategorien</w:t>
+      </w:r>
+      <w:r>
+        <w:t xml:space="preserve"> som blir gitt i parameteret. Metoden tar den spesifiserte </w:t>
+      </w:r>
+      <w:r>
+        <w:t xml:space="preserve">kategorien </w:t>
+      </w:r>
+      <w:r>
+        <w:t xml:space="preserve">og sammenligner det med alle </w:t>
+      </w:r>
+      <w:r>
+        <w:t>kategorien</w:t>
+      </w:r>
+      <w:r>
+        <w:t xml:space="preserve">e </w:t>
+      </w:r>
+      <w:r>
+        <w:t xml:space="preserve">som er i listen ved å bruke </w:t>
+      </w:r>
+      <w:proofErr w:type="spellStart"/>
+      <w:r>
+        <w:t>stream</w:t>
+      </w:r>
+      <w:proofErr w:type="spellEnd"/>
+      <w:r>
+        <w:t xml:space="preserve">. Om en vare med lik </w:t>
+      </w:r>
+      <w:r>
+        <w:t>kategori</w:t>
+      </w:r>
+      <w:r>
+        <w:t xml:space="preserve"> blir funnet, blir en dyp-kopi av varen lagt til i en liste som skal returneres. Ved å bruke dyp-kopiering oppnår man loose-coupling. Ellers blir det returnert verdien null. Metoden kaster også NullPointerException hvis den spesifiserte </w:t>
+      </w:r>
+      <w:r>
+        <w:t>kategorien</w:t>
+      </w:r>
+      <w:r>
+        <w:t xml:space="preserve"> er null. Her blir en liste med varer returnert fordi flere varer kan ha samme </w:t>
+      </w:r>
+      <w:r>
+        <w:t>kategori</w:t>
+      </w:r>
+      <w:r>
+        <w:t>.</w:t>
+      </w:r>
+    </w:p>
+    <w:p>
+      <w:pPr>
+        <w:pStyle w:val="Heading4"/>
+      </w:pPr>
+      <w:proofErr w:type="spellStart"/>
+      <w:r>
+        <w:t>increaseItemStock</w:t>
+      </w:r>
+      <w:proofErr w:type="spellEnd"/>
+      <w:r>
+        <w:t>()</w:t>
+      </w:r>
+    </w:p>
+    <w:p>
+      <w:r>
+        <w:t>Denne metoden sin ene oppg</w:t>
+      </w:r>
+      <w:r>
+        <w:t>ave er å øke antall varer som det finnes av en vare i registeret</w:t>
+      </w:r>
+      <w:r>
+        <w:t xml:space="preserve"> ved å ta inn varen og antallet som parameter.</w:t>
+      </w:r>
+      <w:r>
+        <w:t xml:space="preserve"> </w:t>
+      </w:r>
+      <w:r>
+        <w:t xml:space="preserve">Varen som blir spesifisert sitt vare nummer brukes i for å finne varen i registeret gjennom en </w:t>
+      </w:r>
+      <w:proofErr w:type="spellStart"/>
+      <w:r>
+        <w:t>stream</w:t>
+      </w:r>
+      <w:proofErr w:type="spellEnd"/>
+      <w:r>
+        <w:t xml:space="preserve">. </w:t>
+      </w:r>
+      <w:r>
+        <w:t xml:space="preserve">Om den finner varen med identisk vare nummer, blir det brukt mutator metoden fra Item klassen for å endre på antall varer. </w:t>
+      </w:r>
+      <w:r>
+        <w:t xml:space="preserve">Antallet spesifisert blir lagt til det eksisterende antallet. </w:t>
+      </w:r>
+      <w:r>
+        <w:t>Metoden kaster unntak om varen spesifisert er null, eller antallet er negativt</w:t>
+      </w:r>
+      <w:r>
+        <w:t xml:space="preserve">. Det blir også kastet et </w:t>
+      </w:r>
+      <w:proofErr w:type="spellStart"/>
+      <w:r>
+        <w:t>NoSuchElementException</w:t>
+      </w:r>
+      <w:proofErr w:type="spellEnd"/>
+      <w:r>
+        <w:t xml:space="preserve"> unntak hvis varen ikke blir funnet i registeret.</w:t>
+      </w:r>
+    </w:p>
+    <w:p>
+      <w:pPr>
+        <w:pStyle w:val="Heading4"/>
+      </w:pPr>
+      <w:proofErr w:type="spellStart"/>
+      <w:r>
+        <w:lastRenderedPageBreak/>
+        <w:t>decreaseItemStock</w:t>
+      </w:r>
+      <w:proofErr w:type="spellEnd"/>
+      <w:r>
+        <w:t>()</w:t>
+      </w:r>
+    </w:p>
+    <w:p>
+      <w:r>
+        <w:t>Denne metoden sin ene oppg</w:t>
+      </w:r>
+      <w:r>
+        <w:t xml:space="preserve">ave er å </w:t>
+      </w:r>
+      <w:r>
+        <w:t xml:space="preserve">redusere </w:t>
+      </w:r>
+      <w:r>
+        <w:t xml:space="preserve">antall varer som det finnes av en vare i registeret ved å ta inn varen og antallet som parameter. Varen som blir spesifisert sitt vare nummer brukes i for å finne varen i registeret gjennom en </w:t>
+      </w:r>
+      <w:proofErr w:type="spellStart"/>
+      <w:r>
+        <w:t>stream</w:t>
+      </w:r>
+      <w:proofErr w:type="spellEnd"/>
+      <w:r>
+        <w:t xml:space="preserve">. Om den finner varen med identisk vare nummer, blir det brukt mutator metoden fra Item klassen for å endre på antall varer. Antallet spesifisert blir </w:t>
+      </w:r>
+      <w:r>
+        <w:t>subtrahert</w:t>
+      </w:r>
+      <w:r>
+        <w:t xml:space="preserve"> </w:t>
+      </w:r>
+      <w:r>
+        <w:t>fra</w:t>
+      </w:r>
+      <w:r>
+        <w:t xml:space="preserve"> det eksisterende antallet. Metoden kaster unntak om varen spesifisert er null, eller antallet er negativt. Det blir også kastet et </w:t>
+      </w:r>
+      <w:proofErr w:type="spellStart"/>
+      <w:r>
+        <w:t>NoSuchElementException</w:t>
+      </w:r>
+      <w:proofErr w:type="spellEnd"/>
+      <w:r>
+        <w:t xml:space="preserve"> unntak hvis varen ikke blir funnet i registeret.</w:t>
+      </w:r>
+      <w:r>
+        <w:t xml:space="preserve"> I tillegg kan mutator metoden kaste et unntak hvis antallet som er spesifisert er større enn eksisterende antall varer, siden dette leder til et negativt tall.</w:t>
+      </w:r>
+    </w:p>
+    <w:p>
+      <w:pPr>
+        <w:pStyle w:val="Heading4"/>
+      </w:pPr>
+      <w:proofErr w:type="spellStart"/>
+      <w:r>
+        <w:t>changePriceOfItem</w:t>
+      </w:r>
+      <w:proofErr w:type="spellEnd"/>
+      <w:r>
+        <w:t>()</w:t>
+      </w:r>
+    </w:p>
+    <w:p>
+      <w:r>
+        <w:t>D</w:t>
+      </w:r>
+      <w:r>
+        <w:t xml:space="preserve">en ene oppgaven til denne metoden er å endre på prisen til en vare, ved å ta varen som skal endres og prisen som parameter. </w:t>
+      </w:r>
+      <w:r>
+        <w:t xml:space="preserve">Varen som blir spesifisert sitt vare nummer brukes i for å finne varen i registeret gjennom en </w:t>
+      </w:r>
+      <w:proofErr w:type="spellStart"/>
+      <w:r>
+        <w:t>stream</w:t>
+      </w:r>
+      <w:proofErr w:type="spellEnd"/>
+      <w:r>
+        <w:t xml:space="preserve">. Om den finner varen med identisk vare nummer, blir det brukt mutator metoden fra Item klassen for å endre på </w:t>
+      </w:r>
+      <w:r>
+        <w:t>prisen</w:t>
+      </w:r>
+      <w:r>
+        <w:t>.</w:t>
+      </w:r>
+      <w:r>
+        <w:t xml:space="preserve"> Antallet spesifisert er prisen som varen skal ha.</w:t>
+      </w:r>
+      <w:r>
+        <w:t xml:space="preserve"> </w:t>
+      </w:r>
+      <w:r>
+        <w:t>Metoden kaster unntak om varen spesifisert er null, eller antallet er negativt. Det blir også kastet et</w:t>
+      </w:r>
+      <w:r>
+        <w:t xml:space="preserve"> </w:t>
+      </w:r>
+      <w:proofErr w:type="spellStart"/>
+      <w:r>
+        <w:t>NoSuchElementException</w:t>
+      </w:r>
+      <w:proofErr w:type="spellEnd"/>
+      <w:r>
+        <w:t xml:space="preserve"> unntak hvis varen ikke blir funnet i registeret.</w:t>
+      </w:r>
+    </w:p>
+    <w:p>
+      <w:pPr>
+        <w:pStyle w:val="Heading4"/>
+      </w:pPr>
+      <w:proofErr w:type="spellStart"/>
+      <w:r>
+        <w:t>changeDiscountOfItem</w:t>
+      </w:r>
+      <w:proofErr w:type="spellEnd"/>
+      <w:r>
+        <w:t>()</w:t>
+      </w:r>
+    </w:p>
+    <w:p>
+      <w:r>
+        <w:t>D</w:t>
+      </w:r>
+      <w:r>
+        <w:t xml:space="preserve">en ene oppgaven til denne metoden er å endre på </w:t>
+      </w:r>
+      <w:r>
+        <w:t>rabatten</w:t>
+      </w:r>
+      <w:r>
+        <w:t xml:space="preserve"> til en vare, ved å ta varen som skal endres og </w:t>
+      </w:r>
+      <w:proofErr w:type="spellStart"/>
+      <w:r>
+        <w:t>rabbaten</w:t>
+      </w:r>
+      <w:proofErr w:type="spellEnd"/>
+      <w:r>
+        <w:t xml:space="preserve"> som parameter. Varen som blir spesifisert sitt vare nummer brukes i for å finne varen i registeret gjennom en </w:t>
+      </w:r>
+      <w:proofErr w:type="spellStart"/>
+      <w:r>
+        <w:t>stream</w:t>
+      </w:r>
+      <w:proofErr w:type="spellEnd"/>
+      <w:r>
+        <w:t xml:space="preserve">. Om den finner varen med identisk vare nummer, blir det brukt mutator metoden fra Item klassen for å endre på </w:t>
+      </w:r>
+      <w:r>
+        <w:t>rabatten</w:t>
+      </w:r>
+      <w:r>
+        <w:t xml:space="preserve">. Antallet spesifisert er </w:t>
+      </w:r>
+      <w:r>
+        <w:t>rabatten</w:t>
+      </w:r>
+      <w:r>
+        <w:t xml:space="preserve"> som varen skal ha. Metoden kaster unntak om varen spesifisert er null, eller antallet er negativt. Det blir også kastet et </w:t>
+      </w:r>
+      <w:proofErr w:type="spellStart"/>
+      <w:r>
+        <w:t>NoSuchElementException</w:t>
+      </w:r>
+      <w:proofErr w:type="spellEnd"/>
+      <w:r>
+        <w:t xml:space="preserve"> unntak hvis varen ikke blir funnet i registeret.</w:t>
+      </w:r>
+    </w:p>
+    <w:p>
+      <w:pPr>
+        <w:pStyle w:val="Heading4"/>
+      </w:pPr>
+      <w:proofErr w:type="spellStart"/>
+      <w:r>
+        <w:t>changeDescriptionOfItem</w:t>
+      </w:r>
+      <w:proofErr w:type="spellEnd"/>
+      <w:r>
+        <w:t>()</w:t>
+      </w:r>
+    </w:p>
+    <w:p>
+      <w:r>
+        <w:t>D</w:t>
+      </w:r>
+      <w:r>
+        <w:t xml:space="preserve">en ene oppgaven til denne metoden er å endre på </w:t>
+      </w:r>
+      <w:r>
+        <w:t>beskrivelsen</w:t>
+      </w:r>
+      <w:r>
+        <w:t xml:space="preserve"> til en vare, ved å ta varen som skal endres og </w:t>
+      </w:r>
+      <w:r>
+        <w:t>beskrivelsen</w:t>
+      </w:r>
+      <w:r>
+        <w:t xml:space="preserve"> som parameter. Varen som blir spesifisert sitt vare nummer brukes i for å finne varen i registeret gjennom en </w:t>
+      </w:r>
+      <w:proofErr w:type="spellStart"/>
+      <w:r>
+        <w:t>stream</w:t>
+      </w:r>
+      <w:proofErr w:type="spellEnd"/>
+      <w:r>
+        <w:t xml:space="preserve">. Om den finner varen med identisk vare nummer, blir det brukt mutator metoden fra Item klassen for å endre på </w:t>
+      </w:r>
+      <w:r>
+        <w:t>beskrivelsen</w:t>
+      </w:r>
+      <w:r>
+        <w:t xml:space="preserve">. </w:t>
+      </w:r>
+      <w:r>
+        <w:t>Beskrivelsen</w:t>
+      </w:r>
+      <w:r>
+        <w:t xml:space="preserve"> spesifisert er </w:t>
+      </w:r>
+      <w:r>
+        <w:t>beskrivelsen</w:t>
+      </w:r>
+      <w:r>
+        <w:t xml:space="preserve"> som varen skal ha. Metoden kaster unntak om varen spesifisert er null</w:t>
+      </w:r>
+      <w:r>
+        <w:t xml:space="preserve">. </w:t>
+      </w:r>
+      <w:r>
+        <w:t xml:space="preserve">Det blir også kastet et </w:t>
+      </w:r>
+      <w:proofErr w:type="spellStart"/>
+      <w:r>
+        <w:t>NoSuchElementException</w:t>
+      </w:r>
+      <w:proofErr w:type="spellEnd"/>
+      <w:r>
+        <w:t xml:space="preserve"> unntak hvis varen ikke blir funnet i registeret.</w:t>
+      </w:r>
+    </w:p>
+    <w:p>
+      <w:pPr>
+        <w:pStyle w:val="Heading4"/>
+      </w:pPr>
+      <w:proofErr w:type="spellStart"/>
+      <w:r>
+        <w:t>getIndexOfItem</w:t>
+      </w:r>
+      <w:proofErr w:type="spellEnd"/>
+      <w:r>
+        <w:t>()</w:t>
+      </w:r>
+    </w:p>
+    <w:p>
+      <w:r>
+        <w:t>Den ene oppgaven til denne metoden er å hente indeks nummeret til den spesifiserte varen i parameteret</w:t>
+      </w:r>
+      <w:r>
+        <w:t xml:space="preserve"> i registeret</w:t>
+      </w:r>
+      <w:r>
+        <w:t>.</w:t>
+      </w:r>
+      <w:r>
+        <w:t xml:space="preserve"> Her brukes en </w:t>
+      </w:r>
+      <w:proofErr w:type="spellStart"/>
+      <w:r>
+        <w:t>IntStream</w:t>
+      </w:r>
+      <w:proofErr w:type="spellEnd"/>
+      <w:r>
+        <w:t xml:space="preserve"> for å telle antall varer som har blitt iterert over for å få indeksen til varen.</w:t>
+      </w:r>
+      <w:r>
+        <w:t xml:space="preserve"> Indeksen blir returnert dersom varen blir funnet, ellers returneres verdien -1. Dette ligner veldig på </w:t>
+      </w:r>
+      <w:proofErr w:type="spellStart"/>
+      <w:r>
+        <w:t>indexOf</w:t>
+      </w:r>
+      <w:proofErr w:type="spellEnd"/>
+      <w:r>
+        <w:t xml:space="preserve">() metoden i List klassen. </w:t>
+      </w:r>
+      <w:r>
+        <w:t>Om den spesifiserte varen er null blir NullPointerException kastet.</w:t>
+      </w:r>
+    </w:p>
+    <w:p>
+      <w:pPr>
+        <w:pStyle w:val="Heading4"/>
+      </w:pPr>
+      <w:proofErr w:type="spellStart"/>
+      <w:r>
+        <w:t>removeItem</w:t>
+      </w:r>
+      <w:proofErr w:type="spellEnd"/>
+      <w:r>
+        <w:t>()</w:t>
+      </w:r>
+    </w:p>
+    <w:p>
+      <w:pPr>
+        <w:pStyle w:val="BodyText"/>
+      </w:pPr>
+      <w:r>
+        <w:t>Det skal også være mulig å fjerne en vare som er lagt til i registeret. Denne metoden tar varen som skal fjernes som parameter.</w:t>
+      </w:r>
+      <w:r>
+        <w:t xml:space="preserve"> En </w:t>
+      </w:r>
+      <w:proofErr w:type="spellStart"/>
+      <w:r>
+        <w:t>stream</w:t>
+      </w:r>
+      <w:proofErr w:type="spellEnd"/>
+      <w:r>
+        <w:t xml:space="preserve"> brukes for å finne varen i registeret ved å bruke vare nummeret. Dersom en vare blir funnet brukes «.</w:t>
+      </w:r>
+      <w:proofErr w:type="spellStart"/>
+      <w:r>
+        <w:t>remove</w:t>
+      </w:r>
+      <w:proofErr w:type="spellEnd"/>
+      <w:r>
+        <w:t>()» metoden fra List klassen for å fjerne varen og returnerer sant, ellers hvis varen ikke blir funnet returnerer metoden falsk.</w:t>
+      </w:r>
+      <w:r>
+        <w:t xml:space="preserve"> Dette kan brukes for å verifisere at fjerningen av varen var vellykket eller ikke.</w:t>
+      </w:r>
+    </w:p>
+    <w:p>
+      <w:pPr>
+        <w:pStyle w:val="Heading4"/>
+      </w:pPr>
+      <w:proofErr w:type="spellStart"/>
+      <w:r>
+        <w:lastRenderedPageBreak/>
+        <w:t>sortListBy</w:t>
+      </w:r>
+      <w:proofErr w:type="spellEnd"/>
+      <w:r>
+        <w:t xml:space="preserve"> </w:t>
+      </w:r>
+      <w:r>
+        <w:t>M</w:t>
+      </w:r>
+      <w:r>
+        <w:t>etodene</w:t>
+      </w:r>
+      <w:r>
+        <w:t>()</w:t>
+      </w:r>
+    </w:p>
+    <w:p>
+      <w:r>
+        <w:t>En rekke sorterings metoder kan brukes for å sortere varene i registeret</w:t>
+      </w:r>
+      <w:r>
+        <w:t xml:space="preserve"> avhengig av hvilken sorterings metode man bruker. </w:t>
+      </w:r>
+      <w:r>
+        <w:t>Man har muligheten til å sortere med vare nummeret</w:t>
+      </w:r>
+      <w:r>
+        <w:t>, farge</w:t>
+      </w:r>
+      <w:r>
+        <w:t>n</w:t>
+      </w:r>
+      <w:r>
+        <w:t>, kategori</w:t>
+      </w:r>
+      <w:r>
+        <w:t xml:space="preserve"> og merkenavnet, som er alfabetiske sorteringer</w:t>
+      </w:r>
+      <w:r>
+        <w:t>. I tillegg er det mulig å sortere med pris</w:t>
+      </w:r>
+      <w:r>
+        <w:t xml:space="preserve"> og antall varer, som er sortert etter størrelse på antallet. </w:t>
+      </w:r>
+      <w:r>
+        <w:t xml:space="preserve">Alle sorterings metodene tar en </w:t>
+      </w:r>
+      <w:r>
+        <w:t>boolsk verdi som parameter som bestemmer om det skal sorteres fra lavest til størst, eller motsatt.</w:t>
+      </w:r>
+      <w:r>
+        <w:t xml:space="preserve"> De bruker .sort() metoden fra List klassen for å sortere.</w:t>
+      </w:r>
+    </w:p>
+    <w:p>
+      <w:pPr>
+        <w:pStyle w:val="Heading4"/>
+      </w:pPr>
+      <w:proofErr w:type="spellStart"/>
+      <w:r>
+        <w:t>getCopyOfList</w:t>
+      </w:r>
+      <w:proofErr w:type="spellEnd"/>
+      <w:r>
+        <w:t>()</w:t>
+      </w:r>
+    </w:p>
+    <w:p>
+      <w:r>
+        <w:t>Denne metoden returnerer en liste av dyp-kopierte varer av varene som er i registeret.</w:t>
+      </w:r>
+      <w:r>
+        <w:t xml:space="preserve"> Dette fører til loose-coupling.</w:t>
+      </w:r>
+      <w:r>
+        <w:t xml:space="preserve"> Her brukes også funksjonell programmering ved å bruke streams.</w:t>
+      </w:r>
+    </w:p>
+    <w:p>
+      <w:pPr>
+        <w:pStyle w:val="Heading4"/>
+      </w:pPr>
+      <w:proofErr w:type="spellStart"/>
+      <w:r>
+        <w:t>getItem</w:t>
+      </w:r>
+      <w:proofErr w:type="spellEnd"/>
+      <w:r>
+        <w:t>()</w:t>
+      </w:r>
+    </w:p>
+    <w:p>
+      <w:r>
+        <w:t>Denne metoden returnerer en dyp-kopi av varen som tilsvarer indeksen som er oppgitt i parameteret. Indeksen brukes for å hente ut varen ved å bruke «.</w:t>
+      </w:r>
+      <w:proofErr w:type="spellStart"/>
+      <w:r>
+        <w:t>get</w:t>
+      </w:r>
+      <w:proofErr w:type="spellEnd"/>
+      <w:r>
+        <w:t xml:space="preserve">()» metoden i List klassen, og lage en dyp-kopi av varen som skal returneres. </w:t>
+      </w:r>
+      <w:r>
+        <w:t>Dette fører til loose-coupling.</w:t>
+      </w:r>
+      <w:r>
+        <w:t xml:space="preserve"> I tillegg kan metoden kaste en </w:t>
+      </w:r>
+      <w:proofErr w:type="spellStart"/>
+      <w:r>
+        <w:t>IndexOfOutBoundsException</w:t>
+      </w:r>
+      <w:proofErr w:type="spellEnd"/>
+      <w:r>
+        <w:t xml:space="preserve"> om indeksen spesifisert er utenfor grensen for liste</w:t>
+      </w:r>
+      <w:r>
+        <w:t xml:space="preserve"> størrelsen.</w:t>
+      </w:r>
+    </w:p>
+    <w:p>
+      <w:pPr>
+        <w:pStyle w:val="Heading3"/>
+      </w:pPr>
+      <w:proofErr w:type="spellStart"/>
+      <w:r>
+        <w:t>Refaktorisering</w:t>
+      </w:r>
+      <w:proofErr w:type="spellEnd"/>
+    </w:p>
+    <w:p>
+      <w:pPr>
+        <w:pStyle w:val="BodyText"/>
+      </w:pPr>
+    </w:p>
+    <w:p/>
+    <w:p/>
     <w:p>
       <w:pPr>
         <w:pStyle w:val="BodyText"/>
@@ -6509,17 +9135,20 @@
         <w:rPr>
           <w:b/>
         </w:rPr>
+        <w:t>Kommentar</w:t>
+      </w:r>
+      <w:r>
+        <w:t>: Det er her</w:t>
+      </w:r>
+      <w:r>
+        <w:t xml:space="preserve"> du/dere </w:t>
+      </w:r>
+      <w:r>
+        <w:t xml:space="preserve">skal bearbeide arbeidet ut fra de teorier og metoder som er nevnt i de to foregående kapitlene, og som kan gi et forslag til løsning på den </w:t>
+      </w:r>
+      <w:r>
         <w:lastRenderedPageBreak/>
-        <w:t>Kommentar</w:t>
-      </w:r>
-      <w:r>
-        <w:t>: Det er her</w:t>
-      </w:r>
-      <w:r>
-        <w:t xml:space="preserve"> du/dere </w:t>
-      </w:r>
-      <w:r>
-        <w:t>skal bearbeide arbeidet ut fra de teorier og metoder som er nevnt i de to foregående kapitlene, og som kan gi et forslag til løsning på den problemstillingen som er definert i innledningen. Merk at det da er nødvendig å gjøre en del henvisninger tilbake til disse to kapitlene for at den som leser rapporten skal kunne følge bakgrunnen for de vurderinger</w:t>
+        <w:t>problemstillingen som er definert i innledningen. Merk at det da er nødvendig å gjøre en del henvisninger tilbake til disse to kapitlene for at den som leser rapporten skal kunne følge bakgrunnen for de vurderinger</w:t>
       </w:r>
       <w:r>
         <w:t xml:space="preserve"> du/dere </w:t>
@@ -7254,7 +9883,7 @@
       </w:r>
     </w:p>
     <w:sectPr>
-      <w:footerReference w:type="default" r:id="rId13"/>
+      <w:footerReference w:type="default" r:id="rId14"/>
       <w:pgSz w:w="11906" w:h="16838" w:code="9"/>
       <w:pgMar w:top="1418" w:right="1418" w:bottom="1418" w:left="1418" w:header="709" w:footer="454" w:gutter="0"/>
       <w:pgNumType w:start="1"/>
@@ -7826,7 +10455,7 @@
   <w:abstractNum w:abstractNumId="0" w15:restartNumberingAfterBreak="0">
     <w:nsid w:val="FFFFFF7C"/>
     <w:multiLevelType w:val="singleLevel"/>
-    <w:tmpl w:val="82686EF0"/>
+    <w:tmpl w:val="21901D78"/>
     <w:lvl w:ilvl="0">
       <w:start w:val="1"/>
       <w:numFmt w:val="decimal"/>
@@ -7843,7 +10472,7 @@
   <w:abstractNum w:abstractNumId="1" w15:restartNumberingAfterBreak="0">
     <w:nsid w:val="FFFFFF7D"/>
     <w:multiLevelType w:val="singleLevel"/>
-    <w:tmpl w:val="CC44E194"/>
+    <w:tmpl w:val="8856EDDE"/>
     <w:lvl w:ilvl="0">
       <w:start w:val="1"/>
       <w:numFmt w:val="decimal"/>
@@ -9342,7 +11971,6 @@
   <w:style w:type="character" w:default="1" w:styleId="DefaultParagraphFont">
     <w:name w:val="Default Paragraph Font"/>
     <w:uiPriority w:val="1"/>
-    <w:semiHidden/>
     <w:unhideWhenUsed/>
   </w:style>
   <w:style w:type="table" w:default="1" w:styleId="TableNormal">
@@ -10165,11 +12793,31 @@
     <b:URL>https://en.wikipedia.org/wiki/Abstraction_(computer_science)</b:URL>
     <b:RefOrder>4</b:RefOrder>
   </b:Source>
+  <b:Source>
+    <b:Tag>Sau17</b:Tag>
+    <b:SourceType>Book</b:SourceType>
+    <b:Guid>{68AC35E2-1631-46E1-949C-B35196993A47}</b:Guid>
+    <b:Title>Functional Programming in Java: How functional techniques improve your Java programs</b:Title>
+    <b:Year>2017</b:Year>
+    <b:Author>
+      <b:Author>
+        <b:NameList>
+          <b:Person>
+            <b:Last>Saumont</b:Last>
+            <b:First>Pierre-Yves</b:First>
+          </b:Person>
+        </b:NameList>
+      </b:Author>
+    </b:Author>
+    <b:City>Shelter Island</b:City>
+    <b:Publisher>Manning Publications</b:Publisher>
+    <b:RefOrder>5</b:RefOrder>
+  </b:Source>
 </b:Sources>
 </file>
 
 <file path=customXml/itemProps1.xml><?xml version="1.0" encoding="utf-8"?>
-<ds:datastoreItem xmlns:ds="http://schemas.openxmlformats.org/officeDocument/2006/customXml" ds:itemID="{257AD2AC-DDC7-42A9-8F7C-17EB071A94DD}">
+<ds:datastoreItem xmlns:ds="http://schemas.openxmlformats.org/officeDocument/2006/customXml" ds:itemID="{709C7915-AAB3-4DC5-8FB8-5E10E0082A20}">
   <ds:schemaRefs>
     <ds:schemaRef ds:uri="http://schemas.openxmlformats.org/officeDocument/2006/bibliography"/>
   </ds:schemaRefs>

</xml_diff>